<commit_message>
added a new code to create a simple dicitionary This dicitionary code can be used by the team to familiarise ourselves with pull the code, amending and commiting it
</commit_message>
<xml_diff>
--- a/Group C - Client Server Network Report.docx
+++ b/Group C - Client Server Network Report.docx
@@ -1180,12 +1180,12 @@
           </w:rPr>
           <w:instrText xml:space="preserve"> PAGEREF _Toc146580710 \h </w:instrText>
         </w:r>
-        <w:r>
-          <w:rPr>
-            <w:webHidden/>
-          </w:rPr>
-        </w:r>
       </w:ins>
+      <w:r>
+        <w:rPr>
+          <w:webHidden/>
+        </w:rPr>
+      </w:r>
       <w:r>
         <w:rPr>
           <w:webHidden/>
@@ -1286,12 +1286,12 @@
           </w:rPr>
           <w:instrText xml:space="preserve"> PAGEREF _Toc146580711 \h </w:instrText>
         </w:r>
-        <w:r>
-          <w:rPr>
-            <w:webHidden/>
-          </w:rPr>
-        </w:r>
       </w:ins>
+      <w:r>
+        <w:rPr>
+          <w:webHidden/>
+        </w:rPr>
+      </w:r>
       <w:r>
         <w:rPr>
           <w:webHidden/>
@@ -1408,12 +1408,12 @@
           </w:rPr>
           <w:instrText xml:space="preserve"> PAGEREF _Toc146580712 \h </w:instrText>
         </w:r>
-        <w:r>
-          <w:rPr>
-            <w:webHidden/>
-          </w:rPr>
-        </w:r>
       </w:ins>
+      <w:r>
+        <w:rPr>
+          <w:webHidden/>
+        </w:rPr>
+      </w:r>
       <w:r>
         <w:rPr>
           <w:webHidden/>
@@ -1530,12 +1530,12 @@
           </w:rPr>
           <w:instrText xml:space="preserve"> PAGEREF _Toc146580713 \h </w:instrText>
         </w:r>
-        <w:r>
-          <w:rPr>
-            <w:webHidden/>
-          </w:rPr>
-        </w:r>
       </w:ins>
+      <w:r>
+        <w:rPr>
+          <w:webHidden/>
+        </w:rPr>
+      </w:r>
       <w:r>
         <w:rPr>
           <w:webHidden/>
@@ -1652,12 +1652,12 @@
           </w:rPr>
           <w:instrText xml:space="preserve"> PAGEREF _Toc146580714 \h </w:instrText>
         </w:r>
-        <w:r>
-          <w:rPr>
-            <w:webHidden/>
-          </w:rPr>
-        </w:r>
       </w:ins>
+      <w:r>
+        <w:rPr>
+          <w:webHidden/>
+        </w:rPr>
+      </w:r>
       <w:r>
         <w:rPr>
           <w:webHidden/>
@@ -1774,12 +1774,12 @@
           </w:rPr>
           <w:instrText xml:space="preserve"> PAGEREF _Toc146580715 \h </w:instrText>
         </w:r>
-        <w:r>
-          <w:rPr>
-            <w:webHidden/>
-          </w:rPr>
-        </w:r>
       </w:ins>
+      <w:r>
+        <w:rPr>
+          <w:webHidden/>
+        </w:rPr>
+      </w:r>
       <w:r>
         <w:rPr>
           <w:webHidden/>
@@ -1896,12 +1896,12 @@
           </w:rPr>
           <w:instrText xml:space="preserve"> PAGEREF _Toc146580716 \h </w:instrText>
         </w:r>
-        <w:r>
-          <w:rPr>
-            <w:webHidden/>
-          </w:rPr>
-        </w:r>
       </w:ins>
+      <w:r>
+        <w:rPr>
+          <w:webHidden/>
+        </w:rPr>
+      </w:r>
       <w:r>
         <w:rPr>
           <w:webHidden/>
@@ -2002,12 +2002,12 @@
           </w:rPr>
           <w:instrText xml:space="preserve"> PAGEREF _Toc146580717 \h </w:instrText>
         </w:r>
-        <w:r>
-          <w:rPr>
-            <w:webHidden/>
-          </w:rPr>
-        </w:r>
       </w:ins>
+      <w:r>
+        <w:rPr>
+          <w:webHidden/>
+        </w:rPr>
+      </w:r>
       <w:r>
         <w:rPr>
           <w:webHidden/>
@@ -2124,12 +2124,12 @@
           </w:rPr>
           <w:instrText xml:space="preserve"> PAGEREF _Toc146580718 \h </w:instrText>
         </w:r>
-        <w:r>
-          <w:rPr>
-            <w:webHidden/>
-          </w:rPr>
-        </w:r>
       </w:ins>
+      <w:r>
+        <w:rPr>
+          <w:webHidden/>
+        </w:rPr>
+      </w:r>
       <w:r>
         <w:rPr>
           <w:webHidden/>
@@ -2246,12 +2246,12 @@
           </w:rPr>
           <w:instrText xml:space="preserve"> PAGEREF _Toc146580719 \h </w:instrText>
         </w:r>
-        <w:r>
-          <w:rPr>
-            <w:webHidden/>
-          </w:rPr>
-        </w:r>
       </w:ins>
+      <w:r>
+        <w:rPr>
+          <w:webHidden/>
+        </w:rPr>
+      </w:r>
       <w:r>
         <w:rPr>
           <w:webHidden/>
@@ -2368,12 +2368,12 @@
           </w:rPr>
           <w:instrText xml:space="preserve"> PAGEREF _Toc146580720 \h </w:instrText>
         </w:r>
-        <w:r>
-          <w:rPr>
-            <w:webHidden/>
-          </w:rPr>
-        </w:r>
       </w:ins>
+      <w:r>
+        <w:rPr>
+          <w:webHidden/>
+        </w:rPr>
+      </w:r>
       <w:r>
         <w:rPr>
           <w:webHidden/>
@@ -2490,12 +2490,12 @@
           </w:rPr>
           <w:instrText xml:space="preserve"> PAGEREF _Toc146580721 \h </w:instrText>
         </w:r>
-        <w:r>
-          <w:rPr>
-            <w:webHidden/>
-          </w:rPr>
-        </w:r>
       </w:ins>
+      <w:r>
+        <w:rPr>
+          <w:webHidden/>
+        </w:rPr>
+      </w:r>
       <w:r>
         <w:rPr>
           <w:webHidden/>
@@ -2612,12 +2612,12 @@
           </w:rPr>
           <w:instrText xml:space="preserve"> PAGEREF _Toc146580722 \h </w:instrText>
         </w:r>
-        <w:r>
-          <w:rPr>
-            <w:webHidden/>
-          </w:rPr>
-        </w:r>
       </w:ins>
+      <w:r>
+        <w:rPr>
+          <w:webHidden/>
+        </w:rPr>
+      </w:r>
       <w:r>
         <w:rPr>
           <w:webHidden/>
@@ -2734,12 +2734,12 @@
           </w:rPr>
           <w:instrText xml:space="preserve"> PAGEREF _Toc146580723 \h </w:instrText>
         </w:r>
-        <w:r>
-          <w:rPr>
-            <w:webHidden/>
-          </w:rPr>
-        </w:r>
       </w:ins>
+      <w:r>
+        <w:rPr>
+          <w:webHidden/>
+        </w:rPr>
+      </w:r>
       <w:r>
         <w:rPr>
           <w:webHidden/>
@@ -2856,12 +2856,12 @@
           </w:rPr>
           <w:instrText xml:space="preserve"> PAGEREF _Toc146580724 \h </w:instrText>
         </w:r>
-        <w:r>
-          <w:rPr>
-            <w:webHidden/>
-          </w:rPr>
-        </w:r>
       </w:ins>
+      <w:r>
+        <w:rPr>
+          <w:webHidden/>
+        </w:rPr>
+      </w:r>
       <w:r>
         <w:rPr>
           <w:webHidden/>
@@ -2962,12 +2962,12 @@
           </w:rPr>
           <w:instrText xml:space="preserve"> PAGEREF _Toc146580725 \h </w:instrText>
         </w:r>
-        <w:r>
-          <w:rPr>
-            <w:webHidden/>
-          </w:rPr>
-        </w:r>
       </w:ins>
+      <w:r>
+        <w:rPr>
+          <w:webHidden/>
+        </w:rPr>
+      </w:r>
       <w:r>
         <w:rPr>
           <w:webHidden/>
@@ -3066,12 +3066,12 @@
           </w:rPr>
           <w:instrText xml:space="preserve"> PAGEREF _Toc146580726 \h </w:instrText>
         </w:r>
-        <w:r>
-          <w:rPr>
-            <w:webHidden/>
-          </w:rPr>
-        </w:r>
       </w:ins>
+      <w:r>
+        <w:rPr>
+          <w:webHidden/>
+        </w:rPr>
+      </w:r>
       <w:r>
         <w:rPr>
           <w:webHidden/>
@@ -3170,12 +3170,12 @@
           </w:rPr>
           <w:instrText xml:space="preserve"> PAGEREF _Toc146580727 \h </w:instrText>
         </w:r>
-        <w:r>
-          <w:rPr>
-            <w:webHidden/>
-          </w:rPr>
-        </w:r>
       </w:ins>
+      <w:r>
+        <w:rPr>
+          <w:webHidden/>
+        </w:rPr>
+      </w:r>
       <w:r>
         <w:rPr>
           <w:webHidden/>
@@ -3221,11 +3221,12 @@
       <w:del w:id="55" w:author="Thatal, Pawan" w:date="2023-09-26T00:31:00Z">
         <w:r>
           <w:rPr>
-            <w:rFonts w:ascii="Arial" w:hAnsi="Arial"/>
             <w:rPrChange w:id="56" w:author="Thatal, Pawan" w:date="2023-09-26T00:31:00Z">
               <w:rPr>
                 <w:rStyle w:val="Hyperlink"/>
                 <w:rFonts w:ascii="Arial" w:hAnsi="Arial"/>
+                <w:b w:val="0"/>
+                <w:bCs w:val="0"/>
               </w:rPr>
             </w:rPrChange>
           </w:rPr>
@@ -3258,11 +3259,12 @@
       <w:del w:id="58" w:author="Thatal, Pawan" w:date="2023-09-26T00:31:00Z">
         <w:r>
           <w:rPr>
-            <w:rFonts w:ascii="Arial" w:hAnsi="Arial"/>
             <w:rPrChange w:id="59" w:author="Thatal, Pawan" w:date="2023-09-26T00:31:00Z">
               <w:rPr>
                 <w:rStyle w:val="Hyperlink"/>
                 <w:rFonts w:ascii="Arial" w:hAnsi="Arial"/>
+                <w:b w:val="0"/>
+                <w:bCs w:val="0"/>
               </w:rPr>
             </w:rPrChange>
           </w:rPr>
@@ -3292,13 +3294,11 @@
       <w:del w:id="61" w:author="Thatal, Pawan" w:date="2023-09-26T00:31:00Z">
         <w:r>
           <w:rPr>
-            <w:rFonts w:ascii="Arial" w:hAnsi="Arial" w:cs="Arial"/>
-            <w:lang w:bidi="he-IL"/>
             <w:rPrChange w:id="62" w:author="Thatal, Pawan" w:date="2023-09-26T00:31:00Z">
               <w:rPr>
                 <w:rStyle w:val="Hyperlink"/>
                 <w:rFonts w:ascii="Arial" w:hAnsi="Arial" w:cs="Arial"/>
-                <w:lang w:bidi="he-IL"/>
+                <w:b w:val="0"/>
               </w:rPr>
             </w:rPrChange>
           </w:rPr>
@@ -3316,13 +3316,11 @@
         </w:r>
         <w:r>
           <w:rPr>
-            <w:rFonts w:ascii="Arial" w:hAnsi="Arial" w:cs="Arial"/>
-            <w:lang w:bidi="he-IL"/>
             <w:rPrChange w:id="63" w:author="Thatal, Pawan" w:date="2023-09-26T00:31:00Z">
               <w:rPr>
                 <w:rStyle w:val="Hyperlink"/>
                 <w:rFonts w:ascii="Arial" w:hAnsi="Arial" w:cs="Arial"/>
-                <w:lang w:bidi="he-IL"/>
+                <w:b w:val="0"/>
               </w:rPr>
             </w:rPrChange>
           </w:rPr>
@@ -3352,13 +3350,11 @@
       <w:del w:id="65" w:author="Thatal, Pawan" w:date="2023-09-26T00:31:00Z">
         <w:r>
           <w:rPr>
-            <w:rFonts w:ascii="Arial" w:hAnsi="Arial" w:cs="Arial"/>
-            <w:lang w:bidi="he-IL"/>
             <w:rPrChange w:id="66" w:author="Thatal, Pawan" w:date="2023-09-26T00:31:00Z">
               <w:rPr>
                 <w:rStyle w:val="Hyperlink"/>
                 <w:rFonts w:ascii="Arial" w:hAnsi="Arial" w:cs="Arial"/>
-                <w:lang w:bidi="he-IL"/>
+                <w:b w:val="0"/>
               </w:rPr>
             </w:rPrChange>
           </w:rPr>
@@ -3376,13 +3372,11 @@
         </w:r>
         <w:r>
           <w:rPr>
-            <w:rFonts w:ascii="Arial" w:hAnsi="Arial" w:cs="Arial"/>
-            <w:lang w:bidi="he-IL"/>
             <w:rPrChange w:id="67" w:author="Thatal, Pawan" w:date="2023-09-26T00:31:00Z">
               <w:rPr>
                 <w:rStyle w:val="Hyperlink"/>
                 <w:rFonts w:ascii="Arial" w:hAnsi="Arial" w:cs="Arial"/>
-                <w:lang w:bidi="he-IL"/>
+                <w:b w:val="0"/>
               </w:rPr>
             </w:rPrChange>
           </w:rPr>
@@ -3412,13 +3406,11 @@
       <w:del w:id="69" w:author="Thatal, Pawan" w:date="2023-09-26T00:31:00Z">
         <w:r>
           <w:rPr>
-            <w:rFonts w:ascii="Arial" w:hAnsi="Arial" w:cs="Arial"/>
-            <w:lang w:bidi="he-IL"/>
             <w:rPrChange w:id="70" w:author="Thatal, Pawan" w:date="2023-09-26T00:31:00Z">
               <w:rPr>
                 <w:rStyle w:val="Hyperlink"/>
                 <w:rFonts w:ascii="Arial" w:hAnsi="Arial" w:cs="Arial"/>
-                <w:lang w:bidi="he-IL"/>
+                <w:b w:val="0"/>
               </w:rPr>
             </w:rPrChange>
           </w:rPr>
@@ -3436,13 +3428,11 @@
         </w:r>
         <w:r>
           <w:rPr>
-            <w:rFonts w:ascii="Arial" w:hAnsi="Arial" w:cs="Arial"/>
-            <w:lang w:bidi="he-IL"/>
             <w:rPrChange w:id="71" w:author="Thatal, Pawan" w:date="2023-09-26T00:31:00Z">
               <w:rPr>
                 <w:rStyle w:val="Hyperlink"/>
                 <w:rFonts w:ascii="Arial" w:hAnsi="Arial" w:cs="Arial"/>
-                <w:lang w:bidi="he-IL"/>
+                <w:b w:val="0"/>
               </w:rPr>
             </w:rPrChange>
           </w:rPr>
@@ -3475,11 +3465,12 @@
       <w:del w:id="73" w:author="Thatal, Pawan" w:date="2023-09-26T00:31:00Z">
         <w:r>
           <w:rPr>
-            <w:rFonts w:ascii="Arial" w:hAnsi="Arial"/>
             <w:rPrChange w:id="74" w:author="Thatal, Pawan" w:date="2023-09-26T00:31:00Z">
               <w:rPr>
                 <w:rStyle w:val="Hyperlink"/>
                 <w:rFonts w:ascii="Arial" w:hAnsi="Arial"/>
+                <w:b w:val="0"/>
+                <w:bCs w:val="0"/>
               </w:rPr>
             </w:rPrChange>
           </w:rPr>
@@ -3509,13 +3500,11 @@
       <w:del w:id="76" w:author="Thatal, Pawan" w:date="2023-09-26T00:31:00Z">
         <w:r>
           <w:rPr>
-            <w:rFonts w:ascii="Arial" w:hAnsi="Arial" w:cs="Arial"/>
-            <w:lang w:bidi="he-IL"/>
             <w:rPrChange w:id="77" w:author="Thatal, Pawan" w:date="2023-09-26T00:31:00Z">
               <w:rPr>
                 <w:rStyle w:val="Hyperlink"/>
                 <w:rFonts w:ascii="Arial" w:hAnsi="Arial" w:cs="Arial"/>
-                <w:lang w:bidi="he-IL"/>
+                <w:b w:val="0"/>
               </w:rPr>
             </w:rPrChange>
           </w:rPr>
@@ -3533,13 +3522,11 @@
         </w:r>
         <w:r>
           <w:rPr>
-            <w:rFonts w:ascii="Arial" w:hAnsi="Arial" w:cs="Arial"/>
-            <w:lang w:bidi="he-IL"/>
             <w:rPrChange w:id="78" w:author="Thatal, Pawan" w:date="2023-09-26T00:31:00Z">
               <w:rPr>
                 <w:rStyle w:val="Hyperlink"/>
                 <w:rFonts w:ascii="Arial" w:hAnsi="Arial" w:cs="Arial"/>
-                <w:lang w:bidi="he-IL"/>
+                <w:b w:val="0"/>
               </w:rPr>
             </w:rPrChange>
           </w:rPr>
@@ -3569,13 +3556,11 @@
       <w:del w:id="80" w:author="Thatal, Pawan" w:date="2023-09-26T00:31:00Z">
         <w:r>
           <w:rPr>
-            <w:rFonts w:ascii="Arial" w:hAnsi="Arial" w:cs="Arial"/>
-            <w:lang w:bidi="he-IL"/>
             <w:rPrChange w:id="81" w:author="Thatal, Pawan" w:date="2023-09-26T00:31:00Z">
               <w:rPr>
                 <w:rStyle w:val="Hyperlink"/>
                 <w:rFonts w:ascii="Arial" w:hAnsi="Arial" w:cs="Arial"/>
-                <w:lang w:bidi="he-IL"/>
+                <w:b w:val="0"/>
               </w:rPr>
             </w:rPrChange>
           </w:rPr>
@@ -3593,13 +3578,11 @@
         </w:r>
         <w:r>
           <w:rPr>
-            <w:rFonts w:ascii="Arial" w:hAnsi="Arial" w:cs="Arial"/>
-            <w:lang w:bidi="he-IL"/>
             <w:rPrChange w:id="82" w:author="Thatal, Pawan" w:date="2023-09-26T00:31:00Z">
               <w:rPr>
                 <w:rStyle w:val="Hyperlink"/>
                 <w:rFonts w:ascii="Arial" w:hAnsi="Arial" w:cs="Arial"/>
-                <w:lang w:bidi="he-IL"/>
+                <w:b w:val="0"/>
               </w:rPr>
             </w:rPrChange>
           </w:rPr>
@@ -3629,13 +3612,11 @@
       <w:del w:id="84" w:author="Thatal, Pawan" w:date="2023-09-26T00:31:00Z">
         <w:r>
           <w:rPr>
-            <w:rFonts w:ascii="Arial" w:hAnsi="Arial" w:cs="Arial"/>
-            <w:lang w:bidi="he-IL"/>
             <w:rPrChange w:id="85" w:author="Thatal, Pawan" w:date="2023-09-26T00:31:00Z">
               <w:rPr>
                 <w:rStyle w:val="Hyperlink"/>
                 <w:rFonts w:ascii="Arial" w:hAnsi="Arial" w:cs="Arial"/>
-                <w:lang w:bidi="he-IL"/>
+                <w:b w:val="0"/>
               </w:rPr>
             </w:rPrChange>
           </w:rPr>
@@ -3653,13 +3634,11 @@
         </w:r>
         <w:r>
           <w:rPr>
-            <w:rFonts w:ascii="Arial" w:hAnsi="Arial" w:cs="Arial"/>
-            <w:lang w:bidi="he-IL"/>
             <w:rPrChange w:id="86" w:author="Thatal, Pawan" w:date="2023-09-26T00:31:00Z">
               <w:rPr>
                 <w:rStyle w:val="Hyperlink"/>
                 <w:rFonts w:ascii="Arial" w:hAnsi="Arial" w:cs="Arial"/>
-                <w:lang w:bidi="he-IL"/>
+                <w:b w:val="0"/>
               </w:rPr>
             </w:rPrChange>
           </w:rPr>
@@ -3689,13 +3668,11 @@
       <w:del w:id="88" w:author="Thatal, Pawan" w:date="2023-09-26T00:31:00Z">
         <w:r>
           <w:rPr>
-            <w:rFonts w:ascii="Arial" w:hAnsi="Arial" w:cs="Arial"/>
-            <w:lang w:bidi="he-IL"/>
             <w:rPrChange w:id="89" w:author="Thatal, Pawan" w:date="2023-09-26T00:31:00Z">
               <w:rPr>
                 <w:rStyle w:val="Hyperlink"/>
                 <w:rFonts w:ascii="Arial" w:hAnsi="Arial" w:cs="Arial"/>
-                <w:lang w:bidi="he-IL"/>
+                <w:b w:val="0"/>
               </w:rPr>
             </w:rPrChange>
           </w:rPr>
@@ -3713,13 +3690,11 @@
         </w:r>
         <w:r>
           <w:rPr>
-            <w:rFonts w:ascii="Arial" w:hAnsi="Arial" w:cs="Arial"/>
-            <w:lang w:bidi="he-IL"/>
             <w:rPrChange w:id="90" w:author="Thatal, Pawan" w:date="2023-09-26T00:31:00Z">
               <w:rPr>
                 <w:rStyle w:val="Hyperlink"/>
                 <w:rFonts w:ascii="Arial" w:hAnsi="Arial" w:cs="Arial"/>
-                <w:lang w:bidi="he-IL"/>
+                <w:b w:val="0"/>
               </w:rPr>
             </w:rPrChange>
           </w:rPr>
@@ -3749,13 +3724,11 @@
       <w:del w:id="92" w:author="Thatal, Pawan" w:date="2023-09-26T00:31:00Z">
         <w:r>
           <w:rPr>
-            <w:rFonts w:ascii="Arial" w:hAnsi="Arial" w:cs="Arial"/>
-            <w:lang w:bidi="he-IL"/>
             <w:rPrChange w:id="93" w:author="Thatal, Pawan" w:date="2023-09-26T00:31:00Z">
               <w:rPr>
                 <w:rStyle w:val="Hyperlink"/>
                 <w:rFonts w:ascii="Arial" w:hAnsi="Arial" w:cs="Arial"/>
-                <w:lang w:bidi="he-IL"/>
+                <w:b w:val="0"/>
               </w:rPr>
             </w:rPrChange>
           </w:rPr>
@@ -3773,13 +3746,11 @@
         </w:r>
         <w:r>
           <w:rPr>
-            <w:rFonts w:ascii="Arial" w:hAnsi="Arial" w:cs="Arial"/>
-            <w:lang w:bidi="he-IL"/>
             <w:rPrChange w:id="94" w:author="Thatal, Pawan" w:date="2023-09-26T00:31:00Z">
               <w:rPr>
                 <w:rStyle w:val="Hyperlink"/>
                 <w:rFonts w:ascii="Arial" w:hAnsi="Arial" w:cs="Arial"/>
-                <w:lang w:bidi="he-IL"/>
+                <w:b w:val="0"/>
               </w:rPr>
             </w:rPrChange>
           </w:rPr>
@@ -3809,13 +3780,11 @@
       <w:del w:id="96" w:author="Thatal, Pawan" w:date="2023-09-26T00:31:00Z">
         <w:r>
           <w:rPr>
-            <w:rFonts w:ascii="Arial" w:hAnsi="Arial" w:cs="Arial"/>
-            <w:lang w:bidi="he-IL"/>
             <w:rPrChange w:id="97" w:author="Thatal, Pawan" w:date="2023-09-26T00:31:00Z">
               <w:rPr>
                 <w:rStyle w:val="Hyperlink"/>
                 <w:rFonts w:ascii="Arial" w:hAnsi="Arial" w:cs="Arial"/>
-                <w:lang w:bidi="he-IL"/>
+                <w:b w:val="0"/>
               </w:rPr>
             </w:rPrChange>
           </w:rPr>
@@ -3834,13 +3803,11 @@
         </w:r>
         <w:r>
           <w:rPr>
-            <w:rFonts w:ascii="Arial" w:hAnsi="Arial" w:cs="Arial"/>
-            <w:lang w:bidi="he-IL"/>
             <w:rPrChange w:id="98" w:author="Thatal, Pawan" w:date="2023-09-26T00:31:00Z">
               <w:rPr>
                 <w:rStyle w:val="Hyperlink"/>
                 <w:rFonts w:ascii="Arial" w:hAnsi="Arial" w:cs="Arial"/>
-                <w:lang w:bidi="he-IL"/>
+                <w:b w:val="0"/>
               </w:rPr>
             </w:rPrChange>
           </w:rPr>
@@ -3870,13 +3837,11 @@
       <w:del w:id="100" w:author="Thatal, Pawan" w:date="2023-09-26T00:31:00Z">
         <w:r>
           <w:rPr>
-            <w:rFonts w:ascii="Arial" w:hAnsi="Arial" w:cs="Arial"/>
-            <w:lang w:bidi="he-IL"/>
             <w:rPrChange w:id="101" w:author="Thatal, Pawan" w:date="2023-09-26T00:31:00Z">
               <w:rPr>
                 <w:rStyle w:val="Hyperlink"/>
                 <w:rFonts w:ascii="Arial" w:hAnsi="Arial" w:cs="Arial"/>
-                <w:lang w:bidi="he-IL"/>
+                <w:b w:val="0"/>
               </w:rPr>
             </w:rPrChange>
           </w:rPr>
@@ -3894,13 +3859,11 @@
         </w:r>
         <w:r>
           <w:rPr>
-            <w:rFonts w:ascii="Arial" w:hAnsi="Arial" w:cs="Arial"/>
-            <w:lang w:bidi="he-IL"/>
             <w:rPrChange w:id="102" w:author="Thatal, Pawan" w:date="2023-09-26T00:31:00Z">
               <w:rPr>
                 <w:rStyle w:val="Hyperlink"/>
                 <w:rFonts w:ascii="Arial" w:hAnsi="Arial" w:cs="Arial"/>
-                <w:lang w:bidi="he-IL"/>
+                <w:b w:val="0"/>
               </w:rPr>
             </w:rPrChange>
           </w:rPr>
@@ -3933,11 +3896,12 @@
       <w:del w:id="104" w:author="Thatal, Pawan" w:date="2023-09-26T00:31:00Z">
         <w:r>
           <w:rPr>
-            <w:rFonts w:ascii="Arial" w:hAnsi="Arial"/>
             <w:rPrChange w:id="105" w:author="Thatal, Pawan" w:date="2023-09-26T00:31:00Z">
               <w:rPr>
                 <w:rStyle w:val="Hyperlink"/>
                 <w:rFonts w:ascii="Arial" w:hAnsi="Arial"/>
+                <w:b w:val="0"/>
+                <w:bCs w:val="0"/>
               </w:rPr>
             </w:rPrChange>
           </w:rPr>
@@ -3967,13 +3931,11 @@
       <w:del w:id="107" w:author="Thatal, Pawan" w:date="2023-09-26T00:31:00Z">
         <w:r>
           <w:rPr>
-            <w:rFonts w:ascii="Arial" w:hAnsi="Arial" w:cs="Arial"/>
-            <w:lang w:bidi="he-IL"/>
             <w:rPrChange w:id="108" w:author="Thatal, Pawan" w:date="2023-09-26T00:31:00Z">
               <w:rPr>
                 <w:rStyle w:val="Hyperlink"/>
                 <w:rFonts w:ascii="Arial" w:hAnsi="Arial" w:cs="Arial"/>
-                <w:lang w:bidi="he-IL"/>
+                <w:b w:val="0"/>
               </w:rPr>
             </w:rPrChange>
           </w:rPr>
@@ -4003,13 +3965,11 @@
       <w:del w:id="110" w:author="Thatal, Pawan" w:date="2023-09-26T00:31:00Z">
         <w:r>
           <w:rPr>
-            <w:rFonts w:ascii="Arial" w:hAnsi="Arial" w:cs="Arial"/>
-            <w:lang w:bidi="he-IL"/>
             <w:rPrChange w:id="111" w:author="Thatal, Pawan" w:date="2023-09-26T00:31:00Z">
               <w:rPr>
                 <w:rStyle w:val="Hyperlink"/>
                 <w:rFonts w:ascii="Arial" w:hAnsi="Arial" w:cs="Arial"/>
-                <w:lang w:bidi="he-IL"/>
+                <w:b w:val="0"/>
               </w:rPr>
             </w:rPrChange>
           </w:rPr>
@@ -4788,14 +4748,14 @@
           <w:lang w:eastAsia="nl-NL" w:bidi="ar-SA"/>
         </w:rPr>
       </w:pPr>
-      <w:ins w:id="129" w:author="Thatal, Pawan" w:date="2023-09-26T00:15:00Z">
+      <w:ins w:id="129" w:author="Thatal, Pawan" w:date="2023-09-27T22:35:00Z">
         <w:r>
           <w:rPr>
             <w:noProof/>
             <w:lang w:eastAsia="nl-NL" w:bidi="ar-SA"/>
           </w:rPr>
-          <w:pict w14:anchorId="417C8376">
-            <v:shape id="Picture 1" o:spid="_x0000_i1029" type="#_x0000_t75" style="width:438.9pt;height:232.15pt;visibility:visible;mso-wrap-style:square">
+          <w:pict w14:anchorId="06E73C3D">
+            <v:shape id="Picture 1" o:spid="_x0000_i1031" type="#_x0000_t75" style="width:418.2pt;height:190.65pt;visibility:visible;mso-wrap-style:square">
               <v:imagedata r:id="rId14" o:title=""/>
             </v:shape>
           </w:pict>
@@ -5291,17 +5251,7 @@
                 <w:sz w:val="18"/>
                 <w:szCs w:val="18"/>
               </w:rPr>
-              <w:t xml:space="preserve">Fernet </w:t>
-            </w:r>
-            <w:r>
-              <w:rPr>
-                <w:rFonts w:ascii="Verdana" w:hAnsi="Verdana"/>
-                <w:color w:val="091E42"/>
-                <w:sz w:val="18"/>
-                <w:szCs w:val="18"/>
-              </w:rPr>
-              <w:lastRenderedPageBreak/>
-              <w:t>Object</w:t>
+              <w:t>Fernet Object</w:t>
             </w:r>
             <w:r>
               <w:rPr>
@@ -5348,7 +5298,6 @@
                 <w:sz w:val="18"/>
                 <w:szCs w:val="18"/>
               </w:rPr>
-              <w:lastRenderedPageBreak/>
               <w:t>4</w:t>
             </w:r>
           </w:p>
@@ -5463,6 +5412,7 @@
                 <w:sz w:val="18"/>
                 <w:szCs w:val="18"/>
               </w:rPr>
+              <w:lastRenderedPageBreak/>
               <w:t>5</w:t>
             </w:r>
           </w:p>
@@ -5908,28 +5858,33 @@
       <w:pPr>
         <w:pStyle w:val="StyleHeading2Underline"/>
         <w:rPr>
-          <w:ins w:id="162" w:author="Thatal, Pawan" w:date="2023-09-26T00:17:00Z"/>
-          <w:rFonts w:ascii="Arial" w:hAnsi="Arial" w:cs="Arial"/>
+          <w:ins w:id="162" w:author="Thatal, Pawan" w:date="2023-09-27T22:34:00Z"/>
         </w:rPr>
       </w:pPr>
       <w:bookmarkStart w:id="163" w:name="_Toc146580715"/>
       <w:ins w:id="164" w:author="Thatal, Pawan" w:date="2023-09-26T00:17:00Z">
         <w:r>
-          <w:rPr>
-            <w:rFonts w:ascii="Arial" w:hAnsi="Arial" w:cs="Arial"/>
-          </w:rPr>
           <w:t xml:space="preserve">Solution Design (Server) </w:t>
         </w:r>
       </w:ins>
       <w:del w:id="165" w:author="Thatal, Pawan" w:date="2023-09-26T00:17:00Z">
         <w:r>
-          <w:rPr>
-            <w:rFonts w:ascii="Arial" w:hAnsi="Arial" w:cs="Arial"/>
-          </w:rPr>
           <w:delText>Design Decision</w:delText>
         </w:r>
       </w:del>
       <w:bookmarkEnd w:id="163"/>
+      <w:ins w:id="166" w:author="Thatal, Pawan" w:date="2023-09-27T22:37:00Z">
+        <w:r>
+          <w:rPr>
+            <w:noProof/>
+          </w:rPr>
+          <w:pict w14:anchorId="39C1F894">
+            <v:shape id="_x0000_i1039" type="#_x0000_t75" style="width:459.05pt;height:198.7pt;visibility:visible;mso-wrap-style:square">
+              <v:imagedata r:id="rId15" o:title=""/>
+            </v:shape>
+          </w:pict>
+        </w:r>
+      </w:ins>
     </w:p>
     <w:tbl>
       <w:tblPr>
@@ -5945,17 +5900,20 @@
       <w:tblGrid>
         <w:gridCol w:w="529"/>
         <w:gridCol w:w="8693"/>
-        <w:tblGridChange w:id="166">
+        <w:tblGridChange w:id="167">
           <w:tblGrid>
-            <w:gridCol w:w="529"/>
-            <w:gridCol w:w="8693"/>
+            <w:gridCol w:w="135"/>
+            <w:gridCol w:w="394"/>
+            <w:gridCol w:w="135"/>
+            <w:gridCol w:w="8558"/>
+            <w:gridCol w:w="135"/>
           </w:tblGrid>
         </w:tblGridChange>
       </w:tblGrid>
       <w:tr>
         <w:trPr>
           <w:tblHeader/>
-          <w:ins w:id="167" w:author="Thatal, Pawan" w:date="2023-09-26T00:17:00Z"/>
+          <w:ins w:id="168" w:author="Thatal, Pawan" w:date="2023-09-26T00:17:00Z"/>
         </w:trPr>
         <w:tc>
           <w:tcPr>
@@ -5978,7 +5936,7 @@
           <w:p>
             <w:pPr>
               <w:rPr>
-                <w:ins w:id="168" w:author="Thatal, Pawan" w:date="2023-09-26T00:17:00Z"/>
+                <w:ins w:id="169" w:author="Thatal, Pawan" w:date="2023-09-26T00:17:00Z"/>
                 <w:rFonts w:ascii="&amp;quot" w:hAnsi="&amp;quot"/>
                 <w:b/>
                 <w:bCs/>
@@ -6010,14 +5968,14 @@
           <w:p>
             <w:pPr>
               <w:rPr>
-                <w:ins w:id="169" w:author="Thatal, Pawan" w:date="2023-09-26T00:17:00Z"/>
+                <w:ins w:id="170" w:author="Thatal, Pawan" w:date="2023-09-26T00:17:00Z"/>
                 <w:rFonts w:cs="Arial"/>
                 <w:b/>
                 <w:bCs/>
                 <w:color w:val="172B4D"/>
               </w:rPr>
             </w:pPr>
-            <w:ins w:id="170" w:author="Thatal, Pawan" w:date="2023-09-26T00:17:00Z">
+            <w:ins w:id="171" w:author="Thatal, Pawan" w:date="2023-09-26T00:17:00Z">
               <w:r>
                 <w:rPr>
                   <w:rFonts w:cs="Arial"/>
@@ -6047,7 +6005,7 @@
             <w:bottom w:w="15" w:type="dxa"/>
             <w:right w:w="15" w:type="dxa"/>
           </w:tblCellMar>
-          <w:tblPrExChange w:id="171" w:author="Thatal, Pawan" w:date="2023-09-26T00:18:00Z">
+          <w:tblPrExChange w:id="172" w:author="Thatal, Pawan" w:date="2023-09-26T00:18:00Z">
             <w:tblPrEx>
               <w:tblW w:w="9222" w:type="dxa"/>
               <w:tblCellMar>
@@ -6060,7 +6018,12 @@
           </w:tblPrExChange>
         </w:tblPrEx>
         <w:trPr>
-          <w:ins w:id="172" w:author="Thatal, Pawan" w:date="2023-09-26T00:17:00Z"/>
+          <w:ins w:id="173" w:author="Thatal, Pawan" w:date="2023-09-26T00:17:00Z"/>
+          <w:trPrChange w:id="174" w:author="Thatal, Pawan" w:date="2023-09-26T00:18:00Z">
+            <w:trPr>
+              <w:gridBefore w:val="1"/>
+            </w:trPr>
+          </w:trPrChange>
         </w:trPr>
         <w:tc>
           <w:tcPr>
@@ -6078,9 +6041,10 @@
               <w:right w:w="150" w:type="dxa"/>
             </w:tcMar>
             <w:hideMark/>
-            <w:tcPrChange w:id="173" w:author="Thatal, Pawan" w:date="2023-09-26T00:18:00Z">
+            <w:tcPrChange w:id="175" w:author="Thatal, Pawan" w:date="2023-09-26T00:18:00Z">
               <w:tcPr>
                 <w:tcW w:w="0" w:type="auto"/>
+                <w:gridSpan w:val="2"/>
                 <w:tcBorders>
                   <w:top w:val="single" w:sz="6" w:space="0" w:color="DDDDDD"/>
                   <w:left w:val="single" w:sz="6" w:space="0" w:color="DDDDDD"/>
@@ -6100,14 +6064,14 @@
           <w:p>
             <w:pPr>
               <w:rPr>
-                <w:ins w:id="174" w:author="Thatal, Pawan" w:date="2023-09-26T00:17:00Z"/>
+                <w:ins w:id="176" w:author="Thatal, Pawan" w:date="2023-09-26T00:17:00Z"/>
                 <w:rFonts w:ascii="Verdana" w:hAnsi="Verdana"/>
                 <w:color w:val="091E42"/>
                 <w:sz w:val="18"/>
                 <w:szCs w:val="18"/>
               </w:rPr>
             </w:pPr>
-            <w:ins w:id="175" w:author="Thatal, Pawan" w:date="2023-09-26T00:17:00Z">
+            <w:ins w:id="177" w:author="Thatal, Pawan" w:date="2023-09-26T00:17:00Z">
               <w:r>
                 <w:rPr>
                   <w:rFonts w:ascii="Verdana" w:hAnsi="Verdana"/>
@@ -6135,9 +6099,10 @@
               <w:bottom w:w="105" w:type="dxa"/>
               <w:right w:w="150" w:type="dxa"/>
             </w:tcMar>
-            <w:tcPrChange w:id="176" w:author="Thatal, Pawan" w:date="2023-09-26T00:18:00Z">
+            <w:tcPrChange w:id="178" w:author="Thatal, Pawan" w:date="2023-09-26T00:18:00Z">
               <w:tcPr>
                 <w:tcW w:w="8693" w:type="dxa"/>
+                <w:gridSpan w:val="2"/>
                 <w:tcBorders>
                   <w:top w:val="single" w:sz="6" w:space="0" w:color="DDDDDD"/>
                   <w:left w:val="single" w:sz="6" w:space="0" w:color="DDDDDD"/>
@@ -6156,14 +6121,14 @@
           <w:p>
             <w:pPr>
               <w:rPr>
-                <w:ins w:id="177" w:author="Thatal, Pawan" w:date="2023-09-26T00:17:00Z"/>
+                <w:ins w:id="179" w:author="Thatal, Pawan" w:date="2023-09-26T00:17:00Z"/>
                 <w:rFonts w:ascii="Verdana" w:hAnsi="Verdana"/>
                 <w:color w:val="091E42"/>
                 <w:sz w:val="18"/>
                 <w:szCs w:val="18"/>
               </w:rPr>
             </w:pPr>
-            <w:ins w:id="178" w:author="Thatal, Pawan" w:date="2023-09-26T00:18:00Z">
+            <w:ins w:id="180" w:author="Thatal, Pawan" w:date="2023-09-26T00:18:00Z">
               <w:r>
                 <w:rPr>
                   <w:rFonts w:ascii="Verdana" w:hAnsi="Verdana"/>
@@ -6186,7 +6151,7 @@
             <w:bottom w:w="15" w:type="dxa"/>
             <w:right w:w="15" w:type="dxa"/>
           </w:tblCellMar>
-          <w:tblPrExChange w:id="179" w:author="Thatal, Pawan" w:date="2023-09-26T00:18:00Z">
+          <w:tblPrExChange w:id="181" w:author="Thatal, Pawan" w:date="2023-09-26T00:18:00Z">
             <w:tblPrEx>
               <w:tblW w:w="9222" w:type="dxa"/>
               <w:tblCellMar>
@@ -6199,7 +6164,12 @@
           </w:tblPrExChange>
         </w:tblPrEx>
         <w:trPr>
-          <w:ins w:id="180" w:author="Thatal, Pawan" w:date="2023-09-26T00:17:00Z"/>
+          <w:ins w:id="182" w:author="Thatal, Pawan" w:date="2023-09-26T00:17:00Z"/>
+          <w:trPrChange w:id="183" w:author="Thatal, Pawan" w:date="2023-09-26T00:18:00Z">
+            <w:trPr>
+              <w:gridBefore w:val="1"/>
+            </w:trPr>
+          </w:trPrChange>
         </w:trPr>
         <w:tc>
           <w:tcPr>
@@ -6217,9 +6187,10 @@
               <w:right w:w="150" w:type="dxa"/>
             </w:tcMar>
             <w:hideMark/>
-            <w:tcPrChange w:id="181" w:author="Thatal, Pawan" w:date="2023-09-26T00:18:00Z">
+            <w:tcPrChange w:id="184" w:author="Thatal, Pawan" w:date="2023-09-26T00:18:00Z">
               <w:tcPr>
                 <w:tcW w:w="0" w:type="auto"/>
+                <w:gridSpan w:val="2"/>
                 <w:tcBorders>
                   <w:top w:val="single" w:sz="6" w:space="0" w:color="DDDDDD"/>
                   <w:left w:val="single" w:sz="6" w:space="0" w:color="DDDDDD"/>
@@ -6239,14 +6210,14 @@
           <w:p>
             <w:pPr>
               <w:rPr>
-                <w:ins w:id="182" w:author="Thatal, Pawan" w:date="2023-09-26T00:17:00Z"/>
+                <w:ins w:id="185" w:author="Thatal, Pawan" w:date="2023-09-26T00:17:00Z"/>
                 <w:rFonts w:ascii="Verdana" w:hAnsi="Verdana"/>
                 <w:color w:val="091E42"/>
                 <w:sz w:val="18"/>
                 <w:szCs w:val="18"/>
               </w:rPr>
             </w:pPr>
-            <w:ins w:id="183" w:author="Thatal, Pawan" w:date="2023-09-26T00:17:00Z">
+            <w:ins w:id="186" w:author="Thatal, Pawan" w:date="2023-09-26T00:17:00Z">
               <w:r>
                 <w:rPr>
                   <w:rFonts w:ascii="Verdana" w:hAnsi="Verdana"/>
@@ -6274,9 +6245,10 @@
               <w:bottom w:w="105" w:type="dxa"/>
               <w:right w:w="150" w:type="dxa"/>
             </w:tcMar>
-            <w:tcPrChange w:id="184" w:author="Thatal, Pawan" w:date="2023-09-26T00:18:00Z">
+            <w:tcPrChange w:id="187" w:author="Thatal, Pawan" w:date="2023-09-26T00:18:00Z">
               <w:tcPr>
                 <w:tcW w:w="8693" w:type="dxa"/>
+                <w:gridSpan w:val="2"/>
                 <w:tcBorders>
                   <w:top w:val="single" w:sz="6" w:space="0" w:color="DDDDDD"/>
                   <w:left w:val="single" w:sz="6" w:space="0" w:color="DDDDDD"/>
@@ -6295,14 +6267,14 @@
           <w:p>
             <w:pPr>
               <w:rPr>
-                <w:ins w:id="185" w:author="Thatal, Pawan" w:date="2023-09-26T00:17:00Z"/>
+                <w:ins w:id="188" w:author="Thatal, Pawan" w:date="2023-09-26T00:17:00Z"/>
                 <w:rFonts w:ascii="Verdana" w:hAnsi="Verdana"/>
                 <w:color w:val="091E42"/>
                 <w:sz w:val="18"/>
                 <w:szCs w:val="18"/>
               </w:rPr>
             </w:pPr>
-            <w:ins w:id="186" w:author="Thatal, Pawan" w:date="2023-09-26T00:18:00Z">
+            <w:ins w:id="189" w:author="Thatal, Pawan" w:date="2023-09-26T00:18:00Z">
               <w:r>
                 <w:rPr>
                   <w:rFonts w:ascii="Verdana" w:hAnsi="Verdana"/>
@@ -6325,7 +6297,7 @@
             <w:bottom w:w="15" w:type="dxa"/>
             <w:right w:w="15" w:type="dxa"/>
           </w:tblCellMar>
-          <w:tblPrExChange w:id="187" w:author="Thatal, Pawan" w:date="2023-09-26T00:18:00Z">
+          <w:tblPrExChange w:id="190" w:author="Thatal, Pawan" w:date="2023-09-26T00:18:00Z">
             <w:tblPrEx>
               <w:tblW w:w="9222" w:type="dxa"/>
               <w:tblCellMar>
@@ -6338,7 +6310,12 @@
           </w:tblPrExChange>
         </w:tblPrEx>
         <w:trPr>
-          <w:ins w:id="188" w:author="Thatal, Pawan" w:date="2023-09-26T00:17:00Z"/>
+          <w:ins w:id="191" w:author="Thatal, Pawan" w:date="2023-09-26T00:17:00Z"/>
+          <w:trPrChange w:id="192" w:author="Thatal, Pawan" w:date="2023-09-26T00:18:00Z">
+            <w:trPr>
+              <w:gridBefore w:val="1"/>
+            </w:trPr>
+          </w:trPrChange>
         </w:trPr>
         <w:tc>
           <w:tcPr>
@@ -6356,9 +6333,10 @@
               <w:right w:w="150" w:type="dxa"/>
             </w:tcMar>
             <w:hideMark/>
-            <w:tcPrChange w:id="189" w:author="Thatal, Pawan" w:date="2023-09-26T00:18:00Z">
+            <w:tcPrChange w:id="193" w:author="Thatal, Pawan" w:date="2023-09-26T00:18:00Z">
               <w:tcPr>
                 <w:tcW w:w="0" w:type="auto"/>
+                <w:gridSpan w:val="2"/>
                 <w:tcBorders>
                   <w:top w:val="single" w:sz="6" w:space="0" w:color="DDDDDD"/>
                   <w:left w:val="single" w:sz="6" w:space="0" w:color="DDDDDD"/>
@@ -6378,14 +6356,14 @@
           <w:p>
             <w:pPr>
               <w:rPr>
-                <w:ins w:id="190" w:author="Thatal, Pawan" w:date="2023-09-26T00:17:00Z"/>
+                <w:ins w:id="194" w:author="Thatal, Pawan" w:date="2023-09-26T00:17:00Z"/>
                 <w:rFonts w:ascii="Verdana" w:hAnsi="Verdana"/>
                 <w:color w:val="091E42"/>
                 <w:sz w:val="18"/>
                 <w:szCs w:val="18"/>
               </w:rPr>
             </w:pPr>
-            <w:ins w:id="191" w:author="Thatal, Pawan" w:date="2023-09-26T00:17:00Z">
+            <w:ins w:id="195" w:author="Thatal, Pawan" w:date="2023-09-26T00:17:00Z">
               <w:r>
                 <w:rPr>
                   <w:rFonts w:ascii="Verdana" w:hAnsi="Verdana"/>
@@ -6413,9 +6391,10 @@
               <w:bottom w:w="105" w:type="dxa"/>
               <w:right w:w="150" w:type="dxa"/>
             </w:tcMar>
-            <w:tcPrChange w:id="192" w:author="Thatal, Pawan" w:date="2023-09-26T00:18:00Z">
+            <w:tcPrChange w:id="196" w:author="Thatal, Pawan" w:date="2023-09-26T00:18:00Z">
               <w:tcPr>
                 <w:tcW w:w="8693" w:type="dxa"/>
+                <w:gridSpan w:val="2"/>
                 <w:tcBorders>
                   <w:top w:val="single" w:sz="6" w:space="0" w:color="DDDDDD"/>
                   <w:left w:val="single" w:sz="6" w:space="0" w:color="DDDDDD"/>
@@ -6434,14 +6413,14 @@
           <w:p>
             <w:pPr>
               <w:rPr>
-                <w:ins w:id="193" w:author="Thatal, Pawan" w:date="2023-09-26T00:17:00Z"/>
+                <w:ins w:id="197" w:author="Thatal, Pawan" w:date="2023-09-26T00:17:00Z"/>
                 <w:rFonts w:ascii="Verdana" w:hAnsi="Verdana"/>
                 <w:color w:val="091E42"/>
                 <w:sz w:val="18"/>
                 <w:szCs w:val="18"/>
               </w:rPr>
             </w:pPr>
-            <w:ins w:id="194" w:author="Thatal, Pawan" w:date="2023-09-26T00:18:00Z">
+            <w:ins w:id="198" w:author="Thatal, Pawan" w:date="2023-09-26T00:18:00Z">
               <w:r>
                 <w:rPr>
                   <w:rFonts w:ascii="Verdana" w:hAnsi="Verdana"/>
@@ -6468,7 +6447,7 @@
       </w:tr>
       <w:tr>
         <w:trPr>
-          <w:ins w:id="195" w:author="Thatal, Pawan" w:date="2023-09-26T00:17:00Z"/>
+          <w:ins w:id="199" w:author="Thatal, Pawan" w:date="2023-09-26T00:17:00Z"/>
         </w:trPr>
         <w:tc>
           <w:tcPr>
@@ -6489,14 +6468,14 @@
           <w:p>
             <w:pPr>
               <w:rPr>
-                <w:ins w:id="196" w:author="Thatal, Pawan" w:date="2023-09-26T00:17:00Z"/>
+                <w:ins w:id="200" w:author="Thatal, Pawan" w:date="2023-09-26T00:17:00Z"/>
                 <w:rFonts w:ascii="Verdana" w:hAnsi="Verdana"/>
                 <w:color w:val="091E42"/>
                 <w:sz w:val="18"/>
                 <w:szCs w:val="18"/>
               </w:rPr>
             </w:pPr>
-            <w:ins w:id="197" w:author="Thatal, Pawan" w:date="2023-09-26T00:17:00Z">
+            <w:ins w:id="201" w:author="Thatal, Pawan" w:date="2023-09-26T00:17:00Z">
               <w:r>
                 <w:rPr>
                   <w:rFonts w:ascii="Verdana" w:hAnsi="Verdana"/>
@@ -6528,14 +6507,14 @@
           <w:p>
             <w:pPr>
               <w:rPr>
-                <w:ins w:id="198" w:author="Thatal, Pawan" w:date="2023-09-26T00:17:00Z"/>
+                <w:ins w:id="202" w:author="Thatal, Pawan" w:date="2023-09-26T00:17:00Z"/>
                 <w:rFonts w:ascii="Verdana" w:hAnsi="Verdana"/>
                 <w:color w:val="091E42"/>
                 <w:sz w:val="18"/>
                 <w:szCs w:val="18"/>
               </w:rPr>
             </w:pPr>
-            <w:ins w:id="199" w:author="Thatal, Pawan" w:date="2023-09-26T00:18:00Z">
+            <w:ins w:id="203" w:author="Thatal, Pawan" w:date="2023-09-26T00:18:00Z">
               <w:r>
                 <w:rPr>
                   <w:rFonts w:ascii="Verdana" w:hAnsi="Verdana"/>
@@ -6557,8 +6536,8 @@
           <w:rFonts w:ascii="Arial" w:hAnsi="Arial" w:cs="Arial"/>
         </w:rPr>
       </w:pPr>
-      <w:bookmarkStart w:id="200" w:name="_Toc146580716"/>
-      <w:ins w:id="201" w:author="Thatal, Pawan" w:date="2023-09-26T00:17:00Z">
+      <w:bookmarkStart w:id="204" w:name="_Toc146580716"/>
+      <w:ins w:id="205" w:author="Thatal, Pawan" w:date="2023-09-26T00:17:00Z">
         <w:r>
           <w:rPr>
             <w:rFonts w:ascii="Arial" w:hAnsi="Arial" w:cs="Arial"/>
@@ -6566,7 +6545,7 @@
           <w:t>Design Decision</w:t>
         </w:r>
       </w:ins>
-      <w:bookmarkEnd w:id="200"/>
+      <w:bookmarkEnd w:id="204"/>
     </w:p>
     <w:tbl>
       <w:tblPr>
@@ -6719,7 +6698,7 @@
                 <w:szCs w:val="18"/>
               </w:rPr>
             </w:pPr>
-            <w:del w:id="202" w:author="Thatal, Pawan" w:date="2023-09-26T00:19:00Z">
+            <w:del w:id="206" w:author="Thatal, Pawan" w:date="2023-09-26T00:19:00Z">
               <w:r>
                 <w:rPr>
                   <w:rFonts w:ascii="Verdana" w:hAnsi="Verdana"/>
@@ -6730,7 +6709,7 @@
                 <w:delText>Decision to use text file because….</w:delText>
               </w:r>
             </w:del>
-            <w:ins w:id="203" w:author="Thatal, Pawan" w:date="2023-09-26T00:19:00Z">
+            <w:ins w:id="207" w:author="Thatal, Pawan" w:date="2023-09-26T00:19:00Z">
               <w:r>
                 <w:rPr>
                   <w:rFonts w:ascii="Verdana" w:hAnsi="Verdana"/>
@@ -6761,7 +6740,8 @@
                 <w:t xml:space="preserve"> formatting for </w:t>
               </w:r>
             </w:ins>
-            <w:ins w:id="204" w:author="Thatal, Pawan" w:date="2023-09-26T00:20:00Z">
+            <w:proofErr w:type="spellStart"/>
+            <w:ins w:id="208" w:author="Thatal, Pawan" w:date="2023-09-26T00:20:00Z">
               <w:r>
                 <w:rPr>
                   <w:rFonts w:ascii="Verdana" w:hAnsi="Verdana"/>
@@ -6769,7 +6749,17 @@
                   <w:sz w:val="18"/>
                   <w:szCs w:val="18"/>
                 </w:rPr>
-                <w:t xml:space="preserve">serialisation </w:t>
+                <w:t>serialisation</w:t>
+              </w:r>
+              <w:proofErr w:type="spellEnd"/>
+              <w:r>
+                <w:rPr>
+                  <w:rFonts w:ascii="Verdana" w:hAnsi="Verdana"/>
+                  <w:color w:val="091E42"/>
+                  <w:sz w:val="18"/>
+                  <w:szCs w:val="18"/>
+                </w:rPr>
+                <w:t xml:space="preserve"> </w:t>
               </w:r>
               <w:r>
                 <w:rPr>
@@ -6801,7 +6791,7 @@
                 <w:t xml:space="preserve"> </w:t>
               </w:r>
             </w:ins>
-            <w:ins w:id="205" w:author="Thatal, Pawan" w:date="2023-09-26T00:21:00Z">
+            <w:ins w:id="209" w:author="Thatal, Pawan" w:date="2023-09-26T00:21:00Z">
               <w:r>
                 <w:rPr>
                   <w:rFonts w:ascii="Verdana" w:hAnsi="Verdana"/>
@@ -6837,7 +6827,7 @@
       </w:tr>
       <w:tr>
         <w:trPr>
-          <w:del w:id="206" w:author="Thatal, Pawan" w:date="2023-09-26T00:21:00Z"/>
+          <w:del w:id="210" w:author="Thatal, Pawan" w:date="2023-09-26T00:21:00Z"/>
         </w:trPr>
         <w:tc>
           <w:tcPr>
@@ -6859,14 +6849,14 @@
           <w:p>
             <w:pPr>
               <w:rPr>
-                <w:del w:id="207" w:author="Thatal, Pawan" w:date="2023-09-26T00:21:00Z"/>
+                <w:del w:id="211" w:author="Thatal, Pawan" w:date="2023-09-26T00:21:00Z"/>
                 <w:rFonts w:ascii="Verdana" w:hAnsi="Verdana"/>
                 <w:color w:val="091E42"/>
                 <w:sz w:val="18"/>
                 <w:szCs w:val="18"/>
               </w:rPr>
             </w:pPr>
-            <w:del w:id="208" w:author="Thatal, Pawan" w:date="2023-09-26T00:21:00Z">
+            <w:del w:id="212" w:author="Thatal, Pawan" w:date="2023-09-26T00:21:00Z">
               <w:r>
                 <w:rPr>
                   <w:rFonts w:ascii="Verdana" w:hAnsi="Verdana"/>
@@ -6874,6 +6864,7 @@
                   <w:sz w:val="18"/>
                   <w:szCs w:val="18"/>
                 </w:rPr>
+                <w:lastRenderedPageBreak/>
                 <w:delText>2</w:delText>
               </w:r>
             </w:del>
@@ -6898,14 +6889,14 @@
           <w:p>
             <w:pPr>
               <w:rPr>
-                <w:del w:id="209" w:author="Thatal, Pawan" w:date="2023-09-26T00:21:00Z"/>
+                <w:del w:id="213" w:author="Thatal, Pawan" w:date="2023-09-26T00:21:00Z"/>
                 <w:rFonts w:ascii="Verdana" w:hAnsi="Verdana"/>
                 <w:color w:val="091E42"/>
                 <w:sz w:val="18"/>
                 <w:szCs w:val="18"/>
               </w:rPr>
             </w:pPr>
-            <w:del w:id="210" w:author="Thatal, Pawan" w:date="2023-09-26T00:21:00Z">
+            <w:del w:id="214" w:author="Thatal, Pawan" w:date="2023-09-26T00:21:00Z">
               <w:r>
                 <w:rPr>
                   <w:rFonts w:ascii="Verdana" w:hAnsi="Verdana"/>
@@ -6946,7 +6937,7 @@
                 <w:szCs w:val="18"/>
               </w:rPr>
             </w:pPr>
-            <w:ins w:id="211" w:author="Thatal, Pawan" w:date="2023-09-26T00:22:00Z">
+            <w:ins w:id="215" w:author="Thatal, Pawan" w:date="2023-09-26T00:22:00Z">
               <w:r>
                 <w:rPr>
                   <w:rFonts w:ascii="Verdana" w:hAnsi="Verdana"/>
@@ -6957,7 +6948,7 @@
                 <w:t>2</w:t>
               </w:r>
             </w:ins>
-            <w:del w:id="212" w:author="Thatal, Pawan" w:date="2023-09-26T00:22:00Z">
+            <w:del w:id="216" w:author="Thatal, Pawan" w:date="2023-09-26T00:22:00Z">
               <w:r>
                 <w:rPr>
                   <w:rFonts w:ascii="Verdana" w:hAnsi="Verdana"/>
@@ -6995,7 +6986,7 @@
                 <w:szCs w:val="18"/>
               </w:rPr>
             </w:pPr>
-            <w:del w:id="213" w:author="Thatal, Pawan" w:date="2023-09-26T00:22:00Z">
+            <w:del w:id="217" w:author="Thatal, Pawan" w:date="2023-09-26T00:22:00Z">
               <w:r>
                 <w:rPr>
                   <w:rFonts w:ascii="Verdana" w:hAnsi="Verdana"/>
@@ -7006,7 +6997,7 @@
                 <w:delText>File encoding decision..</w:delText>
               </w:r>
             </w:del>
-            <w:ins w:id="214" w:author="Thatal, Pawan" w:date="2023-09-26T00:22:00Z">
+            <w:ins w:id="218" w:author="Thatal, Pawan" w:date="2023-09-26T00:22:00Z">
               <w:r>
                 <w:rPr>
                   <w:rFonts w:ascii="Verdana" w:hAnsi="Verdana"/>
@@ -7017,7 +7008,7 @@
                 <w:t>Fernet Object will be used for encrypting the file</w:t>
               </w:r>
             </w:ins>
-            <w:ins w:id="215" w:author="Thatal, Pawan" w:date="2023-09-26T00:24:00Z">
+            <w:ins w:id="219" w:author="Thatal, Pawan" w:date="2023-09-26T00:24:00Z">
               <w:r>
                 <w:rPr>
                   <w:rFonts w:ascii="Verdana" w:hAnsi="Verdana"/>
@@ -7029,7 +7020,7 @@
               </w:r>
             </w:ins>
             <w:proofErr w:type="gramStart"/>
-            <w:ins w:id="216" w:author="Thatal, Pawan" w:date="2023-09-26T00:25:00Z">
+            <w:ins w:id="220" w:author="Thatal, Pawan" w:date="2023-09-26T00:25:00Z">
               <w:r>
                 <w:rPr>
                   <w:rFonts w:ascii="Verdana" w:hAnsi="Verdana"/>
@@ -7068,7 +7059,7 @@
                 <w:t>Fernet is a symmetric encryption algorithm, meaning it uses the same key for both encryption and decryption</w:t>
               </w:r>
             </w:ins>
-            <w:ins w:id="217" w:author="Thatal, Pawan" w:date="2023-09-26T00:22:00Z">
+            <w:ins w:id="221" w:author="Thatal, Pawan" w:date="2023-09-26T00:22:00Z">
               <w:r>
                 <w:rPr>
                   <w:rFonts w:ascii="Verdana" w:hAnsi="Verdana"/>
@@ -7093,7 +7084,7 @@
       </w:tr>
       <w:tr>
         <w:trPr>
-          <w:ins w:id="218" w:author="Thatal, Pawan" w:date="2023-09-26T00:29:00Z"/>
+          <w:ins w:id="222" w:author="Thatal, Pawan" w:date="2023-09-26T00:29:00Z"/>
         </w:trPr>
         <w:tc>
           <w:tcPr>
@@ -7114,7 +7105,7 @@
           <w:p>
             <w:pPr>
               <w:rPr>
-                <w:ins w:id="219" w:author="Thatal, Pawan" w:date="2023-09-26T00:29:00Z"/>
+                <w:ins w:id="223" w:author="Thatal, Pawan" w:date="2023-09-26T00:29:00Z"/>
                 <w:rFonts w:ascii="Verdana" w:hAnsi="Verdana"/>
                 <w:color w:val="091E42"/>
                 <w:sz w:val="18"/>
@@ -7142,7 +7133,7 @@
           <w:p>
             <w:pPr>
               <w:rPr>
-                <w:ins w:id="220" w:author="Thatal, Pawan" w:date="2023-09-26T00:29:00Z"/>
+                <w:ins w:id="224" w:author="Thatal, Pawan" w:date="2023-09-26T00:29:00Z"/>
                 <w:rFonts w:ascii="Verdana" w:hAnsi="Verdana"/>
                 <w:color w:val="091E42"/>
                 <w:sz w:val="18"/>
@@ -7159,23 +7150,23 @@
         <w:ind w:left="0" w:right="431"/>
         <w:rPr>
           <w:rFonts w:ascii="Arial" w:hAnsi="Arial" w:cs="Arial"/>
-          <w:rPrChange w:id="221" w:author="Thatal, Pawan" w:date="2023-09-26T00:29:00Z">
+          <w:rPrChange w:id="225" w:author="Thatal, Pawan" w:date="2023-09-26T00:29:00Z">
             <w:rPr/>
           </w:rPrChange>
         </w:rPr>
       </w:pPr>
-      <w:bookmarkStart w:id="222" w:name="_Toc7416557"/>
-      <w:bookmarkStart w:id="223" w:name="_Toc7416601"/>
-      <w:bookmarkStart w:id="224" w:name="_Toc146580717"/>
-      <w:bookmarkEnd w:id="222"/>
-      <w:bookmarkEnd w:id="223"/>
+      <w:bookmarkStart w:id="226" w:name="_Toc7416557"/>
+      <w:bookmarkStart w:id="227" w:name="_Toc7416601"/>
+      <w:bookmarkStart w:id="228" w:name="_Toc146580717"/>
+      <w:bookmarkEnd w:id="226"/>
+      <w:bookmarkEnd w:id="227"/>
       <w:r>
         <w:rPr>
           <w:rFonts w:ascii="Arial" w:hAnsi="Arial" w:cs="Arial"/>
         </w:rPr>
         <w:t>Testing</w:t>
       </w:r>
-      <w:bookmarkEnd w:id="224"/>
+      <w:bookmarkEnd w:id="228"/>
     </w:p>
     <w:p>
       <w:pPr>
@@ -7276,12 +7267,11 @@
           <w:rFonts w:ascii="Arial" w:hAnsi="Arial" w:cs="Arial"/>
         </w:rPr>
       </w:pPr>
-      <w:bookmarkStart w:id="225" w:name="_Toc146580718"/>
+      <w:bookmarkStart w:id="229" w:name="_Toc146580718"/>
       <w:r>
         <w:rPr>
           <w:rFonts w:ascii="Arial" w:hAnsi="Arial" w:cs="Arial"/>
         </w:rPr>
-        <w:lastRenderedPageBreak/>
         <w:t>Serialization</w:t>
       </w:r>
       <w:r>
@@ -7302,7 +7292,7 @@
         </w:rPr>
         <w:t>Testing</w:t>
       </w:r>
-      <w:bookmarkEnd w:id="225"/>
+      <w:bookmarkEnd w:id="229"/>
     </w:p>
     <w:p>
       <w:pPr>
@@ -7311,7 +7301,7 @@
           <w:rFonts w:ascii="Arial" w:hAnsi="Arial" w:cs="Arial"/>
         </w:rPr>
       </w:pPr>
-      <w:bookmarkStart w:id="226" w:name="_Toc146580719"/>
+      <w:bookmarkStart w:id="230" w:name="_Toc146580719"/>
       <w:r>
         <w:rPr>
           <w:rFonts w:ascii="Arial" w:hAnsi="Arial" w:cs="Arial"/>
@@ -7330,7 +7320,7 @@
         </w:rPr>
         <w:t xml:space="preserve"> Testing</w:t>
       </w:r>
-      <w:bookmarkEnd w:id="226"/>
+      <w:bookmarkEnd w:id="230"/>
     </w:p>
     <w:p>
       <w:pPr>
@@ -7339,7 +7329,7 @@
           <w:rFonts w:ascii="Arial" w:hAnsi="Arial" w:cs="Arial"/>
         </w:rPr>
       </w:pPr>
-      <w:bookmarkStart w:id="227" w:name="_Toc146580720"/>
+      <w:bookmarkStart w:id="231" w:name="_Toc146580720"/>
       <w:r>
         <w:rPr>
           <w:rFonts w:ascii="Arial" w:hAnsi="Arial" w:cs="Arial"/>
@@ -7358,7 +7348,7 @@
         </w:rPr>
         <w:t>Testing</w:t>
       </w:r>
-      <w:bookmarkEnd w:id="227"/>
+      <w:bookmarkEnd w:id="231"/>
     </w:p>
     <w:p>
       <w:pPr>
@@ -7367,7 +7357,7 @@
           <w:rFonts w:ascii="Arial" w:hAnsi="Arial" w:cs="Arial"/>
         </w:rPr>
       </w:pPr>
-      <w:bookmarkStart w:id="228" w:name="_Toc146580721"/>
+      <w:bookmarkStart w:id="232" w:name="_Toc146580721"/>
       <w:r>
         <w:rPr>
           <w:rFonts w:ascii="Arial" w:hAnsi="Arial" w:cs="Arial"/>
@@ -7386,7 +7376,7 @@
         </w:rPr>
         <w:t>Testing</w:t>
       </w:r>
-      <w:bookmarkEnd w:id="228"/>
+      <w:bookmarkEnd w:id="232"/>
     </w:p>
     <w:p>
       <w:pPr>
@@ -7395,7 +7385,7 @@
           <w:rFonts w:ascii="Arial" w:hAnsi="Arial" w:cs="Arial"/>
         </w:rPr>
       </w:pPr>
-      <w:bookmarkStart w:id="229" w:name="_Toc146580722"/>
+      <w:bookmarkStart w:id="233" w:name="_Toc146580722"/>
       <w:r>
         <w:rPr>
           <w:rFonts w:ascii="Arial" w:hAnsi="Arial" w:cs="Arial"/>
@@ -7414,7 +7404,7 @@
         </w:rPr>
         <w:t>Testing</w:t>
       </w:r>
-      <w:bookmarkEnd w:id="229"/>
+      <w:bookmarkEnd w:id="233"/>
     </w:p>
     <w:p>
       <w:pPr>
@@ -7423,7 +7413,7 @@
           <w:rFonts w:ascii="Arial" w:hAnsi="Arial" w:cs="Arial"/>
         </w:rPr>
       </w:pPr>
-      <w:bookmarkStart w:id="230" w:name="_Toc146580723"/>
+      <w:bookmarkStart w:id="234" w:name="_Toc146580723"/>
       <w:r>
         <w:rPr>
           <w:rFonts w:ascii="Arial" w:hAnsi="Arial" w:cs="Arial"/>
@@ -7436,7 +7426,7 @@
         </w:rPr>
         <w:t>ization Unit Testing</w:t>
       </w:r>
-      <w:bookmarkEnd w:id="230"/>
+      <w:bookmarkEnd w:id="234"/>
     </w:p>
     <w:p>
       <w:pPr>
@@ -7445,14 +7435,14 @@
           <w:rFonts w:ascii="Arial" w:hAnsi="Arial" w:cs="Arial"/>
         </w:rPr>
       </w:pPr>
-      <w:bookmarkStart w:id="231" w:name="_Toc146580724"/>
+      <w:bookmarkStart w:id="235" w:name="_Toc146580724"/>
       <w:r>
         <w:rPr>
           <w:rFonts w:ascii="Arial" w:hAnsi="Arial" w:cs="Arial"/>
         </w:rPr>
         <w:t>Integration Testing</w:t>
       </w:r>
-      <w:bookmarkEnd w:id="231"/>
+      <w:bookmarkEnd w:id="235"/>
     </w:p>
     <w:p>
       <w:pPr>
@@ -7470,14 +7460,14 @@
           <w:rFonts w:ascii="Arial" w:hAnsi="Arial" w:cs="Arial"/>
         </w:rPr>
       </w:pPr>
-      <w:bookmarkStart w:id="232" w:name="_Toc146580725"/>
+      <w:bookmarkStart w:id="236" w:name="_Toc146580725"/>
       <w:r>
         <w:rPr>
           <w:rFonts w:ascii="Arial" w:hAnsi="Arial" w:cs="Arial"/>
         </w:rPr>
         <w:t>Conclusion</w:t>
       </w:r>
-      <w:bookmarkEnd w:id="232"/>
+      <w:bookmarkEnd w:id="236"/>
     </w:p>
     <w:p>
       <w:pPr>
@@ -7492,7 +7482,7 @@
         </w:rPr>
         <w:br w:type="page"/>
       </w:r>
-      <w:bookmarkStart w:id="233" w:name="_Toc146580726"/>
+      <w:bookmarkStart w:id="237" w:name="_Toc146580726"/>
       <w:r>
         <w:rPr>
           <w:rFonts w:ascii="Arial" w:hAnsi="Arial" w:cs="Arial"/>
@@ -7512,7 +7502,7 @@
         </w:rPr>
         <w:t>RENCES</w:t>
       </w:r>
-      <w:bookmarkEnd w:id="233"/>
+      <w:bookmarkEnd w:id="237"/>
     </w:p>
     <w:p>
       <w:pPr>
@@ -7717,9 +7707,9 @@
           <w:szCs w:val="20"/>
         </w:rPr>
       </w:pPr>
-      <w:bookmarkStart w:id="234" w:name="Alexander1977"/>
-    </w:p>
-    <w:bookmarkEnd w:id="234"/>
+      <w:bookmarkStart w:id="238" w:name="Alexander1977"/>
+    </w:p>
+    <w:bookmarkEnd w:id="238"/>
     <w:p>
       <w:pPr>
         <w:pStyle w:val="List"/>
@@ -7752,7 +7742,7 @@
           <w:rFonts w:ascii="Arial" w:hAnsi="Arial" w:cs="Arial"/>
         </w:rPr>
       </w:pPr>
-      <w:bookmarkStart w:id="235" w:name="_Toc146580727"/>
+      <w:bookmarkStart w:id="239" w:name="_Toc146580727"/>
       <w:r>
         <w:rPr>
           <w:rFonts w:ascii="Arial" w:hAnsi="Arial" w:cs="Arial"/>
@@ -7771,19 +7761,19 @@
         </w:rPr>
         <w:t>ES</w:t>
       </w:r>
-      <w:bookmarkEnd w:id="235"/>
+      <w:bookmarkEnd w:id="239"/>
       <w:r>
         <w:rPr>
           <w:rFonts w:ascii="Arial" w:hAnsi="Arial" w:cs="Arial"/>
         </w:rPr>
         <w:t xml:space="preserve"> </w:t>
       </w:r>
-      <w:bookmarkStart w:id="236" w:name="_Situation"/>
-      <w:bookmarkStart w:id="237" w:name="_Usage"/>
-      <w:bookmarkStart w:id="238" w:name="_Sources"/>
-      <w:bookmarkEnd w:id="236"/>
-      <w:bookmarkEnd w:id="237"/>
-      <w:bookmarkEnd w:id="238"/>
+      <w:bookmarkStart w:id="240" w:name="_Situation"/>
+      <w:bookmarkStart w:id="241" w:name="_Usage"/>
+      <w:bookmarkStart w:id="242" w:name="_Sources"/>
+      <w:bookmarkEnd w:id="240"/>
+      <w:bookmarkEnd w:id="241"/>
+      <w:bookmarkEnd w:id="242"/>
     </w:p>
     <w:tbl>
       <w:tblPr>
@@ -8389,7 +8379,7 @@
       </w:pPr>
     </w:p>
     <w:sectPr>
-      <w:footerReference w:type="default" r:id="rId15"/>
+      <w:footerReference w:type="default" r:id="rId16"/>
       <w:endnotePr>
         <w:numFmt w:val="lowerLetter"/>
       </w:endnotePr>
@@ -15411,12 +15401,7 @@
 </file>
 
 <file path=customXml/item1.xml><?xml version="1.0" encoding="utf-8"?>
-<?mso-contentType ?>
-<FormTemplates xmlns="http://schemas.microsoft.com/sharepoint/v3/contenttype/forms">
-  <Display>DocumentLibraryForm</Display>
-  <Edit>DocumentLibraryForm</Edit>
-  <New>DocumentLibraryForm</New>
-</FormTemplates>
+<b:Sources xmlns:b="http://schemas.openxmlformats.org/officeDocument/2006/bibliography" xmlns="http://schemas.openxmlformats.org/officeDocument/2006/bibliography" SelectedStyle="\APA.XSL" StyleName="APA"/>
 </file>
 
 <file path=customXml/item2.xml><?xml version="1.0" encoding="utf-8"?>
@@ -15454,7 +15439,12 @@
 </file>
 
 <file path=customXml/item3.xml><?xml version="1.0" encoding="utf-8"?>
-<b:Sources xmlns:b="http://schemas.openxmlformats.org/officeDocument/2006/bibliography" xmlns="http://schemas.openxmlformats.org/officeDocument/2006/bibliography" SelectedStyle="\APA.XSL" StyleName="APA"/>
+<?mso-contentType ?>
+<FormTemplates xmlns="http://schemas.microsoft.com/sharepoint/v3/contenttype/forms">
+  <Display>DocumentLibraryForm</Display>
+  <Edit>DocumentLibraryForm</Edit>
+  <New>DocumentLibraryForm</New>
+</FormTemplates>
 </file>
 
 <file path=customXml/item4.xml><?xml version="1.0" encoding="utf-8"?>
@@ -15629,9 +15619,9 @@
 </file>
 
 <file path=customXml/itemProps1.xml><?xml version="1.0" encoding="utf-8"?>
-<ds:datastoreItem xmlns:ds="http://schemas.openxmlformats.org/officeDocument/2006/customXml" ds:itemID="{CECC5840-0C83-48A5-A7B3-9A90C9A6488D}">
+<ds:datastoreItem xmlns:ds="http://schemas.openxmlformats.org/officeDocument/2006/customXml" ds:itemID="{2004AFEB-FB04-470A-B8DA-AD7189A7B23B}">
   <ds:schemaRefs>
-    <ds:schemaRef ds:uri="http://schemas.microsoft.com/sharepoint/v3/contenttype/forms"/>
+    <ds:schemaRef ds:uri="http://schemas.openxmlformats.org/officeDocument/2006/bibliography"/>
   </ds:schemaRefs>
 </ds:datastoreItem>
 </file>
@@ -15647,9 +15637,9 @@
 </file>
 
 <file path=customXml/itemProps3.xml><?xml version="1.0" encoding="utf-8"?>
-<ds:datastoreItem xmlns:ds="http://schemas.openxmlformats.org/officeDocument/2006/customXml" ds:itemID="{2004AFEB-FB04-470A-B8DA-AD7189A7B23B}">
+<ds:datastoreItem xmlns:ds="http://schemas.openxmlformats.org/officeDocument/2006/customXml" ds:itemID="{CECC5840-0C83-48A5-A7B3-9A90C9A6488D}">
   <ds:schemaRefs>
-    <ds:schemaRef ds:uri="http://schemas.openxmlformats.org/officeDocument/2006/bibliography"/>
+    <ds:schemaRef ds:uri="http://schemas.microsoft.com/sharepoint/v3/contenttype/forms"/>
   </ds:schemaRefs>
 </ds:datastoreItem>
 </file>

</xml_diff>

<commit_message>
Amended client and server design to include key management class
</commit_message>
<xml_diff>
--- a/Group C - Client Server Network Report.docx
+++ b/Group C - Client Server Network Report.docx
@@ -443,63 +443,7 @@
         <w:rPr>
           <w:color w:val="C45911"/>
         </w:rPr>
-        <w:t xml:space="preserve"> included. Please, do not include the </w:t>
-      </w:r>
-      <w:proofErr w:type="gramStart"/>
-      <w:r>
-        <w:rPr>
-          <w:color w:val="C45911"/>
-        </w:rPr>
-        <w:t>amount</w:t>
-      </w:r>
-      <w:proofErr w:type="gramEnd"/>
-      <w:r>
-        <w:rPr>
-          <w:color w:val="C45911"/>
-        </w:rPr>
-        <w:t xml:space="preserve"> of words used for references, title page, </w:t>
-      </w:r>
-      <w:proofErr w:type="spellStart"/>
-      <w:r>
-        <w:rPr>
-          <w:color w:val="C45911"/>
-        </w:rPr>
-        <w:t>ToC</w:t>
-      </w:r>
-      <w:proofErr w:type="spellEnd"/>
-      <w:r>
-        <w:rPr>
-          <w:color w:val="C45911"/>
-        </w:rPr>
-        <w:t xml:space="preserve">, </w:t>
-      </w:r>
-      <w:proofErr w:type="spellStart"/>
-      <w:r>
-        <w:rPr>
-          <w:color w:val="C45911"/>
-        </w:rPr>
-        <w:t>LoT</w:t>
-      </w:r>
-      <w:proofErr w:type="spellEnd"/>
-      <w:r>
-        <w:rPr>
-          <w:color w:val="C45911"/>
-        </w:rPr>
-        <w:t xml:space="preserve">, </w:t>
-      </w:r>
-      <w:proofErr w:type="spellStart"/>
-      <w:r>
-        <w:rPr>
-          <w:color w:val="C45911"/>
-        </w:rPr>
-        <w:t>LoF</w:t>
-      </w:r>
-      <w:proofErr w:type="spellEnd"/>
-      <w:r>
-        <w:rPr>
-          <w:color w:val="C45911"/>
-        </w:rPr>
-        <w:t>.</w:t>
+        <w:t xml:space="preserve"> included. Please, do not include the amount of words used for references, title page, ToC, LoT, LoF.</w:t>
       </w:r>
       <w:r>
         <w:rPr>
@@ -3225,8 +3169,6 @@
               <w:rPr>
                 <w:rStyle w:val="Hyperlink"/>
                 <w:rFonts w:ascii="Arial" w:hAnsi="Arial"/>
-                <w:b w:val="0"/>
-                <w:bCs w:val="0"/>
               </w:rPr>
             </w:rPrChange>
           </w:rPr>
@@ -3263,8 +3205,6 @@
               <w:rPr>
                 <w:rStyle w:val="Hyperlink"/>
                 <w:rFonts w:ascii="Arial" w:hAnsi="Arial"/>
-                <w:b w:val="0"/>
-                <w:bCs w:val="0"/>
               </w:rPr>
             </w:rPrChange>
           </w:rPr>
@@ -3298,7 +3238,6 @@
               <w:rPr>
                 <w:rStyle w:val="Hyperlink"/>
                 <w:rFonts w:ascii="Arial" w:hAnsi="Arial" w:cs="Arial"/>
-                <w:b w:val="0"/>
               </w:rPr>
             </w:rPrChange>
           </w:rPr>
@@ -3320,7 +3259,6 @@
               <w:rPr>
                 <w:rStyle w:val="Hyperlink"/>
                 <w:rFonts w:ascii="Arial" w:hAnsi="Arial" w:cs="Arial"/>
-                <w:b w:val="0"/>
               </w:rPr>
             </w:rPrChange>
           </w:rPr>
@@ -3354,7 +3292,6 @@
               <w:rPr>
                 <w:rStyle w:val="Hyperlink"/>
                 <w:rFonts w:ascii="Arial" w:hAnsi="Arial" w:cs="Arial"/>
-                <w:b w:val="0"/>
               </w:rPr>
             </w:rPrChange>
           </w:rPr>
@@ -3376,7 +3313,6 @@
               <w:rPr>
                 <w:rStyle w:val="Hyperlink"/>
                 <w:rFonts w:ascii="Arial" w:hAnsi="Arial" w:cs="Arial"/>
-                <w:b w:val="0"/>
               </w:rPr>
             </w:rPrChange>
           </w:rPr>
@@ -3410,7 +3346,6 @@
               <w:rPr>
                 <w:rStyle w:val="Hyperlink"/>
                 <w:rFonts w:ascii="Arial" w:hAnsi="Arial" w:cs="Arial"/>
-                <w:b w:val="0"/>
               </w:rPr>
             </w:rPrChange>
           </w:rPr>
@@ -3432,7 +3367,6 @@
               <w:rPr>
                 <w:rStyle w:val="Hyperlink"/>
                 <w:rFonts w:ascii="Arial" w:hAnsi="Arial" w:cs="Arial"/>
-                <w:b w:val="0"/>
               </w:rPr>
             </w:rPrChange>
           </w:rPr>
@@ -3469,8 +3403,6 @@
               <w:rPr>
                 <w:rStyle w:val="Hyperlink"/>
                 <w:rFonts w:ascii="Arial" w:hAnsi="Arial"/>
-                <w:b w:val="0"/>
-                <w:bCs w:val="0"/>
               </w:rPr>
             </w:rPrChange>
           </w:rPr>
@@ -3504,7 +3436,6 @@
               <w:rPr>
                 <w:rStyle w:val="Hyperlink"/>
                 <w:rFonts w:ascii="Arial" w:hAnsi="Arial" w:cs="Arial"/>
-                <w:b w:val="0"/>
               </w:rPr>
             </w:rPrChange>
           </w:rPr>
@@ -3526,7 +3457,6 @@
               <w:rPr>
                 <w:rStyle w:val="Hyperlink"/>
                 <w:rFonts w:ascii="Arial" w:hAnsi="Arial" w:cs="Arial"/>
-                <w:b w:val="0"/>
               </w:rPr>
             </w:rPrChange>
           </w:rPr>
@@ -3560,7 +3490,6 @@
               <w:rPr>
                 <w:rStyle w:val="Hyperlink"/>
                 <w:rFonts w:ascii="Arial" w:hAnsi="Arial" w:cs="Arial"/>
-                <w:b w:val="0"/>
               </w:rPr>
             </w:rPrChange>
           </w:rPr>
@@ -3582,7 +3511,6 @@
               <w:rPr>
                 <w:rStyle w:val="Hyperlink"/>
                 <w:rFonts w:ascii="Arial" w:hAnsi="Arial" w:cs="Arial"/>
-                <w:b w:val="0"/>
               </w:rPr>
             </w:rPrChange>
           </w:rPr>
@@ -3616,7 +3544,6 @@
               <w:rPr>
                 <w:rStyle w:val="Hyperlink"/>
                 <w:rFonts w:ascii="Arial" w:hAnsi="Arial" w:cs="Arial"/>
-                <w:b w:val="0"/>
               </w:rPr>
             </w:rPrChange>
           </w:rPr>
@@ -3638,7 +3565,6 @@
               <w:rPr>
                 <w:rStyle w:val="Hyperlink"/>
                 <w:rFonts w:ascii="Arial" w:hAnsi="Arial" w:cs="Arial"/>
-                <w:b w:val="0"/>
               </w:rPr>
             </w:rPrChange>
           </w:rPr>
@@ -3672,7 +3598,6 @@
               <w:rPr>
                 <w:rStyle w:val="Hyperlink"/>
                 <w:rFonts w:ascii="Arial" w:hAnsi="Arial" w:cs="Arial"/>
-                <w:b w:val="0"/>
               </w:rPr>
             </w:rPrChange>
           </w:rPr>
@@ -3694,7 +3619,6 @@
               <w:rPr>
                 <w:rStyle w:val="Hyperlink"/>
                 <w:rFonts w:ascii="Arial" w:hAnsi="Arial" w:cs="Arial"/>
-                <w:b w:val="0"/>
               </w:rPr>
             </w:rPrChange>
           </w:rPr>
@@ -3728,7 +3652,6 @@
               <w:rPr>
                 <w:rStyle w:val="Hyperlink"/>
                 <w:rFonts w:ascii="Arial" w:hAnsi="Arial" w:cs="Arial"/>
-                <w:b w:val="0"/>
               </w:rPr>
             </w:rPrChange>
           </w:rPr>
@@ -3750,7 +3673,6 @@
               <w:rPr>
                 <w:rStyle w:val="Hyperlink"/>
                 <w:rFonts w:ascii="Arial" w:hAnsi="Arial" w:cs="Arial"/>
-                <w:b w:val="0"/>
               </w:rPr>
             </w:rPrChange>
           </w:rPr>
@@ -3784,7 +3706,6 @@
               <w:rPr>
                 <w:rStyle w:val="Hyperlink"/>
                 <w:rFonts w:ascii="Arial" w:hAnsi="Arial" w:cs="Arial"/>
-                <w:b w:val="0"/>
               </w:rPr>
             </w:rPrChange>
           </w:rPr>
@@ -3807,7 +3728,6 @@
               <w:rPr>
                 <w:rStyle w:val="Hyperlink"/>
                 <w:rFonts w:ascii="Arial" w:hAnsi="Arial" w:cs="Arial"/>
-                <w:b w:val="0"/>
               </w:rPr>
             </w:rPrChange>
           </w:rPr>
@@ -3841,7 +3761,6 @@
               <w:rPr>
                 <w:rStyle w:val="Hyperlink"/>
                 <w:rFonts w:ascii="Arial" w:hAnsi="Arial" w:cs="Arial"/>
-                <w:b w:val="0"/>
               </w:rPr>
             </w:rPrChange>
           </w:rPr>
@@ -3863,7 +3782,6 @@
               <w:rPr>
                 <w:rStyle w:val="Hyperlink"/>
                 <w:rFonts w:ascii="Arial" w:hAnsi="Arial" w:cs="Arial"/>
-                <w:b w:val="0"/>
               </w:rPr>
             </w:rPrChange>
           </w:rPr>
@@ -3900,8 +3818,6 @@
               <w:rPr>
                 <w:rStyle w:val="Hyperlink"/>
                 <w:rFonts w:ascii="Arial" w:hAnsi="Arial"/>
-                <w:b w:val="0"/>
-                <w:bCs w:val="0"/>
               </w:rPr>
             </w:rPrChange>
           </w:rPr>
@@ -3935,7 +3851,6 @@
               <w:rPr>
                 <w:rStyle w:val="Hyperlink"/>
                 <w:rFonts w:ascii="Arial" w:hAnsi="Arial" w:cs="Arial"/>
-                <w:b w:val="0"/>
               </w:rPr>
             </w:rPrChange>
           </w:rPr>
@@ -3969,7 +3884,6 @@
               <w:rPr>
                 <w:rStyle w:val="Hyperlink"/>
                 <w:rFonts w:ascii="Arial" w:hAnsi="Arial" w:cs="Arial"/>
-                <w:b w:val="0"/>
               </w:rPr>
             </w:rPrChange>
           </w:rPr>
@@ -4151,29 +4065,7 @@
           <w:sz w:val="18"/>
           <w:szCs w:val="18"/>
         </w:rPr>
-        <w:t xml:space="preserve">the problem, the question(s), </w:t>
-      </w:r>
-      <w:proofErr w:type="gramStart"/>
-      <w:r>
-        <w:rPr>
-          <w:rFonts w:cs="Arial"/>
-          <w:i/>
-          <w:color w:val="C45911"/>
-          <w:sz w:val="18"/>
-          <w:szCs w:val="18"/>
-        </w:rPr>
-        <w:t>approach</w:t>
-      </w:r>
-      <w:proofErr w:type="gramEnd"/>
-      <w:r>
-        <w:rPr>
-          <w:rFonts w:cs="Arial"/>
-          <w:i/>
-          <w:color w:val="C45911"/>
-          <w:sz w:val="18"/>
-          <w:szCs w:val="18"/>
-        </w:rPr>
-        <w:t xml:space="preserve"> and potential outcome.</w:t>
+        <w:t>the problem, the question(s), approach and potential outcome.</w:t>
       </w:r>
       <w:r>
         <w:rPr>
@@ -4521,7 +4413,7 @@
             <v:path o:extrusionok="f" gradientshapeok="t" o:connecttype="rect"/>
             <o:lock v:ext="edit" aspectratio="t"/>
           </v:shapetype>
-          <v:shape id="_x0000_i1025" type="#_x0000_t75" alt="A diagram of a solution overview&#10;&#10;Description automatically generated" style="width:397.45pt;height:272.45pt;visibility:visible">
+          <v:shape id="_x0000_i1025" type="#_x0000_t75" alt="A diagram of a solution overview&#10;&#10;Description automatically generated" style="width:397.5pt;height:272.25pt;visibility:visible">
             <v:imagedata r:id="rId12" o:title="A diagram of a solution overview&#10;&#10;Description automatically generated"/>
           </v:shape>
         </w:pict>
@@ -4625,7 +4517,7 @@
           <w:noProof/>
         </w:rPr>
         <w:pict w14:anchorId="36776FCA">
-          <v:shape id="_x0000_i1026" type="#_x0000_t75" alt="A diagram of a diagram&#10;&#10;Description automatically generated" style="width:451pt;height:213.7pt;visibility:visible">
+          <v:shape id="_x0000_i1026" type="#_x0000_t75" alt="A diagram of a diagram&#10;&#10;Description automatically generated" style="width:450.75pt;height:213.75pt;visibility:visible">
             <v:imagedata r:id="rId13" o:title="A diagram of a diagram&#10;&#10;Description automatically generated"/>
           </v:shape>
         </w:pict>
@@ -4748,14 +4640,14 @@
           <w:lang w:eastAsia="nl-NL" w:bidi="ar-SA"/>
         </w:rPr>
       </w:pPr>
-      <w:ins w:id="129" w:author="Thatal, Pawan" w:date="2023-09-27T22:35:00Z">
+      <w:ins w:id="129" w:author="Thatal, Pawan" w:date="2023-09-28T10:56:00Z">
         <w:r>
           <w:rPr>
             <w:noProof/>
             <w:lang w:eastAsia="nl-NL" w:bidi="ar-SA"/>
           </w:rPr>
-          <w:pict w14:anchorId="06E73C3D">
-            <v:shape id="Picture 1" o:spid="_x0000_i1031" type="#_x0000_t75" style="width:418.2pt;height:190.65pt;visibility:visible;mso-wrap-style:square">
+          <w:pict w14:anchorId="1814D884">
+            <v:shape id="Picture 1" o:spid="_x0000_i1031" type="#_x0000_t75" style="width:397.5pt;height:164.25pt;visibility:visible;mso-wrap-style:square">
               <v:imagedata r:id="rId14" o:title=""/>
             </v:shape>
           </w:pict>
@@ -5062,27 +4954,7 @@
                 <w:sz w:val="18"/>
                 <w:szCs w:val="18"/>
               </w:rPr>
-              <w:t xml:space="preserve">File is </w:t>
-            </w:r>
-            <w:proofErr w:type="spellStart"/>
-            <w:r>
-              <w:rPr>
-                <w:rFonts w:ascii="Verdana" w:hAnsi="Verdana"/>
-                <w:color w:val="091E42"/>
-                <w:sz w:val="18"/>
-                <w:szCs w:val="18"/>
-              </w:rPr>
-              <w:t>serialised</w:t>
-            </w:r>
-            <w:proofErr w:type="spellEnd"/>
-            <w:r>
-              <w:rPr>
-                <w:rFonts w:ascii="Verdana" w:hAnsi="Verdana"/>
-                <w:color w:val="091E42"/>
-                <w:sz w:val="18"/>
-                <w:szCs w:val="18"/>
-              </w:rPr>
-              <w:t xml:space="preserve"> using Pickle module JSON</w:t>
+              <w:t>File is serialised using Pickle module JSON</w:t>
             </w:r>
           </w:p>
         </w:tc>
@@ -5412,7 +5284,6 @@
                 <w:sz w:val="18"/>
                 <w:szCs w:val="18"/>
               </w:rPr>
-              <w:lastRenderedPageBreak/>
               <w:t>5</w:t>
             </w:r>
           </w:p>
@@ -5470,7 +5341,17 @@
                   <w:sz w:val="18"/>
                   <w:szCs w:val="18"/>
                 </w:rPr>
-                <w:t>Error handling will check if the file h</w:t>
+                <w:t xml:space="preserve">Error handling will check </w:t>
+              </w:r>
+              <w:r>
+                <w:rPr>
+                  <w:rFonts w:ascii="Verdana" w:hAnsi="Verdana"/>
+                  <w:color w:val="091E42"/>
+                  <w:sz w:val="18"/>
+                  <w:szCs w:val="18"/>
+                </w:rPr>
+                <w:lastRenderedPageBreak/>
+                <w:t>if the file h</w:t>
               </w:r>
             </w:ins>
             <w:ins w:id="141" w:author="Thatal, Pawan" w:date="2023-09-26T00:31:00Z">
@@ -5534,6 +5415,7 @@
                   <w:sz w:val="18"/>
                   <w:szCs w:val="18"/>
                 </w:rPr>
+                <w:lastRenderedPageBreak/>
                 <w:delText>6</w:delText>
               </w:r>
             </w:del>
@@ -5858,7 +5740,7 @@
       <w:pPr>
         <w:pStyle w:val="StyleHeading2Underline"/>
         <w:rPr>
-          <w:ins w:id="162" w:author="Thatal, Pawan" w:date="2023-09-27T22:34:00Z"/>
+          <w:ins w:id="162" w:author="Thatal, Pawan" w:date="2023-09-28T10:55:00Z"/>
         </w:rPr>
       </w:pPr>
       <w:bookmarkStart w:id="163" w:name="_Toc146580715"/>
@@ -5873,13 +5755,31 @@
         </w:r>
       </w:del>
       <w:bookmarkEnd w:id="163"/>
-      <w:ins w:id="166" w:author="Thatal, Pawan" w:date="2023-09-27T22:37:00Z">
+    </w:p>
+    <w:p>
+      <w:pPr>
+        <w:pStyle w:val="StyleHeading2Underline"/>
+        <w:numPr>
+          <w:ilvl w:val="0"/>
+          <w:numId w:val="0"/>
+        </w:numPr>
+        <w:ind w:left="576"/>
+        <w:rPr>
+          <w:ins w:id="166" w:author="Thatal, Pawan" w:date="2023-09-27T22:34:00Z"/>
+        </w:rPr>
+        <w:pPrChange w:id="167" w:author="Thatal, Pawan" w:date="2023-09-28T10:55:00Z">
+          <w:pPr>
+            <w:pStyle w:val="StyleHeading2Underline"/>
+          </w:pPr>
+        </w:pPrChange>
+      </w:pPr>
+      <w:ins w:id="168" w:author="Thatal, Pawan" w:date="2023-09-28T10:56:00Z">
         <w:r>
           <w:rPr>
             <w:noProof/>
           </w:rPr>
-          <w:pict w14:anchorId="39C1F894">
-            <v:shape id="_x0000_i1039" type="#_x0000_t75" style="width:459.05pt;height:198.7pt;visibility:visible;mso-wrap-style:square">
+          <w:pict w14:anchorId="4E619B67">
+            <v:shape id="_x0000_i1032" type="#_x0000_t75" style="width:397.5pt;height:151.5pt;visibility:visible;mso-wrap-style:square">
               <v:imagedata r:id="rId15" o:title=""/>
             </v:shape>
           </w:pict>
@@ -5900,20 +5800,20 @@
       <w:tblGrid>
         <w:gridCol w:w="529"/>
         <w:gridCol w:w="8693"/>
-        <w:tblGridChange w:id="167">
+        <w:tblGridChange w:id="169">
           <w:tblGrid>
-            <w:gridCol w:w="135"/>
-            <w:gridCol w:w="394"/>
-            <w:gridCol w:w="135"/>
-            <w:gridCol w:w="8558"/>
-            <w:gridCol w:w="135"/>
+            <w:gridCol w:w="270"/>
+            <w:gridCol w:w="259"/>
+            <w:gridCol w:w="270"/>
+            <w:gridCol w:w="8423"/>
+            <w:gridCol w:w="270"/>
           </w:tblGrid>
         </w:tblGridChange>
       </w:tblGrid>
       <w:tr>
         <w:trPr>
           <w:tblHeader/>
-          <w:ins w:id="168" w:author="Thatal, Pawan" w:date="2023-09-26T00:17:00Z"/>
+          <w:ins w:id="170" w:author="Thatal, Pawan" w:date="2023-09-26T00:17:00Z"/>
         </w:trPr>
         <w:tc>
           <w:tcPr>
@@ -5936,7 +5836,7 @@
           <w:p>
             <w:pPr>
               <w:rPr>
-                <w:ins w:id="169" w:author="Thatal, Pawan" w:date="2023-09-26T00:17:00Z"/>
+                <w:ins w:id="171" w:author="Thatal, Pawan" w:date="2023-09-26T00:17:00Z"/>
                 <w:rFonts w:ascii="&amp;quot" w:hAnsi="&amp;quot"/>
                 <w:b/>
                 <w:bCs/>
@@ -5968,14 +5868,14 @@
           <w:p>
             <w:pPr>
               <w:rPr>
-                <w:ins w:id="170" w:author="Thatal, Pawan" w:date="2023-09-26T00:17:00Z"/>
+                <w:ins w:id="172" w:author="Thatal, Pawan" w:date="2023-09-26T00:17:00Z"/>
                 <w:rFonts w:cs="Arial"/>
                 <w:b/>
                 <w:bCs/>
                 <w:color w:val="172B4D"/>
               </w:rPr>
             </w:pPr>
-            <w:ins w:id="171" w:author="Thatal, Pawan" w:date="2023-09-26T00:17:00Z">
+            <w:ins w:id="173" w:author="Thatal, Pawan" w:date="2023-09-26T00:17:00Z">
               <w:r>
                 <w:rPr>
                   <w:rFonts w:cs="Arial"/>
@@ -6005,7 +5905,7 @@
             <w:bottom w:w="15" w:type="dxa"/>
             <w:right w:w="15" w:type="dxa"/>
           </w:tblCellMar>
-          <w:tblPrExChange w:id="172" w:author="Thatal, Pawan" w:date="2023-09-26T00:18:00Z">
+          <w:tblPrExChange w:id="174" w:author="Thatal, Pawan" w:date="2023-09-26T00:18:00Z">
             <w:tblPrEx>
               <w:tblW w:w="9222" w:type="dxa"/>
               <w:tblCellMar>
@@ -6018,8 +5918,8 @@
           </w:tblPrExChange>
         </w:tblPrEx>
         <w:trPr>
-          <w:ins w:id="173" w:author="Thatal, Pawan" w:date="2023-09-26T00:17:00Z"/>
-          <w:trPrChange w:id="174" w:author="Thatal, Pawan" w:date="2023-09-26T00:18:00Z">
+          <w:ins w:id="175" w:author="Thatal, Pawan" w:date="2023-09-26T00:17:00Z"/>
+          <w:trPrChange w:id="176" w:author="Thatal, Pawan" w:date="2023-09-26T00:18:00Z">
             <w:trPr>
               <w:gridBefore w:val="1"/>
             </w:trPr>
@@ -6041,7 +5941,7 @@
               <w:right w:w="150" w:type="dxa"/>
             </w:tcMar>
             <w:hideMark/>
-            <w:tcPrChange w:id="175" w:author="Thatal, Pawan" w:date="2023-09-26T00:18:00Z">
+            <w:tcPrChange w:id="177" w:author="Thatal, Pawan" w:date="2023-09-26T00:18:00Z">
               <w:tcPr>
                 <w:tcW w:w="0" w:type="auto"/>
                 <w:gridSpan w:val="2"/>
@@ -6064,14 +5964,14 @@
           <w:p>
             <w:pPr>
               <w:rPr>
-                <w:ins w:id="176" w:author="Thatal, Pawan" w:date="2023-09-26T00:17:00Z"/>
+                <w:ins w:id="178" w:author="Thatal, Pawan" w:date="2023-09-26T00:17:00Z"/>
                 <w:rFonts w:ascii="Verdana" w:hAnsi="Verdana"/>
                 <w:color w:val="091E42"/>
                 <w:sz w:val="18"/>
                 <w:szCs w:val="18"/>
               </w:rPr>
             </w:pPr>
-            <w:ins w:id="177" w:author="Thatal, Pawan" w:date="2023-09-26T00:17:00Z">
+            <w:ins w:id="179" w:author="Thatal, Pawan" w:date="2023-09-26T00:17:00Z">
               <w:r>
                 <w:rPr>
                   <w:rFonts w:ascii="Verdana" w:hAnsi="Verdana"/>
@@ -6099,7 +5999,7 @@
               <w:bottom w:w="105" w:type="dxa"/>
               <w:right w:w="150" w:type="dxa"/>
             </w:tcMar>
-            <w:tcPrChange w:id="178" w:author="Thatal, Pawan" w:date="2023-09-26T00:18:00Z">
+            <w:tcPrChange w:id="180" w:author="Thatal, Pawan" w:date="2023-09-26T00:18:00Z">
               <w:tcPr>
                 <w:tcW w:w="8693" w:type="dxa"/>
                 <w:gridSpan w:val="2"/>
@@ -6121,14 +6021,14 @@
           <w:p>
             <w:pPr>
               <w:rPr>
-                <w:ins w:id="179" w:author="Thatal, Pawan" w:date="2023-09-26T00:17:00Z"/>
+                <w:ins w:id="181" w:author="Thatal, Pawan" w:date="2023-09-26T00:17:00Z"/>
                 <w:rFonts w:ascii="Verdana" w:hAnsi="Verdana"/>
                 <w:color w:val="091E42"/>
                 <w:sz w:val="18"/>
                 <w:szCs w:val="18"/>
               </w:rPr>
             </w:pPr>
-            <w:ins w:id="180" w:author="Thatal, Pawan" w:date="2023-09-26T00:18:00Z">
+            <w:ins w:id="182" w:author="Thatal, Pawan" w:date="2023-09-26T00:18:00Z">
               <w:r>
                 <w:rPr>
                   <w:rFonts w:ascii="Verdana" w:hAnsi="Verdana"/>
@@ -6151,7 +6051,7 @@
             <w:bottom w:w="15" w:type="dxa"/>
             <w:right w:w="15" w:type="dxa"/>
           </w:tblCellMar>
-          <w:tblPrExChange w:id="181" w:author="Thatal, Pawan" w:date="2023-09-26T00:18:00Z">
+          <w:tblPrExChange w:id="183" w:author="Thatal, Pawan" w:date="2023-09-26T00:18:00Z">
             <w:tblPrEx>
               <w:tblW w:w="9222" w:type="dxa"/>
               <w:tblCellMar>
@@ -6164,8 +6064,8 @@
           </w:tblPrExChange>
         </w:tblPrEx>
         <w:trPr>
-          <w:ins w:id="182" w:author="Thatal, Pawan" w:date="2023-09-26T00:17:00Z"/>
-          <w:trPrChange w:id="183" w:author="Thatal, Pawan" w:date="2023-09-26T00:18:00Z">
+          <w:ins w:id="184" w:author="Thatal, Pawan" w:date="2023-09-26T00:17:00Z"/>
+          <w:trPrChange w:id="185" w:author="Thatal, Pawan" w:date="2023-09-26T00:18:00Z">
             <w:trPr>
               <w:gridBefore w:val="1"/>
             </w:trPr>
@@ -6187,7 +6087,7 @@
               <w:right w:w="150" w:type="dxa"/>
             </w:tcMar>
             <w:hideMark/>
-            <w:tcPrChange w:id="184" w:author="Thatal, Pawan" w:date="2023-09-26T00:18:00Z">
+            <w:tcPrChange w:id="186" w:author="Thatal, Pawan" w:date="2023-09-26T00:18:00Z">
               <w:tcPr>
                 <w:tcW w:w="0" w:type="auto"/>
                 <w:gridSpan w:val="2"/>
@@ -6210,14 +6110,14 @@
           <w:p>
             <w:pPr>
               <w:rPr>
-                <w:ins w:id="185" w:author="Thatal, Pawan" w:date="2023-09-26T00:17:00Z"/>
+                <w:ins w:id="187" w:author="Thatal, Pawan" w:date="2023-09-26T00:17:00Z"/>
                 <w:rFonts w:ascii="Verdana" w:hAnsi="Verdana"/>
                 <w:color w:val="091E42"/>
                 <w:sz w:val="18"/>
                 <w:szCs w:val="18"/>
               </w:rPr>
             </w:pPr>
-            <w:ins w:id="186" w:author="Thatal, Pawan" w:date="2023-09-26T00:17:00Z">
+            <w:ins w:id="188" w:author="Thatal, Pawan" w:date="2023-09-26T00:17:00Z">
               <w:r>
                 <w:rPr>
                   <w:rFonts w:ascii="Verdana" w:hAnsi="Verdana"/>
@@ -6245,7 +6145,7 @@
               <w:bottom w:w="105" w:type="dxa"/>
               <w:right w:w="150" w:type="dxa"/>
             </w:tcMar>
-            <w:tcPrChange w:id="187" w:author="Thatal, Pawan" w:date="2023-09-26T00:18:00Z">
+            <w:tcPrChange w:id="189" w:author="Thatal, Pawan" w:date="2023-09-26T00:18:00Z">
               <w:tcPr>
                 <w:tcW w:w="8693" w:type="dxa"/>
                 <w:gridSpan w:val="2"/>
@@ -6267,14 +6167,14 @@
           <w:p>
             <w:pPr>
               <w:rPr>
-                <w:ins w:id="188" w:author="Thatal, Pawan" w:date="2023-09-26T00:17:00Z"/>
+                <w:ins w:id="190" w:author="Thatal, Pawan" w:date="2023-09-26T00:17:00Z"/>
                 <w:rFonts w:ascii="Verdana" w:hAnsi="Verdana"/>
                 <w:color w:val="091E42"/>
                 <w:sz w:val="18"/>
                 <w:szCs w:val="18"/>
               </w:rPr>
             </w:pPr>
-            <w:ins w:id="189" w:author="Thatal, Pawan" w:date="2023-09-26T00:18:00Z">
+            <w:ins w:id="191" w:author="Thatal, Pawan" w:date="2023-09-26T00:18:00Z">
               <w:r>
                 <w:rPr>
                   <w:rFonts w:ascii="Verdana" w:hAnsi="Verdana"/>
@@ -6297,7 +6197,7 @@
             <w:bottom w:w="15" w:type="dxa"/>
             <w:right w:w="15" w:type="dxa"/>
           </w:tblCellMar>
-          <w:tblPrExChange w:id="190" w:author="Thatal, Pawan" w:date="2023-09-26T00:18:00Z">
+          <w:tblPrExChange w:id="192" w:author="Thatal, Pawan" w:date="2023-09-26T00:18:00Z">
             <w:tblPrEx>
               <w:tblW w:w="9222" w:type="dxa"/>
               <w:tblCellMar>
@@ -6310,8 +6210,8 @@
           </w:tblPrExChange>
         </w:tblPrEx>
         <w:trPr>
-          <w:ins w:id="191" w:author="Thatal, Pawan" w:date="2023-09-26T00:17:00Z"/>
-          <w:trPrChange w:id="192" w:author="Thatal, Pawan" w:date="2023-09-26T00:18:00Z">
+          <w:ins w:id="193" w:author="Thatal, Pawan" w:date="2023-09-26T00:17:00Z"/>
+          <w:trPrChange w:id="194" w:author="Thatal, Pawan" w:date="2023-09-26T00:18:00Z">
             <w:trPr>
               <w:gridBefore w:val="1"/>
             </w:trPr>
@@ -6333,7 +6233,7 @@
               <w:right w:w="150" w:type="dxa"/>
             </w:tcMar>
             <w:hideMark/>
-            <w:tcPrChange w:id="193" w:author="Thatal, Pawan" w:date="2023-09-26T00:18:00Z">
+            <w:tcPrChange w:id="195" w:author="Thatal, Pawan" w:date="2023-09-26T00:18:00Z">
               <w:tcPr>
                 <w:tcW w:w="0" w:type="auto"/>
                 <w:gridSpan w:val="2"/>
@@ -6356,14 +6256,14 @@
           <w:p>
             <w:pPr>
               <w:rPr>
-                <w:ins w:id="194" w:author="Thatal, Pawan" w:date="2023-09-26T00:17:00Z"/>
+                <w:ins w:id="196" w:author="Thatal, Pawan" w:date="2023-09-26T00:17:00Z"/>
                 <w:rFonts w:ascii="Verdana" w:hAnsi="Verdana"/>
                 <w:color w:val="091E42"/>
                 <w:sz w:val="18"/>
                 <w:szCs w:val="18"/>
               </w:rPr>
             </w:pPr>
-            <w:ins w:id="195" w:author="Thatal, Pawan" w:date="2023-09-26T00:17:00Z">
+            <w:ins w:id="197" w:author="Thatal, Pawan" w:date="2023-09-26T00:17:00Z">
               <w:r>
                 <w:rPr>
                   <w:rFonts w:ascii="Verdana" w:hAnsi="Verdana"/>
@@ -6391,7 +6291,7 @@
               <w:bottom w:w="105" w:type="dxa"/>
               <w:right w:w="150" w:type="dxa"/>
             </w:tcMar>
-            <w:tcPrChange w:id="196" w:author="Thatal, Pawan" w:date="2023-09-26T00:18:00Z">
+            <w:tcPrChange w:id="198" w:author="Thatal, Pawan" w:date="2023-09-26T00:18:00Z">
               <w:tcPr>
                 <w:tcW w:w="8693" w:type="dxa"/>
                 <w:gridSpan w:val="2"/>
@@ -6413,14 +6313,14 @@
           <w:p>
             <w:pPr>
               <w:rPr>
-                <w:ins w:id="197" w:author="Thatal, Pawan" w:date="2023-09-26T00:17:00Z"/>
+                <w:ins w:id="199" w:author="Thatal, Pawan" w:date="2023-09-26T00:17:00Z"/>
                 <w:rFonts w:ascii="Verdana" w:hAnsi="Verdana"/>
                 <w:color w:val="091E42"/>
                 <w:sz w:val="18"/>
                 <w:szCs w:val="18"/>
               </w:rPr>
             </w:pPr>
-            <w:ins w:id="198" w:author="Thatal, Pawan" w:date="2023-09-26T00:18:00Z">
+            <w:ins w:id="200" w:author="Thatal, Pawan" w:date="2023-09-26T00:18:00Z">
               <w:r>
                 <w:rPr>
                   <w:rFonts w:ascii="Verdana" w:hAnsi="Verdana"/>
@@ -6428,26 +6328,15 @@
                   <w:sz w:val="18"/>
                   <w:szCs w:val="18"/>
                 </w:rPr>
-                <w:t>File is de-</w:t>
-              </w:r>
-              <w:proofErr w:type="spellStart"/>
-              <w:r>
-                <w:rPr>
-                  <w:rFonts w:ascii="Verdana" w:hAnsi="Verdana"/>
-                  <w:color w:val="091E42"/>
-                  <w:sz w:val="18"/>
-                  <w:szCs w:val="18"/>
-                </w:rPr>
-                <w:t>serialised</w:t>
+                <w:t>File is de-serialised</w:t>
               </w:r>
             </w:ins>
-            <w:proofErr w:type="spellEnd"/>
           </w:p>
         </w:tc>
       </w:tr>
       <w:tr>
         <w:trPr>
-          <w:ins w:id="199" w:author="Thatal, Pawan" w:date="2023-09-26T00:17:00Z"/>
+          <w:ins w:id="201" w:author="Thatal, Pawan" w:date="2023-09-26T00:17:00Z"/>
         </w:trPr>
         <w:tc>
           <w:tcPr>
@@ -6468,14 +6357,14 @@
           <w:p>
             <w:pPr>
               <w:rPr>
-                <w:ins w:id="200" w:author="Thatal, Pawan" w:date="2023-09-26T00:17:00Z"/>
+                <w:ins w:id="202" w:author="Thatal, Pawan" w:date="2023-09-26T00:17:00Z"/>
                 <w:rFonts w:ascii="Verdana" w:hAnsi="Verdana"/>
                 <w:color w:val="091E42"/>
                 <w:sz w:val="18"/>
                 <w:szCs w:val="18"/>
               </w:rPr>
             </w:pPr>
-            <w:ins w:id="201" w:author="Thatal, Pawan" w:date="2023-09-26T00:17:00Z">
+            <w:ins w:id="203" w:author="Thatal, Pawan" w:date="2023-09-26T00:17:00Z">
               <w:r>
                 <w:rPr>
                   <w:rFonts w:ascii="Verdana" w:hAnsi="Verdana"/>
@@ -6507,14 +6396,14 @@
           <w:p>
             <w:pPr>
               <w:rPr>
-                <w:ins w:id="202" w:author="Thatal, Pawan" w:date="2023-09-26T00:17:00Z"/>
+                <w:ins w:id="204" w:author="Thatal, Pawan" w:date="2023-09-26T00:17:00Z"/>
                 <w:rFonts w:ascii="Verdana" w:hAnsi="Verdana"/>
                 <w:color w:val="091E42"/>
                 <w:sz w:val="18"/>
                 <w:szCs w:val="18"/>
               </w:rPr>
             </w:pPr>
-            <w:ins w:id="203" w:author="Thatal, Pawan" w:date="2023-09-26T00:18:00Z">
+            <w:ins w:id="205" w:author="Thatal, Pawan" w:date="2023-09-26T00:18:00Z">
               <w:r>
                 <w:rPr>
                   <w:rFonts w:ascii="Verdana" w:hAnsi="Verdana"/>
@@ -6536,8 +6425,8 @@
           <w:rFonts w:ascii="Arial" w:hAnsi="Arial" w:cs="Arial"/>
         </w:rPr>
       </w:pPr>
-      <w:bookmarkStart w:id="204" w:name="_Toc146580716"/>
-      <w:ins w:id="205" w:author="Thatal, Pawan" w:date="2023-09-26T00:17:00Z">
+      <w:bookmarkStart w:id="206" w:name="_Toc146580716"/>
+      <w:ins w:id="207" w:author="Thatal, Pawan" w:date="2023-09-26T00:17:00Z">
         <w:r>
           <w:rPr>
             <w:rFonts w:ascii="Arial" w:hAnsi="Arial" w:cs="Arial"/>
@@ -6545,7 +6434,7 @@
           <w:t>Design Decision</w:t>
         </w:r>
       </w:ins>
-      <w:bookmarkEnd w:id="204"/>
+      <w:bookmarkEnd w:id="206"/>
     </w:p>
     <w:tbl>
       <w:tblPr>
@@ -6698,7 +6587,7 @@
                 <w:szCs w:val="18"/>
               </w:rPr>
             </w:pPr>
-            <w:del w:id="206" w:author="Thatal, Pawan" w:date="2023-09-26T00:19:00Z">
+            <w:del w:id="208" w:author="Thatal, Pawan" w:date="2023-09-26T00:19:00Z">
               <w:r>
                 <w:rPr>
                   <w:rFonts w:ascii="Verdana" w:hAnsi="Verdana"/>
@@ -6709,7 +6598,7 @@
                 <w:delText>Decision to use text file because….</w:delText>
               </w:r>
             </w:del>
-            <w:ins w:id="207" w:author="Thatal, Pawan" w:date="2023-09-26T00:19:00Z">
+            <w:ins w:id="209" w:author="Thatal, Pawan" w:date="2023-09-26T00:19:00Z">
               <w:r>
                 <w:rPr>
                   <w:rFonts w:ascii="Verdana" w:hAnsi="Verdana"/>
@@ -6717,9 +6606,10 @@
                   <w:sz w:val="18"/>
                   <w:szCs w:val="18"/>
                 </w:rPr>
-                <w:t xml:space="preserve">Agreed to use </w:t>
+                <w:t xml:space="preserve">Agreed to use json formatting for </w:t>
               </w:r>
-              <w:proofErr w:type="spellStart"/>
+            </w:ins>
+            <w:ins w:id="210" w:author="Thatal, Pawan" w:date="2023-09-26T00:20:00Z">
               <w:r>
                 <w:rPr>
                   <w:rFonts w:ascii="Verdana" w:hAnsi="Verdana"/>
@@ -6727,39 +6617,7 @@
                   <w:sz w:val="18"/>
                   <w:szCs w:val="18"/>
                 </w:rPr>
-                <w:t>json</w:t>
-              </w:r>
-              <w:proofErr w:type="spellEnd"/>
-              <w:r>
-                <w:rPr>
-                  <w:rFonts w:ascii="Verdana" w:hAnsi="Verdana"/>
-                  <w:color w:val="091E42"/>
-                  <w:sz w:val="18"/>
-                  <w:szCs w:val="18"/>
-                </w:rPr>
-                <w:t xml:space="preserve"> formatting for </w:t>
-              </w:r>
-            </w:ins>
-            <w:proofErr w:type="spellStart"/>
-            <w:ins w:id="208" w:author="Thatal, Pawan" w:date="2023-09-26T00:20:00Z">
-              <w:r>
-                <w:rPr>
-                  <w:rFonts w:ascii="Verdana" w:hAnsi="Verdana"/>
-                  <w:color w:val="091E42"/>
-                  <w:sz w:val="18"/>
-                  <w:szCs w:val="18"/>
-                </w:rPr>
-                <w:t>serialisation</w:t>
-              </w:r>
-              <w:proofErr w:type="spellEnd"/>
-              <w:r>
-                <w:rPr>
-                  <w:rFonts w:ascii="Verdana" w:hAnsi="Verdana"/>
-                  <w:color w:val="091E42"/>
-                  <w:sz w:val="18"/>
-                  <w:szCs w:val="18"/>
-                </w:rPr>
-                <w:t xml:space="preserve"> </w:t>
+                <w:t xml:space="preserve">serialisation </w:t>
               </w:r>
               <w:r>
                 <w:rPr>
@@ -6768,9 +6626,10 @@
                   <w:sz w:val="18"/>
                   <w:szCs w:val="18"/>
                 </w:rPr>
-                <w:t xml:space="preserve">since </w:t>
+                <w:t xml:space="preserve">since json </w:t>
               </w:r>
-              <w:proofErr w:type="spellStart"/>
+            </w:ins>
+            <w:ins w:id="211" w:author="Thatal, Pawan" w:date="2023-09-26T00:21:00Z">
               <w:r>
                 <w:rPr>
                   <w:rFonts w:ascii="Verdana" w:hAnsi="Verdana"/>
@@ -6778,48 +6637,7 @@
                   <w:sz w:val="18"/>
                   <w:szCs w:val="18"/>
                 </w:rPr>
-                <w:t>json</w:t>
-              </w:r>
-              <w:proofErr w:type="spellEnd"/>
-              <w:r>
-                <w:rPr>
-                  <w:rFonts w:ascii="Verdana" w:hAnsi="Verdana"/>
-                  <w:color w:val="091E42"/>
-                  <w:sz w:val="18"/>
-                  <w:szCs w:val="18"/>
-                </w:rPr>
-                <w:t xml:space="preserve"> </w:t>
-              </w:r>
-            </w:ins>
-            <w:ins w:id="209" w:author="Thatal, Pawan" w:date="2023-09-26T00:21:00Z">
-              <w:r>
-                <w:rPr>
-                  <w:rFonts w:ascii="Verdana" w:hAnsi="Verdana"/>
-                  <w:color w:val="091E42"/>
-                  <w:sz w:val="18"/>
-                  <w:szCs w:val="18"/>
-                </w:rPr>
-                <w:t xml:space="preserve">is compact, </w:t>
-              </w:r>
-              <w:proofErr w:type="gramStart"/>
-              <w:r>
-                <w:rPr>
-                  <w:rFonts w:ascii="Verdana" w:hAnsi="Verdana"/>
-                  <w:color w:val="091E42"/>
-                  <w:sz w:val="18"/>
-                  <w:szCs w:val="18"/>
-                </w:rPr>
-                <w:t>concise</w:t>
-              </w:r>
-              <w:proofErr w:type="gramEnd"/>
-              <w:r>
-                <w:rPr>
-                  <w:rFonts w:ascii="Verdana" w:hAnsi="Verdana"/>
-                  <w:color w:val="091E42"/>
-                  <w:sz w:val="18"/>
-                  <w:szCs w:val="18"/>
-                </w:rPr>
-                <w:t xml:space="preserve"> and easier to read.</w:t>
+                <w:t>is compact, concise and easier to read.</w:t>
               </w:r>
             </w:ins>
           </w:p>
@@ -6827,7 +6645,7 @@
       </w:tr>
       <w:tr>
         <w:trPr>
-          <w:del w:id="210" w:author="Thatal, Pawan" w:date="2023-09-26T00:21:00Z"/>
+          <w:del w:id="212" w:author="Thatal, Pawan" w:date="2023-09-26T00:21:00Z"/>
         </w:trPr>
         <w:tc>
           <w:tcPr>
@@ -6849,14 +6667,14 @@
           <w:p>
             <w:pPr>
               <w:rPr>
-                <w:del w:id="211" w:author="Thatal, Pawan" w:date="2023-09-26T00:21:00Z"/>
+                <w:del w:id="213" w:author="Thatal, Pawan" w:date="2023-09-26T00:21:00Z"/>
                 <w:rFonts w:ascii="Verdana" w:hAnsi="Verdana"/>
                 <w:color w:val="091E42"/>
                 <w:sz w:val="18"/>
                 <w:szCs w:val="18"/>
               </w:rPr>
             </w:pPr>
-            <w:del w:id="212" w:author="Thatal, Pawan" w:date="2023-09-26T00:21:00Z">
+            <w:del w:id="214" w:author="Thatal, Pawan" w:date="2023-09-26T00:21:00Z">
               <w:r>
                 <w:rPr>
                   <w:rFonts w:ascii="Verdana" w:hAnsi="Verdana"/>
@@ -6864,7 +6682,6 @@
                   <w:sz w:val="18"/>
                   <w:szCs w:val="18"/>
                 </w:rPr>
-                <w:lastRenderedPageBreak/>
                 <w:delText>2</w:delText>
               </w:r>
             </w:del>
@@ -6889,14 +6706,14 @@
           <w:p>
             <w:pPr>
               <w:rPr>
-                <w:del w:id="213" w:author="Thatal, Pawan" w:date="2023-09-26T00:21:00Z"/>
+                <w:del w:id="215" w:author="Thatal, Pawan" w:date="2023-09-26T00:21:00Z"/>
                 <w:rFonts w:ascii="Verdana" w:hAnsi="Verdana"/>
                 <w:color w:val="091E42"/>
                 <w:sz w:val="18"/>
                 <w:szCs w:val="18"/>
               </w:rPr>
             </w:pPr>
-            <w:del w:id="214" w:author="Thatal, Pawan" w:date="2023-09-26T00:21:00Z">
+            <w:del w:id="216" w:author="Thatal, Pawan" w:date="2023-09-26T00:21:00Z">
               <w:r>
                 <w:rPr>
                   <w:rFonts w:ascii="Verdana" w:hAnsi="Verdana"/>
@@ -6937,7 +6754,7 @@
                 <w:szCs w:val="18"/>
               </w:rPr>
             </w:pPr>
-            <w:ins w:id="215" w:author="Thatal, Pawan" w:date="2023-09-26T00:22:00Z">
+            <w:ins w:id="217" w:author="Thatal, Pawan" w:date="2023-09-26T00:22:00Z">
               <w:r>
                 <w:rPr>
                   <w:rFonts w:ascii="Verdana" w:hAnsi="Verdana"/>
@@ -6948,7 +6765,7 @@
                 <w:t>2</w:t>
               </w:r>
             </w:ins>
-            <w:del w:id="216" w:author="Thatal, Pawan" w:date="2023-09-26T00:22:00Z">
+            <w:del w:id="218" w:author="Thatal, Pawan" w:date="2023-09-26T00:22:00Z">
               <w:r>
                 <w:rPr>
                   <w:rFonts w:ascii="Verdana" w:hAnsi="Verdana"/>
@@ -6986,7 +6803,7 @@
                 <w:szCs w:val="18"/>
               </w:rPr>
             </w:pPr>
-            <w:del w:id="217" w:author="Thatal, Pawan" w:date="2023-09-26T00:22:00Z">
+            <w:del w:id="219" w:author="Thatal, Pawan" w:date="2023-09-26T00:22:00Z">
               <w:r>
                 <w:rPr>
                   <w:rFonts w:ascii="Verdana" w:hAnsi="Verdana"/>
@@ -6997,7 +6814,7 @@
                 <w:delText>File encoding decision..</w:delText>
               </w:r>
             </w:del>
-            <w:ins w:id="218" w:author="Thatal, Pawan" w:date="2023-09-26T00:22:00Z">
+            <w:ins w:id="220" w:author="Thatal, Pawan" w:date="2023-09-26T00:22:00Z">
               <w:r>
                 <w:rPr>
                   <w:rFonts w:ascii="Verdana" w:hAnsi="Verdana"/>
@@ -7008,7 +6825,7 @@
                 <w:t>Fernet Object will be used for encrypting the file</w:t>
               </w:r>
             </w:ins>
-            <w:ins w:id="219" w:author="Thatal, Pawan" w:date="2023-09-26T00:24:00Z">
+            <w:ins w:id="221" w:author="Thatal, Pawan" w:date="2023-09-26T00:24:00Z">
               <w:r>
                 <w:rPr>
                   <w:rFonts w:ascii="Verdana" w:hAnsi="Verdana"/>
@@ -7019,8 +6836,7 @@
                 <w:t xml:space="preserve"> due to </w:t>
               </w:r>
             </w:ins>
-            <w:proofErr w:type="gramStart"/>
-            <w:ins w:id="220" w:author="Thatal, Pawan" w:date="2023-09-26T00:25:00Z">
+            <w:ins w:id="222" w:author="Thatal, Pawan" w:date="2023-09-26T00:25:00Z">
               <w:r>
                 <w:rPr>
                   <w:rFonts w:ascii="Verdana" w:hAnsi="Verdana"/>
@@ -7028,17 +6844,7 @@
                   <w:sz w:val="18"/>
                   <w:szCs w:val="18"/>
                 </w:rPr>
-                <w:t>it’s</w:t>
-              </w:r>
-              <w:proofErr w:type="gramEnd"/>
-              <w:r>
-                <w:rPr>
-                  <w:rFonts w:ascii="Verdana" w:hAnsi="Verdana"/>
-                  <w:color w:val="091E42"/>
-                  <w:sz w:val="18"/>
-                  <w:szCs w:val="18"/>
-                </w:rPr>
-                <w:t xml:space="preserve"> </w:t>
+                <w:t xml:space="preserve">it’s </w:t>
               </w:r>
               <w:r>
                 <w:rPr>
@@ -7059,7 +6865,7 @@
                 <w:t>Fernet is a symmetric encryption algorithm, meaning it uses the same key for both encryption and decryption</w:t>
               </w:r>
             </w:ins>
-            <w:ins w:id="221" w:author="Thatal, Pawan" w:date="2023-09-26T00:22:00Z">
+            <w:ins w:id="223" w:author="Thatal, Pawan" w:date="2023-09-26T00:22:00Z">
               <w:r>
                 <w:rPr>
                   <w:rFonts w:ascii="Verdana" w:hAnsi="Verdana"/>
@@ -7084,7 +6890,7 @@
       </w:tr>
       <w:tr>
         <w:trPr>
-          <w:ins w:id="222" w:author="Thatal, Pawan" w:date="2023-09-26T00:29:00Z"/>
+          <w:ins w:id="224" w:author="Thatal, Pawan" w:date="2023-09-26T00:29:00Z"/>
         </w:trPr>
         <w:tc>
           <w:tcPr>
@@ -7105,7 +6911,7 @@
           <w:p>
             <w:pPr>
               <w:rPr>
-                <w:ins w:id="223" w:author="Thatal, Pawan" w:date="2023-09-26T00:29:00Z"/>
+                <w:ins w:id="225" w:author="Thatal, Pawan" w:date="2023-09-26T00:29:00Z"/>
                 <w:rFonts w:ascii="Verdana" w:hAnsi="Verdana"/>
                 <w:color w:val="091E42"/>
                 <w:sz w:val="18"/>
@@ -7133,7 +6939,7 @@
           <w:p>
             <w:pPr>
               <w:rPr>
-                <w:ins w:id="224" w:author="Thatal, Pawan" w:date="2023-09-26T00:29:00Z"/>
+                <w:ins w:id="226" w:author="Thatal, Pawan" w:date="2023-09-26T00:29:00Z"/>
                 <w:rFonts w:ascii="Verdana" w:hAnsi="Verdana"/>
                 <w:color w:val="091E42"/>
                 <w:sz w:val="18"/>
@@ -7150,23 +6956,23 @@
         <w:ind w:left="0" w:right="431"/>
         <w:rPr>
           <w:rFonts w:ascii="Arial" w:hAnsi="Arial" w:cs="Arial"/>
-          <w:rPrChange w:id="225" w:author="Thatal, Pawan" w:date="2023-09-26T00:29:00Z">
+          <w:rPrChange w:id="227" w:author="Thatal, Pawan" w:date="2023-09-26T00:29:00Z">
             <w:rPr/>
           </w:rPrChange>
         </w:rPr>
       </w:pPr>
-      <w:bookmarkStart w:id="226" w:name="_Toc7416557"/>
-      <w:bookmarkStart w:id="227" w:name="_Toc7416601"/>
-      <w:bookmarkStart w:id="228" w:name="_Toc146580717"/>
-      <w:bookmarkEnd w:id="226"/>
-      <w:bookmarkEnd w:id="227"/>
+      <w:bookmarkStart w:id="228" w:name="_Toc7416557"/>
+      <w:bookmarkStart w:id="229" w:name="_Toc7416601"/>
+      <w:bookmarkStart w:id="230" w:name="_Toc146580717"/>
+      <w:bookmarkEnd w:id="228"/>
+      <w:bookmarkEnd w:id="229"/>
       <w:r>
         <w:rPr>
           <w:rFonts w:ascii="Arial" w:hAnsi="Arial" w:cs="Arial"/>
         </w:rPr>
         <w:t>Testing</w:t>
       </w:r>
-      <w:bookmarkEnd w:id="228"/>
+      <w:bookmarkEnd w:id="230"/>
     </w:p>
     <w:p>
       <w:pPr>
@@ -7267,7 +7073,7 @@
           <w:rFonts w:ascii="Arial" w:hAnsi="Arial" w:cs="Arial"/>
         </w:rPr>
       </w:pPr>
-      <w:bookmarkStart w:id="229" w:name="_Toc146580718"/>
+      <w:bookmarkStart w:id="231" w:name="_Toc146580718"/>
       <w:r>
         <w:rPr>
           <w:rFonts w:ascii="Arial" w:hAnsi="Arial" w:cs="Arial"/>
@@ -7292,7 +7098,7 @@
         </w:rPr>
         <w:t>Testing</w:t>
       </w:r>
-      <w:bookmarkEnd w:id="229"/>
+      <w:bookmarkEnd w:id="231"/>
     </w:p>
     <w:p>
       <w:pPr>
@@ -7301,7 +7107,7 @@
           <w:rFonts w:ascii="Arial" w:hAnsi="Arial" w:cs="Arial"/>
         </w:rPr>
       </w:pPr>
-      <w:bookmarkStart w:id="230" w:name="_Toc146580719"/>
+      <w:bookmarkStart w:id="232" w:name="_Toc146580719"/>
       <w:r>
         <w:rPr>
           <w:rFonts w:ascii="Arial" w:hAnsi="Arial" w:cs="Arial"/>
@@ -7320,7 +7126,7 @@
         </w:rPr>
         <w:t xml:space="preserve"> Testing</w:t>
       </w:r>
-      <w:bookmarkEnd w:id="230"/>
+      <w:bookmarkEnd w:id="232"/>
     </w:p>
     <w:p>
       <w:pPr>
@@ -7329,7 +7135,7 @@
           <w:rFonts w:ascii="Arial" w:hAnsi="Arial" w:cs="Arial"/>
         </w:rPr>
       </w:pPr>
-      <w:bookmarkStart w:id="231" w:name="_Toc146580720"/>
+      <w:bookmarkStart w:id="233" w:name="_Toc146580720"/>
       <w:r>
         <w:rPr>
           <w:rFonts w:ascii="Arial" w:hAnsi="Arial" w:cs="Arial"/>
@@ -7348,7 +7154,7 @@
         </w:rPr>
         <w:t>Testing</w:t>
       </w:r>
-      <w:bookmarkEnd w:id="231"/>
+      <w:bookmarkEnd w:id="233"/>
     </w:p>
     <w:p>
       <w:pPr>
@@ -7357,7 +7163,7 @@
           <w:rFonts w:ascii="Arial" w:hAnsi="Arial" w:cs="Arial"/>
         </w:rPr>
       </w:pPr>
-      <w:bookmarkStart w:id="232" w:name="_Toc146580721"/>
+      <w:bookmarkStart w:id="234" w:name="_Toc146580721"/>
       <w:r>
         <w:rPr>
           <w:rFonts w:ascii="Arial" w:hAnsi="Arial" w:cs="Arial"/>
@@ -7376,7 +7182,7 @@
         </w:rPr>
         <w:t>Testing</w:t>
       </w:r>
-      <w:bookmarkEnd w:id="232"/>
+      <w:bookmarkEnd w:id="234"/>
     </w:p>
     <w:p>
       <w:pPr>
@@ -7385,7 +7191,7 @@
           <w:rFonts w:ascii="Arial" w:hAnsi="Arial" w:cs="Arial"/>
         </w:rPr>
       </w:pPr>
-      <w:bookmarkStart w:id="233" w:name="_Toc146580722"/>
+      <w:bookmarkStart w:id="235" w:name="_Toc146580722"/>
       <w:r>
         <w:rPr>
           <w:rFonts w:ascii="Arial" w:hAnsi="Arial" w:cs="Arial"/>
@@ -7404,7 +7210,7 @@
         </w:rPr>
         <w:t>Testing</w:t>
       </w:r>
-      <w:bookmarkEnd w:id="233"/>
+      <w:bookmarkEnd w:id="235"/>
     </w:p>
     <w:p>
       <w:pPr>
@@ -7413,7 +7219,7 @@
           <w:rFonts w:ascii="Arial" w:hAnsi="Arial" w:cs="Arial"/>
         </w:rPr>
       </w:pPr>
-      <w:bookmarkStart w:id="234" w:name="_Toc146580723"/>
+      <w:bookmarkStart w:id="236" w:name="_Toc146580723"/>
       <w:r>
         <w:rPr>
           <w:rFonts w:ascii="Arial" w:hAnsi="Arial" w:cs="Arial"/>
@@ -7426,7 +7232,7 @@
         </w:rPr>
         <w:t>ization Unit Testing</w:t>
       </w:r>
-      <w:bookmarkEnd w:id="234"/>
+      <w:bookmarkEnd w:id="236"/>
     </w:p>
     <w:p>
       <w:pPr>
@@ -7435,14 +7241,14 @@
           <w:rFonts w:ascii="Arial" w:hAnsi="Arial" w:cs="Arial"/>
         </w:rPr>
       </w:pPr>
-      <w:bookmarkStart w:id="235" w:name="_Toc146580724"/>
+      <w:bookmarkStart w:id="237" w:name="_Toc146580724"/>
       <w:r>
         <w:rPr>
           <w:rFonts w:ascii="Arial" w:hAnsi="Arial" w:cs="Arial"/>
         </w:rPr>
         <w:t>Integration Testing</w:t>
       </w:r>
-      <w:bookmarkEnd w:id="235"/>
+      <w:bookmarkEnd w:id="237"/>
     </w:p>
     <w:p>
       <w:pPr>
@@ -7460,14 +7266,14 @@
           <w:rFonts w:ascii="Arial" w:hAnsi="Arial" w:cs="Arial"/>
         </w:rPr>
       </w:pPr>
-      <w:bookmarkStart w:id="236" w:name="_Toc146580725"/>
+      <w:bookmarkStart w:id="238" w:name="_Toc146580725"/>
       <w:r>
         <w:rPr>
           <w:rFonts w:ascii="Arial" w:hAnsi="Arial" w:cs="Arial"/>
         </w:rPr>
         <w:t>Conclusion</w:t>
       </w:r>
-      <w:bookmarkEnd w:id="236"/>
+      <w:bookmarkEnd w:id="238"/>
     </w:p>
     <w:p>
       <w:pPr>
@@ -7482,7 +7288,7 @@
         </w:rPr>
         <w:br w:type="page"/>
       </w:r>
-      <w:bookmarkStart w:id="237" w:name="_Toc146580726"/>
+      <w:bookmarkStart w:id="239" w:name="_Toc146580726"/>
       <w:r>
         <w:rPr>
           <w:rFonts w:ascii="Arial" w:hAnsi="Arial" w:cs="Arial"/>
@@ -7502,7 +7308,7 @@
         </w:rPr>
         <w:t>RENCES</w:t>
       </w:r>
-      <w:bookmarkEnd w:id="237"/>
+      <w:bookmarkEnd w:id="239"/>
     </w:p>
     <w:p>
       <w:pPr>
@@ -7569,21 +7375,7 @@
         <w:rPr>
           <w:color w:val="C45911"/>
         </w:rPr>
-        <w:t xml:space="preserve">Only sources </w:t>
-      </w:r>
-      <w:proofErr w:type="gramStart"/>
-      <w:r>
-        <w:rPr>
-          <w:color w:val="C45911"/>
-        </w:rPr>
-        <w:t>actually cited</w:t>
-      </w:r>
-      <w:proofErr w:type="gramEnd"/>
-      <w:r>
-        <w:rPr>
-          <w:color w:val="C45911"/>
-        </w:rPr>
-        <w:t xml:space="preserve"> are included in a reference section.</w:t>
+        <w:t>Only sources actually cited are included in a reference section.</w:t>
       </w:r>
       <w:r>
         <w:rPr>
@@ -7707,9 +7499,9 @@
           <w:szCs w:val="20"/>
         </w:rPr>
       </w:pPr>
-      <w:bookmarkStart w:id="238" w:name="Alexander1977"/>
-    </w:p>
-    <w:bookmarkEnd w:id="238"/>
+      <w:bookmarkStart w:id="240" w:name="Alexander1977"/>
+    </w:p>
+    <w:bookmarkEnd w:id="240"/>
     <w:p>
       <w:pPr>
         <w:pStyle w:val="List"/>
@@ -7742,7 +7534,7 @@
           <w:rFonts w:ascii="Arial" w:hAnsi="Arial" w:cs="Arial"/>
         </w:rPr>
       </w:pPr>
-      <w:bookmarkStart w:id="239" w:name="_Toc146580727"/>
+      <w:bookmarkStart w:id="241" w:name="_Toc146580727"/>
       <w:r>
         <w:rPr>
           <w:rFonts w:ascii="Arial" w:hAnsi="Arial" w:cs="Arial"/>
@@ -7761,19 +7553,19 @@
         </w:rPr>
         <w:t>ES</w:t>
       </w:r>
-      <w:bookmarkEnd w:id="239"/>
+      <w:bookmarkEnd w:id="241"/>
       <w:r>
         <w:rPr>
           <w:rFonts w:ascii="Arial" w:hAnsi="Arial" w:cs="Arial"/>
         </w:rPr>
         <w:t xml:space="preserve"> </w:t>
       </w:r>
-      <w:bookmarkStart w:id="240" w:name="_Situation"/>
-      <w:bookmarkStart w:id="241" w:name="_Usage"/>
-      <w:bookmarkStart w:id="242" w:name="_Sources"/>
-      <w:bookmarkEnd w:id="240"/>
-      <w:bookmarkEnd w:id="241"/>
+      <w:bookmarkStart w:id="242" w:name="_Situation"/>
+      <w:bookmarkStart w:id="243" w:name="_Usage"/>
+      <w:bookmarkStart w:id="244" w:name="_Sources"/>
       <w:bookmarkEnd w:id="242"/>
+      <w:bookmarkEnd w:id="243"/>
+      <w:bookmarkEnd w:id="244"/>
     </w:p>
     <w:tbl>
       <w:tblPr>
@@ -8240,27 +8032,7 @@
                 <w:sz w:val="18"/>
                 <w:szCs w:val="18"/>
               </w:rPr>
-              <w:t xml:space="preserve">Log of </w:t>
-            </w:r>
-            <w:proofErr w:type="spellStart"/>
-            <w:r>
-              <w:rPr>
-                <w:rFonts w:ascii="Verdana" w:hAnsi="Verdana"/>
-                <w:color w:val="091E42"/>
-                <w:sz w:val="18"/>
-                <w:szCs w:val="18"/>
-              </w:rPr>
-              <w:t>Github</w:t>
-            </w:r>
-            <w:proofErr w:type="spellEnd"/>
-            <w:r>
-              <w:rPr>
-                <w:rFonts w:ascii="Verdana" w:hAnsi="Verdana"/>
-                <w:color w:val="091E42"/>
-                <w:sz w:val="18"/>
-                <w:szCs w:val="18"/>
-              </w:rPr>
-              <w:t xml:space="preserve"> </w:t>
+              <w:t xml:space="preserve">Log of Github </w:t>
             </w:r>
             <w:r>
               <w:rPr>
@@ -8343,27 +8115,7 @@
                 <w:sz w:val="18"/>
                 <w:szCs w:val="18"/>
               </w:rPr>
-              <w:t xml:space="preserve">Log of </w:t>
-            </w:r>
-            <w:proofErr w:type="spellStart"/>
-            <w:r>
-              <w:rPr>
-                <w:rFonts w:ascii="Verdana" w:hAnsi="Verdana"/>
-                <w:color w:val="091E42"/>
-                <w:sz w:val="18"/>
-                <w:szCs w:val="18"/>
-              </w:rPr>
-              <w:t>Github</w:t>
-            </w:r>
-            <w:proofErr w:type="spellEnd"/>
-            <w:r>
-              <w:rPr>
-                <w:rFonts w:ascii="Verdana" w:hAnsi="Verdana"/>
-                <w:color w:val="091E42"/>
-                <w:sz w:val="18"/>
-                <w:szCs w:val="18"/>
-              </w:rPr>
-              <w:t xml:space="preserve"> push comments</w:t>
+              <w:t>Log of Github push comments</w:t>
             </w:r>
           </w:p>
         </w:tc>
@@ -15401,10 +15153,6 @@
 </file>
 
 <file path=customXml/item1.xml><?xml version="1.0" encoding="utf-8"?>
-<b:Sources xmlns:b="http://schemas.openxmlformats.org/officeDocument/2006/bibliography" xmlns="http://schemas.openxmlformats.org/officeDocument/2006/bibliography" SelectedStyle="\APA.XSL" StyleName="APA"/>
-</file>
-
-<file path=customXml/item2.xml><?xml version="1.0" encoding="utf-8"?>
 <p:properties xmlns:p="http://schemas.microsoft.com/office/2006/metadata/properties" xmlns:xsi="http://www.w3.org/2001/XMLSchema-instance" xmlns:pc="http://schemas.microsoft.com/office/infopath/2007/PartnerControls">
   <documentManagement>
     <SharedWithUsers xmlns="9366ea12-db13-4425-a14c-3515edd2046e">
@@ -15438,16 +15186,11 @@
 </p:properties>
 </file>
 
-<file path=customXml/item3.xml><?xml version="1.0" encoding="utf-8"?>
-<?mso-contentType ?>
-<FormTemplates xmlns="http://schemas.microsoft.com/sharepoint/v3/contenttype/forms">
-  <Display>DocumentLibraryForm</Display>
-  <Edit>DocumentLibraryForm</Edit>
-  <New>DocumentLibraryForm</New>
-</FormTemplates>
+<file path=customXml/item2.xml><?xml version="1.0" encoding="utf-8"?>
+<b:Sources xmlns:b="http://schemas.openxmlformats.org/officeDocument/2006/bibliography" xmlns="http://schemas.openxmlformats.org/officeDocument/2006/bibliography" SelectedStyle="\APA.XSL" StyleName="APA"/>
 </file>
 
-<file path=customXml/item4.xml><?xml version="1.0" encoding="utf-8"?>
+<file path=customXml/item3.xml><?xml version="1.0" encoding="utf-8"?>
 <ct:contentTypeSchema xmlns:ct="http://schemas.microsoft.com/office/2006/metadata/contentType" xmlns:ma="http://schemas.microsoft.com/office/2006/metadata/properties/metaAttributes" ct:_="" ma:_="" ma:contentTypeName="Document" ma:contentTypeID="0x010100ECD7C49540F6A740ABB736B423626B24" ma:contentTypeVersion="5" ma:contentTypeDescription="Create a new document." ma:contentTypeScope="" ma:versionID="7af73c9045627751a97ba2681162cc67">
   <xsd:schema xmlns:xsd="http://www.w3.org/2001/XMLSchema" xmlns:xs="http://www.w3.org/2001/XMLSchema" xmlns:p="http://schemas.microsoft.com/office/2006/metadata/properties" xmlns:ns2="575396de-075c-4988-845a-ae8bb3542c31" xmlns:ns3="9366ea12-db13-4425-a14c-3515edd2046e" targetNamespace="http://schemas.microsoft.com/office/2006/metadata/properties" ma:root="true" ma:fieldsID="ed53d63f07ee0f086783eb7909264a99" ns2:_="" ns3:_="">
     <xsd:import namespace="575396de-075c-4988-845a-ae8bb3542c31"/>
@@ -15618,15 +15361,16 @@
 </ct:contentTypeSchema>
 </file>
 
-<file path=customXml/itemProps1.xml><?xml version="1.0" encoding="utf-8"?>
-<ds:datastoreItem xmlns:ds="http://schemas.openxmlformats.org/officeDocument/2006/customXml" ds:itemID="{2004AFEB-FB04-470A-B8DA-AD7189A7B23B}">
-  <ds:schemaRefs>
-    <ds:schemaRef ds:uri="http://schemas.openxmlformats.org/officeDocument/2006/bibliography"/>
-  </ds:schemaRefs>
-</ds:datastoreItem>
+<file path=customXml/item4.xml><?xml version="1.0" encoding="utf-8"?>
+<?mso-contentType ?>
+<FormTemplates xmlns="http://schemas.microsoft.com/sharepoint/v3/contenttype/forms">
+  <Display>DocumentLibraryForm</Display>
+  <Edit>DocumentLibraryForm</Edit>
+  <New>DocumentLibraryForm</New>
+</FormTemplates>
 </file>
 
-<file path=customXml/itemProps2.xml><?xml version="1.0" encoding="utf-8"?>
+<file path=customXml/itemProps1.xml><?xml version="1.0" encoding="utf-8"?>
 <ds:datastoreItem xmlns:ds="http://schemas.openxmlformats.org/officeDocument/2006/customXml" ds:itemID="{8A08FFF1-E61A-42AD-83D5-C08DF758F1A9}">
   <ds:schemaRefs>
     <ds:schemaRef ds:uri="http://schemas.microsoft.com/office/2006/metadata/properties"/>
@@ -15636,15 +15380,15 @@
 </ds:datastoreItem>
 </file>
 
-<file path=customXml/itemProps3.xml><?xml version="1.0" encoding="utf-8"?>
-<ds:datastoreItem xmlns:ds="http://schemas.openxmlformats.org/officeDocument/2006/customXml" ds:itemID="{CECC5840-0C83-48A5-A7B3-9A90C9A6488D}">
+<file path=customXml/itemProps2.xml><?xml version="1.0" encoding="utf-8"?>
+<ds:datastoreItem xmlns:ds="http://schemas.openxmlformats.org/officeDocument/2006/customXml" ds:itemID="{2004AFEB-FB04-470A-B8DA-AD7189A7B23B}">
   <ds:schemaRefs>
-    <ds:schemaRef ds:uri="http://schemas.microsoft.com/sharepoint/v3/contenttype/forms"/>
+    <ds:schemaRef ds:uri="http://schemas.openxmlformats.org/officeDocument/2006/bibliography"/>
   </ds:schemaRefs>
 </ds:datastoreItem>
 </file>
 
-<file path=customXml/itemProps4.xml><?xml version="1.0" encoding="utf-8"?>
+<file path=customXml/itemProps3.xml><?xml version="1.0" encoding="utf-8"?>
 <ds:datastoreItem xmlns:ds="http://schemas.openxmlformats.org/officeDocument/2006/customXml" ds:itemID="{091A7BB7-93ED-4963-97E9-616EE784030C}">
   <ds:schemaRefs>
     <ds:schemaRef ds:uri="http://schemas.microsoft.com/office/2006/metadata/contentType"/>
@@ -15661,4 +15405,12 @@
     <ds:schemaRef ds:uri="http://schemas.microsoft.com/internal/obd"/>
   </ds:schemaRefs>
 </ds:datastoreItem>
+</file>
+
+<file path=customXml/itemProps4.xml><?xml version="1.0" encoding="utf-8"?>
+<ds:datastoreItem xmlns:ds="http://schemas.openxmlformats.org/officeDocument/2006/customXml" ds:itemID="{CECC5840-0C83-48A5-A7B3-9A90C9A6488D}">
+  <ds:schemaRefs>
+    <ds:schemaRef ds:uri="http://schemas.microsoft.com/sharepoint/v3/contenttype/forms"/>
+  </ds:schemaRefs>
+</ds:datastoreItem>
 </file>
</xml_diff>

<commit_message>
corrected the spelling mistake in Server design UML diagram
</commit_message>
<xml_diff>
--- a/Group C - Client Server Network Report.docx
+++ b/Group C - Client Server Network Report.docx
@@ -443,7 +443,21 @@
         <w:rPr>
           <w:color w:val="C45911"/>
         </w:rPr>
-        <w:t xml:space="preserve"> included. Please, do not include the amount of words used for references, title page, ToC, LoT, LoF.</w:t>
+        <w:t xml:space="preserve"> included. Please, do not include the </w:t>
+      </w:r>
+      <w:proofErr w:type="gramStart"/>
+      <w:r>
+        <w:rPr>
+          <w:color w:val="C45911"/>
+        </w:rPr>
+        <w:t>amount</w:t>
+      </w:r>
+      <w:proofErr w:type="gramEnd"/>
+      <w:r>
+        <w:rPr>
+          <w:color w:val="C45911"/>
+        </w:rPr>
+        <w:t xml:space="preserve"> of words used for references, title page, ToC, LoT, LoF.</w:t>
       </w:r>
       <w:r>
         <w:rPr>
@@ -3169,6 +3183,8 @@
               <w:rPr>
                 <w:rStyle w:val="Hyperlink"/>
                 <w:rFonts w:ascii="Arial" w:hAnsi="Arial"/>
+                <w:b w:val="0"/>
+                <w:bCs w:val="0"/>
               </w:rPr>
             </w:rPrChange>
           </w:rPr>
@@ -3205,6 +3221,8 @@
               <w:rPr>
                 <w:rStyle w:val="Hyperlink"/>
                 <w:rFonts w:ascii="Arial" w:hAnsi="Arial"/>
+                <w:b w:val="0"/>
+                <w:bCs w:val="0"/>
               </w:rPr>
             </w:rPrChange>
           </w:rPr>
@@ -3238,6 +3256,7 @@
               <w:rPr>
                 <w:rStyle w:val="Hyperlink"/>
                 <w:rFonts w:ascii="Arial" w:hAnsi="Arial" w:cs="Arial"/>
+                <w:b w:val="0"/>
               </w:rPr>
             </w:rPrChange>
           </w:rPr>
@@ -3259,6 +3278,7 @@
               <w:rPr>
                 <w:rStyle w:val="Hyperlink"/>
                 <w:rFonts w:ascii="Arial" w:hAnsi="Arial" w:cs="Arial"/>
+                <w:b w:val="0"/>
               </w:rPr>
             </w:rPrChange>
           </w:rPr>
@@ -3292,6 +3312,7 @@
               <w:rPr>
                 <w:rStyle w:val="Hyperlink"/>
                 <w:rFonts w:ascii="Arial" w:hAnsi="Arial" w:cs="Arial"/>
+                <w:b w:val="0"/>
               </w:rPr>
             </w:rPrChange>
           </w:rPr>
@@ -3313,6 +3334,7 @@
               <w:rPr>
                 <w:rStyle w:val="Hyperlink"/>
                 <w:rFonts w:ascii="Arial" w:hAnsi="Arial" w:cs="Arial"/>
+                <w:b w:val="0"/>
               </w:rPr>
             </w:rPrChange>
           </w:rPr>
@@ -3346,6 +3368,7 @@
               <w:rPr>
                 <w:rStyle w:val="Hyperlink"/>
                 <w:rFonts w:ascii="Arial" w:hAnsi="Arial" w:cs="Arial"/>
+                <w:b w:val="0"/>
               </w:rPr>
             </w:rPrChange>
           </w:rPr>
@@ -3367,6 +3390,7 @@
               <w:rPr>
                 <w:rStyle w:val="Hyperlink"/>
                 <w:rFonts w:ascii="Arial" w:hAnsi="Arial" w:cs="Arial"/>
+                <w:b w:val="0"/>
               </w:rPr>
             </w:rPrChange>
           </w:rPr>
@@ -3403,6 +3427,8 @@
               <w:rPr>
                 <w:rStyle w:val="Hyperlink"/>
                 <w:rFonts w:ascii="Arial" w:hAnsi="Arial"/>
+                <w:b w:val="0"/>
+                <w:bCs w:val="0"/>
               </w:rPr>
             </w:rPrChange>
           </w:rPr>
@@ -3436,6 +3462,7 @@
               <w:rPr>
                 <w:rStyle w:val="Hyperlink"/>
                 <w:rFonts w:ascii="Arial" w:hAnsi="Arial" w:cs="Arial"/>
+                <w:b w:val="0"/>
               </w:rPr>
             </w:rPrChange>
           </w:rPr>
@@ -3457,6 +3484,7 @@
               <w:rPr>
                 <w:rStyle w:val="Hyperlink"/>
                 <w:rFonts w:ascii="Arial" w:hAnsi="Arial" w:cs="Arial"/>
+                <w:b w:val="0"/>
               </w:rPr>
             </w:rPrChange>
           </w:rPr>
@@ -3490,6 +3518,7 @@
               <w:rPr>
                 <w:rStyle w:val="Hyperlink"/>
                 <w:rFonts w:ascii="Arial" w:hAnsi="Arial" w:cs="Arial"/>
+                <w:b w:val="0"/>
               </w:rPr>
             </w:rPrChange>
           </w:rPr>
@@ -3511,6 +3540,7 @@
               <w:rPr>
                 <w:rStyle w:val="Hyperlink"/>
                 <w:rFonts w:ascii="Arial" w:hAnsi="Arial" w:cs="Arial"/>
+                <w:b w:val="0"/>
               </w:rPr>
             </w:rPrChange>
           </w:rPr>
@@ -3544,6 +3574,7 @@
               <w:rPr>
                 <w:rStyle w:val="Hyperlink"/>
                 <w:rFonts w:ascii="Arial" w:hAnsi="Arial" w:cs="Arial"/>
+                <w:b w:val="0"/>
               </w:rPr>
             </w:rPrChange>
           </w:rPr>
@@ -3565,6 +3596,7 @@
               <w:rPr>
                 <w:rStyle w:val="Hyperlink"/>
                 <w:rFonts w:ascii="Arial" w:hAnsi="Arial" w:cs="Arial"/>
+                <w:b w:val="0"/>
               </w:rPr>
             </w:rPrChange>
           </w:rPr>
@@ -3598,6 +3630,7 @@
               <w:rPr>
                 <w:rStyle w:val="Hyperlink"/>
                 <w:rFonts w:ascii="Arial" w:hAnsi="Arial" w:cs="Arial"/>
+                <w:b w:val="0"/>
               </w:rPr>
             </w:rPrChange>
           </w:rPr>
@@ -3619,6 +3652,7 @@
               <w:rPr>
                 <w:rStyle w:val="Hyperlink"/>
                 <w:rFonts w:ascii="Arial" w:hAnsi="Arial" w:cs="Arial"/>
+                <w:b w:val="0"/>
               </w:rPr>
             </w:rPrChange>
           </w:rPr>
@@ -3652,6 +3686,7 @@
               <w:rPr>
                 <w:rStyle w:val="Hyperlink"/>
                 <w:rFonts w:ascii="Arial" w:hAnsi="Arial" w:cs="Arial"/>
+                <w:b w:val="0"/>
               </w:rPr>
             </w:rPrChange>
           </w:rPr>
@@ -3673,6 +3708,7 @@
               <w:rPr>
                 <w:rStyle w:val="Hyperlink"/>
                 <w:rFonts w:ascii="Arial" w:hAnsi="Arial" w:cs="Arial"/>
+                <w:b w:val="0"/>
               </w:rPr>
             </w:rPrChange>
           </w:rPr>
@@ -3706,6 +3742,7 @@
               <w:rPr>
                 <w:rStyle w:val="Hyperlink"/>
                 <w:rFonts w:ascii="Arial" w:hAnsi="Arial" w:cs="Arial"/>
+                <w:b w:val="0"/>
               </w:rPr>
             </w:rPrChange>
           </w:rPr>
@@ -3728,6 +3765,7 @@
               <w:rPr>
                 <w:rStyle w:val="Hyperlink"/>
                 <w:rFonts w:ascii="Arial" w:hAnsi="Arial" w:cs="Arial"/>
+                <w:b w:val="0"/>
               </w:rPr>
             </w:rPrChange>
           </w:rPr>
@@ -3761,6 +3799,7 @@
               <w:rPr>
                 <w:rStyle w:val="Hyperlink"/>
                 <w:rFonts w:ascii="Arial" w:hAnsi="Arial" w:cs="Arial"/>
+                <w:b w:val="0"/>
               </w:rPr>
             </w:rPrChange>
           </w:rPr>
@@ -3782,6 +3821,7 @@
               <w:rPr>
                 <w:rStyle w:val="Hyperlink"/>
                 <w:rFonts w:ascii="Arial" w:hAnsi="Arial" w:cs="Arial"/>
+                <w:b w:val="0"/>
               </w:rPr>
             </w:rPrChange>
           </w:rPr>
@@ -3818,6 +3858,8 @@
               <w:rPr>
                 <w:rStyle w:val="Hyperlink"/>
                 <w:rFonts w:ascii="Arial" w:hAnsi="Arial"/>
+                <w:b w:val="0"/>
+                <w:bCs w:val="0"/>
               </w:rPr>
             </w:rPrChange>
           </w:rPr>
@@ -3851,6 +3893,7 @@
               <w:rPr>
                 <w:rStyle w:val="Hyperlink"/>
                 <w:rFonts w:ascii="Arial" w:hAnsi="Arial" w:cs="Arial"/>
+                <w:b w:val="0"/>
               </w:rPr>
             </w:rPrChange>
           </w:rPr>
@@ -3884,6 +3927,7 @@
               <w:rPr>
                 <w:rStyle w:val="Hyperlink"/>
                 <w:rFonts w:ascii="Arial" w:hAnsi="Arial" w:cs="Arial"/>
+                <w:b w:val="0"/>
               </w:rPr>
             </w:rPrChange>
           </w:rPr>
@@ -4065,7 +4109,29 @@
           <w:sz w:val="18"/>
           <w:szCs w:val="18"/>
         </w:rPr>
-        <w:t>the problem, the question(s), approach and potential outcome.</w:t>
+        <w:t xml:space="preserve">the problem, the question(s), </w:t>
+      </w:r>
+      <w:proofErr w:type="gramStart"/>
+      <w:r>
+        <w:rPr>
+          <w:rFonts w:cs="Arial"/>
+          <w:i/>
+          <w:color w:val="C45911"/>
+          <w:sz w:val="18"/>
+          <w:szCs w:val="18"/>
+        </w:rPr>
+        <w:t>approach</w:t>
+      </w:r>
+      <w:proofErr w:type="gramEnd"/>
+      <w:r>
+        <w:rPr>
+          <w:rFonts w:cs="Arial"/>
+          <w:i/>
+          <w:color w:val="C45911"/>
+          <w:sz w:val="18"/>
+          <w:szCs w:val="18"/>
+        </w:rPr>
+        <w:t xml:space="preserve"> and potential outcome.</w:t>
       </w:r>
       <w:r>
         <w:rPr>
@@ -4647,7 +4713,7 @@
             <w:lang w:eastAsia="nl-NL" w:bidi="ar-SA"/>
           </w:rPr>
           <w:pict w14:anchorId="1814D884">
-            <v:shape id="Picture 1" o:spid="_x0000_i1031" type="#_x0000_t75" style="width:397.5pt;height:164.25pt;visibility:visible;mso-wrap-style:square">
+            <v:shape id="Picture 1" o:spid="_x0000_i1027" type="#_x0000_t75" style="width:397.5pt;height:164.25pt;visibility:visible;mso-wrap-style:square">
               <v:imagedata r:id="rId14" o:title=""/>
             </v:shape>
           </w:pict>
@@ -5773,13 +5839,13 @@
           </w:pPr>
         </w:pPrChange>
       </w:pPr>
-      <w:ins w:id="168" w:author="Thatal, Pawan" w:date="2023-09-28T10:56:00Z">
+      <w:ins w:id="168" w:author="Thatal, Pawan" w:date="2023-09-28T21:44:00Z">
         <w:r>
           <w:rPr>
             <w:noProof/>
           </w:rPr>
-          <w:pict w14:anchorId="4E619B67">
-            <v:shape id="_x0000_i1032" type="#_x0000_t75" style="width:397.5pt;height:151.5pt;visibility:visible;mso-wrap-style:square">
+          <w:pict w14:anchorId="3EA906BE">
+            <v:shape id="_x0000_i1030" type="#_x0000_t75" style="width:397.5pt;height:153.75pt;visibility:visible;mso-wrap-style:square">
               <v:imagedata r:id="rId15" o:title=""/>
             </v:shape>
           </w:pict>
@@ -5802,11 +5868,11 @@
         <w:gridCol w:w="8693"/>
         <w:tblGridChange w:id="169">
           <w:tblGrid>
-            <w:gridCol w:w="270"/>
-            <w:gridCol w:w="259"/>
-            <w:gridCol w:w="270"/>
-            <w:gridCol w:w="8423"/>
-            <w:gridCol w:w="270"/>
+            <w:gridCol w:w="405"/>
+            <w:gridCol w:w="124"/>
+            <w:gridCol w:w="405"/>
+            <w:gridCol w:w="8288"/>
+            <w:gridCol w:w="405"/>
           </w:tblGrid>
         </w:tblGridChange>
       </w:tblGrid>
@@ -15153,6 +15219,10 @@
 </file>
 
 <file path=customXml/item1.xml><?xml version="1.0" encoding="utf-8"?>
+<b:Sources xmlns:b="http://schemas.openxmlformats.org/officeDocument/2006/bibliography" xmlns="http://schemas.openxmlformats.org/officeDocument/2006/bibliography" SelectedStyle="\APA.XSL" StyleName="APA"/>
+</file>
+
+<file path=customXml/item2.xml><?xml version="1.0" encoding="utf-8"?>
 <p:properties xmlns:p="http://schemas.microsoft.com/office/2006/metadata/properties" xmlns:xsi="http://www.w3.org/2001/XMLSchema-instance" xmlns:pc="http://schemas.microsoft.com/office/infopath/2007/PartnerControls">
   <documentManagement>
     <SharedWithUsers xmlns="9366ea12-db13-4425-a14c-3515edd2046e">
@@ -15186,11 +15256,16 @@
 </p:properties>
 </file>
 
-<file path=customXml/item2.xml><?xml version="1.0" encoding="utf-8"?>
-<b:Sources xmlns:b="http://schemas.openxmlformats.org/officeDocument/2006/bibliography" xmlns="http://schemas.openxmlformats.org/officeDocument/2006/bibliography" SelectedStyle="\APA.XSL" StyleName="APA"/>
+<file path=customXml/item3.xml><?xml version="1.0" encoding="utf-8"?>
+<?mso-contentType ?>
+<FormTemplates xmlns="http://schemas.microsoft.com/sharepoint/v3/contenttype/forms">
+  <Display>DocumentLibraryForm</Display>
+  <Edit>DocumentLibraryForm</Edit>
+  <New>DocumentLibraryForm</New>
+</FormTemplates>
 </file>
 
-<file path=customXml/item3.xml><?xml version="1.0" encoding="utf-8"?>
+<file path=customXml/item4.xml><?xml version="1.0" encoding="utf-8"?>
 <ct:contentTypeSchema xmlns:ct="http://schemas.microsoft.com/office/2006/metadata/contentType" xmlns:ma="http://schemas.microsoft.com/office/2006/metadata/properties/metaAttributes" ct:_="" ma:_="" ma:contentTypeName="Document" ma:contentTypeID="0x010100ECD7C49540F6A740ABB736B423626B24" ma:contentTypeVersion="5" ma:contentTypeDescription="Create a new document." ma:contentTypeScope="" ma:versionID="7af73c9045627751a97ba2681162cc67">
   <xsd:schema xmlns:xsd="http://www.w3.org/2001/XMLSchema" xmlns:xs="http://www.w3.org/2001/XMLSchema" xmlns:p="http://schemas.microsoft.com/office/2006/metadata/properties" xmlns:ns2="575396de-075c-4988-845a-ae8bb3542c31" xmlns:ns3="9366ea12-db13-4425-a14c-3515edd2046e" targetNamespace="http://schemas.microsoft.com/office/2006/metadata/properties" ma:root="true" ma:fieldsID="ed53d63f07ee0f086783eb7909264a99" ns2:_="" ns3:_="">
     <xsd:import namespace="575396de-075c-4988-845a-ae8bb3542c31"/>
@@ -15361,16 +15436,15 @@
 </ct:contentTypeSchema>
 </file>
 
-<file path=customXml/item4.xml><?xml version="1.0" encoding="utf-8"?>
-<?mso-contentType ?>
-<FormTemplates xmlns="http://schemas.microsoft.com/sharepoint/v3/contenttype/forms">
-  <Display>DocumentLibraryForm</Display>
-  <Edit>DocumentLibraryForm</Edit>
-  <New>DocumentLibraryForm</New>
-</FormTemplates>
+<file path=customXml/itemProps1.xml><?xml version="1.0" encoding="utf-8"?>
+<ds:datastoreItem xmlns:ds="http://schemas.openxmlformats.org/officeDocument/2006/customXml" ds:itemID="{2004AFEB-FB04-470A-B8DA-AD7189A7B23B}">
+  <ds:schemaRefs>
+    <ds:schemaRef ds:uri="http://schemas.openxmlformats.org/officeDocument/2006/bibliography"/>
+  </ds:schemaRefs>
+</ds:datastoreItem>
 </file>
 
-<file path=customXml/itemProps1.xml><?xml version="1.0" encoding="utf-8"?>
+<file path=customXml/itemProps2.xml><?xml version="1.0" encoding="utf-8"?>
 <ds:datastoreItem xmlns:ds="http://schemas.openxmlformats.org/officeDocument/2006/customXml" ds:itemID="{8A08FFF1-E61A-42AD-83D5-C08DF758F1A9}">
   <ds:schemaRefs>
     <ds:schemaRef ds:uri="http://schemas.microsoft.com/office/2006/metadata/properties"/>
@@ -15380,15 +15454,15 @@
 </ds:datastoreItem>
 </file>
 
-<file path=customXml/itemProps2.xml><?xml version="1.0" encoding="utf-8"?>
-<ds:datastoreItem xmlns:ds="http://schemas.openxmlformats.org/officeDocument/2006/customXml" ds:itemID="{2004AFEB-FB04-470A-B8DA-AD7189A7B23B}">
+<file path=customXml/itemProps3.xml><?xml version="1.0" encoding="utf-8"?>
+<ds:datastoreItem xmlns:ds="http://schemas.openxmlformats.org/officeDocument/2006/customXml" ds:itemID="{CECC5840-0C83-48A5-A7B3-9A90C9A6488D}">
   <ds:schemaRefs>
-    <ds:schemaRef ds:uri="http://schemas.openxmlformats.org/officeDocument/2006/bibliography"/>
+    <ds:schemaRef ds:uri="http://schemas.microsoft.com/sharepoint/v3/contenttype/forms"/>
   </ds:schemaRefs>
 </ds:datastoreItem>
 </file>
 
-<file path=customXml/itemProps3.xml><?xml version="1.0" encoding="utf-8"?>
+<file path=customXml/itemProps4.xml><?xml version="1.0" encoding="utf-8"?>
 <ds:datastoreItem xmlns:ds="http://schemas.openxmlformats.org/officeDocument/2006/customXml" ds:itemID="{091A7BB7-93ED-4963-97E9-616EE784030C}">
   <ds:schemaRefs>
     <ds:schemaRef ds:uri="http://schemas.microsoft.com/office/2006/metadata/contentType"/>
@@ -15405,12 +15479,4 @@
     <ds:schemaRef ds:uri="http://schemas.microsoft.com/internal/obd"/>
   </ds:schemaRefs>
 </ds:datastoreItem>
-</file>
-
-<file path=customXml/itemProps4.xml><?xml version="1.0" encoding="utf-8"?>
-<ds:datastoreItem xmlns:ds="http://schemas.openxmlformats.org/officeDocument/2006/customXml" ds:itemID="{CECC5840-0C83-48A5-A7B3-9A90C9A6488D}">
-  <ds:schemaRefs>
-    <ds:schemaRef ds:uri="http://schemas.microsoft.com/sharepoint/v3/contenttype/forms"/>
-  </ds:schemaRefs>
-</ds:datastoreItem>
 </file>
</xml_diff>

<commit_message>
updated the report and included design section
</commit_message>
<xml_diff>
--- a/Group C - Client Server Network Report.docx
+++ b/Group C - Client Server Network Report.docx
@@ -2312,19 +2312,7 @@
         <w:rPr>
           <w:rFonts w:ascii="Arial" w:hAnsi="Arial" w:cs="Arial"/>
         </w:rPr>
-        <w:t xml:space="preserve">This Project is to establish a simple Client Server Network. This summative assignment is a practical exploration of a real-life project which involves gathering requirements, </w:t>
-      </w:r>
-      <w:r>
-        <w:rPr>
-          <w:rFonts w:ascii="Arial" w:hAnsi="Arial" w:cs="Arial"/>
-        </w:rPr>
-        <w:t>designing,</w:t>
-      </w:r>
-      <w:r>
-        <w:rPr>
-          <w:rFonts w:ascii="Arial" w:hAnsi="Arial" w:cs="Arial"/>
-        </w:rPr>
-        <w:t xml:space="preserve"> and collaborating with the Project Manager, Architect, Developer and Tester to implement a simple client/server network. </w:t>
+        <w:t xml:space="preserve">This Project is to establish a simple Client Server Network. This summative assignment is a practical exploration of a real-life project which involves gathering requirements, designing, and collaborating with the Project Manager, Architect, Developer and Tester to implement a simple client/server network. </w:t>
       </w:r>
       <w:r>
         <w:rPr>
@@ -2643,7 +2631,7 @@
           <w:noProof/>
         </w:rPr>
         <w:pict w14:anchorId="36776FCA">
-          <v:shape id="_x0000_i1077" type="#_x0000_t75" alt="A diagram of a diagram&#10;&#10;Description automatically generated" style="width:451pt;height:213.8pt;visibility:visible">
+          <v:shape id="_x0000_i1026" type="#_x0000_t75" alt="A diagram of a diagram&#10;&#10;Description automatically generated" style="width:451pt;height:213.8pt;visibility:visible">
             <v:imagedata r:id="rId13" o:title="A diagram of a diagram&#10;&#10;Description automatically generated"/>
           </v:shape>
         </w:pict>
@@ -2859,12 +2847,6 @@
         <w:lastRenderedPageBreak/>
         <w:t>Solution Design</w:t>
       </w:r>
-      <w:r>
-        <w:rPr>
-          <w:rFonts w:ascii="Arial" w:hAnsi="Arial" w:cs="Arial"/>
-        </w:rPr>
-        <w:t xml:space="preserve"> (Client)</w:t>
-      </w:r>
       <w:bookmarkEnd w:id="10"/>
     </w:p>
     <w:p>
@@ -2873,7 +2855,13 @@
       </w:pPr>
       <w:bookmarkStart w:id="11" w:name="_Toc147156575"/>
       <w:r>
-        <w:t>Solution Design (Server)</w:t>
+        <w:t>Solution Design (</w:t>
+      </w:r>
+      <w:r>
+        <w:t>Client</w:t>
+      </w:r>
+      <w:r>
+        <w:t>)</w:t>
       </w:r>
       <w:bookmarkEnd w:id="11"/>
       <w:r>
@@ -2987,25 +2975,7 @@
           <w:szCs w:val="24"/>
           <w:lang w:val="en-GB" w:eastAsia="en-GB" w:bidi="ar-SA"/>
         </w:rPr>
-        <w:t xml:space="preserve">Serialisation: </w:t>
-      </w:r>
-      <w:r>
-        <w:rPr>
-          <w:color w:val="0E101A"/>
-          <w:sz w:val="24"/>
-          <w:szCs w:val="24"/>
-          <w:lang w:val="en-GB" w:eastAsia="en-GB" w:bidi="ar-SA"/>
-        </w:rPr>
-        <w:t>Serialise</w:t>
-      </w:r>
-      <w:r>
-        <w:rPr>
-          <w:color w:val="0E101A"/>
-          <w:sz w:val="24"/>
-          <w:szCs w:val="24"/>
-          <w:lang w:val="en-GB" w:eastAsia="en-GB" w:bidi="ar-SA"/>
-        </w:rPr>
-        <w:t xml:space="preserve"> the data into a structured format to maintain data integrity and interoperability. </w:t>
+        <w:t>Serialisation: Serialise the data into a structured format to maintain data integrity and interoperability. </w:t>
       </w:r>
     </w:p>
     <w:p>
@@ -3738,6 +3708,12 @@
         <w:rPr>
           <w:rFonts w:ascii="Arial" w:hAnsi="Arial" w:cs="Arial"/>
         </w:rPr>
+        <w:t xml:space="preserve">Unit </w:t>
+      </w:r>
+      <w:r>
+        <w:rPr>
+          <w:rFonts w:ascii="Arial" w:hAnsi="Arial" w:cs="Arial"/>
+        </w:rPr>
         <w:t>Testing</w:t>
       </w:r>
       <w:bookmarkEnd w:id="18"/>
@@ -3806,31 +3782,11 @@
     </w:p>
     <w:p>
       <w:pPr>
-        <w:pStyle w:val="StyleHeading2Underline"/>
-        <w:rPr>
-          <w:rFonts w:ascii="Arial" w:hAnsi="Arial" w:cs="Arial"/>
-        </w:rPr>
-      </w:pPr>
-      <w:bookmarkStart w:id="21" w:name="_Toc147156582"/>
-      <w:r>
-        <w:rPr>
-          <w:rFonts w:ascii="Arial" w:hAnsi="Arial" w:cs="Arial"/>
-        </w:rPr>
-        <w:t xml:space="preserve">Network </w:t>
-      </w:r>
-      <w:r>
-        <w:rPr>
-          <w:rFonts w:ascii="Arial" w:hAnsi="Arial" w:cs="Arial"/>
-        </w:rPr>
-        <w:t xml:space="preserve">Unit </w:t>
-      </w:r>
-      <w:r>
-        <w:rPr>
-          <w:rFonts w:ascii="Arial" w:hAnsi="Arial" w:cs="Arial"/>
-        </w:rPr>
-        <w:t>Testing</w:t>
-      </w:r>
-      <w:bookmarkEnd w:id="21"/>
+        <w:pStyle w:val="BodyText"/>
+        <w:rPr>
+          <w:rFonts w:cs="Arial"/>
+        </w:rPr>
+      </w:pPr>
     </w:p>
     <w:p>
       <w:pPr>
@@ -3856,14 +3812,15 @@
           <w:rFonts w:ascii="Arial" w:hAnsi="Arial" w:cs="Arial"/>
         </w:rPr>
       </w:pPr>
-      <w:bookmarkStart w:id="22" w:name="_Toc147156583"/>
+      <w:bookmarkStart w:id="21" w:name="_Toc147156583"/>
       <w:r>
         <w:rPr>
           <w:rFonts w:ascii="Arial" w:hAnsi="Arial" w:cs="Arial"/>
         </w:rPr>
+        <w:lastRenderedPageBreak/>
         <w:t>Conclusion</w:t>
       </w:r>
-      <w:bookmarkEnd w:id="22"/>
+      <w:bookmarkEnd w:id="21"/>
     </w:p>
     <w:p>
       <w:pPr>
@@ -3878,7 +3835,7 @@
         </w:rPr>
         <w:br w:type="page"/>
       </w:r>
-      <w:bookmarkStart w:id="23" w:name="_Toc147156584"/>
+      <w:bookmarkStart w:id="22" w:name="_Toc147156584"/>
       <w:r>
         <w:rPr>
           <w:rFonts w:ascii="Arial" w:hAnsi="Arial" w:cs="Arial"/>
@@ -3898,7 +3855,7 @@
         </w:rPr>
         <w:t>RENCES</w:t>
       </w:r>
-      <w:bookmarkEnd w:id="23"/>
+      <w:bookmarkEnd w:id="22"/>
     </w:p>
     <w:p>
       <w:pPr>
@@ -3912,9 +3869,9 @@
           <w:szCs w:val="20"/>
         </w:rPr>
       </w:pPr>
-      <w:bookmarkStart w:id="24" w:name="Alexander1977"/>
-    </w:p>
-    <w:bookmarkEnd w:id="24"/>
+      <w:bookmarkStart w:id="23" w:name="Alexander1977"/>
+    </w:p>
+    <w:bookmarkEnd w:id="23"/>
     <w:p>
       <w:pPr>
         <w:pStyle w:val="List"/>
@@ -3947,7 +3904,7 @@
           <w:rFonts w:ascii="Arial" w:hAnsi="Arial" w:cs="Arial"/>
         </w:rPr>
       </w:pPr>
-      <w:bookmarkStart w:id="25" w:name="_Toc147156585"/>
+      <w:bookmarkStart w:id="24" w:name="_Toc147156585"/>
       <w:r>
         <w:rPr>
           <w:rFonts w:ascii="Arial" w:hAnsi="Arial" w:cs="Arial"/>
@@ -3966,19 +3923,19 @@
         </w:rPr>
         <w:t>ES</w:t>
       </w:r>
+      <w:bookmarkEnd w:id="24"/>
+      <w:r>
+        <w:rPr>
+          <w:rFonts w:ascii="Arial" w:hAnsi="Arial" w:cs="Arial"/>
+        </w:rPr>
+        <w:t xml:space="preserve"> </w:t>
+      </w:r>
+      <w:bookmarkStart w:id="25" w:name="_Situation"/>
+      <w:bookmarkStart w:id="26" w:name="_Usage"/>
+      <w:bookmarkStart w:id="27" w:name="_Sources"/>
       <w:bookmarkEnd w:id="25"/>
-      <w:r>
-        <w:rPr>
-          <w:rFonts w:ascii="Arial" w:hAnsi="Arial" w:cs="Arial"/>
-        </w:rPr>
-        <w:t xml:space="preserve"> </w:t>
-      </w:r>
-      <w:bookmarkStart w:id="26" w:name="_Situation"/>
-      <w:bookmarkStart w:id="27" w:name="_Usage"/>
-      <w:bookmarkStart w:id="28" w:name="_Sources"/>
       <w:bookmarkEnd w:id="26"/>
       <w:bookmarkEnd w:id="27"/>
-      <w:bookmarkEnd w:id="28"/>
     </w:p>
     <w:tbl>
       <w:tblPr>
@@ -4445,7 +4402,7 @@
                 <w:sz w:val="18"/>
                 <w:szCs w:val="18"/>
               </w:rPr>
-              <w:t xml:space="preserve">Log of </w:t>
+              <w:t xml:space="preserve">Screenshot of </w:t>
             </w:r>
             <w:proofErr w:type="spellStart"/>
             <w:r>
@@ -4465,16 +4422,7 @@
                 <w:sz w:val="18"/>
                 <w:szCs w:val="18"/>
               </w:rPr>
-              <w:t xml:space="preserve"> </w:t>
-            </w:r>
-            <w:r>
-              <w:rPr>
-                <w:rFonts w:ascii="Verdana" w:hAnsi="Verdana"/>
-                <w:color w:val="091E42"/>
-                <w:sz w:val="18"/>
-                <w:szCs w:val="18"/>
-              </w:rPr>
-              <w:t>code review</w:t>
+              <w:t xml:space="preserve"> repo</w:t>
             </w:r>
           </w:p>
         </w:tc>
@@ -4548,27 +4496,7 @@
                 <w:sz w:val="18"/>
                 <w:szCs w:val="18"/>
               </w:rPr>
-              <w:t xml:space="preserve">Log of </w:t>
-            </w:r>
-            <w:proofErr w:type="spellStart"/>
-            <w:r>
-              <w:rPr>
-                <w:rFonts w:ascii="Verdana" w:hAnsi="Verdana"/>
-                <w:color w:val="091E42"/>
-                <w:sz w:val="18"/>
-                <w:szCs w:val="18"/>
-              </w:rPr>
-              <w:t>Github</w:t>
-            </w:r>
-            <w:proofErr w:type="spellEnd"/>
-            <w:r>
-              <w:rPr>
-                <w:rFonts w:ascii="Verdana" w:hAnsi="Verdana"/>
-                <w:color w:val="091E42"/>
-                <w:sz w:val="18"/>
-                <w:szCs w:val="18"/>
-              </w:rPr>
-              <w:t xml:space="preserve"> push comments</w:t>
+              <w:t>Screenshot of Logs</w:t>
             </w:r>
           </w:p>
         </w:tc>
@@ -10260,63 +10188,15 @@
   </w:num>
   <w:num w:numId="52" w16cid:durableId="2076314480">
     <w:abstractNumId w:val="35"/>
-    <w:lvlOverride w:ilvl="1">
-      <w:lvl w:ilvl="1">
-        <w:numFmt w:val="bullet"/>
-        <w:lvlText w:val=""/>
-        <w:lvlJc w:val="left"/>
-        <w:pPr>
-          <w:tabs>
-            <w:tab w:val="num" w:pos="1440"/>
-          </w:tabs>
-          <w:ind w:left="1440" w:hanging="360"/>
-        </w:pPr>
-        <w:rPr>
-          <w:rFonts w:ascii="Symbol" w:hAnsi="Symbol" w:hint="default"/>
-          <w:sz w:val="20"/>
-        </w:rPr>
-      </w:lvl>
-    </w:lvlOverride>
+    <w:lvlOverride w:ilvl="0"/>
   </w:num>
   <w:num w:numId="53" w16cid:durableId="1922716408">
     <w:abstractNumId w:val="35"/>
-    <w:lvlOverride w:ilvl="1">
-      <w:lvl w:ilvl="1">
-        <w:numFmt w:val="bullet"/>
-        <w:lvlText w:val=""/>
-        <w:lvlJc w:val="left"/>
-        <w:pPr>
-          <w:tabs>
-            <w:tab w:val="num" w:pos="1440"/>
-          </w:tabs>
-          <w:ind w:left="1440" w:hanging="360"/>
-        </w:pPr>
-        <w:rPr>
-          <w:rFonts w:ascii="Symbol" w:hAnsi="Symbol" w:hint="default"/>
-          <w:sz w:val="20"/>
-        </w:rPr>
-      </w:lvl>
-    </w:lvlOverride>
+    <w:lvlOverride w:ilvl="0"/>
   </w:num>
   <w:num w:numId="54" w16cid:durableId="1039546005">
     <w:abstractNumId w:val="35"/>
-    <w:lvlOverride w:ilvl="1">
-      <w:lvl w:ilvl="1">
-        <w:numFmt w:val="bullet"/>
-        <w:lvlText w:val=""/>
-        <w:lvlJc w:val="left"/>
-        <w:pPr>
-          <w:tabs>
-            <w:tab w:val="num" w:pos="1440"/>
-          </w:tabs>
-          <w:ind w:left="1440" w:hanging="360"/>
-        </w:pPr>
-        <w:rPr>
-          <w:rFonts w:ascii="Symbol" w:hAnsi="Symbol" w:hint="default"/>
-          <w:sz w:val="20"/>
-        </w:rPr>
-      </w:lvl>
-    </w:lvlOverride>
+    <w:lvlOverride w:ilvl="0"/>
   </w:num>
   <w:num w:numId="55" w16cid:durableId="1791893282">
     <w:abstractNumId w:val="35"/>
@@ -12445,12 +12325,7 @@
 </file>
 
 <file path=customXml/item1.xml><?xml version="1.0" encoding="utf-8"?>
-<?mso-contentType ?>
-<FormTemplates xmlns="http://schemas.microsoft.com/sharepoint/v3/contenttype/forms">
-  <Display>DocumentLibraryForm</Display>
-  <Edit>DocumentLibraryForm</Edit>
-  <New>DocumentLibraryForm</New>
-</FormTemplates>
+<b:Sources xmlns:b="http://schemas.openxmlformats.org/officeDocument/2006/bibliography" xmlns="http://schemas.openxmlformats.org/officeDocument/2006/bibliography" SelectedStyle="\APA.XSL" StyleName="APA"/>
 </file>
 
 <file path=customXml/item2.xml><?xml version="1.0" encoding="utf-8"?>
@@ -12488,7 +12363,12 @@
 </file>
 
 <file path=customXml/item3.xml><?xml version="1.0" encoding="utf-8"?>
-<b:Sources xmlns:b="http://schemas.openxmlformats.org/officeDocument/2006/bibliography" xmlns="http://schemas.openxmlformats.org/officeDocument/2006/bibliography" SelectedStyle="\APA.XSL" StyleName="APA"/>
+<?mso-contentType ?>
+<FormTemplates xmlns="http://schemas.microsoft.com/sharepoint/v3/contenttype/forms">
+  <Display>DocumentLibraryForm</Display>
+  <Edit>DocumentLibraryForm</Edit>
+  <New>DocumentLibraryForm</New>
+</FormTemplates>
 </file>
 
 <file path=customXml/item4.xml><?xml version="1.0" encoding="utf-8"?>
@@ -12663,9 +12543,9 @@
 </file>
 
 <file path=customXml/itemProps1.xml><?xml version="1.0" encoding="utf-8"?>
-<ds:datastoreItem xmlns:ds="http://schemas.openxmlformats.org/officeDocument/2006/customXml" ds:itemID="{CECC5840-0C83-48A5-A7B3-9A90C9A6488D}">
+<ds:datastoreItem xmlns:ds="http://schemas.openxmlformats.org/officeDocument/2006/customXml" ds:itemID="{2004AFEB-FB04-470A-B8DA-AD7189A7B23B}">
   <ds:schemaRefs>
-    <ds:schemaRef ds:uri="http://schemas.microsoft.com/sharepoint/v3/contenttype/forms"/>
+    <ds:schemaRef ds:uri="http://schemas.openxmlformats.org/officeDocument/2006/bibliography"/>
   </ds:schemaRefs>
 </ds:datastoreItem>
 </file>
@@ -12681,9 +12561,9 @@
 </file>
 
 <file path=customXml/itemProps3.xml><?xml version="1.0" encoding="utf-8"?>
-<ds:datastoreItem xmlns:ds="http://schemas.openxmlformats.org/officeDocument/2006/customXml" ds:itemID="{2004AFEB-FB04-470A-B8DA-AD7189A7B23B}">
+<ds:datastoreItem xmlns:ds="http://schemas.openxmlformats.org/officeDocument/2006/customXml" ds:itemID="{CECC5840-0C83-48A5-A7B3-9A90C9A6488D}">
   <ds:schemaRefs>
-    <ds:schemaRef ds:uri="http://schemas.openxmlformats.org/officeDocument/2006/bibliography"/>
+    <ds:schemaRef ds:uri="http://schemas.microsoft.com/sharepoint/v3/contenttype/forms"/>
   </ds:schemaRefs>
 </ds:datastoreItem>
 </file>

</xml_diff>

<commit_message>
Changed Intro_added scope of pjt & format changes
</commit_message>
<xml_diff>
--- a/Group C - Client Server Network Report.docx
+++ b/Group C - Client Server Network Report.docx
@@ -2297,10 +2297,345 @@
     <w:p>
       <w:pPr>
         <w:pStyle w:val="BodyText"/>
-        <w:rPr>
+      </w:pPr>
+    </w:p>
+    <w:p>
+      <w:pPr>
+        <w:pStyle w:val="BodyText"/>
+        <w:rPr>
+          <w:ins w:id="3" w:author="Paul Coleman" w:date="2023-10-05T08:09:00Z"/>
+        </w:rPr>
+      </w:pPr>
+      <w:ins w:id="4" w:author="Paul Coleman" w:date="2023-10-05T08:09:00Z">
+        <w:r>
+          <w:t xml:space="preserve">The objective of this project is create a Client Server Network which once established is capable of facilitating the transmission of encrypted and </w:t>
+        </w:r>
+        <w:proofErr w:type="spellStart"/>
+        <w:r>
+          <w:t>serialised</w:t>
+        </w:r>
+        <w:proofErr w:type="spellEnd"/>
+        <w:r>
+          <w:t xml:space="preserve"> files. Also the server must have the </w:t>
+        </w:r>
+      </w:ins>
+      <w:ins w:id="5" w:author="Paul Coleman" w:date="2023-10-05T08:19:00Z">
+        <w:r>
+          <w:t xml:space="preserve">seamless </w:t>
+        </w:r>
+      </w:ins>
+      <w:ins w:id="6" w:author="Paul Coleman" w:date="2023-10-05T08:09:00Z">
+        <w:r>
+          <w:t xml:space="preserve">mechanism for decrypting and processing these files on the server side.    </w:t>
+        </w:r>
+      </w:ins>
+    </w:p>
+    <w:p>
+      <w:pPr>
+        <w:pStyle w:val="BodyText"/>
+        <w:rPr>
+          <w:ins w:id="7" w:author="Paul Coleman" w:date="2023-10-05T08:09:00Z"/>
+          <w:b/>
+          <w:bCs/>
+          <w:rPrChange w:id="8" w:author="Paul Coleman" w:date="2023-10-05T08:19:00Z">
+            <w:rPr>
+              <w:ins w:id="9" w:author="Paul Coleman" w:date="2023-10-05T08:09:00Z"/>
+            </w:rPr>
+          </w:rPrChange>
+        </w:rPr>
+      </w:pPr>
+      <w:ins w:id="10" w:author="Paul Coleman" w:date="2023-10-05T08:09:00Z">
+        <w:r>
+          <w:rPr>
+            <w:b/>
+            <w:bCs/>
+            <w:rPrChange w:id="11" w:author="Paul Coleman" w:date="2023-10-05T08:19:00Z">
+              <w:rPr/>
+            </w:rPrChange>
+          </w:rPr>
+          <w:t>SCOPE OF PROJECT</w:t>
+        </w:r>
+      </w:ins>
+    </w:p>
+    <w:p>
+      <w:pPr>
+        <w:pStyle w:val="BodyText"/>
+        <w:rPr>
+          <w:ins w:id="12" w:author="Paul Coleman" w:date="2023-10-05T08:10:00Z"/>
+        </w:rPr>
+      </w:pPr>
+      <w:ins w:id="13" w:author="Paul Coleman" w:date="2023-10-05T08:09:00Z">
+        <w:r>
+          <w:t xml:space="preserve">The code and software architecture report will explain how Group C developed our Client Server Network </w:t>
+        </w:r>
+        <w:r>
+          <w:t xml:space="preserve">and deployed it on to the local </w:t>
+        </w:r>
+      </w:ins>
+      <w:ins w:id="14" w:author="Paul Coleman" w:date="2023-10-05T08:10:00Z">
+        <w:r>
+          <w:t xml:space="preserve">network. </w:t>
+        </w:r>
+      </w:ins>
+    </w:p>
+    <w:p>
+      <w:pPr>
+        <w:pStyle w:val="BodyText"/>
+        <w:rPr>
+          <w:ins w:id="15" w:author="Paul Coleman" w:date="2023-10-05T08:10:00Z"/>
+        </w:rPr>
+      </w:pPr>
+      <w:ins w:id="16" w:author="Paul Coleman" w:date="2023-10-05T08:10:00Z">
+        <w:r>
+          <w:t>The project needs to have three key functions:</w:t>
+        </w:r>
+      </w:ins>
+    </w:p>
+    <w:p>
+      <w:pPr>
+        <w:pStyle w:val="BodyText"/>
+        <w:numPr>
+          <w:ilvl w:val="0"/>
+          <w:numId w:val="59"/>
+        </w:numPr>
+        <w:rPr>
+          <w:ins w:id="17" w:author="Paul Coleman" w:date="2023-10-05T08:11:00Z"/>
+        </w:rPr>
+      </w:pPr>
+      <w:ins w:id="18" w:author="Paul Coleman" w:date="2023-10-05T08:10:00Z">
+        <w:r>
+          <w:t>Capable of Secure Communication between c</w:t>
+        </w:r>
+      </w:ins>
+      <w:ins w:id="19" w:author="Paul Coleman" w:date="2023-10-05T08:11:00Z">
+        <w:r>
+          <w:t>lient and server.</w:t>
+        </w:r>
+      </w:ins>
+    </w:p>
+    <w:p>
+      <w:pPr>
+        <w:pStyle w:val="BodyText"/>
+        <w:numPr>
+          <w:ilvl w:val="0"/>
+          <w:numId w:val="59"/>
+        </w:numPr>
+        <w:rPr>
+          <w:ins w:id="20" w:author="Paul Coleman" w:date="2023-10-05T08:11:00Z"/>
+        </w:rPr>
+      </w:pPr>
+      <w:ins w:id="21" w:author="Paul Coleman" w:date="2023-10-05T08:11:00Z">
+        <w:r>
+          <w:t xml:space="preserve">Using Pickle – </w:t>
+        </w:r>
+      </w:ins>
+      <w:proofErr w:type="spellStart"/>
+      <w:ins w:id="22" w:author="Paul Coleman" w:date="2023-10-05T08:20:00Z">
+        <w:r>
+          <w:t>Serialising</w:t>
+        </w:r>
+      </w:ins>
+      <w:proofErr w:type="spellEnd"/>
+      <w:ins w:id="23" w:author="Paul Coleman" w:date="2023-10-05T08:11:00Z">
+        <w:r>
+          <w:t xml:space="preserve"> the data/</w:t>
+        </w:r>
+      </w:ins>
+      <w:ins w:id="24" w:author="Paul Coleman" w:date="2023-10-05T08:20:00Z">
+        <w:r>
+          <w:t>e</w:t>
+        </w:r>
+      </w:ins>
+      <w:ins w:id="25" w:author="Paul Coleman" w:date="2023-10-05T08:11:00Z">
+        <w:r>
+          <w:t xml:space="preserve">ncryption before transmission from client. </w:t>
+        </w:r>
+      </w:ins>
+    </w:p>
+    <w:p>
+      <w:pPr>
+        <w:pStyle w:val="BodyText"/>
+        <w:numPr>
+          <w:ilvl w:val="0"/>
+          <w:numId w:val="59"/>
+        </w:numPr>
+        <w:rPr>
+          <w:ins w:id="26" w:author="Paul Coleman" w:date="2023-10-05T08:12:00Z"/>
+        </w:rPr>
+      </w:pPr>
+      <w:ins w:id="27" w:author="Paul Coleman" w:date="2023-10-05T08:11:00Z">
+        <w:r>
+          <w:t>Decry</w:t>
+        </w:r>
+      </w:ins>
+      <w:ins w:id="28" w:author="Paul Coleman" w:date="2023-10-05T08:12:00Z">
+        <w:r>
+          <w:t>pting the data and demonstrating the information in required format</w:t>
+        </w:r>
+      </w:ins>
+      <w:ins w:id="29" w:author="Paul Coleman" w:date="2023-10-05T08:20:00Z">
+        <w:r>
+          <w:t xml:space="preserve"> by printing it. </w:t>
+        </w:r>
+      </w:ins>
+    </w:p>
+    <w:p>
+      <w:pPr>
+        <w:pStyle w:val="BodyText"/>
+        <w:rPr>
+          <w:ins w:id="30" w:author="Paul Coleman" w:date="2023-10-05T08:09:00Z"/>
+        </w:rPr>
+      </w:pPr>
+      <w:ins w:id="31" w:author="Paul Coleman" w:date="2023-10-05T08:12:00Z">
+        <w:r>
+          <w:t>Purpose of Report</w:t>
+        </w:r>
+      </w:ins>
+      <w:ins w:id="32" w:author="Paul Coleman" w:date="2023-10-05T08:11:00Z">
+        <w:r>
+          <w:t xml:space="preserve">                                                                 </w:t>
+        </w:r>
+      </w:ins>
+    </w:p>
+    <w:p>
+      <w:pPr>
+        <w:pStyle w:val="BodyText"/>
+        <w:rPr>
+          <w:ins w:id="33" w:author="Paul Coleman" w:date="2023-10-05T08:14:00Z"/>
           <w:rFonts w:cs="Arial"/>
         </w:rPr>
       </w:pPr>
+      <w:ins w:id="34" w:author="Paul Coleman" w:date="2023-10-05T08:13:00Z">
+        <w:r>
+          <w:rPr>
+            <w:rFonts w:cs="Arial"/>
+          </w:rPr>
+          <w:t xml:space="preserve">This report and the related code </w:t>
+        </w:r>
+      </w:ins>
+      <w:ins w:id="35" w:author="Paul Coleman" w:date="2023-10-05T08:14:00Z">
+        <w:r>
+          <w:rPr>
+            <w:rFonts w:cs="Arial"/>
+          </w:rPr>
+          <w:t>created by Group C</w:t>
+        </w:r>
+        <w:r>
+          <w:rPr>
+            <w:rFonts w:cs="Arial"/>
+          </w:rPr>
+          <w:t xml:space="preserve"> will demonstrate </w:t>
+        </w:r>
+        <w:r>
+          <w:rPr>
+            <w:rFonts w:cs="Arial"/>
+          </w:rPr>
+          <w:t>the following:</w:t>
+        </w:r>
+      </w:ins>
+    </w:p>
+    <w:p>
+      <w:pPr>
+        <w:pStyle w:val="BodyText"/>
+        <w:numPr>
+          <w:ilvl w:val="0"/>
+          <w:numId w:val="60"/>
+        </w:numPr>
+        <w:rPr>
+          <w:ins w:id="36" w:author="Paul Coleman" w:date="2023-10-05T08:15:00Z"/>
+          <w:rFonts w:cs="Arial"/>
+        </w:rPr>
+      </w:pPr>
+      <w:ins w:id="37" w:author="Paul Coleman" w:date="2023-10-05T08:14:00Z">
+        <w:r>
+          <w:rPr>
+            <w:rFonts w:cs="Arial"/>
+          </w:rPr>
+          <w:t>U</w:t>
+        </w:r>
+        <w:r>
+          <w:rPr>
+            <w:rFonts w:cs="Arial"/>
+          </w:rPr>
+          <w:t xml:space="preserve">nderstanding of network communication, creation and manipulation of data structures, </w:t>
+        </w:r>
+      </w:ins>
+    </w:p>
+    <w:p>
+      <w:pPr>
+        <w:pStyle w:val="BodyText"/>
+        <w:numPr>
+          <w:ilvl w:val="0"/>
+          <w:numId w:val="60"/>
+        </w:numPr>
+        <w:rPr>
+          <w:ins w:id="38" w:author="Paul Coleman" w:date="2023-10-05T08:15:00Z"/>
+          <w:rFonts w:cs="Arial"/>
+        </w:rPr>
+      </w:pPr>
+      <w:ins w:id="39" w:author="Paul Coleman" w:date="2023-10-05T08:15:00Z">
+        <w:r>
+          <w:rPr>
+            <w:rFonts w:cs="Arial"/>
+          </w:rPr>
+          <w:t>T</w:t>
+        </w:r>
+      </w:ins>
+      <w:ins w:id="40" w:author="Paul Coleman" w:date="2023-10-05T08:14:00Z">
+        <w:r>
+          <w:rPr>
+            <w:rFonts w:cs="Arial"/>
+          </w:rPr>
+          <w:t xml:space="preserve">ransmission of data between client and server, </w:t>
+        </w:r>
+      </w:ins>
+    </w:p>
+    <w:p>
+      <w:pPr>
+        <w:pStyle w:val="BodyText"/>
+        <w:numPr>
+          <w:ilvl w:val="0"/>
+          <w:numId w:val="60"/>
+        </w:numPr>
+        <w:rPr>
+          <w:rFonts w:cs="Arial"/>
+        </w:rPr>
+        <w:pPrChange w:id="41" w:author="Paul Coleman" w:date="2023-10-05T08:14:00Z">
+          <w:pPr>
+            <w:pStyle w:val="BodyText"/>
+          </w:pPr>
+        </w:pPrChange>
+      </w:pPr>
+      <w:ins w:id="42" w:author="Paul Coleman" w:date="2023-10-05T08:15:00Z">
+        <w:r>
+          <w:rPr>
+            <w:rFonts w:cs="Arial"/>
+          </w:rPr>
+          <w:t>I</w:t>
+        </w:r>
+      </w:ins>
+      <w:ins w:id="43" w:author="Paul Coleman" w:date="2023-10-05T08:14:00Z">
+        <w:r>
+          <w:rPr>
+            <w:rFonts w:cs="Arial"/>
+          </w:rPr>
+          <w:t xml:space="preserve">mplementation of advanced features such as data </w:t>
+        </w:r>
+        <w:proofErr w:type="spellStart"/>
+        <w:r>
+          <w:rPr>
+            <w:rFonts w:cs="Arial"/>
+          </w:rPr>
+          <w:t>serialisation</w:t>
+        </w:r>
+        <w:proofErr w:type="spellEnd"/>
+        <w:r>
+          <w:rPr>
+            <w:rFonts w:cs="Arial"/>
+          </w:rPr>
+          <w:t xml:space="preserve"> in various formats and encryption of text files.</w:t>
+        </w:r>
+      </w:ins>
     </w:p>
     <w:p>
       <w:pPr>
@@ -2308,30 +2643,216 @@
           <w:rFonts w:ascii="Arial" w:hAnsi="Arial" w:cs="Arial"/>
         </w:rPr>
       </w:pPr>
+      <w:ins w:id="44" w:author="Paul Coleman" w:date="2023-10-05T08:15:00Z">
+        <w:r>
+          <w:rPr>
+            <w:rFonts w:ascii="Arial" w:hAnsi="Arial" w:cs="Arial"/>
+          </w:rPr>
+          <w:t xml:space="preserve">We decided to break this project </w:t>
+        </w:r>
+      </w:ins>
+      <w:ins w:id="45" w:author="Paul Coleman" w:date="2023-10-05T08:16:00Z">
+        <w:r>
+          <w:rPr>
+            <w:rFonts w:ascii="Arial" w:hAnsi="Arial" w:cs="Arial"/>
+          </w:rPr>
+          <w:t xml:space="preserve">into four roles of </w:t>
+        </w:r>
+      </w:ins>
+      <w:del w:id="46" w:author="Paul Coleman" w:date="2023-10-05T08:16:00Z">
+        <w:r>
+          <w:rPr>
+            <w:rFonts w:ascii="Arial" w:hAnsi="Arial" w:cs="Arial"/>
+          </w:rPr>
+          <w:delText xml:space="preserve">This Project is to establish a simple Client Server Network. This summative assignment is a practical exploration of a real-life project which involves gathering requirements, designing, and collaborating with the </w:delText>
+        </w:r>
+      </w:del>
       <w:r>
         <w:rPr>
           <w:rFonts w:ascii="Arial" w:hAnsi="Arial" w:cs="Arial"/>
         </w:rPr>
-        <w:t xml:space="preserve">This Project is to establish a simple Client Server Network. This summative assignment is a practical exploration of a real-life project which involves gathering requirements, designing, and collaborating with the Project Manager, Architect, Developer and Tester to implement a simple client/server network. </w:t>
-      </w:r>
+        <w:lastRenderedPageBreak/>
+        <w:t xml:space="preserve">Project Manager, Architect, Developer and </w:t>
+      </w:r>
+      <w:proofErr w:type="spellStart"/>
       <w:r>
         <w:rPr>
           <w:rFonts w:ascii="Arial" w:hAnsi="Arial" w:cs="Arial"/>
         </w:rPr>
-        <w:t xml:space="preserve">This assignment equips </w:t>
-      </w:r>
+        <w:t>Tester</w:t>
+      </w:r>
+      <w:del w:id="47" w:author="Paul Coleman" w:date="2023-10-05T08:16:00Z">
+        <w:r>
+          <w:rPr>
+            <w:rFonts w:ascii="Arial" w:hAnsi="Arial" w:cs="Arial"/>
+          </w:rPr>
+          <w:delText xml:space="preserve"> </w:delText>
+        </w:r>
+      </w:del>
+      <w:ins w:id="48" w:author="Paul Coleman" w:date="2023-10-05T08:16:00Z">
+        <w:r>
+          <w:rPr>
+            <w:rFonts w:ascii="Arial" w:hAnsi="Arial" w:cs="Arial"/>
+          </w:rPr>
+          <w:t>to</w:t>
+        </w:r>
+        <w:proofErr w:type="spellEnd"/>
+        <w:r>
+          <w:rPr>
+            <w:rFonts w:ascii="Arial" w:hAnsi="Arial" w:cs="Arial"/>
+          </w:rPr>
+          <w:t xml:space="preserve"> </w:t>
+        </w:r>
+      </w:ins>
+      <w:ins w:id="49" w:author="Paul Coleman" w:date="2023-10-05T08:17:00Z">
+        <w:r>
+          <w:rPr>
+            <w:rFonts w:ascii="Arial" w:hAnsi="Arial" w:cs="Arial"/>
+          </w:rPr>
+          <w:t>reflect how this project would be managed</w:t>
+        </w:r>
+      </w:ins>
+      <w:ins w:id="50" w:author="Paul Coleman" w:date="2023-10-05T08:20:00Z">
+        <w:r>
+          <w:rPr>
+            <w:rFonts w:ascii="Arial" w:hAnsi="Arial" w:cs="Arial"/>
+          </w:rPr>
+          <w:t xml:space="preserve"> as</w:t>
+        </w:r>
+      </w:ins>
+      <w:ins w:id="51" w:author="Paul Coleman" w:date="2023-10-05T08:17:00Z">
+        <w:r>
+          <w:rPr>
+            <w:rFonts w:ascii="Arial" w:hAnsi="Arial" w:cs="Arial"/>
+          </w:rPr>
+          <w:t xml:space="preserve"> a real time project in industry. </w:t>
+        </w:r>
+      </w:ins>
+      <w:ins w:id="52" w:author="Paul Coleman" w:date="2023-10-05T08:18:00Z">
+        <w:r>
+          <w:rPr>
+            <w:rFonts w:ascii="Arial" w:hAnsi="Arial" w:cs="Arial"/>
+          </w:rPr>
+          <w:t xml:space="preserve">This will enable Group C to acquire the essential </w:t>
+        </w:r>
+      </w:ins>
+      <w:del w:id="53" w:author="Paul Coleman" w:date="2023-10-05T08:16:00Z">
+        <w:r>
+          <w:rPr>
+            <w:rFonts w:ascii="Arial" w:hAnsi="Arial" w:cs="Arial"/>
+          </w:rPr>
+          <w:delText>to implement a simple client/server network</w:delText>
+        </w:r>
+      </w:del>
+      <w:del w:id="54" w:author="Paul Coleman" w:date="2023-10-05T08:18:00Z">
+        <w:r>
+          <w:rPr>
+            <w:rFonts w:ascii="Arial" w:hAnsi="Arial" w:cs="Arial"/>
+          </w:rPr>
+          <w:delText xml:space="preserve">. </w:delText>
+        </w:r>
+        <w:r>
+          <w:rPr>
+            <w:rFonts w:ascii="Arial" w:hAnsi="Arial" w:cs="Arial"/>
+          </w:rPr>
+          <w:delText xml:space="preserve">This assignment equips </w:delText>
+        </w:r>
+        <w:r>
+          <w:rPr>
+            <w:rFonts w:ascii="Arial" w:hAnsi="Arial" w:cs="Arial"/>
+          </w:rPr>
+          <w:delText>the team</w:delText>
+        </w:r>
+        <w:r>
+          <w:rPr>
+            <w:rFonts w:ascii="Arial" w:hAnsi="Arial" w:cs="Arial"/>
+          </w:rPr>
+          <w:delText xml:space="preserve"> with essential </w:delText>
+        </w:r>
+      </w:del>
       <w:r>
         <w:rPr>
           <w:rFonts w:ascii="Arial" w:hAnsi="Arial" w:cs="Arial"/>
         </w:rPr>
-        <w:t>the team</w:t>
-      </w:r>
-      <w:r>
+        <w:t>skills for designing and managing networked systems in real-world scenarios</w:t>
+      </w:r>
+      <w:ins w:id="55" w:author="Paul Coleman" w:date="2023-10-05T08:18:00Z">
+        <w:r>
+          <w:rPr>
+            <w:rFonts w:ascii="Arial" w:hAnsi="Arial" w:cs="Arial"/>
+          </w:rPr>
+          <w:t xml:space="preserve"> whilst gaining an understanding of</w:t>
+        </w:r>
+      </w:ins>
+      <w:ins w:id="56" w:author="Paul Coleman" w:date="2023-10-05T08:21:00Z">
+        <w:r>
+          <w:rPr>
+            <w:rFonts w:ascii="Arial" w:hAnsi="Arial" w:cs="Arial"/>
+          </w:rPr>
+          <w:t xml:space="preserve"> how</w:t>
+        </w:r>
+      </w:ins>
+      <w:ins w:id="57" w:author="Paul Coleman" w:date="2023-10-05T08:18:00Z">
+        <w:r>
+          <w:rPr>
+            <w:rFonts w:ascii="Arial" w:hAnsi="Arial" w:cs="Arial"/>
+          </w:rPr>
+          <w:t xml:space="preserve"> data security</w:t>
+        </w:r>
+      </w:ins>
+      <w:ins w:id="58" w:author="Paul Coleman" w:date="2023-10-05T08:21:00Z">
+        <w:r>
+          <w:rPr>
+            <w:rFonts w:ascii="Arial" w:hAnsi="Arial" w:cs="Arial"/>
+          </w:rPr>
+          <w:t xml:space="preserve"> works and the importance of </w:t>
+        </w:r>
+        <w:proofErr w:type="spellStart"/>
+        <w:r>
+          <w:rPr>
+            <w:rFonts w:ascii="Arial" w:hAnsi="Arial" w:cs="Arial"/>
+          </w:rPr>
+          <w:t>privacy</w:t>
+        </w:r>
+      </w:ins>
+      <w:ins w:id="59" w:author="Paul Coleman" w:date="2023-10-05T08:19:00Z">
+        <w:r>
+          <w:rPr>
+            <w:rFonts w:ascii="Arial" w:hAnsi="Arial" w:cs="Arial"/>
+          </w:rPr>
+          <w:t>.</w:t>
+        </w:r>
+      </w:ins>
+      <w:ins w:id="60" w:author="Paul Coleman" w:date="2023-10-05T08:22:00Z">
+        <w:r>
+          <w:rPr>
+            <w:rFonts w:ascii="Arial" w:hAnsi="Arial" w:cs="Arial"/>
+          </w:rPr>
+          <w:t>via</w:t>
+        </w:r>
+        <w:proofErr w:type="spellEnd"/>
+        <w:r>
+          <w:rPr>
+            <w:rFonts w:ascii="Arial" w:hAnsi="Arial" w:cs="Arial"/>
+          </w:rPr>
+          <w:t xml:space="preserve"> encryption</w:t>
+        </w:r>
+      </w:ins>
+      <w:del w:id="61" w:author="Paul Coleman" w:date="2023-10-05T08:18:00Z">
+        <w:r>
+          <w:rPr>
+            <w:rFonts w:ascii="Arial" w:hAnsi="Arial" w:cs="Arial"/>
+          </w:rPr>
+          <w:delText>.</w:delText>
+        </w:r>
+      </w:del>
+    </w:p>
+    <w:p>
+      <w:pPr>
         <w:rPr>
           <w:rFonts w:ascii="Arial" w:hAnsi="Arial" w:cs="Arial"/>
         </w:rPr>
-        <w:t xml:space="preserve"> with essential skills for designing and managing networked systems in real-world scenarios.</w:t>
-      </w:r>
+      </w:pPr>
     </w:p>
     <w:p>
       <w:pPr>
@@ -2339,19 +2860,14 @@
           <w:rFonts w:ascii="Arial" w:hAnsi="Arial" w:cs="Arial"/>
         </w:rPr>
       </w:pPr>
-    </w:p>
-    <w:p>
-      <w:pPr>
-        <w:rPr>
-          <w:rFonts w:ascii="Arial" w:hAnsi="Arial" w:cs="Arial"/>
-        </w:rPr>
-      </w:pPr>
-      <w:r>
-        <w:rPr>
-          <w:rFonts w:ascii="Arial" w:hAnsi="Arial" w:cs="Arial"/>
-        </w:rPr>
-        <w:t>Through this Project, Team C will demonstrate an understanding of network communication, the creation and manipulation of data structures, the transmission of data between client and server, and the implementation of advanced features such as data serialisation in various formats and encryption of text files.</w:t>
-      </w:r>
+      <w:del w:id="62" w:author="Paul Coleman" w:date="2023-10-05T08:19:00Z">
+        <w:r>
+          <w:rPr>
+            <w:rFonts w:ascii="Arial" w:hAnsi="Arial" w:cs="Arial"/>
+          </w:rPr>
+          <w:delText>Through this Project, Team C will demonstrate an understanding of network communication, the creation and manipulation of data structures, the transmission of data between client and server, and the implementation of advanced features such as data serialisation in various formats and encryption of text files.</w:delText>
+        </w:r>
+      </w:del>
       <w:r>
         <w:rPr>
           <w:rFonts w:ascii="Arial" w:hAnsi="Arial" w:cs="Arial"/>
@@ -2367,7 +2883,7 @@
           <w:rFonts w:ascii="Arial" w:hAnsi="Arial" w:cs="Arial"/>
         </w:rPr>
       </w:pPr>
-      <w:bookmarkStart w:id="3" w:name="_Toc147156571"/>
+      <w:bookmarkStart w:id="63" w:name="_Toc147156571"/>
       <w:r>
         <w:rPr>
           <w:rFonts w:ascii="Arial" w:hAnsi="Arial" w:cs="Arial"/>
@@ -2380,7 +2896,7 @@
         </w:rPr>
         <w:t>Overview</w:t>
       </w:r>
-      <w:bookmarkEnd w:id="3"/>
+      <w:bookmarkEnd w:id="63"/>
     </w:p>
     <w:p>
       <w:pPr>
@@ -2403,14 +2919,14 @@
           <w:rFonts w:ascii="Arial" w:hAnsi="Arial" w:cs="Arial"/>
         </w:rPr>
       </w:pPr>
-      <w:bookmarkStart w:id="4" w:name="_Toc147156572"/>
+      <w:bookmarkStart w:id="64" w:name="_Toc147156572"/>
       <w:r>
         <w:rPr>
           <w:rFonts w:ascii="Arial" w:hAnsi="Arial" w:cs="Arial"/>
         </w:rPr>
         <w:t>Solution overview</w:t>
       </w:r>
-      <w:bookmarkEnd w:id="4"/>
+      <w:bookmarkEnd w:id="64"/>
     </w:p>
     <w:p>
       <w:pPr>
@@ -2485,7 +3001,7 @@
             <v:path o:extrusionok="f" gradientshapeok="t" o:connecttype="rect"/>
             <o:lock v:ext="edit" aspectratio="t"/>
           </v:shapetype>
-          <v:shape id="_x0000_i1025" type="#_x0000_t75" alt="A diagram of a solution overview&#10;&#10;Description automatically generated" style="width:397.55pt;height:272.1pt;visibility:visible">
+          <v:shape id="_x0000_i1025" type="#_x0000_t75" alt="A diagram of a solution overview&#10;&#10;Description automatically generated" style="width:397.55pt;height:271.9pt;visibility:visible">
             <v:imagedata r:id="rId12" o:title="A diagram of a solution overview&#10;&#10;Description automatically generated"/>
           </v:shape>
         </w:pict>
@@ -2500,8 +3016,8 @@
           <w:lang w:val="en-US"/>
         </w:rPr>
       </w:pPr>
-      <w:bookmarkStart w:id="5" w:name="_Toc90630550"/>
-      <w:bookmarkStart w:id="6" w:name="_Toc90630676"/>
+      <w:bookmarkStart w:id="65" w:name="_Toc90630550"/>
+      <w:bookmarkStart w:id="66" w:name="_Toc90630676"/>
       <w:r>
         <w:rPr>
           <w:rFonts w:ascii="Arial" w:hAnsi="Arial" w:cs="Arial"/>
@@ -2549,8 +3065,8 @@
         </w:rPr>
         <w:t>.</w:t>
       </w:r>
-      <w:bookmarkEnd w:id="5"/>
-      <w:bookmarkEnd w:id="6"/>
+      <w:bookmarkEnd w:id="65"/>
+      <w:bookmarkEnd w:id="66"/>
       <w:r>
         <w:rPr>
           <w:rFonts w:ascii="Arial" w:hAnsi="Arial" w:cs="Arial"/>
@@ -2566,7 +3082,7 @@
           <w:rFonts w:ascii="Arial" w:hAnsi="Arial" w:cs="Arial"/>
         </w:rPr>
       </w:pPr>
-      <w:bookmarkStart w:id="7" w:name="_Toc147156573"/>
+      <w:bookmarkStart w:id="67" w:name="_Toc147156573"/>
       <w:r>
         <w:rPr>
           <w:rFonts w:ascii="Arial" w:hAnsi="Arial" w:cs="Arial"/>
@@ -2574,7 +3090,7 @@
         <w:lastRenderedPageBreak/>
         <w:t>Technical Flow</w:t>
       </w:r>
-      <w:bookmarkEnd w:id="7"/>
+      <w:bookmarkEnd w:id="67"/>
     </w:p>
     <w:p>
       <w:pPr>
@@ -2631,7 +3147,7 @@
           <w:noProof/>
         </w:rPr>
         <w:pict w14:anchorId="36776FCA">
-          <v:shape id="_x0000_i1026" type="#_x0000_t75" alt="A diagram of a diagram&#10;&#10;Description automatically generated" style="width:451pt;height:213.8pt;visibility:visible">
+          <v:shape id="_x0000_i1026" type="#_x0000_t75" alt="A diagram of a diagram&#10;&#10;Description automatically generated" style="width:451.15pt;height:213.7pt;visibility:visible">
             <v:imagedata r:id="rId13" o:title="A diagram of a diagram&#10;&#10;Description automatically generated"/>
           </v:shape>
         </w:pict>
@@ -2646,8 +3162,8 @@
           <w:lang w:val="en-US"/>
         </w:rPr>
       </w:pPr>
-      <w:bookmarkStart w:id="8" w:name="_Toc90630551"/>
-      <w:bookmarkStart w:id="9" w:name="_Toc90630677"/>
+      <w:bookmarkStart w:id="68" w:name="_Toc90630551"/>
+      <w:bookmarkStart w:id="69" w:name="_Toc90630677"/>
       <w:r>
         <w:rPr>
           <w:rFonts w:ascii="Arial" w:hAnsi="Arial" w:cs="Arial"/>
@@ -2695,8 +3211,8 @@
         </w:rPr>
         <w:t xml:space="preserve">. </w:t>
       </w:r>
-      <w:bookmarkEnd w:id="8"/>
-      <w:bookmarkEnd w:id="9"/>
+      <w:bookmarkEnd w:id="68"/>
+      <w:bookmarkEnd w:id="69"/>
       <w:r>
         <w:rPr>
           <w:rFonts w:ascii="Arial" w:hAnsi="Arial" w:cs="Arial"/>
@@ -2839,7 +3355,7 @@
           <w:rFonts w:ascii="Arial" w:hAnsi="Arial" w:cs="Arial"/>
         </w:rPr>
       </w:pPr>
-      <w:bookmarkStart w:id="10" w:name="_Toc147156574"/>
+      <w:bookmarkStart w:id="70" w:name="_Toc147156574"/>
       <w:r>
         <w:rPr>
           <w:rFonts w:ascii="Arial" w:hAnsi="Arial" w:cs="Arial"/>
@@ -2847,13 +3363,13 @@
         <w:lastRenderedPageBreak/>
         <w:t>Solution Design</w:t>
       </w:r>
-      <w:bookmarkEnd w:id="10"/>
+      <w:bookmarkEnd w:id="70"/>
     </w:p>
     <w:p>
       <w:pPr>
         <w:pStyle w:val="StyleHeading2Underline"/>
       </w:pPr>
-      <w:bookmarkStart w:id="11" w:name="_Toc147156575"/>
+      <w:bookmarkStart w:id="71" w:name="_Toc147156575"/>
       <w:r>
         <w:t>Solution Design (</w:t>
       </w:r>
@@ -2863,7 +3379,7 @@
       <w:r>
         <w:t>)</w:t>
       </w:r>
-      <w:bookmarkEnd w:id="11"/>
+      <w:bookmarkEnd w:id="71"/>
       <w:r>
         <w:t xml:space="preserve"> </w:t>
       </w:r>
@@ -2889,7 +3405,7 @@
           <w:lang w:eastAsia="nl-NL" w:bidi="ar-SA"/>
         </w:rPr>
         <w:pict w14:anchorId="1814D884">
-          <v:shape id="Picture 1" o:spid="_x0000_i1027" type="#_x0000_t75" style="width:398pt;height:164.3pt;visibility:visible;mso-wrap-style:square">
+          <v:shape id="Picture 1" o:spid="_x0000_i1027" type="#_x0000_t75" style="width:397.55pt;height:163.9pt;visibility:visible;mso-wrap-style:square">
             <v:imagedata r:id="rId14" o:title=""/>
           </v:shape>
         </w:pict>
@@ -3058,11 +3574,11 @@
       <w:pPr>
         <w:pStyle w:val="StyleHeading2Underline"/>
       </w:pPr>
-      <w:bookmarkStart w:id="12" w:name="_Toc147156576"/>
+      <w:bookmarkStart w:id="72" w:name="_Toc147156576"/>
       <w:r>
         <w:t>Solution Design (Server)</w:t>
       </w:r>
-      <w:bookmarkEnd w:id="12"/>
+      <w:bookmarkEnd w:id="72"/>
       <w:r>
         <w:t xml:space="preserve"> </w:t>
       </w:r>
@@ -3073,15 +3589,15 @@
           <w:noProof/>
         </w:rPr>
       </w:pPr>
-      <w:bookmarkStart w:id="13" w:name="_Toc147156449"/>
+      <w:bookmarkStart w:id="73" w:name="_Toc147156449"/>
       <w:r>
         <w:pict w14:anchorId="3EA906BE">
-          <v:shape id="_x0000_i1028" type="#_x0000_t75" style="width:397.1pt;height:153.7pt;visibility:visible;mso-wrap-style:square">
+          <v:shape id="_x0000_i1028" type="#_x0000_t75" style="width:397.55pt;height:153.95pt;visibility:visible;mso-wrap-style:square">
             <v:imagedata r:id="rId15" o:title=""/>
           </v:shape>
         </w:pict>
       </w:r>
-      <w:bookmarkEnd w:id="13"/>
+      <w:bookmarkEnd w:id="73"/>
     </w:p>
     <w:p>
       <w:pPr>
@@ -3316,14 +3832,14 @@
           <w:rFonts w:ascii="Arial" w:hAnsi="Arial" w:cs="Arial"/>
         </w:rPr>
       </w:pPr>
-      <w:bookmarkStart w:id="14" w:name="_Toc147156577"/>
+      <w:bookmarkStart w:id="74" w:name="_Toc147156577"/>
       <w:r>
         <w:rPr>
           <w:rFonts w:ascii="Arial" w:hAnsi="Arial" w:cs="Arial"/>
         </w:rPr>
         <w:t>Error Handling</w:t>
       </w:r>
-      <w:bookmarkEnd w:id="14"/>
+      <w:bookmarkEnd w:id="74"/>
     </w:p>
     <w:p>
       <w:pPr>
@@ -3332,14 +3848,14 @@
           <w:rFonts w:ascii="Arial" w:hAnsi="Arial" w:cs="Arial"/>
         </w:rPr>
       </w:pPr>
-      <w:bookmarkStart w:id="15" w:name="_Toc147156578"/>
+      <w:bookmarkStart w:id="75" w:name="_Toc147156578"/>
       <w:r>
         <w:rPr>
           <w:rFonts w:ascii="Arial" w:hAnsi="Arial" w:cs="Arial"/>
         </w:rPr>
         <w:t>Design Decisions</w:t>
       </w:r>
-      <w:bookmarkEnd w:id="15"/>
+      <w:bookmarkEnd w:id="75"/>
     </w:p>
     <w:p>
       <w:pPr>
@@ -3699,11 +4215,11 @@
           <w:rFonts w:ascii="Arial" w:hAnsi="Arial" w:cs="Arial"/>
         </w:rPr>
       </w:pPr>
-      <w:bookmarkStart w:id="16" w:name="_Toc7416557"/>
-      <w:bookmarkStart w:id="17" w:name="_Toc7416601"/>
-      <w:bookmarkStart w:id="18" w:name="_Toc147156579"/>
-      <w:bookmarkEnd w:id="16"/>
-      <w:bookmarkEnd w:id="17"/>
+      <w:bookmarkStart w:id="76" w:name="_Toc7416557"/>
+      <w:bookmarkStart w:id="77" w:name="_Toc7416601"/>
+      <w:bookmarkStart w:id="78" w:name="_Toc147156579"/>
+      <w:bookmarkEnd w:id="76"/>
+      <w:bookmarkEnd w:id="77"/>
       <w:r>
         <w:rPr>
           <w:rFonts w:ascii="Arial" w:hAnsi="Arial" w:cs="Arial"/>
@@ -3716,7 +4232,7 @@
         </w:rPr>
         <w:t>Testing</w:t>
       </w:r>
-      <w:bookmarkEnd w:id="18"/>
+      <w:bookmarkEnd w:id="78"/>
     </w:p>
     <w:p>
       <w:pPr>
@@ -3725,7 +4241,7 @@
           <w:rFonts w:ascii="Arial" w:hAnsi="Arial" w:cs="Arial"/>
         </w:rPr>
       </w:pPr>
-      <w:bookmarkStart w:id="19" w:name="_Toc147156580"/>
+      <w:bookmarkStart w:id="79" w:name="_Toc147156580"/>
       <w:r>
         <w:rPr>
           <w:rFonts w:ascii="Arial" w:hAnsi="Arial" w:cs="Arial"/>
@@ -3750,7 +4266,7 @@
         </w:rPr>
         <w:t>Testing</w:t>
       </w:r>
-      <w:bookmarkEnd w:id="19"/>
+      <w:bookmarkEnd w:id="79"/>
     </w:p>
     <w:p>
       <w:pPr>
@@ -3759,7 +4275,7 @@
           <w:rFonts w:ascii="Arial" w:hAnsi="Arial" w:cs="Arial"/>
         </w:rPr>
       </w:pPr>
-      <w:bookmarkStart w:id="20" w:name="_Toc147156581"/>
+      <w:bookmarkStart w:id="80" w:name="_Toc147156581"/>
       <w:r>
         <w:rPr>
           <w:rFonts w:ascii="Arial" w:hAnsi="Arial" w:cs="Arial"/>
@@ -3778,7 +4294,7 @@
         </w:rPr>
         <w:t xml:space="preserve"> Testing</w:t>
       </w:r>
-      <w:bookmarkEnd w:id="20"/>
+      <w:bookmarkEnd w:id="80"/>
     </w:p>
     <w:p>
       <w:pPr>
@@ -3812,7 +4328,7 @@
           <w:rFonts w:ascii="Arial" w:hAnsi="Arial" w:cs="Arial"/>
         </w:rPr>
       </w:pPr>
-      <w:bookmarkStart w:id="21" w:name="_Toc147156583"/>
+      <w:bookmarkStart w:id="81" w:name="_Toc147156583"/>
       <w:r>
         <w:rPr>
           <w:rFonts w:ascii="Arial" w:hAnsi="Arial" w:cs="Arial"/>
@@ -3820,7 +4336,7 @@
         <w:lastRenderedPageBreak/>
         <w:t>Conclusion</w:t>
       </w:r>
-      <w:bookmarkEnd w:id="21"/>
+      <w:bookmarkEnd w:id="81"/>
     </w:p>
     <w:p>
       <w:pPr>
@@ -3835,7 +4351,7 @@
         </w:rPr>
         <w:br w:type="page"/>
       </w:r>
-      <w:bookmarkStart w:id="22" w:name="_Toc147156584"/>
+      <w:bookmarkStart w:id="82" w:name="_Toc147156584"/>
       <w:r>
         <w:rPr>
           <w:rFonts w:ascii="Arial" w:hAnsi="Arial" w:cs="Arial"/>
@@ -3855,7 +4371,7 @@
         </w:rPr>
         <w:t>RENCES</w:t>
       </w:r>
-      <w:bookmarkEnd w:id="22"/>
+      <w:bookmarkEnd w:id="82"/>
     </w:p>
     <w:p>
       <w:pPr>
@@ -3869,9 +4385,9 @@
           <w:szCs w:val="20"/>
         </w:rPr>
       </w:pPr>
-      <w:bookmarkStart w:id="23" w:name="Alexander1977"/>
-    </w:p>
-    <w:bookmarkEnd w:id="23"/>
+      <w:bookmarkStart w:id="83" w:name="Alexander1977"/>
+    </w:p>
+    <w:bookmarkEnd w:id="83"/>
     <w:p>
       <w:pPr>
         <w:pStyle w:val="List"/>
@@ -3904,7 +4420,7 @@
           <w:rFonts w:ascii="Arial" w:hAnsi="Arial" w:cs="Arial"/>
         </w:rPr>
       </w:pPr>
-      <w:bookmarkStart w:id="24" w:name="_Toc147156585"/>
+      <w:bookmarkStart w:id="84" w:name="_Toc147156585"/>
       <w:r>
         <w:rPr>
           <w:rFonts w:ascii="Arial" w:hAnsi="Arial" w:cs="Arial"/>
@@ -3923,19 +4439,19 @@
         </w:rPr>
         <w:t>ES</w:t>
       </w:r>
-      <w:bookmarkEnd w:id="24"/>
+      <w:bookmarkEnd w:id="84"/>
       <w:r>
         <w:rPr>
           <w:rFonts w:ascii="Arial" w:hAnsi="Arial" w:cs="Arial"/>
         </w:rPr>
         <w:t xml:space="preserve"> </w:t>
       </w:r>
-      <w:bookmarkStart w:id="25" w:name="_Situation"/>
-      <w:bookmarkStart w:id="26" w:name="_Usage"/>
-      <w:bookmarkStart w:id="27" w:name="_Sources"/>
-      <w:bookmarkEnd w:id="25"/>
-      <w:bookmarkEnd w:id="26"/>
-      <w:bookmarkEnd w:id="27"/>
+      <w:bookmarkStart w:id="85" w:name="_Situation"/>
+      <w:bookmarkStart w:id="86" w:name="_Usage"/>
+      <w:bookmarkStart w:id="87" w:name="_Sources"/>
+      <w:bookmarkEnd w:id="85"/>
+      <w:bookmarkEnd w:id="86"/>
+      <w:bookmarkEnd w:id="87"/>
     </w:p>
     <w:tbl>
       <w:tblPr>
@@ -6554,6 +7070,119 @@
     </w:lvl>
   </w:abstractNum>
   <w:abstractNum w:abstractNumId="21" w15:restartNumberingAfterBreak="0">
+    <w:nsid w:val="2FEB0BED"/>
+    <w:multiLevelType w:val="hybridMultilevel"/>
+    <w:tmpl w:val="8B7A301A"/>
+    <w:lvl w:ilvl="0" w:tplc="08090001">
+      <w:start w:val="1"/>
+      <w:numFmt w:val="bullet"/>
+      <w:lvlText w:val=""/>
+      <w:lvlJc w:val="left"/>
+      <w:pPr>
+        <w:ind w:left="720" w:hanging="360"/>
+      </w:pPr>
+      <w:rPr>
+        <w:rFonts w:ascii="Symbol" w:hAnsi="Symbol" w:hint="default"/>
+      </w:rPr>
+    </w:lvl>
+    <w:lvl w:ilvl="1" w:tplc="08090003" w:tentative="1">
+      <w:start w:val="1"/>
+      <w:numFmt w:val="bullet"/>
+      <w:lvlText w:val="o"/>
+      <w:lvlJc w:val="left"/>
+      <w:pPr>
+        <w:ind w:left="1440" w:hanging="360"/>
+      </w:pPr>
+      <w:rPr>
+        <w:rFonts w:ascii="Courier New" w:hAnsi="Courier New" w:cs="Courier New" w:hint="default"/>
+      </w:rPr>
+    </w:lvl>
+    <w:lvl w:ilvl="2" w:tplc="08090005" w:tentative="1">
+      <w:start w:val="1"/>
+      <w:numFmt w:val="bullet"/>
+      <w:lvlText w:val=""/>
+      <w:lvlJc w:val="left"/>
+      <w:pPr>
+        <w:ind w:left="2160" w:hanging="360"/>
+      </w:pPr>
+      <w:rPr>
+        <w:rFonts w:ascii="Wingdings" w:hAnsi="Wingdings" w:hint="default"/>
+      </w:rPr>
+    </w:lvl>
+    <w:lvl w:ilvl="3" w:tplc="08090001" w:tentative="1">
+      <w:start w:val="1"/>
+      <w:numFmt w:val="bullet"/>
+      <w:lvlText w:val=""/>
+      <w:lvlJc w:val="left"/>
+      <w:pPr>
+        <w:ind w:left="2880" w:hanging="360"/>
+      </w:pPr>
+      <w:rPr>
+        <w:rFonts w:ascii="Symbol" w:hAnsi="Symbol" w:hint="default"/>
+      </w:rPr>
+    </w:lvl>
+    <w:lvl w:ilvl="4" w:tplc="08090003" w:tentative="1">
+      <w:start w:val="1"/>
+      <w:numFmt w:val="bullet"/>
+      <w:lvlText w:val="o"/>
+      <w:lvlJc w:val="left"/>
+      <w:pPr>
+        <w:ind w:left="3600" w:hanging="360"/>
+      </w:pPr>
+      <w:rPr>
+        <w:rFonts w:ascii="Courier New" w:hAnsi="Courier New" w:cs="Courier New" w:hint="default"/>
+      </w:rPr>
+    </w:lvl>
+    <w:lvl w:ilvl="5" w:tplc="08090005" w:tentative="1">
+      <w:start w:val="1"/>
+      <w:numFmt w:val="bullet"/>
+      <w:lvlText w:val=""/>
+      <w:lvlJc w:val="left"/>
+      <w:pPr>
+        <w:ind w:left="4320" w:hanging="360"/>
+      </w:pPr>
+      <w:rPr>
+        <w:rFonts w:ascii="Wingdings" w:hAnsi="Wingdings" w:hint="default"/>
+      </w:rPr>
+    </w:lvl>
+    <w:lvl w:ilvl="6" w:tplc="08090001" w:tentative="1">
+      <w:start w:val="1"/>
+      <w:numFmt w:val="bullet"/>
+      <w:lvlText w:val=""/>
+      <w:lvlJc w:val="left"/>
+      <w:pPr>
+        <w:ind w:left="5040" w:hanging="360"/>
+      </w:pPr>
+      <w:rPr>
+        <w:rFonts w:ascii="Symbol" w:hAnsi="Symbol" w:hint="default"/>
+      </w:rPr>
+    </w:lvl>
+    <w:lvl w:ilvl="7" w:tplc="08090003" w:tentative="1">
+      <w:start w:val="1"/>
+      <w:numFmt w:val="bullet"/>
+      <w:lvlText w:val="o"/>
+      <w:lvlJc w:val="left"/>
+      <w:pPr>
+        <w:ind w:left="5760" w:hanging="360"/>
+      </w:pPr>
+      <w:rPr>
+        <w:rFonts w:ascii="Courier New" w:hAnsi="Courier New" w:cs="Courier New" w:hint="default"/>
+      </w:rPr>
+    </w:lvl>
+    <w:lvl w:ilvl="8" w:tplc="08090005" w:tentative="1">
+      <w:start w:val="1"/>
+      <w:numFmt w:val="bullet"/>
+      <w:lvlText w:val=""/>
+      <w:lvlJc w:val="left"/>
+      <w:pPr>
+        <w:ind w:left="6480" w:hanging="360"/>
+      </w:pPr>
+      <w:rPr>
+        <w:rFonts w:ascii="Wingdings" w:hAnsi="Wingdings" w:hint="default"/>
+      </w:rPr>
+    </w:lvl>
+  </w:abstractNum>
+  <w:abstractNum w:abstractNumId="22" w15:restartNumberingAfterBreak="0">
     <w:nsid w:val="30C81328"/>
     <w:multiLevelType w:val="multilevel"/>
     <w:tmpl w:val="BF1298E0"/>
@@ -6687,7 +7316,7 @@
       </w:rPr>
     </w:lvl>
   </w:abstractNum>
-  <w:abstractNum w:abstractNumId="22" w15:restartNumberingAfterBreak="0">
+  <w:abstractNum w:abstractNumId="23" w15:restartNumberingAfterBreak="0">
     <w:nsid w:val="3B823827"/>
     <w:multiLevelType w:val="hybridMultilevel"/>
     <w:tmpl w:val="F5C06E70"/>
@@ -6827,7 +7456,7 @@
       </w:rPr>
     </w:lvl>
   </w:abstractNum>
-  <w:abstractNum w:abstractNumId="23" w15:restartNumberingAfterBreak="0">
+  <w:abstractNum w:abstractNumId="24" w15:restartNumberingAfterBreak="0">
     <w:nsid w:val="3F264939"/>
     <w:multiLevelType w:val="hybridMultilevel"/>
     <w:tmpl w:val="C24A17B6"/>
@@ -6967,7 +7596,7 @@
       </w:rPr>
     </w:lvl>
   </w:abstractNum>
-  <w:abstractNum w:abstractNumId="24" w15:restartNumberingAfterBreak="0">
+  <w:abstractNum w:abstractNumId="25" w15:restartNumberingAfterBreak="0">
     <w:nsid w:val="450D4F3A"/>
     <w:multiLevelType w:val="hybridMultilevel"/>
     <w:tmpl w:val="79F2DEF2"/>
@@ -7107,7 +7736,96 @@
       </w:rPr>
     </w:lvl>
   </w:abstractNum>
-  <w:abstractNum w:abstractNumId="25" w15:restartNumberingAfterBreak="0">
+  <w:abstractNum w:abstractNumId="26" w15:restartNumberingAfterBreak="0">
+    <w:nsid w:val="464A3E53"/>
+    <w:multiLevelType w:val="hybridMultilevel"/>
+    <w:tmpl w:val="9A38F884"/>
+    <w:lvl w:ilvl="0" w:tplc="0809000F">
+      <w:start w:val="1"/>
+      <w:numFmt w:val="decimal"/>
+      <w:lvlText w:val="%1."/>
+      <w:lvlJc w:val="left"/>
+      <w:pPr>
+        <w:ind w:left="720" w:hanging="360"/>
+      </w:pPr>
+      <w:rPr>
+        <w:rFonts w:hint="default"/>
+      </w:rPr>
+    </w:lvl>
+    <w:lvl w:ilvl="1" w:tplc="08090019" w:tentative="1">
+      <w:start w:val="1"/>
+      <w:numFmt w:val="lowerLetter"/>
+      <w:lvlText w:val="%2."/>
+      <w:lvlJc w:val="left"/>
+      <w:pPr>
+        <w:ind w:left="1440" w:hanging="360"/>
+      </w:pPr>
+    </w:lvl>
+    <w:lvl w:ilvl="2" w:tplc="0809001B" w:tentative="1">
+      <w:start w:val="1"/>
+      <w:numFmt w:val="lowerRoman"/>
+      <w:lvlText w:val="%3."/>
+      <w:lvlJc w:val="right"/>
+      <w:pPr>
+        <w:ind w:left="2160" w:hanging="180"/>
+      </w:pPr>
+    </w:lvl>
+    <w:lvl w:ilvl="3" w:tplc="0809000F" w:tentative="1">
+      <w:start w:val="1"/>
+      <w:numFmt w:val="decimal"/>
+      <w:lvlText w:val="%4."/>
+      <w:lvlJc w:val="left"/>
+      <w:pPr>
+        <w:ind w:left="2880" w:hanging="360"/>
+      </w:pPr>
+    </w:lvl>
+    <w:lvl w:ilvl="4" w:tplc="08090019" w:tentative="1">
+      <w:start w:val="1"/>
+      <w:numFmt w:val="lowerLetter"/>
+      <w:lvlText w:val="%5."/>
+      <w:lvlJc w:val="left"/>
+      <w:pPr>
+        <w:ind w:left="3600" w:hanging="360"/>
+      </w:pPr>
+    </w:lvl>
+    <w:lvl w:ilvl="5" w:tplc="0809001B" w:tentative="1">
+      <w:start w:val="1"/>
+      <w:numFmt w:val="lowerRoman"/>
+      <w:lvlText w:val="%6."/>
+      <w:lvlJc w:val="right"/>
+      <w:pPr>
+        <w:ind w:left="4320" w:hanging="180"/>
+      </w:pPr>
+    </w:lvl>
+    <w:lvl w:ilvl="6" w:tplc="0809000F" w:tentative="1">
+      <w:start w:val="1"/>
+      <w:numFmt w:val="decimal"/>
+      <w:lvlText w:val="%7."/>
+      <w:lvlJc w:val="left"/>
+      <w:pPr>
+        <w:ind w:left="5040" w:hanging="360"/>
+      </w:pPr>
+    </w:lvl>
+    <w:lvl w:ilvl="7" w:tplc="08090019" w:tentative="1">
+      <w:start w:val="1"/>
+      <w:numFmt w:val="lowerLetter"/>
+      <w:lvlText w:val="%8."/>
+      <w:lvlJc w:val="left"/>
+      <w:pPr>
+        <w:ind w:left="5760" w:hanging="360"/>
+      </w:pPr>
+    </w:lvl>
+    <w:lvl w:ilvl="8" w:tplc="0809001B" w:tentative="1">
+      <w:start w:val="1"/>
+      <w:numFmt w:val="lowerRoman"/>
+      <w:lvlText w:val="%9."/>
+      <w:lvlJc w:val="right"/>
+      <w:pPr>
+        <w:ind w:left="6480" w:hanging="180"/>
+      </w:pPr>
+    </w:lvl>
+  </w:abstractNum>
+  <w:abstractNum w:abstractNumId="27" w15:restartNumberingAfterBreak="0">
     <w:nsid w:val="465A3188"/>
     <w:multiLevelType w:val="hybridMultilevel"/>
     <w:tmpl w:val="A2A4FC38"/>
@@ -7247,7 +7965,7 @@
       </w:rPr>
     </w:lvl>
   </w:abstractNum>
-  <w:abstractNum w:abstractNumId="26" w15:restartNumberingAfterBreak="0">
+  <w:abstractNum w:abstractNumId="28" w15:restartNumberingAfterBreak="0">
     <w:nsid w:val="486922E1"/>
     <w:multiLevelType w:val="hybridMultilevel"/>
     <w:tmpl w:val="A9CC80E8"/>
@@ -7360,7 +8078,7 @@
       </w:pPr>
     </w:lvl>
   </w:abstractNum>
-  <w:abstractNum w:abstractNumId="27" w15:restartNumberingAfterBreak="0">
+  <w:abstractNum w:abstractNumId="29" w15:restartNumberingAfterBreak="0">
     <w:nsid w:val="494A6D95"/>
     <w:multiLevelType w:val="multilevel"/>
     <w:tmpl w:val="7B3EA118"/>
@@ -7500,7 +8218,7 @@
       </w:rPr>
     </w:lvl>
   </w:abstractNum>
-  <w:abstractNum w:abstractNumId="28" w15:restartNumberingAfterBreak="0">
+  <w:abstractNum w:abstractNumId="30" w15:restartNumberingAfterBreak="0">
     <w:nsid w:val="4C452B54"/>
     <w:multiLevelType w:val="hybridMultilevel"/>
     <w:tmpl w:val="F4446116"/>
@@ -7586,7 +8304,7 @@
       </w:pPr>
     </w:lvl>
   </w:abstractNum>
-  <w:abstractNum w:abstractNumId="29" w15:restartNumberingAfterBreak="0">
+  <w:abstractNum w:abstractNumId="31" w15:restartNumberingAfterBreak="0">
     <w:nsid w:val="4EDC08CE"/>
     <w:multiLevelType w:val="multilevel"/>
     <w:tmpl w:val="DA8CACF6"/>
@@ -7735,7 +8453,7 @@
       </w:rPr>
     </w:lvl>
   </w:abstractNum>
-  <w:abstractNum w:abstractNumId="30" w15:restartNumberingAfterBreak="0">
+  <w:abstractNum w:abstractNumId="32" w15:restartNumberingAfterBreak="0">
     <w:nsid w:val="516006FB"/>
     <w:multiLevelType w:val="hybridMultilevel"/>
     <w:tmpl w:val="0D5E1306"/>
@@ -7848,7 +8566,7 @@
       </w:pPr>
     </w:lvl>
   </w:abstractNum>
-  <w:abstractNum w:abstractNumId="31" w15:restartNumberingAfterBreak="0">
+  <w:abstractNum w:abstractNumId="33" w15:restartNumberingAfterBreak="0">
     <w:nsid w:val="536D46C0"/>
     <w:multiLevelType w:val="multilevel"/>
     <w:tmpl w:val="1486AC66"/>
@@ -7961,7 +8679,7 @@
       </w:pPr>
     </w:lvl>
   </w:abstractNum>
-  <w:abstractNum w:abstractNumId="32" w15:restartNumberingAfterBreak="0">
+  <w:abstractNum w:abstractNumId="34" w15:restartNumberingAfterBreak="0">
     <w:nsid w:val="552064F3"/>
     <w:multiLevelType w:val="hybridMultilevel"/>
     <w:tmpl w:val="38A47734"/>
@@ -8074,7 +8792,7 @@
       </w:rPr>
     </w:lvl>
   </w:abstractNum>
-  <w:abstractNum w:abstractNumId="33" w15:restartNumberingAfterBreak="0">
+  <w:abstractNum w:abstractNumId="35" w15:restartNumberingAfterBreak="0">
     <w:nsid w:val="55294247"/>
     <w:multiLevelType w:val="hybridMultilevel"/>
     <w:tmpl w:val="C51A1B46"/>
@@ -8187,7 +8905,7 @@
       </w:pPr>
     </w:lvl>
   </w:abstractNum>
-  <w:abstractNum w:abstractNumId="34" w15:restartNumberingAfterBreak="0">
+  <w:abstractNum w:abstractNumId="36" w15:restartNumberingAfterBreak="0">
     <w:nsid w:val="5A3C70BE"/>
     <w:multiLevelType w:val="multilevel"/>
     <w:tmpl w:val="D49E6516"/>
@@ -8336,7 +9054,7 @@
       </w:rPr>
     </w:lvl>
   </w:abstractNum>
-  <w:abstractNum w:abstractNumId="35" w15:restartNumberingAfterBreak="0">
+  <w:abstractNum w:abstractNumId="37" w15:restartNumberingAfterBreak="0">
     <w:nsid w:val="5DEF52CA"/>
     <w:multiLevelType w:val="multilevel"/>
     <w:tmpl w:val="ABCC1F9C"/>
@@ -8485,7 +9203,7 @@
       </w:rPr>
     </w:lvl>
   </w:abstractNum>
-  <w:abstractNum w:abstractNumId="36" w15:restartNumberingAfterBreak="0">
+  <w:abstractNum w:abstractNumId="38" w15:restartNumberingAfterBreak="0">
     <w:nsid w:val="5E313925"/>
     <w:multiLevelType w:val="hybridMultilevel"/>
     <w:tmpl w:val="0856095C"/>
@@ -8625,7 +9343,7 @@
       </w:rPr>
     </w:lvl>
   </w:abstractNum>
-  <w:abstractNum w:abstractNumId="37" w15:restartNumberingAfterBreak="0">
+  <w:abstractNum w:abstractNumId="39" w15:restartNumberingAfterBreak="0">
     <w:nsid w:val="5EA64CB8"/>
     <w:multiLevelType w:val="multilevel"/>
     <w:tmpl w:val="670CA346"/>
@@ -8759,7 +9477,7 @@
       </w:rPr>
     </w:lvl>
   </w:abstractNum>
-  <w:abstractNum w:abstractNumId="38" w15:restartNumberingAfterBreak="0">
+  <w:abstractNum w:abstractNumId="40" w15:restartNumberingAfterBreak="0">
     <w:nsid w:val="66B628E6"/>
     <w:multiLevelType w:val="multilevel"/>
     <w:tmpl w:val="96BC44D4"/>
@@ -8908,7 +9626,7 @@
       </w:rPr>
     </w:lvl>
   </w:abstractNum>
-  <w:abstractNum w:abstractNumId="39" w15:restartNumberingAfterBreak="0">
+  <w:abstractNum w:abstractNumId="41" w15:restartNumberingAfterBreak="0">
     <w:nsid w:val="68277360"/>
     <w:multiLevelType w:val="multilevel"/>
     <w:tmpl w:val="FA88B8D6"/>
@@ -9042,7 +9760,7 @@
       </w:rPr>
     </w:lvl>
   </w:abstractNum>
-  <w:abstractNum w:abstractNumId="40" w15:restartNumberingAfterBreak="0">
+  <w:abstractNum w:abstractNumId="42" w15:restartNumberingAfterBreak="0">
     <w:nsid w:val="6C5E2C4F"/>
     <w:multiLevelType w:val="multilevel"/>
     <w:tmpl w:val="F078D8F4"/>
@@ -9182,7 +9900,7 @@
       </w:rPr>
     </w:lvl>
   </w:abstractNum>
-  <w:abstractNum w:abstractNumId="41" w15:restartNumberingAfterBreak="0">
+  <w:abstractNum w:abstractNumId="43" w15:restartNumberingAfterBreak="0">
     <w:nsid w:val="6CE71B7B"/>
     <w:multiLevelType w:val="hybridMultilevel"/>
     <w:tmpl w:val="D25A7C2A"/>
@@ -9322,7 +10040,7 @@
       </w:rPr>
     </w:lvl>
   </w:abstractNum>
-  <w:abstractNum w:abstractNumId="42" w15:restartNumberingAfterBreak="0">
+  <w:abstractNum w:abstractNumId="44" w15:restartNumberingAfterBreak="0">
     <w:nsid w:val="74AD50B4"/>
     <w:multiLevelType w:val="multilevel"/>
     <w:tmpl w:val="ABCC1F9C"/>
@@ -9470,7 +10188,7 @@
       </w:rPr>
     </w:lvl>
   </w:abstractNum>
-  <w:abstractNum w:abstractNumId="43" w15:restartNumberingAfterBreak="0">
+  <w:abstractNum w:abstractNumId="45" w15:restartNumberingAfterBreak="0">
     <w:nsid w:val="75FA5AD2"/>
     <w:multiLevelType w:val="multilevel"/>
     <w:tmpl w:val="0CA2F26C"/>
@@ -9619,7 +10337,7 @@
       </w:rPr>
     </w:lvl>
   </w:abstractNum>
-  <w:abstractNum w:abstractNumId="44" w15:restartNumberingAfterBreak="0">
+  <w:abstractNum w:abstractNumId="46" w15:restartNumberingAfterBreak="0">
     <w:nsid w:val="76200560"/>
     <w:multiLevelType w:val="hybridMultilevel"/>
     <w:tmpl w:val="BA80515A"/>
@@ -9732,7 +10450,7 @@
       </w:pPr>
     </w:lvl>
   </w:abstractNum>
-  <w:abstractNum w:abstractNumId="45" w15:restartNumberingAfterBreak="0">
+  <w:abstractNum w:abstractNumId="47" w15:restartNumberingAfterBreak="0">
     <w:nsid w:val="78714EF8"/>
     <w:multiLevelType w:val="multilevel"/>
     <w:tmpl w:val="C8B4282A"/>
@@ -9870,7 +10588,7 @@
       </w:rPr>
     </w:lvl>
   </w:abstractNum>
-  <w:abstractNum w:abstractNumId="46" w15:restartNumberingAfterBreak="0">
+  <w:abstractNum w:abstractNumId="48" w15:restartNumberingAfterBreak="0">
     <w:nsid w:val="789538A5"/>
     <w:multiLevelType w:val="multilevel"/>
     <w:tmpl w:val="21C62486"/>
@@ -10037,31 +10755,31 @@
     <w:abstractNumId w:val="0"/>
   </w:num>
   <w:num w:numId="11" w16cid:durableId="702249260">
-    <w:abstractNumId w:val="36"/>
+    <w:abstractNumId w:val="38"/>
   </w:num>
   <w:num w:numId="12" w16cid:durableId="1893151530">
-    <w:abstractNumId w:val="22"/>
+    <w:abstractNumId w:val="23"/>
   </w:num>
   <w:num w:numId="13" w16cid:durableId="355616539">
-    <w:abstractNumId w:val="25"/>
+    <w:abstractNumId w:val="27"/>
   </w:num>
   <w:num w:numId="14" w16cid:durableId="660307473">
-    <w:abstractNumId w:val="40"/>
+    <w:abstractNumId w:val="42"/>
   </w:num>
   <w:num w:numId="15" w16cid:durableId="595022031">
-    <w:abstractNumId w:val="27"/>
+    <w:abstractNumId w:val="29"/>
   </w:num>
   <w:num w:numId="16" w16cid:durableId="1645961232">
-    <w:abstractNumId w:val="46"/>
+    <w:abstractNumId w:val="48"/>
   </w:num>
   <w:num w:numId="17" w16cid:durableId="414404678">
-    <w:abstractNumId w:val="21"/>
+    <w:abstractNumId w:val="22"/>
   </w:num>
   <w:num w:numId="18" w16cid:durableId="1459300567">
     <w:abstractNumId w:val="16"/>
   </w:num>
   <w:num w:numId="19" w16cid:durableId="1987977806">
-    <w:abstractNumId w:val="45"/>
+    <w:abstractNumId w:val="47"/>
   </w:num>
   <w:num w:numId="20" w16cid:durableId="1435900729">
     <w:abstractNumId w:val="17"/>
@@ -10070,40 +10788,40 @@
     <w:abstractNumId w:val="12"/>
   </w:num>
   <w:num w:numId="22" w16cid:durableId="1714039333">
-    <w:abstractNumId w:val="43"/>
+    <w:abstractNumId w:val="45"/>
   </w:num>
   <w:num w:numId="23" w16cid:durableId="51588222">
-    <w:abstractNumId w:val="39"/>
+    <w:abstractNumId w:val="41"/>
   </w:num>
   <w:num w:numId="24" w16cid:durableId="494684691">
-    <w:abstractNumId w:val="31"/>
+    <w:abstractNumId w:val="33"/>
   </w:num>
   <w:num w:numId="25" w16cid:durableId="242446951">
-    <w:abstractNumId w:val="26"/>
+    <w:abstractNumId w:val="28"/>
   </w:num>
   <w:num w:numId="26" w16cid:durableId="557398509">
-    <w:abstractNumId w:val="38"/>
+    <w:abstractNumId w:val="40"/>
   </w:num>
   <w:num w:numId="27" w16cid:durableId="1712729037">
-    <w:abstractNumId w:val="33"/>
+    <w:abstractNumId w:val="35"/>
   </w:num>
   <w:num w:numId="28" w16cid:durableId="98070666">
-    <w:abstractNumId w:val="30"/>
+    <w:abstractNumId w:val="32"/>
   </w:num>
   <w:num w:numId="29" w16cid:durableId="532038038">
     <w:abstractNumId w:val="20"/>
   </w:num>
   <w:num w:numId="30" w16cid:durableId="1763719470">
-    <w:abstractNumId w:val="41"/>
+    <w:abstractNumId w:val="43"/>
   </w:num>
   <w:num w:numId="31" w16cid:durableId="1759059349">
-    <w:abstractNumId w:val="23"/>
+    <w:abstractNumId w:val="24"/>
   </w:num>
   <w:num w:numId="32" w16cid:durableId="287317148">
     <w:abstractNumId w:val="10"/>
   </w:num>
   <w:num w:numId="33" w16cid:durableId="1071733058">
-    <w:abstractNumId w:val="44"/>
+    <w:abstractNumId w:val="46"/>
   </w:num>
   <w:num w:numId="34" w16cid:durableId="1948348313">
     <w:abstractNumId w:val="15"/>
@@ -10112,19 +10830,19 @@
     <w:abstractNumId w:val="18"/>
   </w:num>
   <w:num w:numId="36" w16cid:durableId="1060904900">
-    <w:abstractNumId w:val="29"/>
+    <w:abstractNumId w:val="31"/>
   </w:num>
   <w:num w:numId="37" w16cid:durableId="1192374605">
     <w:abstractNumId w:val="14"/>
   </w:num>
   <w:num w:numId="38" w16cid:durableId="215895862">
-    <w:abstractNumId w:val="24"/>
+    <w:abstractNumId w:val="25"/>
   </w:num>
   <w:num w:numId="39" w16cid:durableId="246890700">
     <w:abstractNumId w:val="13"/>
   </w:num>
   <w:num w:numId="40" w16cid:durableId="579951812">
-    <w:abstractNumId w:val="37"/>
+    <w:abstractNumId w:val="39"/>
   </w:num>
   <w:num w:numId="41" w16cid:durableId="632103049">
     <w:abstractNumId w:val="19"/>
@@ -10175,10 +10893,10 @@
     <w:abstractNumId w:val="17"/>
   </w:num>
   <w:num w:numId="48" w16cid:durableId="1830099531">
-    <w:abstractNumId w:val="32"/>
+    <w:abstractNumId w:val="34"/>
   </w:num>
   <w:num w:numId="49" w16cid:durableId="1971202116">
-    <w:abstractNumId w:val="28"/>
+    <w:abstractNumId w:val="30"/>
   </w:num>
   <w:num w:numId="50" w16cid:durableId="1895240780">
     <w:abstractNumId w:val="17"/>
@@ -10187,19 +10905,16 @@
     <w:abstractNumId w:val="17"/>
   </w:num>
   <w:num w:numId="52" w16cid:durableId="2076314480">
-    <w:abstractNumId w:val="35"/>
-    <w:lvlOverride w:ilvl="0"/>
+    <w:abstractNumId w:val="37"/>
   </w:num>
   <w:num w:numId="53" w16cid:durableId="1922716408">
-    <w:abstractNumId w:val="35"/>
-    <w:lvlOverride w:ilvl="0"/>
+    <w:abstractNumId w:val="37"/>
   </w:num>
   <w:num w:numId="54" w16cid:durableId="1039546005">
-    <w:abstractNumId w:val="35"/>
-    <w:lvlOverride w:ilvl="0"/>
+    <w:abstractNumId w:val="37"/>
   </w:num>
   <w:num w:numId="55" w16cid:durableId="1791893282">
-    <w:abstractNumId w:val="35"/>
+    <w:abstractNumId w:val="37"/>
     <w:lvlOverride w:ilvl="0">
       <w:lvl w:ilvl="0">
         <w:start w:val="1"/>
@@ -10363,15 +11078,29 @@
     </w:lvlOverride>
   </w:num>
   <w:num w:numId="56" w16cid:durableId="271860389">
-    <w:abstractNumId w:val="34"/>
+    <w:abstractNumId w:val="36"/>
   </w:num>
   <w:num w:numId="57" w16cid:durableId="2024548948">
     <w:abstractNumId w:val="11"/>
   </w:num>
   <w:num w:numId="58" w16cid:durableId="156460241">
-    <w:abstractNumId w:val="42"/>
+    <w:abstractNumId w:val="44"/>
+  </w:num>
+  <w:num w:numId="59" w16cid:durableId="1614901213">
+    <w:abstractNumId w:val="26"/>
+  </w:num>
+  <w:num w:numId="60" w16cid:durableId="1492910731">
+    <w:abstractNumId w:val="21"/>
   </w:num>
 </w:numbering>
+</file>
+
+<file path=word/people.xml><?xml version="1.0" encoding="utf-8"?>
+<w15:people xmlns:wpc="http://schemas.microsoft.com/office/word/2010/wordprocessingCanvas" xmlns:cx="http://schemas.microsoft.com/office/drawing/2014/chartex" xmlns:cx1="http://schemas.microsoft.com/office/drawing/2015/9/8/chartex" xmlns:cx2="http://schemas.microsoft.com/office/drawing/2015/10/21/chartex" xmlns:cx3="http://schemas.microsoft.com/office/drawing/2016/5/9/chartex" xmlns:cx4="http://schemas.microsoft.com/office/drawing/2016/5/10/chartex" xmlns:cx5="http://schemas.microsoft.com/office/drawing/2016/5/11/chartex" xmlns:cx6="http://schemas.microsoft.com/office/drawing/2016/5/12/chartex" xmlns:cx7="http://schemas.microsoft.com/office/drawing/2016/5/13/chartex" xmlns:cx8="http://schemas.microsoft.com/office/drawing/2016/5/14/chartex" xmlns:mc="http://schemas.openxmlformats.org/markup-compatibility/2006" xmlns:aink="http://schemas.microsoft.com/office/drawing/2016/ink" xmlns:am3d="http://schemas.microsoft.com/office/drawing/2017/model3d" xmlns:o="urn:schemas-microsoft-com:office:office" xmlns:oel="http://schemas.microsoft.com/office/2019/extlst" xmlns:r="http://schemas.openxmlformats.org/officeDocument/2006/relationships" xmlns:m="http://schemas.openxmlformats.org/officeDocument/2006/math" xmlns:v="urn:schemas-microsoft-com:vml" xmlns:wp14="http://schemas.microsoft.com/office/word/2010/wordprocessingDrawing" xmlns:wp="http://schemas.openxmlformats.org/drawingml/2006/wordprocessingDrawing" xmlns:w10="urn:schemas-microsoft-com:office:word" xmlns:w="http://schemas.openxmlformats.org/wordprocessingml/2006/main" xmlns:w14="http://schemas.microsoft.com/office/word/2010/wordml" xmlns:w15="http://schemas.microsoft.com/office/word/2012/wordml" xmlns:w16cex="http://schemas.microsoft.com/office/word/2018/wordml/cex" xmlns:w16cid="http://schemas.microsoft.com/office/word/2016/wordml/cid" xmlns:w16="http://schemas.microsoft.com/office/word/2018/wordml" xmlns:w16sdtdh="http://schemas.microsoft.com/office/word/2020/wordml/sdtdatahash" xmlns:w16se="http://schemas.microsoft.com/office/word/2015/wordml/symex" xmlns:wpg="http://schemas.microsoft.com/office/word/2010/wordprocessingGroup" xmlns:wpi="http://schemas.microsoft.com/office/word/2010/wordprocessingInk" xmlns:wne="http://schemas.microsoft.com/office/word/2006/wordml" xmlns:wps="http://schemas.microsoft.com/office/word/2010/wordprocessingShape" mc:Ignorable="w14 w15 w16se w16cid w16 w16cex w16sdtdh wp14">
+  <w15:person w15:author="Paul Coleman">
+    <w15:presenceInfo w15:providerId="Windows Live" w15:userId="b7f155b3f2ac9f05"/>
+  </w15:person>
+</w15:people>
 </file>
 
 <file path=word/styles.xml><?xml version="1.0" encoding="utf-8"?>
@@ -12329,49 +13058,6 @@
 </file>
 
 <file path=customXml/item2.xml><?xml version="1.0" encoding="utf-8"?>
-<p:properties xmlns:p="http://schemas.microsoft.com/office/2006/metadata/properties" xmlns:xsi="http://www.w3.org/2001/XMLSchema-instance" xmlns:pc="http://schemas.microsoft.com/office/infopath/2007/PartnerControls">
-  <documentManagement>
-    <SharedWithUsers xmlns="9366ea12-db13-4425-a14c-3515edd2046e">
-      <UserInfo>
-        <DisplayName>Kapanadze, Nika</DisplayName>
-        <AccountId>12</AccountId>
-        <AccountType/>
-      </UserInfo>
-      <UserInfo>
-        <DisplayName>Shtern, Olesia</DisplayName>
-        <AccountId>14</AccountId>
-        <AccountType/>
-      </UserInfo>
-      <UserInfo>
-        <DisplayName>Coleman, Paul</DisplayName>
-        <AccountId>13</AccountId>
-        <AccountType/>
-      </UserInfo>
-      <UserInfo>
-        <DisplayName>Thatal, Pawan</DisplayName>
-        <AccountId>9</AccountId>
-        <AccountType/>
-      </UserInfo>
-      <UserInfo>
-        <DisplayName>Tamrongsakulsiri, Naruemol</DisplayName>
-        <AccountId>15</AccountId>
-        <AccountType/>
-      </UserInfo>
-    </SharedWithUsers>
-  </documentManagement>
-</p:properties>
-</file>
-
-<file path=customXml/item3.xml><?xml version="1.0" encoding="utf-8"?>
-<?mso-contentType ?>
-<FormTemplates xmlns="http://schemas.microsoft.com/sharepoint/v3/contenttype/forms">
-  <Display>DocumentLibraryForm</Display>
-  <Edit>DocumentLibraryForm</Edit>
-  <New>DocumentLibraryForm</New>
-</FormTemplates>
-</file>
-
-<file path=customXml/item4.xml><?xml version="1.0" encoding="utf-8"?>
 <ct:contentTypeSchema xmlns:ct="http://schemas.microsoft.com/office/2006/metadata/contentType" xmlns:ma="http://schemas.microsoft.com/office/2006/metadata/properties/metaAttributes" ct:_="" ma:_="" ma:contentTypeName="Document" ma:contentTypeID="0x010100ECD7C49540F6A740ABB736B423626B24" ma:contentTypeVersion="5" ma:contentTypeDescription="Create a new document." ma:contentTypeScope="" ma:versionID="7af73c9045627751a97ba2681162cc67">
   <xsd:schema xmlns:xsd="http://www.w3.org/2001/XMLSchema" xmlns:xs="http://www.w3.org/2001/XMLSchema" xmlns:p="http://schemas.microsoft.com/office/2006/metadata/properties" xmlns:ns2="575396de-075c-4988-845a-ae8bb3542c31" xmlns:ns3="9366ea12-db13-4425-a14c-3515edd2046e" targetNamespace="http://schemas.microsoft.com/office/2006/metadata/properties" ma:root="true" ma:fieldsID="ed53d63f07ee0f086783eb7909264a99" ns2:_="" ns3:_="">
     <xsd:import namespace="575396de-075c-4988-845a-ae8bb3542c31"/>
@@ -12542,6 +13228,49 @@
 </ct:contentTypeSchema>
 </file>
 
+<file path=customXml/item3.xml><?xml version="1.0" encoding="utf-8"?>
+<?mso-contentType ?>
+<FormTemplates xmlns="http://schemas.microsoft.com/sharepoint/v3/contenttype/forms">
+  <Display>DocumentLibraryForm</Display>
+  <Edit>DocumentLibraryForm</Edit>
+  <New>DocumentLibraryForm</New>
+</FormTemplates>
+</file>
+
+<file path=customXml/item4.xml><?xml version="1.0" encoding="utf-8"?>
+<p:properties xmlns:p="http://schemas.microsoft.com/office/2006/metadata/properties" xmlns:xsi="http://www.w3.org/2001/XMLSchema-instance" xmlns:pc="http://schemas.microsoft.com/office/infopath/2007/PartnerControls">
+  <documentManagement>
+    <SharedWithUsers xmlns="9366ea12-db13-4425-a14c-3515edd2046e">
+      <UserInfo>
+        <DisplayName>Kapanadze, Nika</DisplayName>
+        <AccountId>12</AccountId>
+        <AccountType/>
+      </UserInfo>
+      <UserInfo>
+        <DisplayName>Shtern, Olesia</DisplayName>
+        <AccountId>14</AccountId>
+        <AccountType/>
+      </UserInfo>
+      <UserInfo>
+        <DisplayName>Coleman, Paul</DisplayName>
+        <AccountId>13</AccountId>
+        <AccountType/>
+      </UserInfo>
+      <UserInfo>
+        <DisplayName>Thatal, Pawan</DisplayName>
+        <AccountId>9</AccountId>
+        <AccountType/>
+      </UserInfo>
+      <UserInfo>
+        <DisplayName>Tamrongsakulsiri, Naruemol</DisplayName>
+        <AccountId>15</AccountId>
+        <AccountType/>
+      </UserInfo>
+    </SharedWithUsers>
+  </documentManagement>
+</p:properties>
+</file>
+
 <file path=customXml/itemProps1.xml><?xml version="1.0" encoding="utf-8"?>
 <ds:datastoreItem xmlns:ds="http://schemas.openxmlformats.org/officeDocument/2006/customXml" ds:itemID="{2004AFEB-FB04-470A-B8DA-AD7189A7B23B}">
   <ds:schemaRefs>
@@ -12551,24 +13280,6 @@
 </file>
 
 <file path=customXml/itemProps2.xml><?xml version="1.0" encoding="utf-8"?>
-<ds:datastoreItem xmlns:ds="http://schemas.openxmlformats.org/officeDocument/2006/customXml" ds:itemID="{8A08FFF1-E61A-42AD-83D5-C08DF758F1A9}">
-  <ds:schemaRefs>
-    <ds:schemaRef ds:uri="http://schemas.microsoft.com/office/2006/metadata/properties"/>
-    <ds:schemaRef ds:uri="http://schemas.microsoft.com/office/infopath/2007/PartnerControls"/>
-    <ds:schemaRef ds:uri="9366ea12-db13-4425-a14c-3515edd2046e"/>
-  </ds:schemaRefs>
-</ds:datastoreItem>
-</file>
-
-<file path=customXml/itemProps3.xml><?xml version="1.0" encoding="utf-8"?>
-<ds:datastoreItem xmlns:ds="http://schemas.openxmlformats.org/officeDocument/2006/customXml" ds:itemID="{CECC5840-0C83-48A5-A7B3-9A90C9A6488D}">
-  <ds:schemaRefs>
-    <ds:schemaRef ds:uri="http://schemas.microsoft.com/sharepoint/v3/contenttype/forms"/>
-  </ds:schemaRefs>
-</ds:datastoreItem>
-</file>
-
-<file path=customXml/itemProps4.xml><?xml version="1.0" encoding="utf-8"?>
 <ds:datastoreItem xmlns:ds="http://schemas.openxmlformats.org/officeDocument/2006/customXml" ds:itemID="{091A7BB7-93ED-4963-97E9-616EE784030C}">
   <ds:schemaRefs>
     <ds:schemaRef ds:uri="http://schemas.microsoft.com/office/2006/metadata/contentType"/>
@@ -12585,4 +13296,22 @@
     <ds:schemaRef ds:uri="http://schemas.microsoft.com/internal/obd"/>
   </ds:schemaRefs>
 </ds:datastoreItem>
+</file>
+
+<file path=customXml/itemProps3.xml><?xml version="1.0" encoding="utf-8"?>
+<ds:datastoreItem xmlns:ds="http://schemas.openxmlformats.org/officeDocument/2006/customXml" ds:itemID="{CECC5840-0C83-48A5-A7B3-9A90C9A6488D}">
+  <ds:schemaRefs>
+    <ds:schemaRef ds:uri="http://schemas.microsoft.com/sharepoint/v3/contenttype/forms"/>
+  </ds:schemaRefs>
+</ds:datastoreItem>
+</file>
+
+<file path=customXml/itemProps4.xml><?xml version="1.0" encoding="utf-8"?>
+<ds:datastoreItem xmlns:ds="http://schemas.openxmlformats.org/officeDocument/2006/customXml" ds:itemID="{8A08FFF1-E61A-42AD-83D5-C08DF758F1A9}">
+  <ds:schemaRefs>
+    <ds:schemaRef ds:uri="http://schemas.microsoft.com/office/2006/metadata/properties"/>
+    <ds:schemaRef ds:uri="http://schemas.microsoft.com/office/infopath/2007/PartnerControls"/>
+    <ds:schemaRef ds:uri="9366ea12-db13-4425-a14c-3515edd2046e"/>
+  </ds:schemaRefs>
+</ds:datastoreItem>
 </file>
</xml_diff>

<commit_message>
Concul and reference changes
</commit_message>
<xml_diff>
--- a/Group C - Client Server Network Report.docx
+++ b/Group C - Client Server Network Report.docx
@@ -2454,21 +2454,7 @@
         <w:rPr>
           <w:rFonts w:cs="Arial"/>
         </w:rPr>
-        <w:t xml:space="preserve"> the transmission of encrypted and </w:t>
-      </w:r>
-      <w:proofErr w:type="spellStart"/>
-      <w:r>
-        <w:rPr>
-          <w:rFonts w:cs="Arial"/>
-        </w:rPr>
-        <w:t>serialised</w:t>
-      </w:r>
-      <w:proofErr w:type="spellEnd"/>
-      <w:r>
-        <w:rPr>
-          <w:rFonts w:cs="Arial"/>
-        </w:rPr>
-        <w:t xml:space="preserve"> files. </w:t>
+        <w:t xml:space="preserve"> the transmission of encrypted and serialised files. </w:t>
       </w:r>
       <w:r>
         <w:rPr>
@@ -2581,14 +2567,12 @@
         </w:rPr>
         <w:t xml:space="preserve">Using Pickle – </w:t>
       </w:r>
-      <w:proofErr w:type="spellStart"/>
       <w:r>
         <w:rPr>
           <w:rFonts w:cs="Arial"/>
         </w:rPr>
         <w:t>Serialising</w:t>
       </w:r>
-      <w:proofErr w:type="spellEnd"/>
       <w:r>
         <w:rPr>
           <w:rFonts w:cs="Arial"/>
@@ -2753,21 +2737,7 @@
         <w:rPr>
           <w:rFonts w:cs="Arial"/>
         </w:rPr>
-        <w:t xml:space="preserve">mplementation of advanced features such as data </w:t>
-      </w:r>
-      <w:proofErr w:type="spellStart"/>
-      <w:r>
-        <w:rPr>
-          <w:rFonts w:cs="Arial"/>
-        </w:rPr>
-        <w:t>serialisation</w:t>
-      </w:r>
-      <w:proofErr w:type="spellEnd"/>
-      <w:r>
-        <w:rPr>
-          <w:rFonts w:cs="Arial"/>
-        </w:rPr>
-        <w:t xml:space="preserve"> in various formats and encryption of text files.</w:t>
+        <w:t>mplementation of advanced features such as data serialisation in various formats and encryption of text files.</w:t>
       </w:r>
     </w:p>
     <w:p>
@@ -3016,27 +2986,7 @@
           <w:sz w:val="18"/>
           <w:szCs w:val="18"/>
         </w:rPr>
-        <w:t xml:space="preserve">Figure 1 is a high-level solution of a simple client-server network to perform data </w:t>
-      </w:r>
-      <w:proofErr w:type="spellStart"/>
-      <w:r>
-        <w:rPr>
-          <w:rFonts w:cs="Arial"/>
-          <w:iCs/>
-          <w:sz w:val="18"/>
-          <w:szCs w:val="18"/>
-        </w:rPr>
-        <w:t>serialisation</w:t>
-      </w:r>
-      <w:proofErr w:type="spellEnd"/>
-      <w:r>
-        <w:rPr>
-          <w:rFonts w:cs="Arial"/>
-          <w:iCs/>
-          <w:sz w:val="18"/>
-          <w:szCs w:val="18"/>
-        </w:rPr>
-        <w:t xml:space="preserve">, </w:t>
+        <w:t xml:space="preserve">Figure 1 is a high-level solution of a simple client-server network to perform data serialisation, </w:t>
       </w:r>
       <w:r>
         <w:rPr>
@@ -3931,7 +3881,6 @@
         </w:rPr>
         <w:t xml:space="preserve">A client socket is established by utilising the </w:t>
       </w:r>
-      <w:proofErr w:type="spellStart"/>
       <w:r>
         <w:rPr>
           <w:rFonts w:ascii="Arial" w:hAnsi="Arial" w:cs="Arial"/>
@@ -3942,20 +3891,7 @@
           <w:szCs w:val="24"/>
           <w:lang w:val="en-GB" w:eastAsia="en-GB" w:bidi="ar-SA"/>
         </w:rPr>
-        <w:t>create_client_socket</w:t>
-      </w:r>
-      <w:proofErr w:type="spellEnd"/>
-      <w:r>
-        <w:rPr>
-          <w:rFonts w:ascii="Arial" w:hAnsi="Arial" w:cs="Arial"/>
-          <w:b/>
-          <w:bCs/>
-          <w:color w:val="7F7F7F"/>
-          <w:sz w:val="24"/>
-          <w:szCs w:val="24"/>
-          <w:lang w:val="en-GB" w:eastAsia="en-GB" w:bidi="ar-SA"/>
-        </w:rPr>
-        <w:t>()</w:t>
+        <w:t>create_client_socket()</w:t>
       </w:r>
       <w:r>
         <w:rPr>
@@ -3992,7 +3928,6 @@
         </w:rPr>
         <w:t xml:space="preserve">Connects to the server using the </w:t>
       </w:r>
-      <w:proofErr w:type="spellStart"/>
       <w:r>
         <w:rPr>
           <w:rFonts w:ascii="Arial" w:hAnsi="Arial" w:cs="Arial"/>
@@ -4003,20 +3938,7 @@
           <w:szCs w:val="24"/>
           <w:lang w:val="en-GB" w:eastAsia="en-GB" w:bidi="ar-SA"/>
         </w:rPr>
-        <w:t>connect_to_server</w:t>
-      </w:r>
-      <w:proofErr w:type="spellEnd"/>
-      <w:r>
-        <w:rPr>
-          <w:rFonts w:ascii="Arial" w:hAnsi="Arial" w:cs="Arial"/>
-          <w:b/>
-          <w:bCs/>
-          <w:color w:val="7F7F7F"/>
-          <w:sz w:val="24"/>
-          <w:szCs w:val="24"/>
-          <w:lang w:val="en-GB" w:eastAsia="en-GB" w:bidi="ar-SA"/>
-        </w:rPr>
-        <w:t>()</w:t>
+        <w:t>connect_to_server()</w:t>
       </w:r>
       <w:r>
         <w:rPr>
@@ -4053,7 +3975,6 @@
         </w:rPr>
         <w:t xml:space="preserve">New encryption key is generated and written to a file using the </w:t>
       </w:r>
-      <w:proofErr w:type="spellStart"/>
       <w:r>
         <w:rPr>
           <w:rFonts w:ascii="Arial" w:hAnsi="Arial" w:cs="Arial"/>
@@ -4064,20 +3985,7 @@
           <w:szCs w:val="24"/>
           <w:lang w:val="en-GB" w:eastAsia="en-GB" w:bidi="ar-SA"/>
         </w:rPr>
-        <w:t>write_key</w:t>
-      </w:r>
-      <w:proofErr w:type="spellEnd"/>
-      <w:r>
-        <w:rPr>
-          <w:rFonts w:ascii="Arial" w:hAnsi="Arial" w:cs="Arial"/>
-          <w:b/>
-          <w:bCs/>
-          <w:color w:val="7F7F7F"/>
-          <w:sz w:val="24"/>
-          <w:szCs w:val="24"/>
-          <w:lang w:val="en-GB" w:eastAsia="en-GB" w:bidi="ar-SA"/>
-        </w:rPr>
-        <w:t>()</w:t>
+        <w:t>write_key()</w:t>
       </w:r>
       <w:r>
         <w:rPr>
@@ -4114,7 +4022,6 @@
         </w:rPr>
         <w:t xml:space="preserve">Encryption key is loaded from the file using the </w:t>
       </w:r>
-      <w:proofErr w:type="spellStart"/>
       <w:r>
         <w:rPr>
           <w:rFonts w:ascii="Arial" w:hAnsi="Arial" w:cs="Arial"/>
@@ -4125,20 +4032,7 @@
           <w:szCs w:val="24"/>
           <w:lang w:val="en-GB" w:eastAsia="en-GB" w:bidi="ar-SA"/>
         </w:rPr>
-        <w:t>load_key</w:t>
-      </w:r>
-      <w:proofErr w:type="spellEnd"/>
-      <w:r>
-        <w:rPr>
-          <w:rFonts w:ascii="Arial" w:hAnsi="Arial" w:cs="Arial"/>
-          <w:b/>
-          <w:bCs/>
-          <w:color w:val="7F7F7F"/>
-          <w:sz w:val="24"/>
-          <w:szCs w:val="24"/>
-          <w:lang w:val="en-GB" w:eastAsia="en-GB" w:bidi="ar-SA"/>
-        </w:rPr>
-        <w:t>()</w:t>
+        <w:t>load_key()</w:t>
       </w:r>
       <w:r>
         <w:rPr>
@@ -4269,7 +4163,6 @@
         </w:rPr>
         <w:t xml:space="preserve">The data is encrypted and sent to the server using the </w:t>
       </w:r>
-      <w:proofErr w:type="spellStart"/>
       <w:r>
         <w:rPr>
           <w:rFonts w:ascii="Arial" w:hAnsi="Arial" w:cs="Arial"/>
@@ -4280,20 +4173,7 @@
           <w:szCs w:val="24"/>
           <w:lang w:val="en-GB" w:eastAsia="en-GB" w:bidi="ar-SA"/>
         </w:rPr>
-        <w:t>send_encrypted_data</w:t>
-      </w:r>
-      <w:proofErr w:type="spellEnd"/>
-      <w:r>
-        <w:rPr>
-          <w:rFonts w:ascii="Arial" w:hAnsi="Arial" w:cs="Arial"/>
-          <w:b/>
-          <w:bCs/>
-          <w:color w:val="7F7F7F"/>
-          <w:sz w:val="24"/>
-          <w:szCs w:val="24"/>
-          <w:lang w:val="en-GB" w:eastAsia="en-GB" w:bidi="ar-SA"/>
-        </w:rPr>
-        <w:t>()</w:t>
+        <w:t>send_encrypted_data()</w:t>
       </w:r>
       <w:r>
         <w:rPr>
@@ -4330,7 +4210,6 @@
         </w:rPr>
         <w:t xml:space="preserve">The function </w:t>
       </w:r>
-      <w:proofErr w:type="spellStart"/>
       <w:r>
         <w:rPr>
           <w:rFonts w:ascii="Arial" w:hAnsi="Arial" w:cs="Arial"/>
@@ -4341,20 +4220,7 @@
           <w:szCs w:val="24"/>
           <w:lang w:val="en-GB" w:eastAsia="en-GB" w:bidi="ar-SA"/>
         </w:rPr>
-        <w:t>receive_response</w:t>
-      </w:r>
-      <w:proofErr w:type="spellEnd"/>
-      <w:r>
-        <w:rPr>
-          <w:rFonts w:ascii="Arial" w:hAnsi="Arial" w:cs="Arial"/>
-          <w:b/>
-          <w:bCs/>
-          <w:color w:val="7F7F7F"/>
-          <w:sz w:val="24"/>
-          <w:szCs w:val="24"/>
-          <w:lang w:val="en-GB" w:eastAsia="en-GB" w:bidi="ar-SA"/>
-        </w:rPr>
-        <w:t>()</w:t>
+        <w:t>receive_response()</w:t>
       </w:r>
       <w:r>
         <w:rPr>
@@ -4813,83 +4679,39 @@
           <w:szCs w:val="24"/>
           <w:lang w:val="en-GB" w:eastAsia="en-GB" w:bidi="ar-SA"/>
         </w:rPr>
-        <w:t xml:space="preserve">Python script serverfinal.py is written to receive encrypted serialised data from the client. It uses the socket module to create a server socket and accept incoming connections. It then uses the </w:t>
-      </w:r>
-      <w:proofErr w:type="spellStart"/>
-      <w:r>
-        <w:rPr>
-          <w:rFonts w:ascii="Arial" w:hAnsi="Arial" w:cs="Arial"/>
-          <w:color w:val="0E101A"/>
-          <w:sz w:val="24"/>
-          <w:szCs w:val="24"/>
-          <w:lang w:val="en-GB" w:eastAsia="en-GB" w:bidi="ar-SA"/>
-        </w:rPr>
-        <w:t>cryptography.fernet</w:t>
-      </w:r>
-      <w:proofErr w:type="spellEnd"/>
-      <w:r>
-        <w:rPr>
-          <w:rFonts w:ascii="Arial" w:hAnsi="Arial" w:cs="Arial"/>
-          <w:color w:val="0E101A"/>
-          <w:sz w:val="24"/>
-          <w:szCs w:val="24"/>
-          <w:lang w:val="en-GB" w:eastAsia="en-GB" w:bidi="ar-SA"/>
-        </w:rPr>
-        <w:t xml:space="preserve"> module to decrypt the data using a Fernet key. </w:t>
-      </w:r>
-    </w:p>
-    <w:p>
-      <w:pPr>
-        <w:rPr>
-          <w:rFonts w:ascii="Arial" w:hAnsi="Arial" w:cs="Arial"/>
-          <w:color w:val="0E101A"/>
-          <w:sz w:val="24"/>
-          <w:szCs w:val="24"/>
-          <w:lang w:val="en-GB" w:eastAsia="en-GB" w:bidi="ar-SA"/>
-        </w:rPr>
-      </w:pPr>
-    </w:p>
-    <w:p>
-      <w:pPr>
-        <w:rPr>
-          <w:rFonts w:ascii="Arial" w:hAnsi="Arial" w:cs="Arial"/>
-          <w:color w:val="0E101A"/>
-          <w:sz w:val="24"/>
-          <w:szCs w:val="24"/>
-          <w:lang w:val="en-GB" w:eastAsia="en-GB" w:bidi="ar-SA"/>
-        </w:rPr>
-      </w:pPr>
-      <w:r>
-        <w:rPr>
-          <w:rFonts w:ascii="Arial" w:hAnsi="Arial" w:cs="Arial"/>
-          <w:color w:val="0E101A"/>
-          <w:sz w:val="24"/>
-          <w:szCs w:val="24"/>
-          <w:lang w:val="en-GB" w:eastAsia="en-GB" w:bidi="ar-SA"/>
-        </w:rPr>
-        <w:t xml:space="preserve">Finally, it uses the pickle module to </w:t>
-      </w:r>
-      <w:proofErr w:type="spellStart"/>
-      <w:r>
-        <w:rPr>
-          <w:rFonts w:ascii="Arial" w:hAnsi="Arial" w:cs="Arial"/>
-          <w:color w:val="0E101A"/>
-          <w:sz w:val="24"/>
-          <w:szCs w:val="24"/>
-          <w:lang w:val="en-GB" w:eastAsia="en-GB" w:bidi="ar-SA"/>
-        </w:rPr>
-        <w:t>deserialise</w:t>
-      </w:r>
-      <w:proofErr w:type="spellEnd"/>
-      <w:r>
-        <w:rPr>
-          <w:rFonts w:ascii="Arial" w:hAnsi="Arial" w:cs="Arial"/>
-          <w:color w:val="0E101A"/>
-          <w:sz w:val="24"/>
-          <w:szCs w:val="24"/>
-          <w:lang w:val="en-GB" w:eastAsia="en-GB" w:bidi="ar-SA"/>
-        </w:rPr>
-        <w:t xml:space="preserve"> the data and save it to a file. The script includes comments and docstrings describing each function's purpose and what it does. </w:t>
+        <w:t xml:space="preserve">Python script serverfinal.py is written to receive encrypted serialised data from the client. It uses the socket module to create a server socket and accept incoming connections. It then uses the cryptography.fernet module to decrypt the data using a Fernet key. </w:t>
+      </w:r>
+    </w:p>
+    <w:p>
+      <w:pPr>
+        <w:rPr>
+          <w:rFonts w:ascii="Arial" w:hAnsi="Arial" w:cs="Arial"/>
+          <w:color w:val="0E101A"/>
+          <w:sz w:val="24"/>
+          <w:szCs w:val="24"/>
+          <w:lang w:val="en-GB" w:eastAsia="en-GB" w:bidi="ar-SA"/>
+        </w:rPr>
+      </w:pPr>
+    </w:p>
+    <w:p>
+      <w:pPr>
+        <w:rPr>
+          <w:rFonts w:ascii="Arial" w:hAnsi="Arial" w:cs="Arial"/>
+          <w:color w:val="0E101A"/>
+          <w:sz w:val="24"/>
+          <w:szCs w:val="24"/>
+          <w:lang w:val="en-GB" w:eastAsia="en-GB" w:bidi="ar-SA"/>
+        </w:rPr>
+      </w:pPr>
+      <w:r>
+        <w:rPr>
+          <w:rFonts w:ascii="Arial" w:hAnsi="Arial" w:cs="Arial"/>
+          <w:color w:val="0E101A"/>
+          <w:sz w:val="24"/>
+          <w:szCs w:val="24"/>
+          <w:lang w:val="en-GB" w:eastAsia="en-GB" w:bidi="ar-SA"/>
+        </w:rPr>
+        <w:t>Finally, it uses the pickle module to deserialise the data and save it to a file. The script includes comments and docstrings describing each function's purpose and what it does. </w:t>
       </w:r>
     </w:p>
     <w:p>
@@ -4938,7 +4760,6 @@
           <w:lang w:val="en-GB" w:eastAsia="en-GB" w:bidi="ar-SA"/>
         </w:rPr>
       </w:pPr>
-      <w:proofErr w:type="spellStart"/>
       <w:r>
         <w:rPr>
           <w:rFonts w:ascii="Arial" w:hAnsi="Arial" w:cs="Arial"/>
@@ -4949,20 +4770,7 @@
           <w:szCs w:val="24"/>
           <w:lang w:val="en-GB" w:eastAsia="en-GB" w:bidi="ar-SA"/>
         </w:rPr>
-        <w:t>create_server_socket</w:t>
-      </w:r>
-      <w:proofErr w:type="spellEnd"/>
-      <w:r>
-        <w:rPr>
-          <w:rFonts w:ascii="Arial" w:hAnsi="Arial" w:cs="Arial"/>
-          <w:b/>
-          <w:bCs/>
-          <w:color w:val="7F7F7F"/>
-          <w:sz w:val="24"/>
-          <w:szCs w:val="24"/>
-          <w:lang w:val="en-GB" w:eastAsia="en-GB" w:bidi="ar-SA"/>
-        </w:rPr>
-        <w:t>()</w:t>
+        <w:t>create_server_socket()</w:t>
       </w:r>
       <w:r>
         <w:rPr>
@@ -5028,7 +4836,6 @@
           <w:lang w:val="en-GB" w:eastAsia="en-GB" w:bidi="ar-SA"/>
         </w:rPr>
       </w:pPr>
-      <w:proofErr w:type="spellStart"/>
       <w:r>
         <w:rPr>
           <w:rFonts w:ascii="Arial" w:hAnsi="Arial" w:cs="Arial"/>
@@ -5039,20 +4846,7 @@
           <w:szCs w:val="24"/>
           <w:lang w:val="en-GB" w:eastAsia="en-GB" w:bidi="ar-SA"/>
         </w:rPr>
-        <w:t>accept_connection</w:t>
-      </w:r>
-      <w:proofErr w:type="spellEnd"/>
-      <w:r>
-        <w:rPr>
-          <w:rFonts w:ascii="Arial" w:hAnsi="Arial" w:cs="Arial"/>
-          <w:b/>
-          <w:bCs/>
-          <w:color w:val="7F7F7F"/>
-          <w:sz w:val="24"/>
-          <w:szCs w:val="24"/>
-          <w:lang w:val="en-GB" w:eastAsia="en-GB" w:bidi="ar-SA"/>
-        </w:rPr>
-        <w:t>()</w:t>
+        <w:t>accept_connection()</w:t>
       </w:r>
       <w:r>
         <w:rPr>
@@ -5106,7 +4900,6 @@
           <w:lang w:val="en-GB" w:eastAsia="en-GB" w:bidi="ar-SA"/>
         </w:rPr>
       </w:pPr>
-      <w:proofErr w:type="spellStart"/>
       <w:r>
         <w:rPr>
           <w:rFonts w:ascii="Arial" w:hAnsi="Arial" w:cs="Arial"/>
@@ -5117,20 +4910,7 @@
           <w:szCs w:val="24"/>
           <w:lang w:val="en-GB" w:eastAsia="en-GB" w:bidi="ar-SA"/>
         </w:rPr>
-        <w:t>load_fernet_key</w:t>
-      </w:r>
-      <w:proofErr w:type="spellEnd"/>
-      <w:r>
-        <w:rPr>
-          <w:rFonts w:ascii="Arial" w:hAnsi="Arial" w:cs="Arial"/>
-          <w:b/>
-          <w:bCs/>
-          <w:color w:val="7F7F7F"/>
-          <w:sz w:val="24"/>
-          <w:szCs w:val="24"/>
-          <w:lang w:val="en-GB" w:eastAsia="en-GB" w:bidi="ar-SA"/>
-        </w:rPr>
-        <w:t>()</w:t>
+        <w:t>load_fernet_key()</w:t>
       </w:r>
       <w:r>
         <w:rPr>
@@ -5196,7 +4976,6 @@
           <w:lang w:val="en-GB" w:eastAsia="en-GB" w:bidi="ar-SA"/>
         </w:rPr>
       </w:pPr>
-      <w:proofErr w:type="spellStart"/>
       <w:r>
         <w:rPr>
           <w:rFonts w:ascii="Arial" w:hAnsi="Arial" w:cs="Arial"/>
@@ -5207,20 +4986,7 @@
           <w:szCs w:val="24"/>
           <w:lang w:val="en-GB" w:eastAsia="en-GB" w:bidi="ar-SA"/>
         </w:rPr>
-        <w:t>receive_and_decrypt_data</w:t>
-      </w:r>
-      <w:proofErr w:type="spellEnd"/>
-      <w:r>
-        <w:rPr>
-          <w:rFonts w:ascii="Arial" w:hAnsi="Arial" w:cs="Arial"/>
-          <w:b/>
-          <w:bCs/>
-          <w:color w:val="7F7F7F"/>
-          <w:sz w:val="24"/>
-          <w:szCs w:val="24"/>
-          <w:lang w:val="en-GB" w:eastAsia="en-GB" w:bidi="ar-SA"/>
-        </w:rPr>
-        <w:t>()</w:t>
+        <w:t>receive_and_decrypt_data()</w:t>
       </w:r>
       <w:r>
         <w:rPr>
@@ -5286,7 +5052,6 @@
           <w:lang w:val="en-GB" w:eastAsia="en-GB" w:bidi="ar-SA"/>
         </w:rPr>
       </w:pPr>
-      <w:proofErr w:type="spellStart"/>
       <w:r>
         <w:rPr>
           <w:rFonts w:ascii="Arial" w:hAnsi="Arial" w:cs="Arial"/>
@@ -5297,26 +5062,13 @@
           <w:szCs w:val="24"/>
           <w:lang w:val="en-GB" w:eastAsia="en-GB" w:bidi="ar-SA"/>
         </w:rPr>
-        <w:t>deserialize_data</w:t>
-      </w:r>
-      <w:proofErr w:type="spellEnd"/>
+        <w:t>deserialize_data()</w:t>
+      </w:r>
       <w:r>
         <w:rPr>
           <w:rFonts w:ascii="Arial" w:hAnsi="Arial" w:cs="Arial"/>
           <w:b/>
           <w:bCs/>
-          <w:color w:val="7F7F7F"/>
-          <w:sz w:val="24"/>
-          <w:szCs w:val="24"/>
-          <w:lang w:val="en-GB" w:eastAsia="en-GB" w:bidi="ar-SA"/>
-        </w:rPr>
-        <w:t>()</w:t>
-      </w:r>
-      <w:r>
-        <w:rPr>
-          <w:rFonts w:ascii="Arial" w:hAnsi="Arial" w:cs="Arial"/>
-          <w:b/>
-          <w:bCs/>
           <w:color w:val="0E101A"/>
           <w:sz w:val="24"/>
           <w:szCs w:val="24"/>
@@ -5332,29 +5084,7 @@
           <w:szCs w:val="24"/>
           <w:lang w:val="en-GB" w:eastAsia="en-GB" w:bidi="ar-SA"/>
         </w:rPr>
-        <w:t xml:space="preserve">his function </w:t>
-      </w:r>
-      <w:proofErr w:type="spellStart"/>
-      <w:r>
-        <w:rPr>
-          <w:rFonts w:ascii="Arial" w:hAnsi="Arial" w:cs="Arial"/>
-          <w:color w:val="0E101A"/>
-          <w:sz w:val="24"/>
-          <w:szCs w:val="24"/>
-          <w:lang w:val="en-GB" w:eastAsia="en-GB" w:bidi="ar-SA"/>
-        </w:rPr>
-        <w:t>deserialises</w:t>
-      </w:r>
-      <w:proofErr w:type="spellEnd"/>
-      <w:r>
-        <w:rPr>
-          <w:rFonts w:ascii="Arial" w:hAnsi="Arial" w:cs="Arial"/>
-          <w:color w:val="0E101A"/>
-          <w:sz w:val="24"/>
-          <w:szCs w:val="24"/>
-          <w:lang w:val="en-GB" w:eastAsia="en-GB" w:bidi="ar-SA"/>
-        </w:rPr>
-        <w:t xml:space="preserve"> the decrypted data using the pickle library.</w:t>
+        <w:t>his function deserialises the decrypted data using the pickle library.</w:t>
       </w:r>
     </w:p>
     <w:p>
@@ -5398,7 +5128,6 @@
           <w:lang w:val="en-GB" w:eastAsia="en-GB" w:bidi="ar-SA"/>
         </w:rPr>
       </w:pPr>
-      <w:proofErr w:type="spellStart"/>
       <w:r>
         <w:rPr>
           <w:rFonts w:ascii="Arial" w:hAnsi="Arial" w:cs="Arial"/>
@@ -5409,26 +5138,13 @@
           <w:szCs w:val="24"/>
           <w:lang w:val="en-GB" w:eastAsia="en-GB" w:bidi="ar-SA"/>
         </w:rPr>
-        <w:t>save_decrypted_data_to_file</w:t>
-      </w:r>
-      <w:proofErr w:type="spellEnd"/>
+        <w:t>save_decrypted_data_to_file()</w:t>
+      </w:r>
       <w:r>
         <w:rPr>
           <w:rFonts w:ascii="Arial" w:hAnsi="Arial" w:cs="Arial"/>
           <w:b/>
           <w:bCs/>
-          <w:color w:val="7F7F7F"/>
-          <w:sz w:val="24"/>
-          <w:szCs w:val="24"/>
-          <w:lang w:val="en-GB" w:eastAsia="en-GB" w:bidi="ar-SA"/>
-        </w:rPr>
-        <w:t>()</w:t>
-      </w:r>
-      <w:r>
-        <w:rPr>
-          <w:rFonts w:ascii="Arial" w:hAnsi="Arial" w:cs="Arial"/>
-          <w:b/>
-          <w:bCs/>
           <w:color w:val="0E101A"/>
           <w:sz w:val="24"/>
           <w:szCs w:val="24"/>
@@ -5444,29 +5160,7 @@
           <w:szCs w:val="24"/>
           <w:lang w:val="en-GB" w:eastAsia="en-GB" w:bidi="ar-SA"/>
         </w:rPr>
-        <w:t xml:space="preserve">his function saves the </w:t>
-      </w:r>
-      <w:proofErr w:type="spellStart"/>
-      <w:r>
-        <w:rPr>
-          <w:rFonts w:ascii="Arial" w:hAnsi="Arial" w:cs="Arial"/>
-          <w:color w:val="0E101A"/>
-          <w:sz w:val="24"/>
-          <w:szCs w:val="24"/>
-          <w:lang w:val="en-GB" w:eastAsia="en-GB" w:bidi="ar-SA"/>
-        </w:rPr>
-        <w:t>deserialised</w:t>
-      </w:r>
-      <w:proofErr w:type="spellEnd"/>
-      <w:r>
-        <w:rPr>
-          <w:rFonts w:ascii="Arial" w:hAnsi="Arial" w:cs="Arial"/>
-          <w:color w:val="0E101A"/>
-          <w:sz w:val="24"/>
-          <w:szCs w:val="24"/>
-          <w:lang w:val="en-GB" w:eastAsia="en-GB" w:bidi="ar-SA"/>
-        </w:rPr>
-        <w:t xml:space="preserve"> data to the specified file using the pickle library.</w:t>
+        <w:t>his function saves the deserialised data to the specified file using the pickle library.</w:t>
       </w:r>
     </w:p>
     <w:p>
@@ -5510,7 +5204,6 @@
           <w:lang w:val="en-GB" w:eastAsia="en-GB" w:bidi="ar-SA"/>
         </w:rPr>
       </w:pPr>
-      <w:proofErr w:type="spellStart"/>
       <w:r>
         <w:rPr>
           <w:rFonts w:ascii="Arial" w:hAnsi="Arial" w:cs="Arial"/>
@@ -5522,20 +5215,7 @@
           <w:lang w:val="en-GB" w:eastAsia="en-GB" w:bidi="ar-SA"/>
         </w:rPr>
         <w:lastRenderedPageBreak/>
-        <w:t>send_response</w:t>
-      </w:r>
-      <w:proofErr w:type="spellEnd"/>
-      <w:r>
-        <w:rPr>
-          <w:rFonts w:ascii="Arial" w:hAnsi="Arial" w:cs="Arial"/>
-          <w:b/>
-          <w:bCs/>
-          <w:color w:val="7F7F7F"/>
-          <w:sz w:val="24"/>
-          <w:szCs w:val="24"/>
-          <w:lang w:val="en-GB" w:eastAsia="en-GB" w:bidi="ar-SA"/>
-        </w:rPr>
-        <w:t>()</w:t>
+        <w:t>send_response()</w:t>
       </w:r>
       <w:r>
         <w:rPr>
@@ -5601,7 +5281,6 @@
           <w:lang w:val="en-GB" w:eastAsia="en-GB" w:bidi="ar-SA"/>
         </w:rPr>
       </w:pPr>
-      <w:proofErr w:type="spellStart"/>
       <w:r>
         <w:rPr>
           <w:rFonts w:ascii="Arial" w:hAnsi="Arial" w:cs="Arial"/>
@@ -5612,20 +5291,29 @@
           <w:szCs w:val="24"/>
           <w:lang w:val="en-GB" w:eastAsia="en-GB" w:bidi="ar-SA"/>
         </w:rPr>
-        <w:t>server_connection</w:t>
-      </w:r>
-      <w:proofErr w:type="spellEnd"/>
+        <w:t>server_connection()</w:t>
+      </w:r>
       <w:r>
         <w:rPr>
           <w:rFonts w:ascii="Arial" w:hAnsi="Arial" w:cs="Arial"/>
           <w:b/>
           <w:bCs/>
-          <w:color w:val="7F7F7F"/>
-          <w:sz w:val="24"/>
-          <w:szCs w:val="24"/>
-          <w:lang w:val="en-GB" w:eastAsia="en-GB" w:bidi="ar-SA"/>
-        </w:rPr>
-        <w:t>()</w:t>
+          <w:color w:val="0E101A"/>
+          <w:sz w:val="24"/>
+          <w:szCs w:val="24"/>
+          <w:lang w:val="en-GB" w:eastAsia="en-GB" w:bidi="ar-SA"/>
+        </w:rPr>
+        <w:t> </w:t>
+      </w:r>
+      <w:r>
+        <w:rPr>
+          <w:rFonts w:ascii="Arial" w:hAnsi="Arial" w:cs="Arial"/>
+          <w:color w:val="0E101A"/>
+          <w:sz w:val="24"/>
+          <w:szCs w:val="24"/>
+          <w:lang w:val="en-GB" w:eastAsia="en-GB" w:bidi="ar-SA"/>
+        </w:rPr>
+        <w:t>this</w:t>
       </w:r>
       <w:r>
         <w:rPr>
@@ -5647,51 +5335,7 @@
           <w:szCs w:val="24"/>
           <w:lang w:val="en-GB" w:eastAsia="en-GB" w:bidi="ar-SA"/>
         </w:rPr>
-        <w:t>this</w:t>
-      </w:r>
-      <w:r>
-        <w:rPr>
-          <w:rFonts w:ascii="Arial" w:hAnsi="Arial" w:cs="Arial"/>
-          <w:b/>
-          <w:bCs/>
-          <w:color w:val="0E101A"/>
-          <w:sz w:val="24"/>
-          <w:szCs w:val="24"/>
-          <w:lang w:val="en-GB" w:eastAsia="en-GB" w:bidi="ar-SA"/>
-        </w:rPr>
-        <w:t> </w:t>
-      </w:r>
-      <w:r>
-        <w:rPr>
-          <w:rFonts w:ascii="Arial" w:hAnsi="Arial" w:cs="Arial"/>
-          <w:color w:val="0E101A"/>
-          <w:sz w:val="24"/>
-          <w:szCs w:val="24"/>
-          <w:lang w:val="en-GB" w:eastAsia="en-GB" w:bidi="ar-SA"/>
-        </w:rPr>
-        <w:t xml:space="preserve">function is the main entry point for the server. It creates a server socket, accepts a connection from a client, loads the Fernet key, receives and decrypts the data from the client, </w:t>
-      </w:r>
-      <w:proofErr w:type="spellStart"/>
-      <w:r>
-        <w:rPr>
-          <w:rFonts w:ascii="Arial" w:hAnsi="Arial" w:cs="Arial"/>
-          <w:color w:val="0E101A"/>
-          <w:sz w:val="24"/>
-          <w:szCs w:val="24"/>
-          <w:lang w:val="en-GB" w:eastAsia="en-GB" w:bidi="ar-SA"/>
-        </w:rPr>
-        <w:t>deserialises</w:t>
-      </w:r>
-      <w:proofErr w:type="spellEnd"/>
-      <w:r>
-        <w:rPr>
-          <w:rFonts w:ascii="Arial" w:hAnsi="Arial" w:cs="Arial"/>
-          <w:color w:val="0E101A"/>
-          <w:sz w:val="24"/>
-          <w:szCs w:val="24"/>
-          <w:lang w:val="en-GB" w:eastAsia="en-GB" w:bidi="ar-SA"/>
-        </w:rPr>
-        <w:t xml:space="preserve"> the data, saves it to a file, and then sends a response back to the client.</w:t>
+        <w:t>function is the main entry point for the server. It creates a server socket, accepts a connection from a client, loads the Fernet key, receives and decrypts the data from the client, deserialises the data, saves it to a file, and then sends a response back to the client.</w:t>
       </w:r>
     </w:p>
     <w:p>
@@ -6493,27 +6137,15 @@
           <w:lang w:val="en-GB" w:eastAsia="en-GB" w:bidi="ar-SA"/>
         </w:rPr>
       </w:pPr>
-      <w:proofErr w:type="spellStart"/>
-      <w:r>
-        <w:rPr>
-          <w:rFonts w:ascii="Arial" w:hAnsi="Arial" w:cs="Arial"/>
-          <w:color w:val="0E101A"/>
-          <w:sz w:val="24"/>
-          <w:szCs w:val="24"/>
-          <w:lang w:val="en-GB" w:eastAsia="en-GB" w:bidi="ar-SA"/>
-        </w:rPr>
-        <w:t>receive_and_decrypt_data</w:t>
-      </w:r>
-      <w:proofErr w:type="spellEnd"/>
-      <w:r>
-        <w:rPr>
-          <w:rFonts w:ascii="Arial" w:hAnsi="Arial" w:cs="Arial"/>
-          <w:color w:val="0E101A"/>
-          <w:sz w:val="24"/>
-          <w:szCs w:val="24"/>
-          <w:lang w:val="en-GB" w:eastAsia="en-GB" w:bidi="ar-SA"/>
-        </w:rPr>
-        <w:t>(), which receives encrypted data from a socket and decrypts it using a key.</w:t>
+      <w:r>
+        <w:rPr>
+          <w:rFonts w:ascii="Arial" w:hAnsi="Arial" w:cs="Arial"/>
+          <w:color w:val="0E101A"/>
+          <w:sz w:val="24"/>
+          <w:szCs w:val="24"/>
+          <w:lang w:val="en-GB" w:eastAsia="en-GB" w:bidi="ar-SA"/>
+        </w:rPr>
+        <w:t>receive_and_decrypt_data(), which receives encrypted data from a socket and decrypts it using a key.</w:t>
       </w:r>
     </w:p>
     <w:p>
@@ -6530,27 +6162,15 @@
           <w:lang w:val="en-GB" w:eastAsia="en-GB" w:bidi="ar-SA"/>
         </w:rPr>
       </w:pPr>
-      <w:proofErr w:type="spellStart"/>
-      <w:r>
-        <w:rPr>
-          <w:rFonts w:ascii="Arial" w:hAnsi="Arial" w:cs="Arial"/>
-          <w:color w:val="0E101A"/>
-          <w:sz w:val="24"/>
-          <w:szCs w:val="24"/>
-          <w:lang w:val="en-GB" w:eastAsia="en-GB" w:bidi="ar-SA"/>
-        </w:rPr>
-        <w:t>deserialize_data</w:t>
-      </w:r>
-      <w:proofErr w:type="spellEnd"/>
-      <w:r>
-        <w:rPr>
-          <w:rFonts w:ascii="Arial" w:hAnsi="Arial" w:cs="Arial"/>
-          <w:color w:val="0E101A"/>
-          <w:sz w:val="24"/>
-          <w:szCs w:val="24"/>
-          <w:lang w:val="en-GB" w:eastAsia="en-GB" w:bidi="ar-SA"/>
-        </w:rPr>
-        <w:t>(), which deserializes a given data and returns a dictionary.</w:t>
+      <w:r>
+        <w:rPr>
+          <w:rFonts w:ascii="Arial" w:hAnsi="Arial" w:cs="Arial"/>
+          <w:color w:val="0E101A"/>
+          <w:sz w:val="24"/>
+          <w:szCs w:val="24"/>
+          <w:lang w:val="en-GB" w:eastAsia="en-GB" w:bidi="ar-SA"/>
+        </w:rPr>
+        <w:t>deserialize_data(), which deserializes a given data and returns a dictionary.</w:t>
       </w:r>
     </w:p>
     <w:p>
@@ -6583,29 +6203,7 @@
           <w:szCs w:val="24"/>
           <w:lang w:val="en-GB" w:eastAsia="en-GB" w:bidi="ar-SA"/>
         </w:rPr>
-        <w:t xml:space="preserve">The </w:t>
-      </w:r>
-      <w:proofErr w:type="spellStart"/>
-      <w:r>
-        <w:rPr>
-          <w:rFonts w:ascii="Arial" w:hAnsi="Arial" w:cs="Arial"/>
-          <w:color w:val="0E101A"/>
-          <w:sz w:val="24"/>
-          <w:szCs w:val="24"/>
-          <w:lang w:val="en-GB" w:eastAsia="en-GB" w:bidi="ar-SA"/>
-        </w:rPr>
-        <w:t>receive_and_decrypt_data</w:t>
-      </w:r>
-      <w:proofErr w:type="spellEnd"/>
-      <w:r>
-        <w:rPr>
-          <w:rFonts w:ascii="Arial" w:hAnsi="Arial" w:cs="Arial"/>
-          <w:color w:val="0E101A"/>
-          <w:sz w:val="24"/>
-          <w:szCs w:val="24"/>
-          <w:lang w:val="en-GB" w:eastAsia="en-GB" w:bidi="ar-SA"/>
-        </w:rPr>
-        <w:t xml:space="preserve">() function receives encrypted data over a socket and decrypts it using a secret key. </w:t>
+        <w:t xml:space="preserve">The receive_and_decrypt_data() function receives encrypted data over a socket and decrypts it using a secret key. </w:t>
       </w:r>
     </w:p>
     <w:p>
@@ -6674,51 +6272,7 @@
           <w:szCs w:val="24"/>
           <w:lang w:val="en-GB" w:eastAsia="en-GB" w:bidi="ar-SA"/>
         </w:rPr>
-        <w:t xml:space="preserve">The </w:t>
-      </w:r>
-      <w:proofErr w:type="spellStart"/>
-      <w:r>
-        <w:rPr>
-          <w:rFonts w:ascii="Arial" w:hAnsi="Arial" w:cs="Arial"/>
-          <w:color w:val="0E101A"/>
-          <w:sz w:val="24"/>
-          <w:szCs w:val="24"/>
-          <w:lang w:val="en-GB" w:eastAsia="en-GB" w:bidi="ar-SA"/>
-        </w:rPr>
-        <w:t>deserialize_data</w:t>
-      </w:r>
-      <w:proofErr w:type="spellEnd"/>
-      <w:r>
-        <w:rPr>
-          <w:rFonts w:ascii="Arial" w:hAnsi="Arial" w:cs="Arial"/>
-          <w:color w:val="0E101A"/>
-          <w:sz w:val="24"/>
-          <w:szCs w:val="24"/>
-          <w:lang w:val="en-GB" w:eastAsia="en-GB" w:bidi="ar-SA"/>
-        </w:rPr>
-        <w:t xml:space="preserve">() function </w:t>
-      </w:r>
-      <w:proofErr w:type="spellStart"/>
-      <w:r>
-        <w:rPr>
-          <w:rFonts w:ascii="Arial" w:hAnsi="Arial" w:cs="Arial"/>
-          <w:color w:val="0E101A"/>
-          <w:sz w:val="24"/>
-          <w:szCs w:val="24"/>
-          <w:lang w:val="en-GB" w:eastAsia="en-GB" w:bidi="ar-SA"/>
-        </w:rPr>
-        <w:t>deserialises</w:t>
-      </w:r>
-      <w:proofErr w:type="spellEnd"/>
-      <w:r>
-        <w:rPr>
-          <w:rFonts w:ascii="Arial" w:hAnsi="Arial" w:cs="Arial"/>
-          <w:color w:val="0E101A"/>
-          <w:sz w:val="24"/>
-          <w:szCs w:val="24"/>
-          <w:lang w:val="en-GB" w:eastAsia="en-GB" w:bidi="ar-SA"/>
-        </w:rPr>
-        <w:t xml:space="preserve"> a given byte stream into a Python dictionary.</w:t>
+        <w:t>The deserialize_data() function deserialises a given byte stream into a Python dictionary.</w:t>
       </w:r>
     </w:p>
     <w:p>
@@ -6779,49 +6333,15 @@
           <w:lang w:val="en-GB" w:eastAsia="en-GB" w:bidi="ar-SA"/>
         </w:rPr>
       </w:pPr>
-      <w:proofErr w:type="spellStart"/>
-      <w:r>
-        <w:rPr>
-          <w:rFonts w:ascii="Arial" w:hAnsi="Arial" w:cs="Arial"/>
-          <w:color w:val="0E101A"/>
-          <w:sz w:val="24"/>
-          <w:szCs w:val="24"/>
-          <w:lang w:val="en-GB" w:eastAsia="en-GB" w:bidi="ar-SA"/>
-        </w:rPr>
-        <w:t>Unittest</w:t>
-      </w:r>
-      <w:proofErr w:type="spellEnd"/>
-      <w:r>
-        <w:rPr>
-          <w:rFonts w:ascii="Arial" w:hAnsi="Arial" w:cs="Arial"/>
-          <w:color w:val="0E101A"/>
-          <w:sz w:val="24"/>
-          <w:szCs w:val="24"/>
-          <w:lang w:val="en-GB" w:eastAsia="en-GB" w:bidi="ar-SA"/>
-        </w:rPr>
-        <w:t xml:space="preserve"> module provides the basic framework for writing unit tests and </w:t>
-      </w:r>
-      <w:proofErr w:type="spellStart"/>
-      <w:r>
-        <w:rPr>
-          <w:rFonts w:ascii="Arial" w:hAnsi="Arial" w:cs="Arial"/>
-          <w:color w:val="0E101A"/>
-          <w:sz w:val="24"/>
-          <w:szCs w:val="24"/>
-          <w:lang w:val="en-GB" w:eastAsia="en-GB" w:bidi="ar-SA"/>
-        </w:rPr>
-        <w:t>unittest.mock</w:t>
-      </w:r>
-      <w:proofErr w:type="spellEnd"/>
-      <w:r>
-        <w:rPr>
-          <w:rFonts w:ascii="Arial" w:hAnsi="Arial" w:cs="Arial"/>
-          <w:color w:val="0E101A"/>
-          <w:sz w:val="24"/>
-          <w:szCs w:val="24"/>
-          <w:lang w:val="en-GB" w:eastAsia="en-GB" w:bidi="ar-SA"/>
-        </w:rPr>
-        <w:t xml:space="preserve"> module provides methods for mocking objects.</w:t>
+      <w:r>
+        <w:rPr>
+          <w:rFonts w:ascii="Arial" w:hAnsi="Arial" w:cs="Arial"/>
+          <w:color w:val="0E101A"/>
+          <w:sz w:val="24"/>
+          <w:szCs w:val="24"/>
+          <w:lang w:val="en-GB" w:eastAsia="en-GB" w:bidi="ar-SA"/>
+        </w:rPr>
+        <w:t>Unittest module provides the basic framework for writing unit tests and unittest.mock module provides methods for mocking objects.</w:t>
       </w:r>
       <w:r>
         <w:rPr>
@@ -6901,95 +6421,7 @@
           <w:szCs w:val="24"/>
           <w:lang w:val="en-GB" w:eastAsia="en-GB" w:bidi="ar-SA"/>
         </w:rPr>
-        <w:t xml:space="preserve">The unit tests use the </w:t>
-      </w:r>
-      <w:proofErr w:type="spellStart"/>
-      <w:r>
-        <w:rPr>
-          <w:rFonts w:ascii="Arial" w:hAnsi="Arial" w:cs="Arial"/>
-          <w:color w:val="0E101A"/>
-          <w:sz w:val="24"/>
-          <w:szCs w:val="24"/>
-          <w:lang w:val="en-GB" w:eastAsia="en-GB" w:bidi="ar-SA"/>
-        </w:rPr>
-        <w:t>unittest.TestCase</w:t>
-      </w:r>
-      <w:proofErr w:type="spellEnd"/>
-      <w:r>
-        <w:rPr>
-          <w:rFonts w:ascii="Arial" w:hAnsi="Arial" w:cs="Arial"/>
-          <w:color w:val="0E101A"/>
-          <w:sz w:val="24"/>
-          <w:szCs w:val="24"/>
-          <w:lang w:val="en-GB" w:eastAsia="en-GB" w:bidi="ar-SA"/>
-        </w:rPr>
-        <w:t xml:space="preserve"> class to create test cases. Each test case starts with a </w:t>
-      </w:r>
-      <w:proofErr w:type="spellStart"/>
-      <w:r>
-        <w:rPr>
-          <w:rFonts w:ascii="Arial" w:hAnsi="Arial" w:cs="Arial"/>
-          <w:color w:val="0E101A"/>
-          <w:sz w:val="24"/>
-          <w:szCs w:val="24"/>
-          <w:lang w:val="en-GB" w:eastAsia="en-GB" w:bidi="ar-SA"/>
-        </w:rPr>
-        <w:t>setUp</w:t>
-      </w:r>
-      <w:proofErr w:type="spellEnd"/>
-      <w:r>
-        <w:rPr>
-          <w:rFonts w:ascii="Arial" w:hAnsi="Arial" w:cs="Arial"/>
-          <w:color w:val="0E101A"/>
-          <w:sz w:val="24"/>
-          <w:szCs w:val="24"/>
-          <w:lang w:val="en-GB" w:eastAsia="en-GB" w:bidi="ar-SA"/>
-        </w:rPr>
-        <w:t xml:space="preserve">() method, which generates a </w:t>
-      </w:r>
-      <w:proofErr w:type="spellStart"/>
-      <w:r>
-        <w:rPr>
-          <w:rFonts w:ascii="Arial" w:hAnsi="Arial" w:cs="Arial"/>
-          <w:color w:val="0E101A"/>
-          <w:sz w:val="24"/>
-          <w:szCs w:val="24"/>
-          <w:lang w:val="en-GB" w:eastAsia="en-GB" w:bidi="ar-SA"/>
-        </w:rPr>
-        <w:t>test_key</w:t>
-      </w:r>
-      <w:proofErr w:type="spellEnd"/>
-      <w:r>
-        <w:rPr>
-          <w:rFonts w:ascii="Arial" w:hAnsi="Arial" w:cs="Arial"/>
-          <w:color w:val="0E101A"/>
-          <w:sz w:val="24"/>
-          <w:szCs w:val="24"/>
-          <w:lang w:val="en-GB" w:eastAsia="en-GB" w:bidi="ar-SA"/>
-        </w:rPr>
-        <w:t xml:space="preserve"> to use to decrypt the file and ends with a </w:t>
-      </w:r>
-      <w:proofErr w:type="spellStart"/>
-      <w:r>
-        <w:rPr>
-          <w:rFonts w:ascii="Arial" w:hAnsi="Arial" w:cs="Arial"/>
-          <w:color w:val="0E101A"/>
-          <w:sz w:val="24"/>
-          <w:szCs w:val="24"/>
-          <w:lang w:val="en-GB" w:eastAsia="en-GB" w:bidi="ar-SA"/>
-        </w:rPr>
-        <w:t>tearDown</w:t>
-      </w:r>
-      <w:proofErr w:type="spellEnd"/>
-      <w:r>
-        <w:rPr>
-          <w:rFonts w:ascii="Arial" w:hAnsi="Arial" w:cs="Arial"/>
-          <w:color w:val="0E101A"/>
-          <w:sz w:val="24"/>
-          <w:szCs w:val="24"/>
-          <w:lang w:val="en-GB" w:eastAsia="en-GB" w:bidi="ar-SA"/>
-        </w:rPr>
-        <w:t>() method, which clears the key file after testing. </w:t>
+        <w:t>The unit tests use the unittest.TestCase class to create test cases. Each test case starts with a setUp() method, which generates a test_key to use to decrypt the file and ends with a tearDown() method, which clears the key file after testing. </w:t>
       </w:r>
     </w:p>
     <w:p>
@@ -7047,29 +6479,7 @@
           <w:szCs w:val="24"/>
           <w:lang w:val="en-GB" w:eastAsia="en-GB" w:bidi="ar-SA"/>
         </w:rPr>
-        <w:t xml:space="preserve">The test cases for the </w:t>
-      </w:r>
-      <w:proofErr w:type="spellStart"/>
-      <w:r>
-        <w:rPr>
-          <w:rFonts w:ascii="Arial" w:hAnsi="Arial" w:cs="Arial"/>
-          <w:color w:val="0E101A"/>
-          <w:sz w:val="24"/>
-          <w:szCs w:val="24"/>
-          <w:lang w:val="en-GB" w:eastAsia="en-GB" w:bidi="ar-SA"/>
-        </w:rPr>
-        <w:t>receive_and_decrypt_data</w:t>
-      </w:r>
-      <w:proofErr w:type="spellEnd"/>
-      <w:r>
-        <w:rPr>
-          <w:rFonts w:ascii="Arial" w:hAnsi="Arial" w:cs="Arial"/>
-          <w:color w:val="0E101A"/>
-          <w:sz w:val="24"/>
-          <w:szCs w:val="24"/>
-          <w:lang w:val="en-GB" w:eastAsia="en-GB" w:bidi="ar-SA"/>
-        </w:rPr>
-        <w:t>() function mock the socket to simulate receiving encrypted data and using the key to decrypt the data. The test case also runs function to return the decrypted data and returns as dictionary.  </w:t>
+        <w:t>The test cases for the receive_and_decrypt_data() function mock the socket to simulate receiving encrypted data and using the key to decrypt the data. The test case also runs function to return the decrypted data and returns as dictionary.  </w:t>
       </w:r>
     </w:p>
     <w:p>
@@ -7141,83 +6551,39 @@
           <w:szCs w:val="24"/>
           <w:lang w:val="en-GB" w:eastAsia="en-GB" w:bidi="ar-SA"/>
         </w:rPr>
-        <w:t xml:space="preserve">This unit tests are used to test the function within the server script called clientfinal.py. The test uses the </w:t>
-      </w:r>
-      <w:proofErr w:type="spellStart"/>
-      <w:r>
-        <w:rPr>
-          <w:rFonts w:ascii="Arial" w:hAnsi="Arial" w:cs="Arial"/>
-          <w:color w:val="0E101A"/>
-          <w:sz w:val="24"/>
-          <w:szCs w:val="24"/>
-          <w:lang w:val="en-GB" w:eastAsia="en-GB" w:bidi="ar-SA"/>
-        </w:rPr>
-        <w:t>unittest</w:t>
-      </w:r>
-      <w:proofErr w:type="spellEnd"/>
-      <w:r>
-        <w:rPr>
-          <w:rFonts w:ascii="Arial" w:hAnsi="Arial" w:cs="Arial"/>
-          <w:color w:val="0E101A"/>
-          <w:sz w:val="24"/>
-          <w:szCs w:val="24"/>
-          <w:lang w:val="en-GB" w:eastAsia="en-GB" w:bidi="ar-SA"/>
-        </w:rPr>
-        <w:t xml:space="preserve"> and mock modules to test the functionality of the client (clientfinal.py) module without connecting to a server and send and receive data.</w:t>
-      </w:r>
-    </w:p>
-    <w:p>
-      <w:pPr>
-        <w:rPr>
-          <w:rFonts w:ascii="Arial" w:hAnsi="Arial" w:cs="Arial"/>
-          <w:color w:val="0E101A"/>
-          <w:sz w:val="24"/>
-          <w:szCs w:val="24"/>
-          <w:lang w:val="en-GB" w:eastAsia="en-GB" w:bidi="ar-SA"/>
-        </w:rPr>
-      </w:pPr>
-    </w:p>
-    <w:p>
-      <w:pPr>
-        <w:rPr>
-          <w:rFonts w:ascii="Arial" w:hAnsi="Arial" w:cs="Arial"/>
-          <w:color w:val="0E101A"/>
-          <w:sz w:val="24"/>
-          <w:szCs w:val="24"/>
-          <w:lang w:val="en-GB" w:eastAsia="en-GB" w:bidi="ar-SA"/>
-        </w:rPr>
-      </w:pPr>
-      <w:r>
-        <w:rPr>
-          <w:rFonts w:ascii="Arial" w:hAnsi="Arial" w:cs="Arial"/>
-          <w:color w:val="0E101A"/>
-          <w:sz w:val="24"/>
-          <w:szCs w:val="24"/>
-          <w:lang w:val="en-GB" w:eastAsia="en-GB" w:bidi="ar-SA"/>
-        </w:rPr>
-        <w:t xml:space="preserve">The test case starts by creating a key file for testing. It then mocks the following functions and methods in the </w:t>
-      </w:r>
-      <w:proofErr w:type="spellStart"/>
-      <w:r>
-        <w:rPr>
-          <w:rFonts w:ascii="Arial" w:hAnsi="Arial" w:cs="Arial"/>
-          <w:color w:val="0E101A"/>
-          <w:sz w:val="24"/>
-          <w:szCs w:val="24"/>
-          <w:lang w:val="en-GB" w:eastAsia="en-GB" w:bidi="ar-SA"/>
-        </w:rPr>
-        <w:t>clientfinal</w:t>
-      </w:r>
-      <w:proofErr w:type="spellEnd"/>
-      <w:r>
-        <w:rPr>
-          <w:rFonts w:ascii="Arial" w:hAnsi="Arial" w:cs="Arial"/>
-          <w:color w:val="0E101A"/>
-          <w:sz w:val="24"/>
-          <w:szCs w:val="24"/>
-          <w:lang w:val="en-GB" w:eastAsia="en-GB" w:bidi="ar-SA"/>
-        </w:rPr>
-        <w:t xml:space="preserve"> module:</w:t>
+        <w:t>This unit tests are used to test the function within the server script called clientfinal.py. The test uses the unittest and mock modules to test the functionality of the client (clientfinal.py) module without connecting to a server and send and receive data.</w:t>
+      </w:r>
+    </w:p>
+    <w:p>
+      <w:pPr>
+        <w:rPr>
+          <w:rFonts w:ascii="Arial" w:hAnsi="Arial" w:cs="Arial"/>
+          <w:color w:val="0E101A"/>
+          <w:sz w:val="24"/>
+          <w:szCs w:val="24"/>
+          <w:lang w:val="en-GB" w:eastAsia="en-GB" w:bidi="ar-SA"/>
+        </w:rPr>
+      </w:pPr>
+    </w:p>
+    <w:p>
+      <w:pPr>
+        <w:rPr>
+          <w:rFonts w:ascii="Arial" w:hAnsi="Arial" w:cs="Arial"/>
+          <w:color w:val="0E101A"/>
+          <w:sz w:val="24"/>
+          <w:szCs w:val="24"/>
+          <w:lang w:val="en-GB" w:eastAsia="en-GB" w:bidi="ar-SA"/>
+        </w:rPr>
+      </w:pPr>
+      <w:r>
+        <w:rPr>
+          <w:rFonts w:ascii="Arial" w:hAnsi="Arial" w:cs="Arial"/>
+          <w:color w:val="0E101A"/>
+          <w:sz w:val="24"/>
+          <w:szCs w:val="24"/>
+          <w:lang w:val="en-GB" w:eastAsia="en-GB" w:bidi="ar-SA"/>
+        </w:rPr>
+        <w:t>The test case starts by creating a key file for testing. It then mocks the following functions and methods in the clientfinal module:</w:t>
       </w:r>
     </w:p>
     <w:p>
@@ -7234,7 +6600,6 @@
           <w:lang w:val="en-GB" w:eastAsia="en-GB" w:bidi="ar-SA"/>
         </w:rPr>
       </w:pPr>
-      <w:proofErr w:type="spellStart"/>
       <w:r>
         <w:rPr>
           <w:rFonts w:ascii="Arial" w:hAnsi="Arial" w:cs="Arial"/>
@@ -7245,7 +6610,6 @@
         </w:rPr>
         <w:t>create_client_socket</w:t>
       </w:r>
-      <w:proofErr w:type="spellEnd"/>
     </w:p>
     <w:p>
       <w:pPr>
@@ -7261,7 +6625,6 @@
           <w:lang w:val="en-GB" w:eastAsia="en-GB" w:bidi="ar-SA"/>
         </w:rPr>
       </w:pPr>
-      <w:proofErr w:type="spellStart"/>
       <w:r>
         <w:rPr>
           <w:rFonts w:ascii="Arial" w:hAnsi="Arial" w:cs="Arial"/>
@@ -7272,7 +6635,6 @@
         </w:rPr>
         <w:t>connect_to_server</w:t>
       </w:r>
-      <w:proofErr w:type="spellEnd"/>
     </w:p>
     <w:p>
       <w:pPr>
@@ -7288,7 +6650,6 @@
           <w:lang w:val="en-GB" w:eastAsia="en-GB" w:bidi="ar-SA"/>
         </w:rPr>
       </w:pPr>
-      <w:proofErr w:type="spellStart"/>
       <w:r>
         <w:rPr>
           <w:rFonts w:ascii="Arial" w:hAnsi="Arial" w:cs="Arial"/>
@@ -7299,7 +6660,6 @@
         </w:rPr>
         <w:t>write_key</w:t>
       </w:r>
-      <w:proofErr w:type="spellEnd"/>
     </w:p>
     <w:p>
       <w:pPr>
@@ -7315,7 +6675,6 @@
           <w:lang w:val="en-GB" w:eastAsia="en-GB" w:bidi="ar-SA"/>
         </w:rPr>
       </w:pPr>
-      <w:proofErr w:type="spellStart"/>
       <w:r>
         <w:rPr>
           <w:rFonts w:ascii="Arial" w:hAnsi="Arial" w:cs="Arial"/>
@@ -7326,7 +6685,6 @@
         </w:rPr>
         <w:t>load_key</w:t>
       </w:r>
-      <w:proofErr w:type="spellEnd"/>
     </w:p>
     <w:p>
       <w:pPr>
@@ -7367,7 +6725,6 @@
           <w:lang w:val="en-GB" w:eastAsia="en-GB" w:bidi="ar-SA"/>
         </w:rPr>
       </w:pPr>
-      <w:proofErr w:type="spellStart"/>
       <w:r>
         <w:rPr>
           <w:rFonts w:ascii="Arial" w:hAnsi="Arial" w:cs="Arial"/>
@@ -7378,7 +6735,6 @@
         </w:rPr>
         <w:t>receive_response</w:t>
       </w:r>
-      <w:proofErr w:type="spellEnd"/>
     </w:p>
     <w:p>
       <w:pPr>
@@ -7436,29 +6792,7 @@
           <w:szCs w:val="24"/>
           <w:lang w:val="en-GB" w:eastAsia="en-GB" w:bidi="ar-SA"/>
         </w:rPr>
-        <w:t xml:space="preserve">After the main function has been called, assertions are used to verify that the functions and methods in the </w:t>
-      </w:r>
-      <w:proofErr w:type="spellStart"/>
-      <w:r>
-        <w:rPr>
-          <w:rFonts w:ascii="Arial" w:hAnsi="Arial" w:cs="Arial"/>
-          <w:color w:val="0E101A"/>
-          <w:sz w:val="24"/>
-          <w:szCs w:val="24"/>
-          <w:lang w:val="en-GB" w:eastAsia="en-GB" w:bidi="ar-SA"/>
-        </w:rPr>
-        <w:t>clientfinal</w:t>
-      </w:r>
-      <w:proofErr w:type="spellEnd"/>
-      <w:r>
-        <w:rPr>
-          <w:rFonts w:ascii="Arial" w:hAnsi="Arial" w:cs="Arial"/>
-          <w:color w:val="0E101A"/>
-          <w:sz w:val="24"/>
-          <w:szCs w:val="24"/>
-          <w:lang w:val="en-GB" w:eastAsia="en-GB" w:bidi="ar-SA"/>
-        </w:rPr>
-        <w:t xml:space="preserve"> module are called with the expected </w:t>
+        <w:t xml:space="preserve">After the main function has been called, assertions are used to verify that the functions and methods in the clientfinal module are called with the expected </w:t>
       </w:r>
       <w:r>
         <w:rPr>
@@ -7693,21 +7027,7 @@
         <w:rPr>
           <w:rFonts w:cs="Arial"/>
         </w:rPr>
-        <w:t xml:space="preserve"> facilitate the transmission of encrypted and </w:t>
-      </w:r>
-      <w:proofErr w:type="spellStart"/>
-      <w:r>
-        <w:rPr>
-          <w:rFonts w:cs="Arial"/>
-        </w:rPr>
-        <w:t>serialised</w:t>
-      </w:r>
-      <w:proofErr w:type="spellEnd"/>
-      <w:r>
-        <w:rPr>
-          <w:rFonts w:cs="Arial"/>
-        </w:rPr>
-        <w:t xml:space="preserve"> files. Also, the server must have the </w:t>
+        <w:t xml:space="preserve"> facilitate the transmission of encrypted and serialised files. Also, the server must have the </w:t>
       </w:r>
       <w:r>
         <w:rPr>
@@ -7812,27 +7132,7 @@
         <w:rPr>
           <w:rFonts w:cs="Arial"/>
         </w:rPr>
-        <w:t xml:space="preserve">Client Server was set up </w:t>
-      </w:r>
-      <w:r>
-        <w:rPr>
-          <w:rFonts w:cs="Arial"/>
-        </w:rPr>
-        <w:t xml:space="preserve">to </w:t>
-      </w:r>
-      <w:proofErr w:type="spellStart"/>
-      <w:r>
-        <w:rPr>
-          <w:rFonts w:cs="Arial"/>
-        </w:rPr>
-        <w:t>deserialise</w:t>
-      </w:r>
-      <w:proofErr w:type="spellEnd"/>
-      <w:r>
-        <w:rPr>
-          <w:rFonts w:cs="Arial"/>
-        </w:rPr>
-        <w:t xml:space="preserve"> and decrypt. </w:t>
+        <w:t xml:space="preserve">Client Server was set up to deserialise and decrypt. </w:t>
       </w:r>
     </w:p>
     <w:p>
@@ -7963,21 +7263,7 @@
         <w:rPr>
           <w:rFonts w:cs="Arial"/>
         </w:rPr>
-        <w:t xml:space="preserve"> – </w:t>
-      </w:r>
-      <w:proofErr w:type="spellStart"/>
-      <w:r>
-        <w:rPr>
-          <w:rFonts w:cs="Arial"/>
-        </w:rPr>
-        <w:t>Linkedin</w:t>
-      </w:r>
-      <w:proofErr w:type="spellEnd"/>
-      <w:r>
-        <w:rPr>
-          <w:rFonts w:cs="Arial"/>
-        </w:rPr>
-        <w:t xml:space="preserve"> learning/W3/Google</w:t>
+        <w:t xml:space="preserve"> – Linkedin learning/W3/Google</w:t>
       </w:r>
       <w:r>
         <w:rPr>
@@ -8005,21 +7291,7 @@
         <w:rPr>
           <w:rFonts w:cs="Arial"/>
         </w:rPr>
-        <w:t xml:space="preserve">We did not have familiarity with how </w:t>
-      </w:r>
-      <w:proofErr w:type="spellStart"/>
-      <w:r>
-        <w:rPr>
-          <w:rFonts w:cs="Arial"/>
-        </w:rPr>
-        <w:t>Github</w:t>
-      </w:r>
-      <w:proofErr w:type="spellEnd"/>
-      <w:r>
-        <w:rPr>
-          <w:rFonts w:cs="Arial"/>
-        </w:rPr>
-        <w:t xml:space="preserve"> </w:t>
+        <w:t xml:space="preserve">We did not have familiarity with how Github </w:t>
       </w:r>
       <w:r>
         <w:rPr>
@@ -8184,7 +7456,10 @@
         <w:pStyle w:val="BodyText"/>
         <w:spacing w:line="240" w:lineRule="auto"/>
         <w:rPr>
-          <w:rFonts w:cs="Arial"/>
+          <w:rStyle w:val="Strong"/>
+          <w:rFonts w:cs="Arial"/>
+          <w:b w:val="0"/>
+          <w:bCs w:val="0"/>
         </w:rPr>
       </w:pPr>
       <w:r>
@@ -8200,18 +7475,12 @@
         </w:rPr>
         <w:t>Data encryption and security?</w:t>
       </w:r>
-    </w:p>
-    <w:p>
-      <w:pPr>
-        <w:pStyle w:val="BodyText"/>
-        <w:spacing w:line="240" w:lineRule="auto"/>
-        <w:rPr>
-          <w:rStyle w:val="Strong"/>
-          <w:rFonts w:ascii="Segoe UI" w:hAnsi="Segoe UI" w:cs="Segoe UI"/>
-          <w:bdr w:val="single" w:sz="2" w:space="0" w:color="D9D9E3" w:frame="1"/>
-          <w:shd w:val="clear" w:color="auto" w:fill="444654"/>
-        </w:rPr>
-      </w:pPr>
+      <w:r>
+        <w:rPr>
+          <w:rFonts w:cs="Arial"/>
+        </w:rPr>
+        <w:t>??</w:t>
+      </w:r>
     </w:p>
     <w:p>
       <w:pPr>
@@ -8295,47 +7564,16 @@
           <w:szCs w:val="20"/>
           <w:shd w:val="clear" w:color="auto" w:fill="FFFFFF"/>
         </w:rPr>
-        <w:t>C and Python Applications: Embedding Python Code in C Programs, SQL Methods, and Python Sockets</w:t>
-      </w:r>
-      <w:r>
-        <w:rPr>
-          <w:rFonts w:cs="Arial"/>
-          <w:i/>
-          <w:iCs/>
+        <w:t>C and Python Applications: Embedding Python Code in C Programs, SQL Methods, and Python Sockets – Chapter 6 - Sockets</w:t>
+      </w:r>
+      <w:r>
+        <w:rPr>
+          <w:rFonts w:cs="Arial"/>
           <w:color w:val="3A3A3A"/>
           <w:szCs w:val="20"/>
           <w:shd w:val="clear" w:color="auto" w:fill="FFFFFF"/>
         </w:rPr>
-        <w:t xml:space="preserve"> – Chapter 6 - Sockets</w:t>
-      </w:r>
-      <w:r>
-        <w:rPr>
-          <w:rFonts w:cs="Arial"/>
-          <w:color w:val="3A3A3A"/>
-          <w:szCs w:val="20"/>
-          <w:shd w:val="clear" w:color="auto" w:fill="FFFFFF"/>
-        </w:rPr>
-        <w:t xml:space="preserve">. Berkeley, CA: </w:t>
-      </w:r>
-      <w:proofErr w:type="spellStart"/>
-      <w:r>
-        <w:rPr>
-          <w:rFonts w:cs="Arial"/>
-          <w:color w:val="3A3A3A"/>
-          <w:szCs w:val="20"/>
-          <w:shd w:val="clear" w:color="auto" w:fill="FFFFFF"/>
-        </w:rPr>
-        <w:t>Apress</w:t>
-      </w:r>
-      <w:proofErr w:type="spellEnd"/>
-      <w:r>
-        <w:rPr>
-          <w:rFonts w:cs="Arial"/>
-          <w:color w:val="3A3A3A"/>
-          <w:szCs w:val="20"/>
-          <w:shd w:val="clear" w:color="auto" w:fill="FFFFFF"/>
-        </w:rPr>
-        <w:t xml:space="preserve"> L. P. Available at: </w:t>
+        <w:t xml:space="preserve">. Berkeley, CA: Apress L. P. Available at: </w:t>
       </w:r>
       <w:hyperlink r:id="rId39" w:history="1">
         <w:r>
@@ -8575,23 +7813,7 @@
           <w:rFonts w:ascii="Arial" w:hAnsi="Arial" w:cs="Arial"/>
           <w:highlight w:val="yellow"/>
         </w:rPr>
-        <w:t xml:space="preserve">Screenshot of </w:t>
-      </w:r>
-      <w:proofErr w:type="spellStart"/>
-      <w:r>
-        <w:rPr>
-          <w:rFonts w:ascii="Arial" w:hAnsi="Arial" w:cs="Arial"/>
-          <w:highlight w:val="yellow"/>
-        </w:rPr>
-        <w:t>Github</w:t>
-      </w:r>
-      <w:proofErr w:type="spellEnd"/>
-      <w:r>
-        <w:rPr>
-          <w:rFonts w:ascii="Arial" w:hAnsi="Arial" w:cs="Arial"/>
-          <w:highlight w:val="yellow"/>
-        </w:rPr>
-        <w:t xml:space="preserve"> repo</w:t>
+        <w:t>Screenshot of Github repo</w:t>
       </w:r>
     </w:p>
     <w:p>
@@ -17993,6 +17215,15 @@
 </file>
 
 <file path=customXml/item1.xml><?xml version="1.0" encoding="utf-8"?>
+<?mso-contentType ?>
+<FormTemplates xmlns="http://schemas.microsoft.com/sharepoint/v3/contenttype/forms">
+  <Display>DocumentLibraryForm</Display>
+  <Edit>DocumentLibraryForm</Edit>
+  <New>DocumentLibraryForm</New>
+</FormTemplates>
+</file>
+
+<file path=customXml/item2.xml><?xml version="1.0" encoding="utf-8"?>
 <p:properties xmlns:p="http://schemas.microsoft.com/office/2006/metadata/properties" xmlns:xsi="http://www.w3.org/2001/XMLSchema-instance" xmlns:pc="http://schemas.microsoft.com/office/infopath/2007/PartnerControls">
   <documentManagement>
     <SharedWithUsers xmlns="9366ea12-db13-4425-a14c-3515edd2046e">
@@ -18026,16 +17257,11 @@
 </p:properties>
 </file>
 
-<file path=customXml/item2.xml><?xml version="1.0" encoding="utf-8"?>
-<?mso-contentType ?>
-<FormTemplates xmlns="http://schemas.microsoft.com/sharepoint/v3/contenttype/forms">
-  <Display>DocumentLibraryForm</Display>
-  <Edit>DocumentLibraryForm</Edit>
-  <New>DocumentLibraryForm</New>
-</FormTemplates>
+<file path=customXml/item3.xml><?xml version="1.0" encoding="utf-8"?>
+<b:Sources xmlns:b="http://schemas.openxmlformats.org/officeDocument/2006/bibliography" xmlns="http://schemas.openxmlformats.org/officeDocument/2006/bibliography" SelectedStyle="\APA.XSL" StyleName="APA"/>
 </file>
 
-<file path=customXml/item3.xml><?xml version="1.0" encoding="utf-8"?>
+<file path=customXml/item4.xml><?xml version="1.0" encoding="utf-8"?>
 <ct:contentTypeSchema xmlns:ct="http://schemas.microsoft.com/office/2006/metadata/contentType" xmlns:ma="http://schemas.microsoft.com/office/2006/metadata/properties/metaAttributes" ct:_="" ma:_="" ma:contentTypeName="Document" ma:contentTypeID="0x010100ECD7C49540F6A740ABB736B423626B24" ma:contentTypeVersion="5" ma:contentTypeDescription="Create a new document." ma:contentTypeScope="" ma:versionID="7af73c9045627751a97ba2681162cc67">
   <xsd:schema xmlns:xsd="http://www.w3.org/2001/XMLSchema" xmlns:xs="http://www.w3.org/2001/XMLSchema" xmlns:p="http://schemas.microsoft.com/office/2006/metadata/properties" xmlns:ns2="575396de-075c-4988-845a-ae8bb3542c31" xmlns:ns3="9366ea12-db13-4425-a14c-3515edd2046e" targetNamespace="http://schemas.microsoft.com/office/2006/metadata/properties" ma:root="true" ma:fieldsID="ed53d63f07ee0f086783eb7909264a99" ns2:_="" ns3:_="">
     <xsd:import namespace="575396de-075c-4988-845a-ae8bb3542c31"/>
@@ -18206,11 +17432,15 @@
 </ct:contentTypeSchema>
 </file>
 
-<file path=customXml/item4.xml><?xml version="1.0" encoding="utf-8"?>
-<b:Sources xmlns:b="http://schemas.openxmlformats.org/officeDocument/2006/bibliography" xmlns="http://schemas.openxmlformats.org/officeDocument/2006/bibliography" SelectedStyle="\APA.XSL" StyleName="APA"/>
+<file path=customXml/itemProps1.xml><?xml version="1.0" encoding="utf-8"?>
+<ds:datastoreItem xmlns:ds="http://schemas.openxmlformats.org/officeDocument/2006/customXml" ds:itemID="{CECC5840-0C83-48A5-A7B3-9A90C9A6488D}">
+  <ds:schemaRefs>
+    <ds:schemaRef ds:uri="http://schemas.microsoft.com/sharepoint/v3/contenttype/forms"/>
+  </ds:schemaRefs>
+</ds:datastoreItem>
 </file>
 
-<file path=customXml/itemProps1.xml><?xml version="1.0" encoding="utf-8"?>
+<file path=customXml/itemProps2.xml><?xml version="1.0" encoding="utf-8"?>
 <ds:datastoreItem xmlns:ds="http://schemas.openxmlformats.org/officeDocument/2006/customXml" ds:itemID="{8A08FFF1-E61A-42AD-83D5-C08DF758F1A9}">
   <ds:schemaRefs>
     <ds:schemaRef ds:uri="http://schemas.microsoft.com/office/2006/metadata/properties"/>
@@ -18220,15 +17450,15 @@
 </ds:datastoreItem>
 </file>
 
-<file path=customXml/itemProps2.xml><?xml version="1.0" encoding="utf-8"?>
-<ds:datastoreItem xmlns:ds="http://schemas.openxmlformats.org/officeDocument/2006/customXml" ds:itemID="{CECC5840-0C83-48A5-A7B3-9A90C9A6488D}">
+<file path=customXml/itemProps3.xml><?xml version="1.0" encoding="utf-8"?>
+<ds:datastoreItem xmlns:ds="http://schemas.openxmlformats.org/officeDocument/2006/customXml" ds:itemID="{2004AFEB-FB04-470A-B8DA-AD7189A7B23B}">
   <ds:schemaRefs>
-    <ds:schemaRef ds:uri="http://schemas.microsoft.com/sharepoint/v3/contenttype/forms"/>
+    <ds:schemaRef ds:uri="http://schemas.openxmlformats.org/officeDocument/2006/bibliography"/>
   </ds:schemaRefs>
 </ds:datastoreItem>
 </file>
 
-<file path=customXml/itemProps3.xml><?xml version="1.0" encoding="utf-8"?>
+<file path=customXml/itemProps4.xml><?xml version="1.0" encoding="utf-8"?>
 <ds:datastoreItem xmlns:ds="http://schemas.openxmlformats.org/officeDocument/2006/customXml" ds:itemID="{091A7BB7-93ED-4963-97E9-616EE784030C}">
   <ds:schemaRefs>
     <ds:schemaRef ds:uri="http://schemas.microsoft.com/office/2006/metadata/contentType"/>
@@ -18245,12 +17475,4 @@
     <ds:schemaRef ds:uri="http://schemas.microsoft.com/internal/obd"/>
   </ds:schemaRefs>
 </ds:datastoreItem>
-</file>
-
-<file path=customXml/itemProps4.xml><?xml version="1.0" encoding="utf-8"?>
-<ds:datastoreItem xmlns:ds="http://schemas.openxmlformats.org/officeDocument/2006/customXml" ds:itemID="{2004AFEB-FB04-470A-B8DA-AD7189A7B23B}">
-  <ds:schemaRefs>
-    <ds:schemaRef ds:uri="http://schemas.openxmlformats.org/officeDocument/2006/bibliography"/>
-  </ds:schemaRefs>
-</ds:datastoreItem>
 </file>
</xml_diff>

<commit_message>
updated table of content and remove highlighted text
</commit_message>
<xml_diff>
--- a/Group C - Client Server Network Report.docx
+++ b/Group C - Client Server Network Report.docx
@@ -1,10 +1,10 @@
 
 <file path=word/document.xml><?xml version="1.0" encoding="utf-8"?>
-<w:document xmlns:ve="http://schemas.openxmlformats.org/markup-compatibility/2006" xmlns:o="urn:schemas-microsoft-com:office:office" xmlns:r="http://schemas.openxmlformats.org/officeDocument/2006/relationships" xmlns:m="http://schemas.openxmlformats.org/officeDocument/2006/math" xmlns:v="urn:schemas-microsoft-com:vml" xmlns:wp="http://schemas.openxmlformats.org/drawingml/2006/wordprocessingDrawing" xmlns:w10="urn:schemas-microsoft-com:office:word" xmlns:w="http://schemas.openxmlformats.org/wordprocessingml/2006/main" xmlns:wne="http://schemas.microsoft.com/office/word/2006/wordml">
+<w:document xmlns:wpc="http://schemas.microsoft.com/office/word/2010/wordprocessingCanvas" xmlns:cx="http://schemas.microsoft.com/office/drawing/2014/chartex" xmlns:cx1="http://schemas.microsoft.com/office/drawing/2015/9/8/chartex" xmlns:cx2="http://schemas.microsoft.com/office/drawing/2015/10/21/chartex" xmlns:cx3="http://schemas.microsoft.com/office/drawing/2016/5/9/chartex" xmlns:cx4="http://schemas.microsoft.com/office/drawing/2016/5/10/chartex" xmlns:cx5="http://schemas.microsoft.com/office/drawing/2016/5/11/chartex" xmlns:cx6="http://schemas.microsoft.com/office/drawing/2016/5/12/chartex" xmlns:cx7="http://schemas.microsoft.com/office/drawing/2016/5/13/chartex" xmlns:cx8="http://schemas.microsoft.com/office/drawing/2016/5/14/chartex" xmlns:mc="http://schemas.openxmlformats.org/markup-compatibility/2006" xmlns:aink="http://schemas.microsoft.com/office/drawing/2016/ink" xmlns:am3d="http://schemas.microsoft.com/office/drawing/2017/model3d" xmlns:o="urn:schemas-microsoft-com:office:office" xmlns:oel="http://schemas.microsoft.com/office/2019/extlst" xmlns:r="http://schemas.openxmlformats.org/officeDocument/2006/relationships" xmlns:m="http://schemas.openxmlformats.org/officeDocument/2006/math" xmlns:v="urn:schemas-microsoft-com:vml" xmlns:wp14="http://schemas.microsoft.com/office/word/2010/wordprocessingDrawing" xmlns:wp="http://schemas.openxmlformats.org/drawingml/2006/wordprocessingDrawing" xmlns:w10="urn:schemas-microsoft-com:office:word" xmlns:w="http://schemas.openxmlformats.org/wordprocessingml/2006/main" xmlns:w14="http://schemas.microsoft.com/office/word/2010/wordml" xmlns:w15="http://schemas.microsoft.com/office/word/2012/wordml" xmlns:w16cex="http://schemas.microsoft.com/office/word/2018/wordml/cex" xmlns:w16cid="http://schemas.microsoft.com/office/word/2016/wordml/cid" xmlns:w16="http://schemas.microsoft.com/office/word/2018/wordml" xmlns:w16sdtdh="http://schemas.microsoft.com/office/word/2020/wordml/sdtdatahash" xmlns:w16se="http://schemas.microsoft.com/office/word/2015/wordml/symex" xmlns:wpg="http://schemas.microsoft.com/office/word/2010/wordprocessingGroup" xmlns:wpi="http://schemas.microsoft.com/office/word/2010/wordprocessingInk" xmlns:wne="http://schemas.microsoft.com/office/word/2006/wordml" xmlns:wps="http://schemas.microsoft.com/office/word/2010/wordprocessingShape" mc:Ignorable="w14 w15 w16se w16cid w16 w16cex w16sdtdh wp14">
   <w:body>
     <w:p>
       <w:pPr>
-        <w:pStyle w:val="af0"/>
+        <w:pStyle w:val="Title"/>
         <w:ind w:left="0"/>
         <w:jc w:val="left"/>
         <w:rPr>
@@ -15,7 +15,7 @@
     </w:p>
     <w:p>
       <w:pPr>
-        <w:pStyle w:val="af0"/>
+        <w:pStyle w:val="Title"/>
         <w:ind w:left="0"/>
         <w:rPr>
           <w:sz w:val="36"/>
@@ -25,7 +25,7 @@
     </w:p>
     <w:p>
       <w:pPr>
-        <w:pStyle w:val="af0"/>
+        <w:pStyle w:val="Title"/>
         <w:ind w:left="0"/>
         <w:rPr>
           <w:sz w:val="36"/>
@@ -489,7 +489,7 @@
     </w:p>
     <w:p>
       <w:pPr>
-        <w:pStyle w:val="af0"/>
+        <w:pStyle w:val="Title"/>
         <w:ind w:left="0"/>
         <w:rPr>
           <w:sz w:val="36"/>
@@ -499,7 +499,7 @@
     </w:p>
     <w:p>
       <w:pPr>
-        <w:pStyle w:val="af0"/>
+        <w:pStyle w:val="Title"/>
         <w:ind w:left="0"/>
         <w:jc w:val="left"/>
         <w:rPr>
@@ -510,7 +510,7 @@
     </w:p>
     <w:p>
       <w:pPr>
-        <w:pStyle w:val="af0"/>
+        <w:pStyle w:val="Title"/>
         <w:ind w:left="0"/>
         <w:jc w:val="left"/>
         <w:rPr>
@@ -521,7 +521,7 @@
     </w:p>
     <w:p>
       <w:pPr>
-        <w:pStyle w:val="af0"/>
+        <w:pStyle w:val="Title"/>
         <w:ind w:left="0"/>
         <w:rPr>
           <w:sz w:val="36"/>
@@ -531,7 +531,7 @@
     </w:p>
     <w:p>
       <w:pPr>
-        <w:pStyle w:val="af0"/>
+        <w:pStyle w:val="Title"/>
         <w:ind w:left="0"/>
         <w:rPr>
           <w:sz w:val="36"/>
@@ -1038,7 +1038,7 @@
     </w:p>
     <w:p>
       <w:pPr>
-        <w:pStyle w:val="10"/>
+        <w:pStyle w:val="TOC1"/>
         <w:rPr>
           <w:rFonts w:ascii="Calibri" w:hAnsi="Calibri" w:cs="Times New Roman"/>
           <w:b w:val="0"/>
@@ -1074,10 +1074,10 @@
         </w:rPr>
         <w:fldChar w:fldCharType="separate"/>
       </w:r>
-      <w:hyperlink w:anchor="_Toc147694380" w:history="1">
+      <w:hyperlink w:anchor="_Toc147767916" w:history="1">
         <w:r>
           <w:rPr>
-            <w:rStyle w:val="af2"/>
+            <w:rStyle w:val="Hyperlink"/>
             <w:rFonts w:ascii="Arial" w:hAnsi="Arial"/>
           </w:rPr>
           <w:t>Chapter 1. Introduction</w:t>
@@ -1098,7 +1098,7 @@
           <w:rPr>
             <w:webHidden/>
           </w:rPr>
-          <w:instrText xml:space="preserve"> PAGEREF _Toc147694380 \h </w:instrText>
+          <w:instrText xml:space="preserve"> PAGEREF _Toc147767916 \h </w:instrText>
         </w:r>
         <w:r>
           <w:rPr>
@@ -1127,7 +1127,7 @@
     </w:p>
     <w:p>
       <w:pPr>
-        <w:pStyle w:val="10"/>
+        <w:pStyle w:val="TOC1"/>
         <w:rPr>
           <w:rFonts w:ascii="Calibri" w:hAnsi="Calibri" w:cs="Times New Roman"/>
           <w:b w:val="0"/>
@@ -1139,10 +1139,10 @@
           <w:lang w:val="en-GB" w:eastAsia="en-GB" w:bidi="ar-SA"/>
         </w:rPr>
       </w:pPr>
-      <w:hyperlink w:anchor="_Toc147694381" w:history="1">
+      <w:hyperlink w:anchor="_Toc147767917" w:history="1">
         <w:r>
           <w:rPr>
-            <w:rStyle w:val="af2"/>
+            <w:rStyle w:val="Hyperlink"/>
             <w:rFonts w:ascii="Arial" w:hAnsi="Arial"/>
           </w:rPr>
           <w:t>Chapter 2. Solution Overview</w:t>
@@ -1163,7 +1163,7 @@
           <w:rPr>
             <w:webHidden/>
           </w:rPr>
-          <w:instrText xml:space="preserve"> PAGEREF _Toc147694381 \h </w:instrText>
+          <w:instrText xml:space="preserve"> PAGEREF _Toc147767917 \h </w:instrText>
         </w:r>
         <w:r>
           <w:rPr>
@@ -1192,7 +1192,7 @@
     </w:p>
     <w:p>
       <w:pPr>
-        <w:pStyle w:val="23"/>
+        <w:pStyle w:val="TOC2"/>
         <w:rPr>
           <w:rFonts w:ascii="Calibri" w:hAnsi="Calibri"/>
           <w:b w:val="0"/>
@@ -1201,10 +1201,10 @@
           <w:lang w:val="en-GB" w:eastAsia="en-GB"/>
         </w:rPr>
       </w:pPr>
-      <w:hyperlink w:anchor="_Toc147694382" w:history="1">
+      <w:hyperlink w:anchor="_Toc147767918" w:history="1">
         <w:r>
           <w:rPr>
-            <w:rStyle w:val="af2"/>
+            <w:rStyle w:val="Hyperlink"/>
             <w:rFonts w:ascii="Arial" w:hAnsi="Arial" w:cs="Arial"/>
             <w:lang w:bidi="he-IL"/>
           </w:rPr>
@@ -1222,7 +1222,7 @@
         </w:r>
         <w:r>
           <w:rPr>
-            <w:rStyle w:val="af2"/>
+            <w:rStyle w:val="Hyperlink"/>
             <w:rFonts w:ascii="Arial" w:hAnsi="Arial" w:cs="Arial"/>
             <w:lang w:bidi="he-IL"/>
           </w:rPr>
@@ -1244,7 +1244,7 @@
           <w:rPr>
             <w:webHidden/>
           </w:rPr>
-          <w:instrText xml:space="preserve"> PAGEREF _Toc147694382 \h </w:instrText>
+          <w:instrText xml:space="preserve"> PAGEREF _Toc147767918 \h </w:instrText>
         </w:r>
         <w:r>
           <w:rPr>
@@ -1273,7 +1273,7 @@
     </w:p>
     <w:p>
       <w:pPr>
-        <w:pStyle w:val="23"/>
+        <w:pStyle w:val="TOC2"/>
         <w:rPr>
           <w:rFonts w:ascii="Calibri" w:hAnsi="Calibri"/>
           <w:b w:val="0"/>
@@ -1282,10 +1282,10 @@
           <w:lang w:val="en-GB" w:eastAsia="en-GB"/>
         </w:rPr>
       </w:pPr>
-      <w:hyperlink w:anchor="_Toc147694383" w:history="1">
+      <w:hyperlink w:anchor="_Toc147767919" w:history="1">
         <w:r>
           <w:rPr>
-            <w:rStyle w:val="af2"/>
+            <w:rStyle w:val="Hyperlink"/>
             <w:rFonts w:ascii="Arial" w:hAnsi="Arial" w:cs="Arial"/>
             <w:lang w:bidi="he-IL"/>
           </w:rPr>
@@ -1303,7 +1303,7 @@
         </w:r>
         <w:r>
           <w:rPr>
-            <w:rStyle w:val="af2"/>
+            <w:rStyle w:val="Hyperlink"/>
             <w:rFonts w:ascii="Arial" w:hAnsi="Arial" w:cs="Arial"/>
             <w:lang w:bidi="he-IL"/>
           </w:rPr>
@@ -1325,7 +1325,7 @@
           <w:rPr>
             <w:webHidden/>
           </w:rPr>
-          <w:instrText xml:space="preserve"> PAGEREF _Toc147694383 \h </w:instrText>
+          <w:instrText xml:space="preserve"> PAGEREF _Toc147767919 \h </w:instrText>
         </w:r>
         <w:r>
           <w:rPr>
@@ -1354,7 +1354,7 @@
     </w:p>
     <w:p>
       <w:pPr>
-        <w:pStyle w:val="10"/>
+        <w:pStyle w:val="TOC1"/>
         <w:rPr>
           <w:rFonts w:ascii="Calibri" w:hAnsi="Calibri" w:cs="Times New Roman"/>
           <w:b w:val="0"/>
@@ -1366,10 +1366,10 @@
           <w:lang w:val="en-GB" w:eastAsia="en-GB" w:bidi="ar-SA"/>
         </w:rPr>
       </w:pPr>
-      <w:hyperlink w:anchor="_Toc147694384" w:history="1">
+      <w:hyperlink w:anchor="_Toc147767920" w:history="1">
         <w:r>
           <w:rPr>
-            <w:rStyle w:val="af2"/>
+            <w:rStyle w:val="Hyperlink"/>
             <w:rFonts w:ascii="Arial" w:hAnsi="Arial"/>
           </w:rPr>
           <w:t>Chapter 3. Solution Design</w:t>
@@ -1390,7 +1390,7 @@
           <w:rPr>
             <w:webHidden/>
           </w:rPr>
-          <w:instrText xml:space="preserve"> PAGEREF _Toc147694384 \h </w:instrText>
+          <w:instrText xml:space="preserve"> PAGEREF _Toc147767920 \h </w:instrText>
         </w:r>
         <w:r>
           <w:rPr>
@@ -1419,7 +1419,7 @@
     </w:p>
     <w:p>
       <w:pPr>
-        <w:pStyle w:val="23"/>
+        <w:pStyle w:val="TOC2"/>
         <w:rPr>
           <w:rFonts w:ascii="Calibri" w:hAnsi="Calibri"/>
           <w:b w:val="0"/>
@@ -1428,10 +1428,10 @@
           <w:lang w:val="en-GB" w:eastAsia="en-GB"/>
         </w:rPr>
       </w:pPr>
-      <w:hyperlink w:anchor="_Toc147694385" w:history="1">
+      <w:hyperlink w:anchor="_Toc147767921" w:history="1">
         <w:r>
           <w:rPr>
-            <w:rStyle w:val="af2"/>
+            <w:rStyle w:val="Hyperlink"/>
             <w:rFonts w:ascii="Arial" w:hAnsi="Arial" w:cs="Arial"/>
             <w:lang w:bidi="he-IL"/>
           </w:rPr>
@@ -1449,7 +1449,7 @@
         </w:r>
         <w:r>
           <w:rPr>
-            <w:rStyle w:val="af2"/>
+            <w:rStyle w:val="Hyperlink"/>
             <w:rFonts w:ascii="Arial" w:hAnsi="Arial" w:cs="Arial"/>
             <w:lang w:bidi="he-IL"/>
           </w:rPr>
@@ -1471,7 +1471,7 @@
           <w:rPr>
             <w:webHidden/>
           </w:rPr>
-          <w:instrText xml:space="preserve"> PAGEREF _Toc147694385 \h </w:instrText>
+          <w:instrText xml:space="preserve"> PAGEREF _Toc147767921 \h </w:instrText>
         </w:r>
         <w:r>
           <w:rPr>
@@ -1500,7 +1500,7 @@
     </w:p>
     <w:p>
       <w:pPr>
-        <w:pStyle w:val="23"/>
+        <w:pStyle w:val="TOC2"/>
         <w:rPr>
           <w:rFonts w:ascii="Calibri" w:hAnsi="Calibri"/>
           <w:b w:val="0"/>
@@ -1509,10 +1509,10 @@
           <w:lang w:val="en-GB" w:eastAsia="en-GB"/>
         </w:rPr>
       </w:pPr>
-      <w:hyperlink w:anchor="_Toc147694386" w:history="1">
+      <w:hyperlink w:anchor="_Toc147767922" w:history="1">
         <w:r>
           <w:rPr>
-            <w:rStyle w:val="af2"/>
+            <w:rStyle w:val="Hyperlink"/>
             <w:rFonts w:ascii="Arial" w:hAnsi="Arial" w:cs="Arial"/>
             <w:lang w:bidi="he-IL"/>
           </w:rPr>
@@ -1530,7 +1530,7 @@
         </w:r>
         <w:r>
           <w:rPr>
-            <w:rStyle w:val="af2"/>
+            <w:rStyle w:val="Hyperlink"/>
             <w:rFonts w:ascii="Arial" w:hAnsi="Arial" w:cs="Arial"/>
             <w:lang w:bidi="he-IL"/>
           </w:rPr>
@@ -1552,7 +1552,7 @@
           <w:rPr>
             <w:webHidden/>
           </w:rPr>
-          <w:instrText xml:space="preserve"> PAGEREF _Toc147694386 \h </w:instrText>
+          <w:instrText xml:space="preserve"> PAGEREF _Toc147767922 \h </w:instrText>
         </w:r>
         <w:r>
           <w:rPr>
@@ -1581,7 +1581,7 @@
     </w:p>
     <w:p>
       <w:pPr>
-        <w:pStyle w:val="23"/>
+        <w:pStyle w:val="TOC2"/>
         <w:rPr>
           <w:rFonts w:ascii="Calibri" w:hAnsi="Calibri"/>
           <w:b w:val="0"/>
@@ -1590,10 +1590,10 @@
           <w:lang w:val="en-GB" w:eastAsia="en-GB"/>
         </w:rPr>
       </w:pPr>
-      <w:hyperlink w:anchor="_Toc147694387" w:history="1">
+      <w:hyperlink w:anchor="_Toc147767923" w:history="1">
         <w:r>
           <w:rPr>
-            <w:rStyle w:val="af2"/>
+            <w:rStyle w:val="Hyperlink"/>
             <w:rFonts w:ascii="Arial" w:hAnsi="Arial" w:cs="Arial"/>
             <w:lang w:bidi="he-IL"/>
           </w:rPr>
@@ -1611,7 +1611,7 @@
         </w:r>
         <w:r>
           <w:rPr>
-            <w:rStyle w:val="af2"/>
+            <w:rStyle w:val="Hyperlink"/>
             <w:rFonts w:ascii="Arial" w:hAnsi="Arial" w:cs="Arial"/>
             <w:lang w:bidi="he-IL"/>
           </w:rPr>
@@ -1633,7 +1633,7 @@
           <w:rPr>
             <w:webHidden/>
           </w:rPr>
-          <w:instrText xml:space="preserve"> PAGEREF _Toc147694387 \h </w:instrText>
+          <w:instrText xml:space="preserve"> PAGEREF _Toc147767923 \h </w:instrText>
         </w:r>
         <w:r>
           <w:rPr>
@@ -1662,7 +1662,7 @@
     </w:p>
     <w:p>
       <w:pPr>
-        <w:pStyle w:val="10"/>
+        <w:pStyle w:val="TOC1"/>
         <w:rPr>
           <w:rFonts w:ascii="Calibri" w:hAnsi="Calibri" w:cs="Times New Roman"/>
           <w:b w:val="0"/>
@@ -1674,10 +1674,10 @@
           <w:lang w:val="en-GB" w:eastAsia="en-GB" w:bidi="ar-SA"/>
         </w:rPr>
       </w:pPr>
-      <w:hyperlink w:anchor="_Toc147694388" w:history="1">
+      <w:hyperlink w:anchor="_Toc147767924" w:history="1">
         <w:r>
           <w:rPr>
-            <w:rStyle w:val="af2"/>
+            <w:rStyle w:val="Hyperlink"/>
             <w:rFonts w:ascii="Arial" w:hAnsi="Arial"/>
           </w:rPr>
           <w:t>Chapter 4. Unit Testing</w:t>
@@ -1698,88 +1698,7 @@
           <w:rPr>
             <w:webHidden/>
           </w:rPr>
-          <w:instrText xml:space="preserve"> PAGEREF _Toc147694388 \h </w:instrText>
-        </w:r>
-        <w:r>
-          <w:rPr>
-            <w:webHidden/>
-          </w:rPr>
-        </w:r>
-        <w:r>
-          <w:rPr>
-            <w:webHidden/>
-          </w:rPr>
-          <w:fldChar w:fldCharType="separate"/>
-        </w:r>
-        <w:r>
-          <w:rPr>
-            <w:webHidden/>
-          </w:rPr>
-          <w:t>9</w:t>
-        </w:r>
-        <w:r>
-          <w:rPr>
-            <w:webHidden/>
-          </w:rPr>
-          <w:fldChar w:fldCharType="end"/>
-        </w:r>
-      </w:hyperlink>
-    </w:p>
-    <w:p>
-      <w:pPr>
-        <w:pStyle w:val="23"/>
-        <w:rPr>
-          <w:rFonts w:ascii="Calibri" w:hAnsi="Calibri"/>
-          <w:b w:val="0"/>
-          <w:kern w:val="2"/>
-          <w:szCs w:val="22"/>
-          <w:lang w:val="en-GB" w:eastAsia="en-GB"/>
-        </w:rPr>
-      </w:pPr>
-      <w:hyperlink w:anchor="_Toc147694389" w:history="1">
-        <w:r>
-          <w:rPr>
-            <w:rStyle w:val="af2"/>
-            <w:rFonts w:ascii="Arial" w:hAnsi="Arial" w:cs="Arial"/>
-            <w:lang w:bidi="he-IL"/>
-          </w:rPr>
-          <w:t>4.1</w:t>
-        </w:r>
-        <w:r>
-          <w:rPr>
-            <w:rFonts w:ascii="Calibri" w:hAnsi="Calibri"/>
-            <w:b w:val="0"/>
-            <w:kern w:val="2"/>
-            <w:szCs w:val="22"/>
-            <w:lang w:val="en-GB" w:eastAsia="en-GB"/>
-          </w:rPr>
-          <w:tab/>
-        </w:r>
-        <w:r>
-          <w:rPr>
-            <w:rStyle w:val="af2"/>
-            <w:rFonts w:ascii="Arial" w:hAnsi="Arial" w:cs="Arial"/>
-            <w:lang w:bidi="he-IL"/>
-          </w:rPr>
-          <w:t>Server Unit Testing</w:t>
-        </w:r>
-        <w:r>
-          <w:rPr>
-            <w:webHidden/>
-          </w:rPr>
-          <w:tab/>
-        </w:r>
-        <w:r>
-          <w:rPr>
-            <w:webHidden/>
-          </w:rPr>
-          <w:fldChar w:fldCharType="begin"/>
-        </w:r>
-        <w:r>
-          <w:rPr>
-            <w:webHidden/>
-          </w:rPr>
-          <w:instrText xml:space="preserve"> PAGEREF _Toc147694389 \h </w:instrText>
+          <w:instrText xml:space="preserve"> PAGEREF _Toc147767924 \h </w:instrText>
         </w:r>
         <w:r>
           <w:rPr>
@@ -1808,7 +1727,7 @@
     </w:p>
     <w:p>
       <w:pPr>
-        <w:pStyle w:val="23"/>
+        <w:pStyle w:val="TOC2"/>
         <w:rPr>
           <w:rFonts w:ascii="Calibri" w:hAnsi="Calibri"/>
           <w:b w:val="0"/>
@@ -1817,10 +1736,91 @@
           <w:lang w:val="en-GB" w:eastAsia="en-GB"/>
         </w:rPr>
       </w:pPr>
-      <w:hyperlink w:anchor="_Toc147694390" w:history="1">
+      <w:hyperlink w:anchor="_Toc147767925" w:history="1">
         <w:r>
           <w:rPr>
-            <w:rStyle w:val="af2"/>
+            <w:rStyle w:val="Hyperlink"/>
+            <w:rFonts w:ascii="Arial" w:hAnsi="Arial" w:cs="Arial"/>
+            <w:lang w:bidi="he-IL"/>
+          </w:rPr>
+          <w:t>4.1</w:t>
+        </w:r>
+        <w:r>
+          <w:rPr>
+            <w:rFonts w:ascii="Calibri" w:hAnsi="Calibri"/>
+            <w:b w:val="0"/>
+            <w:kern w:val="2"/>
+            <w:szCs w:val="22"/>
+            <w:lang w:val="en-GB" w:eastAsia="en-GB"/>
+          </w:rPr>
+          <w:tab/>
+        </w:r>
+        <w:r>
+          <w:rPr>
+            <w:rStyle w:val="Hyperlink"/>
+            <w:rFonts w:ascii="Arial" w:hAnsi="Arial" w:cs="Arial"/>
+            <w:lang w:bidi="he-IL"/>
+          </w:rPr>
+          <w:t>Server Unit Testing</w:t>
+        </w:r>
+        <w:r>
+          <w:rPr>
+            <w:webHidden/>
+          </w:rPr>
+          <w:tab/>
+        </w:r>
+        <w:r>
+          <w:rPr>
+            <w:webHidden/>
+          </w:rPr>
+          <w:fldChar w:fldCharType="begin"/>
+        </w:r>
+        <w:r>
+          <w:rPr>
+            <w:webHidden/>
+          </w:rPr>
+          <w:instrText xml:space="preserve"> PAGEREF _Toc147767925 \h </w:instrText>
+        </w:r>
+        <w:r>
+          <w:rPr>
+            <w:webHidden/>
+          </w:rPr>
+        </w:r>
+        <w:r>
+          <w:rPr>
+            <w:webHidden/>
+          </w:rPr>
+          <w:fldChar w:fldCharType="separate"/>
+        </w:r>
+        <w:r>
+          <w:rPr>
+            <w:webHidden/>
+          </w:rPr>
+          <w:t>10</w:t>
+        </w:r>
+        <w:r>
+          <w:rPr>
+            <w:webHidden/>
+          </w:rPr>
+          <w:fldChar w:fldCharType="end"/>
+        </w:r>
+      </w:hyperlink>
+    </w:p>
+    <w:p>
+      <w:pPr>
+        <w:pStyle w:val="TOC2"/>
+        <w:rPr>
+          <w:rFonts w:ascii="Calibri" w:hAnsi="Calibri"/>
+          <w:b w:val="0"/>
+          <w:kern w:val="2"/>
+          <w:szCs w:val="22"/>
+          <w:lang w:val="en-GB" w:eastAsia="en-GB"/>
+        </w:rPr>
+      </w:pPr>
+      <w:hyperlink w:anchor="_Toc147767926" w:history="1">
+        <w:r>
+          <w:rPr>
+            <w:rStyle w:val="Hyperlink"/>
             <w:rFonts w:ascii="Arial" w:hAnsi="Arial" w:cs="Arial"/>
             <w:lang w:bidi="he-IL"/>
           </w:rPr>
@@ -1838,7 +1838,7 @@
         </w:r>
         <w:r>
           <w:rPr>
-            <w:rStyle w:val="af2"/>
+            <w:rStyle w:val="Hyperlink"/>
             <w:rFonts w:ascii="Arial" w:hAnsi="Arial" w:cs="Arial"/>
             <w:lang w:bidi="he-IL"/>
           </w:rPr>
@@ -1860,7 +1860,7 @@
           <w:rPr>
             <w:webHidden/>
           </w:rPr>
-          <w:instrText xml:space="preserve"> PAGEREF _Toc147694390 \h </w:instrText>
+          <w:instrText xml:space="preserve"> PAGEREF _Toc147767926 \h </w:instrText>
         </w:r>
         <w:r>
           <w:rPr>
@@ -1889,7 +1889,7 @@
     </w:p>
     <w:p>
       <w:pPr>
-        <w:pStyle w:val="10"/>
+        <w:pStyle w:val="TOC1"/>
         <w:rPr>
           <w:rFonts w:ascii="Calibri" w:hAnsi="Calibri" w:cs="Times New Roman"/>
           <w:b w:val="0"/>
@@ -1901,10 +1901,10 @@
           <w:lang w:val="en-GB" w:eastAsia="en-GB" w:bidi="ar-SA"/>
         </w:rPr>
       </w:pPr>
-      <w:hyperlink w:anchor="_Toc147694391" w:history="1">
+      <w:hyperlink w:anchor="_Toc147767927" w:history="1">
         <w:r>
           <w:rPr>
-            <w:rStyle w:val="af2"/>
+            <w:rStyle w:val="Hyperlink"/>
             <w:rFonts w:ascii="Arial" w:hAnsi="Arial"/>
           </w:rPr>
           <w:t>Chapter 5. Conclusion</w:t>
@@ -1925,7 +1925,7 @@
           <w:rPr>
             <w:webHidden/>
           </w:rPr>
-          <w:instrText xml:space="preserve"> PAGEREF _Toc147694391 \h </w:instrText>
+          <w:instrText xml:space="preserve"> PAGEREF _Toc147767927 \h </w:instrText>
         </w:r>
         <w:r>
           <w:rPr>
@@ -2015,7 +2015,7 @@
     </w:p>
     <w:p>
       <w:pPr>
-        <w:pStyle w:val="1"/>
+        <w:pStyle w:val="Heading1"/>
         <w:ind w:left="0"/>
         <w:rPr>
           <w:rFonts w:ascii="Arial" w:hAnsi="Arial" w:cs="Arial"/>
@@ -2023,7 +2023,7 @@
       </w:pPr>
       <w:bookmarkStart w:id="0" w:name="_Toc93314757"/>
       <w:bookmarkStart w:id="1" w:name="_Ref111220507"/>
-      <w:bookmarkStart w:id="2" w:name="_Toc147694380"/>
+      <w:bookmarkStart w:id="2" w:name="_Toc147767916"/>
       <w:r>
         <w:rPr>
           <w:rFonts w:ascii="Arial" w:hAnsi="Arial" w:cs="Arial"/>
@@ -2036,7 +2036,7 @@
     </w:p>
     <w:p>
       <w:pPr>
-        <w:pStyle w:val="a2"/>
+        <w:pStyle w:val="BodyText"/>
         <w:rPr>
           <w:rFonts w:cs="Arial"/>
         </w:rPr>
@@ -2044,7 +2044,7 @@
     </w:p>
     <w:p>
       <w:pPr>
-        <w:pStyle w:val="a2"/>
+        <w:pStyle w:val="BodyText"/>
         <w:spacing w:line="240" w:lineRule="auto"/>
         <w:rPr>
           <w:rFonts w:cs="Arial"/>
@@ -2121,7 +2121,7 @@
     </w:p>
     <w:p>
       <w:pPr>
-        <w:pStyle w:val="a2"/>
+        <w:pStyle w:val="BodyText"/>
         <w:spacing w:line="240" w:lineRule="auto"/>
         <w:rPr>
           <w:rFonts w:cs="Arial"/>
@@ -2136,7 +2136,7 @@
     </w:p>
     <w:p>
       <w:pPr>
-        <w:pStyle w:val="a2"/>
+        <w:pStyle w:val="BodyText"/>
         <w:numPr>
           <w:ilvl w:val="0"/>
           <w:numId w:val="13"/>
@@ -2155,7 +2155,7 @@
     </w:p>
     <w:p>
       <w:pPr>
-        <w:pStyle w:val="a2"/>
+        <w:pStyle w:val="BodyText"/>
         <w:numPr>
           <w:ilvl w:val="0"/>
           <w:numId w:val="13"/>
@@ -2200,7 +2200,7 @@
     </w:p>
     <w:p>
       <w:pPr>
-        <w:pStyle w:val="a2"/>
+        <w:pStyle w:val="BodyText"/>
         <w:numPr>
           <w:ilvl w:val="0"/>
           <w:numId w:val="13"/>
@@ -2256,7 +2256,7 @@
       <w:hyperlink r:id="rId12" w:history="1">
         <w:r>
           <w:rPr>
-            <w:rStyle w:val="af2"/>
+            <w:rStyle w:val="Hyperlink"/>
             <w:rFonts w:ascii="Arial" w:hAnsi="Arial" w:cs="Arial"/>
             <w:color w:val="4472C4"/>
           </w:rPr>
@@ -2316,33 +2316,11 @@
         </w:rPr>
         <w:t xml:space="preserve"> </w:t>
       </w:r>
-      <w:proofErr w:type="spellStart"/>
-      <w:r>
-        <w:rPr>
-          <w:rFonts w:ascii="Arial" w:hAnsi="Arial" w:cs="Arial"/>
-        </w:rPr>
-        <w:t>Olesia</w:t>
-      </w:r>
-      <w:proofErr w:type="spellEnd"/>
-      <w:r>
-        <w:rPr>
-          <w:rFonts w:ascii="Arial" w:hAnsi="Arial" w:cs="Arial"/>
-        </w:rPr>
-        <w:t xml:space="preserve"> </w:t>
-      </w:r>
-      <w:proofErr w:type="spellStart"/>
-      <w:r>
-        <w:rPr>
-          <w:rFonts w:ascii="Arial" w:hAnsi="Arial" w:cs="Arial"/>
-        </w:rPr>
-        <w:t>Shtern</w:t>
-      </w:r>
-      <w:proofErr w:type="spellEnd"/>
-      <w:r>
-        <w:rPr>
-          <w:rFonts w:ascii="Arial" w:hAnsi="Arial" w:cs="Arial"/>
-        </w:rPr>
-        <w:t>, Nika Kapanadze, Paul Coleman and Pawan Thatal</w:t>
+      <w:r>
+        <w:rPr>
+          <w:rFonts w:ascii="Arial" w:hAnsi="Arial" w:cs="Arial"/>
+        </w:rPr>
+        <w:t>Olesia Shtern, Nika Kapanadze, Paul Coleman and Pawan Thatal</w:t>
       </w:r>
     </w:p>
     <w:p>
@@ -2369,13 +2347,13 @@
     </w:p>
     <w:p>
       <w:pPr>
-        <w:pStyle w:val="1"/>
+        <w:pStyle w:val="Heading1"/>
         <w:ind w:left="0" w:right="431"/>
         <w:rPr>
           <w:rFonts w:ascii="Arial" w:hAnsi="Arial" w:cs="Arial"/>
         </w:rPr>
       </w:pPr>
-      <w:bookmarkStart w:id="3" w:name="_Toc147694381"/>
+      <w:bookmarkStart w:id="3" w:name="_Toc147767917"/>
       <w:r>
         <w:rPr>
           <w:rFonts w:ascii="Arial" w:hAnsi="Arial" w:cs="Arial"/>
@@ -2392,7 +2370,7 @@
     </w:p>
     <w:p>
       <w:pPr>
-        <w:pStyle w:val="a2"/>
+        <w:pStyle w:val="BodyText"/>
         <w:spacing w:before="0" w:line="240" w:lineRule="auto"/>
         <w:jc w:val="center"/>
         <w:rPr>
@@ -2411,7 +2389,7 @@
           <w:rFonts w:ascii="Arial" w:hAnsi="Arial" w:cs="Arial"/>
         </w:rPr>
       </w:pPr>
-      <w:bookmarkStart w:id="4" w:name="_Toc147694382"/>
+      <w:bookmarkStart w:id="4" w:name="_Toc147767918"/>
       <w:r>
         <w:rPr>
           <w:rFonts w:ascii="Arial" w:hAnsi="Arial" w:cs="Arial"/>
@@ -2422,7 +2400,7 @@
     </w:p>
     <w:p>
       <w:pPr>
-        <w:pStyle w:val="a2"/>
+        <w:pStyle w:val="BodyText"/>
         <w:spacing w:before="0" w:line="240" w:lineRule="auto"/>
         <w:jc w:val="center"/>
         <w:rPr>
@@ -2435,7 +2413,7 @@
     </w:p>
     <w:p>
       <w:pPr>
-        <w:pStyle w:val="a2"/>
+        <w:pStyle w:val="BodyText"/>
         <w:keepNext/>
         <w:jc w:val="left"/>
         <w:rPr>
@@ -2474,7 +2452,7 @@
           <w:rFonts w:cs="Arial"/>
           <w:noProof/>
         </w:rPr>
-        <w:pict>
+        <w:pict w14:anchorId="7C7A19FB">
           <v:shapetype id="_x0000_t75" coordsize="21600,21600" o:spt="75" o:preferrelative="t" path="m@4@5l@4@11@9@11@9@5xe" filled="f" stroked="f">
             <v:stroke joinstyle="miter"/>
             <v:formulas>
@@ -2494,7 +2472,7 @@
             <v:path o:extrusionok="f" gradientshapeok="t" o:connecttype="rect"/>
             <o:lock v:ext="edit" aspectratio="t"/>
           </v:shapetype>
-          <v:shape id="_x0000_i1025" type="#_x0000_t75" alt="A diagram of a solution overview&#10;&#10;Description automatically generated" style="width:397.5pt;height:272pt;visibility:visible">
+          <v:shape id="_x0000_i1141" type="#_x0000_t75" alt="A diagram of a solution overview&#10;&#10;Description automatically generated" style="width:397.55pt;height:271.7pt;visibility:visible">
             <v:imagedata r:id="rId13" o:title="A diagram of a solution overview&#10;&#10;Description automatically generated"/>
           </v:shape>
         </w:pict>
@@ -2502,7 +2480,7 @@
     </w:p>
     <w:p>
       <w:pPr>
-        <w:pStyle w:val="af"/>
+        <w:pStyle w:val="Caption"/>
         <w:jc w:val="center"/>
         <w:rPr>
           <w:rFonts w:ascii="Arial" w:hAnsi="Arial" w:cs="Arial"/>
@@ -2575,7 +2553,7 @@
           <w:rFonts w:ascii="Arial" w:hAnsi="Arial" w:cs="Arial"/>
         </w:rPr>
       </w:pPr>
-      <w:bookmarkStart w:id="7" w:name="_Toc147694383"/>
+      <w:bookmarkStart w:id="7" w:name="_Toc147767919"/>
       <w:r>
         <w:rPr>
           <w:rFonts w:ascii="Arial" w:hAnsi="Arial" w:cs="Arial"/>
@@ -2587,7 +2565,7 @@
     </w:p>
     <w:p>
       <w:pPr>
-        <w:pStyle w:val="a2"/>
+        <w:pStyle w:val="BodyText"/>
         <w:keepNext/>
         <w:rPr>
           <w:rFonts w:cs="Arial"/>
@@ -2625,7 +2603,7 @@
     </w:p>
     <w:p>
       <w:pPr>
-        <w:pStyle w:val="a2"/>
+        <w:pStyle w:val="BodyText"/>
         <w:keepNext/>
         <w:rPr>
           <w:rFonts w:cs="Arial"/>
@@ -2635,7 +2613,7 @@
     </w:p>
     <w:p>
       <w:pPr>
-        <w:pStyle w:val="a2"/>
+        <w:pStyle w:val="BodyText"/>
         <w:keepNext/>
         <w:rPr>
           <w:rFonts w:cs="Arial"/>
@@ -2646,8 +2624,8 @@
           <w:rFonts w:cs="Arial"/>
           <w:noProof/>
         </w:rPr>
-        <w:pict>
-          <v:shape id="_x0000_i1026" type="#_x0000_t75" alt="A diagram of a diagram&#10;&#10;Description automatically generated" style="width:451pt;height:213.5pt;visibility:visible">
+        <w:pict w14:anchorId="7C7A19FC">
+          <v:shape id="_x0000_i1142" type="#_x0000_t75" alt="A diagram of a diagram&#10;&#10;Description automatically generated" style="width:450.8pt;height:213.5pt;visibility:visible">
             <v:imagedata r:id="rId14" o:title="A diagram of a diagram&#10;&#10;Description automatically generated"/>
           </v:shape>
         </w:pict>
@@ -2655,7 +2633,7 @@
     </w:p>
     <w:p>
       <w:pPr>
-        <w:pStyle w:val="af"/>
+        <w:pStyle w:val="Caption"/>
         <w:jc w:val="center"/>
         <w:rPr>
           <w:rFonts w:ascii="Arial" w:hAnsi="Arial" w:cs="Arial"/>
@@ -2867,13 +2845,13 @@
     </w:p>
     <w:p>
       <w:pPr>
-        <w:pStyle w:val="1"/>
+        <w:pStyle w:val="Heading1"/>
         <w:ind w:left="0" w:right="431"/>
         <w:rPr>
           <w:rFonts w:ascii="Arial" w:hAnsi="Arial" w:cs="Arial"/>
         </w:rPr>
       </w:pPr>
-      <w:bookmarkStart w:id="10" w:name="_Toc147694384"/>
+      <w:bookmarkStart w:id="10" w:name="_Toc147767920"/>
       <w:r>
         <w:rPr>
           <w:rFonts w:ascii="Arial" w:hAnsi="Arial" w:cs="Arial"/>
@@ -2890,7 +2868,7 @@
           <w:rFonts w:ascii="Arial" w:hAnsi="Arial" w:cs="Arial"/>
         </w:rPr>
       </w:pPr>
-      <w:bookmarkStart w:id="11" w:name="_Toc147694385"/>
+      <w:bookmarkStart w:id="11" w:name="_Toc147767921"/>
       <w:r>
         <w:rPr>
           <w:rFonts w:ascii="Arial" w:hAnsi="Arial" w:cs="Arial"/>
@@ -2963,8 +2941,8 @@
           <w:szCs w:val="24"/>
           <w:lang w:val="en-GB" w:eastAsia="en-GB" w:bidi="ar-SA"/>
         </w:rPr>
-        <w:pict>
-          <v:shape id="_x0000_i1027" type="#_x0000_t75" style="width:397.5pt;height:153.5pt;visibility:visible;mso-wrap-style:square">
+        <w:pict w14:anchorId="7C7A19FD">
+          <v:shape id="_x0000_i1143" type="#_x0000_t75" style="width:397.55pt;height:153.4pt;visibility:visible;mso-wrap-style:square">
             <v:imagedata r:id="rId15" o:title=""/>
           </v:shape>
         </w:pict>
@@ -2997,7 +2975,6 @@
           <w:color w:val="0E101A"/>
           <w:sz w:val="24"/>
           <w:szCs w:val="24"/>
-          <w:highlight w:val="yellow"/>
           <w:lang w:val="en-GB" w:eastAsia="en-GB" w:bidi="ar-SA"/>
         </w:rPr>
         <w:t>Python script serverfinal.py is written to receive encrypted data, decrypt it using fernet cryptography and de-serialise using pickle module.</w:t>
@@ -3162,8 +3139,8 @@
           <w:szCs w:val="24"/>
           <w:lang w:val="en-GB" w:eastAsia="en-GB" w:bidi="ar-SA"/>
         </w:rPr>
-        <w:pict>
-          <v:shape id="Picture 52" o:spid="_x0000_i1028" type="#_x0000_t75" alt="A computer code on a black background&#10;&#10;Description automatically generated" style="width:397.5pt;height:80.5pt;visibility:visible;mso-wrap-style:square">
+        <w:pict w14:anchorId="7C7A19FE">
+          <v:shape id="Picture 52" o:spid="_x0000_i1144" type="#_x0000_t75" alt="A computer code on a black background&#10;&#10;Description automatically generated" style="width:397.55pt;height:80.75pt;visibility:visible;mso-wrap-style:square">
             <v:imagedata r:id="rId16" o:title="A computer code on a black background&#10;&#10;Description automatically generated"/>
           </v:shape>
         </w:pict>
@@ -3289,8 +3266,8 @@
           <w:szCs w:val="24"/>
           <w:lang w:val="en-GB" w:eastAsia="en-GB" w:bidi="ar-SA"/>
         </w:rPr>
-        <w:pict>
-          <v:shape id="_x0000_i1029" type="#_x0000_t75" style="width:397.5pt;height:84.5pt;visibility:visible;mso-wrap-style:square">
+        <w:pict w14:anchorId="7C7A19FF">
+          <v:shape id="_x0000_i1145" type="#_x0000_t75" style="width:397.55pt;height:84.5pt;visibility:visible;mso-wrap-style:square">
             <v:imagedata r:id="rId17" o:title=""/>
           </v:shape>
         </w:pict>
@@ -3430,8 +3407,8 @@
           <w:lang w:val="en-GB" w:eastAsia="en-GB" w:bidi="ar-SA"/>
         </w:rPr>
         <w:lastRenderedPageBreak/>
-        <w:pict>
-          <v:shape id="_x0000_i1030" type="#_x0000_t75" style="width:397.5pt;height:109pt;visibility:visible;mso-wrap-style:square">
+        <w:pict w14:anchorId="7C7A1A00">
+          <v:shape id="_x0000_i1146" type="#_x0000_t75" style="width:397.55pt;height:108.95pt;visibility:visible;mso-wrap-style:square">
             <v:imagedata r:id="rId18" o:title=""/>
           </v:shape>
         </w:pict>
@@ -3531,8 +3508,8 @@
           <w:szCs w:val="24"/>
           <w:lang w:val="en-GB" w:eastAsia="en-GB" w:bidi="ar-SA"/>
         </w:rPr>
-        <w:pict>
-          <v:shape id="_x0000_i1031" type="#_x0000_t75" style="width:398pt;height:121.5pt;visibility:visible;mso-wrap-style:square">
+        <w:pict w14:anchorId="7C7A1A01">
+          <v:shape id="_x0000_i1147" type="#_x0000_t75" style="width:398.2pt;height:121.45pt;visibility:visible;mso-wrap-style:square">
             <v:imagedata r:id="rId19" o:title=""/>
           </v:shape>
         </w:pict>
@@ -3617,8 +3594,8 @@
           <w:szCs w:val="24"/>
           <w:lang w:val="en-GB" w:eastAsia="en-GB" w:bidi="ar-SA"/>
         </w:rPr>
-        <w:pict>
-          <v:shape id="_x0000_i1032" type="#_x0000_t75" style="width:398pt;height:87pt;visibility:visible;mso-wrap-style:square">
+        <w:pict w14:anchorId="7C7A1A02">
+          <v:shape id="_x0000_i1148" type="#_x0000_t75" style="width:397.55pt;height:87.05pt;visibility:visible;mso-wrap-style:square">
             <v:imagedata r:id="rId20" o:title=""/>
           </v:shape>
         </w:pict>
@@ -3718,8 +3695,8 @@
           <w:szCs w:val="24"/>
           <w:lang w:val="en-GB" w:eastAsia="en-GB" w:bidi="ar-SA"/>
         </w:rPr>
-        <w:pict>
-          <v:shape id="_x0000_i1033" type="#_x0000_t75" style="width:398pt;height:102.5pt;visibility:visible;mso-wrap-style:square">
+        <w:pict w14:anchorId="7C7A1A03">
+          <v:shape id="_x0000_i1149" type="#_x0000_t75" style="width:398.2pt;height:102.7pt;visibility:visible;mso-wrap-style:square">
             <v:imagedata r:id="rId21" o:title=""/>
           </v:shape>
         </w:pict>
@@ -3819,8 +3796,8 @@
           <w:szCs w:val="24"/>
           <w:lang w:val="en-GB" w:eastAsia="en-GB" w:bidi="ar-SA"/>
         </w:rPr>
-        <w:pict>
-          <v:shape id="_x0000_i1034" type="#_x0000_t75" style="width:397.5pt;height:70pt;visibility:visible;mso-wrap-style:square">
+        <w:pict w14:anchorId="7C7A1A04">
+          <v:shape id="_x0000_i1150" type="#_x0000_t75" style="width:397.55pt;height:70.1pt;visibility:visible;mso-wrap-style:square">
             <v:imagedata r:id="rId22" o:title=""/>
           </v:shape>
         </w:pict>
@@ -4281,7 +4258,7 @@
           <w:rFonts w:ascii="Arial" w:hAnsi="Arial" w:cs="Arial"/>
         </w:rPr>
       </w:pPr>
-      <w:bookmarkStart w:id="12" w:name="_Toc147694386"/>
+      <w:bookmarkStart w:id="12" w:name="_Toc147767922"/>
       <w:r>
         <w:rPr>
           <w:rFonts w:ascii="Arial" w:hAnsi="Arial" w:cs="Arial"/>
@@ -4334,8 +4311,8 @@
           <w:szCs w:val="24"/>
           <w:lang w:val="en-GB" w:eastAsia="en-GB" w:bidi="ar-SA"/>
         </w:rPr>
-        <w:pict>
-          <v:shape id="_x0000_i1035" type="#_x0000_t75" style="width:398pt;height:154pt;visibility:visible;mso-wrap-style:square">
+        <w:pict w14:anchorId="7C7A1A05">
+          <v:shape id="_x0000_i1151" type="#_x0000_t75" style="width:397.55pt;height:154pt;visibility:visible;mso-wrap-style:square">
             <v:imagedata r:id="rId23" o:title=""/>
           </v:shape>
         </w:pict>
@@ -4528,8 +4505,8 @@
           <w:szCs w:val="24"/>
           <w:lang w:val="en-GB" w:eastAsia="en-GB" w:bidi="ar-SA"/>
         </w:rPr>
-        <w:pict>
-          <v:shape id="_x0000_i1036" type="#_x0000_t75" style="width:330.5pt;height:51pt;visibility:visible;mso-wrap-style:square">
+        <w:pict w14:anchorId="7C7A1A06">
+          <v:shape id="_x0000_i1152" type="#_x0000_t75" style="width:330.55pt;height:50.7pt;visibility:visible;mso-wrap-style:square">
             <v:imagedata r:id="rId24" o:title=""/>
           </v:shape>
         </w:pict>
@@ -4656,8 +4633,8 @@
           <w:szCs w:val="24"/>
           <w:lang w:val="en-GB" w:eastAsia="en-GB" w:bidi="ar-SA"/>
         </w:rPr>
-        <w:pict>
-          <v:shape id="_x0000_i1037" type="#_x0000_t75" style="width:329.5pt;height:18pt;visibility:visible;mso-wrap-style:square">
+        <w:pict w14:anchorId="7C7A1A07">
+          <v:shape id="_x0000_i1153" type="#_x0000_t75" style="width:329.3pt;height:18.15pt;visibility:visible;mso-wrap-style:square">
             <v:imagedata r:id="rId25" o:title=""/>
           </v:shape>
         </w:pict>
@@ -4797,8 +4774,8 @@
           <w:szCs w:val="24"/>
           <w:lang w:val="en-GB" w:eastAsia="en-GB" w:bidi="ar-SA"/>
         </w:rPr>
-        <w:pict>
-          <v:shape id="_x0000_i1038" type="#_x0000_t75" style="width:326.5pt;height:19pt;visibility:visible;mso-wrap-style:square">
+        <w:pict w14:anchorId="7C7A1A08">
+          <v:shape id="_x0000_i1154" type="#_x0000_t75" style="width:326.2pt;height:18.8pt;visibility:visible;mso-wrap-style:square">
             <v:imagedata r:id="rId26" o:title=""/>
           </v:shape>
         </w:pict>
@@ -4937,8 +4914,8 @@
           <w:szCs w:val="24"/>
           <w:lang w:val="en-GB" w:eastAsia="en-GB" w:bidi="ar-SA"/>
         </w:rPr>
-        <w:pict>
-          <v:shape id="_x0000_i1039" type="#_x0000_t75" style="width:325.5pt;height:17.5pt;visibility:visible;mso-wrap-style:square">
+        <w:pict w14:anchorId="7C7A1A09">
+          <v:shape id="_x0000_i1155" type="#_x0000_t75" style="width:325.55pt;height:17.55pt;visibility:visible;mso-wrap-style:square">
             <v:imagedata r:id="rId27" o:title=""/>
           </v:shape>
         </w:pict>
@@ -5088,8 +5065,8 @@
           <w:szCs w:val="24"/>
           <w:lang w:val="en-GB" w:eastAsia="en-GB" w:bidi="ar-SA"/>
         </w:rPr>
-        <w:pict>
-          <v:shape id="_x0000_i1040" type="#_x0000_t75" style="width:348.5pt;height:18pt;visibility:visible;mso-wrap-style:square">
+        <w:pict w14:anchorId="7C7A1A0A">
+          <v:shape id="_x0000_i1156" type="#_x0000_t75" style="width:348.75pt;height:18.15pt;visibility:visible;mso-wrap-style:square">
             <v:imagedata r:id="rId28" o:title=""/>
           </v:shape>
         </w:pict>
@@ -5260,8 +5237,8 @@
           <w:szCs w:val="24"/>
           <w:lang w:val="en-GB" w:eastAsia="en-GB" w:bidi="ar-SA"/>
         </w:rPr>
-        <w:pict>
-          <v:shape id="_x0000_i1041" type="#_x0000_t75" style="width:353pt;height:17.5pt;visibility:visible;mso-wrap-style:square">
+        <w:pict w14:anchorId="7C7A1A0B">
+          <v:shape id="_x0000_i1157" type="#_x0000_t75" style="width:353.1pt;height:17.55pt;visibility:visible;mso-wrap-style:square">
             <v:imagedata r:id="rId29" o:title=""/>
           </v:shape>
         </w:pict>
@@ -5401,8 +5378,8 @@
           <w:szCs w:val="24"/>
           <w:lang w:val="en-GB" w:eastAsia="en-GB" w:bidi="ar-SA"/>
         </w:rPr>
-        <w:pict>
-          <v:shape id="_x0000_i1042" type="#_x0000_t75" style="width:353pt;height:16pt;visibility:visible;mso-wrap-style:square">
+        <w:pict w14:anchorId="7C7A1A0C">
+          <v:shape id="_x0000_i1158" type="#_x0000_t75" style="width:353.1pt;height:16.3pt;visibility:visible;mso-wrap-style:square">
             <v:imagedata r:id="rId30" o:title=""/>
           </v:shape>
         </w:pict>
@@ -5515,8 +5492,8 @@
           <w:szCs w:val="24"/>
           <w:lang w:val="en-GB" w:eastAsia="en-GB" w:bidi="ar-SA"/>
         </w:rPr>
-        <w:pict>
-          <v:shape id="_x0000_i1043" type="#_x0000_t75" style="width:364.5pt;height:86.5pt;visibility:visible;mso-wrap-style:square">
+        <w:pict w14:anchorId="7C7A1A0D">
+          <v:shape id="_x0000_i1159" type="#_x0000_t75" style="width:364.4pt;height:86.4pt;visibility:visible;mso-wrap-style:square">
             <v:imagedata r:id="rId31" o:title=""/>
           </v:shape>
         </w:pict>
@@ -5585,8 +5562,8 @@
           <w:szCs w:val="24"/>
           <w:lang w:val="en-GB" w:eastAsia="en-GB" w:bidi="ar-SA"/>
         </w:rPr>
-        <w:pict>
-          <v:shape id="_x0000_i1044" type="#_x0000_t75" style="width:364.5pt;height:83pt;visibility:visible;mso-wrap-style:square">
+        <w:pict w14:anchorId="7C7A1A0E">
+          <v:shape id="_x0000_i1160" type="#_x0000_t75" style="width:364.4pt;height:83.25pt;visibility:visible;mso-wrap-style:square">
             <v:imagedata r:id="rId32" o:title=""/>
           </v:shape>
         </w:pict>
@@ -5664,8 +5641,8 @@
           <w:szCs w:val="24"/>
           <w:lang w:val="en-GB" w:eastAsia="en-GB" w:bidi="ar-SA"/>
         </w:rPr>
-        <w:pict>
-          <v:shape id="_x0000_i1045" type="#_x0000_t75" style="width:397.5pt;height:86pt;visibility:visible;mso-wrap-style:square">
+        <w:pict w14:anchorId="7C7A1A0F">
+          <v:shape id="_x0000_i1161" type="#_x0000_t75" style="width:397.55pt;height:85.75pt;visibility:visible;mso-wrap-style:square">
             <v:imagedata r:id="rId33" o:title=""/>
           </v:shape>
         </w:pict>
@@ -5865,7 +5842,7 @@
           <w:rFonts w:ascii="Arial" w:hAnsi="Arial" w:cs="Arial"/>
         </w:rPr>
       </w:pPr>
-      <w:bookmarkStart w:id="13" w:name="_Toc147694387"/>
+      <w:bookmarkStart w:id="13" w:name="_Toc147767923"/>
       <w:r>
         <w:rPr>
           <w:rFonts w:ascii="Arial" w:hAnsi="Arial" w:cs="Arial"/>
@@ -6092,7 +6069,7 @@
     </w:p>
     <w:p>
       <w:pPr>
-        <w:pStyle w:val="1"/>
+        <w:pStyle w:val="Heading1"/>
         <w:ind w:left="0" w:right="431"/>
         <w:rPr>
           <w:rFonts w:ascii="Arial" w:hAnsi="Arial" w:cs="Arial"/>
@@ -6100,7 +6077,7 @@
       </w:pPr>
       <w:bookmarkStart w:id="14" w:name="_Toc7416557"/>
       <w:bookmarkStart w:id="15" w:name="_Toc7416601"/>
-      <w:bookmarkStart w:id="16" w:name="_Toc147694388"/>
+      <w:bookmarkStart w:id="16" w:name="_Toc147767924"/>
       <w:bookmarkEnd w:id="14"/>
       <w:bookmarkEnd w:id="15"/>
       <w:r>
@@ -6120,7 +6097,7 @@
     </w:p>
     <w:p>
       <w:pPr>
-        <w:pStyle w:val="a2"/>
+        <w:pStyle w:val="BodyText"/>
       </w:pPr>
     </w:p>
     <w:p>
@@ -6174,8 +6151,8 @@
           <w:szCs w:val="24"/>
           <w:lang w:val="en-GB" w:eastAsia="en-GB" w:bidi="ar-SA"/>
         </w:rPr>
-        <w:pict>
-          <v:shape id="_x0000_i1046" type="#_x0000_t75" style="width:397.5pt;height:122pt;visibility:visible;mso-wrap-style:square">
+        <w:pict w14:anchorId="7C7A1A10">
+          <v:shape id="_x0000_i1162" type="#_x0000_t75" style="width:397.55pt;height:122.1pt;visibility:visible;mso-wrap-style:square">
             <v:imagedata r:id="rId34" o:title=""/>
           </v:shape>
         </w:pict>
@@ -6219,7 +6196,7 @@
           <w:rFonts w:ascii="Arial" w:hAnsi="Arial" w:cs="Arial"/>
         </w:rPr>
       </w:pPr>
-      <w:bookmarkStart w:id="17" w:name="_Toc147694389"/>
+      <w:bookmarkStart w:id="17" w:name="_Toc147767925"/>
       <w:r>
         <w:rPr>
           <w:rFonts w:ascii="Arial" w:hAnsi="Arial" w:cs="Arial"/>
@@ -6437,7 +6414,40 @@
           <w:szCs w:val="24"/>
           <w:lang w:val="en-GB" w:eastAsia="en-GB" w:bidi="ar-SA"/>
         </w:rPr>
-        <w:t xml:space="preserve">), which </w:t>
+        <w:t>), which deserializes a given data and returns a dictionary.</w:t>
+      </w:r>
+    </w:p>
+    <w:p>
+      <w:pPr>
+        <w:ind w:left="720"/>
+        <w:rPr>
+          <w:rFonts w:ascii="Arial" w:hAnsi="Arial" w:cs="Arial"/>
+          <w:color w:val="0E101A"/>
+          <w:sz w:val="24"/>
+          <w:szCs w:val="24"/>
+          <w:lang w:val="en-GB" w:eastAsia="en-GB" w:bidi="ar-SA"/>
+        </w:rPr>
+      </w:pPr>
+    </w:p>
+    <w:p>
+      <w:pPr>
+        <w:rPr>
+          <w:rFonts w:ascii="Arial" w:hAnsi="Arial" w:cs="Arial"/>
+          <w:color w:val="0E101A"/>
+          <w:sz w:val="24"/>
+          <w:szCs w:val="24"/>
+          <w:lang w:val="en-GB" w:eastAsia="en-GB" w:bidi="ar-SA"/>
+        </w:rPr>
+      </w:pPr>
+      <w:r>
+        <w:rPr>
+          <w:rFonts w:ascii="Arial" w:hAnsi="Arial" w:cs="Arial"/>
+          <w:color w:val="0E101A"/>
+          <w:sz w:val="24"/>
+          <w:szCs w:val="24"/>
+          <w:lang w:val="en-GB" w:eastAsia="en-GB" w:bidi="ar-SA"/>
+        </w:rPr>
+        <w:t xml:space="preserve">The </w:t>
       </w:r>
       <w:proofErr w:type="spellStart"/>
       <w:r>
@@ -6448,7 +6458,18 @@
           <w:szCs w:val="24"/>
           <w:lang w:val="en-GB" w:eastAsia="en-GB" w:bidi="ar-SA"/>
         </w:rPr>
-        <w:t>deserializes</w:t>
+        <w:t>receive_and_decrypt_</w:t>
+      </w:r>
+      <w:proofErr w:type="gramStart"/>
+      <w:r>
+        <w:rPr>
+          <w:rFonts w:ascii="Arial" w:hAnsi="Arial" w:cs="Arial"/>
+          <w:color w:val="0E101A"/>
+          <w:sz w:val="24"/>
+          <w:szCs w:val="24"/>
+          <w:lang w:val="en-GB" w:eastAsia="en-GB" w:bidi="ar-SA"/>
+        </w:rPr>
+        <w:t>data</w:t>
       </w:r>
       <w:proofErr w:type="spellEnd"/>
       <w:r>
@@ -6459,72 +6480,6 @@
           <w:szCs w:val="24"/>
           <w:lang w:val="en-GB" w:eastAsia="en-GB" w:bidi="ar-SA"/>
         </w:rPr>
-        <w:t xml:space="preserve"> a given data and returns a dictionary.</w:t>
-      </w:r>
-    </w:p>
-    <w:p>
-      <w:pPr>
-        <w:ind w:left="720"/>
-        <w:rPr>
-          <w:rFonts w:ascii="Arial" w:hAnsi="Arial" w:cs="Arial"/>
-          <w:color w:val="0E101A"/>
-          <w:sz w:val="24"/>
-          <w:szCs w:val="24"/>
-          <w:lang w:val="en-GB" w:eastAsia="en-GB" w:bidi="ar-SA"/>
-        </w:rPr>
-      </w:pPr>
-    </w:p>
-    <w:p>
-      <w:pPr>
-        <w:rPr>
-          <w:rFonts w:ascii="Arial" w:hAnsi="Arial" w:cs="Arial"/>
-          <w:color w:val="0E101A"/>
-          <w:sz w:val="24"/>
-          <w:szCs w:val="24"/>
-          <w:lang w:val="en-GB" w:eastAsia="en-GB" w:bidi="ar-SA"/>
-        </w:rPr>
-      </w:pPr>
-      <w:r>
-        <w:rPr>
-          <w:rFonts w:ascii="Arial" w:hAnsi="Arial" w:cs="Arial"/>
-          <w:color w:val="0E101A"/>
-          <w:sz w:val="24"/>
-          <w:szCs w:val="24"/>
-          <w:lang w:val="en-GB" w:eastAsia="en-GB" w:bidi="ar-SA"/>
-        </w:rPr>
-        <w:t xml:space="preserve">The </w:t>
-      </w:r>
-      <w:proofErr w:type="spellStart"/>
-      <w:r>
-        <w:rPr>
-          <w:rFonts w:ascii="Arial" w:hAnsi="Arial" w:cs="Arial"/>
-          <w:color w:val="0E101A"/>
-          <w:sz w:val="24"/>
-          <w:szCs w:val="24"/>
-          <w:lang w:val="en-GB" w:eastAsia="en-GB" w:bidi="ar-SA"/>
-        </w:rPr>
-        <w:t>receive_and_decrypt_</w:t>
-      </w:r>
-      <w:proofErr w:type="gramStart"/>
-      <w:r>
-        <w:rPr>
-          <w:rFonts w:ascii="Arial" w:hAnsi="Arial" w:cs="Arial"/>
-          <w:color w:val="0E101A"/>
-          <w:sz w:val="24"/>
-          <w:szCs w:val="24"/>
-          <w:lang w:val="en-GB" w:eastAsia="en-GB" w:bidi="ar-SA"/>
-        </w:rPr>
-        <w:t>data</w:t>
-      </w:r>
-      <w:proofErr w:type="spellEnd"/>
-      <w:r>
-        <w:rPr>
-          <w:rFonts w:ascii="Arial" w:hAnsi="Arial" w:cs="Arial"/>
-          <w:color w:val="0E101A"/>
-          <w:sz w:val="24"/>
-          <w:szCs w:val="24"/>
-          <w:lang w:val="en-GB" w:eastAsia="en-GB" w:bidi="ar-SA"/>
-        </w:rPr>
         <w:t>(</w:t>
       </w:r>
       <w:proofErr w:type="gramEnd"/>
@@ -6569,8 +6524,8 @@
           <w:szCs w:val="24"/>
           <w:lang w:val="en-GB" w:eastAsia="en-GB" w:bidi="ar-SA"/>
         </w:rPr>
-        <w:pict>
-          <v:shape id="_x0000_i1047" type="#_x0000_t75" style="width:398pt;height:1in;visibility:visible;mso-wrap-style:square">
+        <w:pict w14:anchorId="7C7A1A11">
+          <v:shape id="_x0000_i1163" type="#_x0000_t75" style="width:397.55pt;height:1in;visibility:visible;mso-wrap-style:square">
             <v:imagedata r:id="rId35" o:title=""/>
           </v:shape>
         </w:pict>
@@ -6705,8 +6660,8 @@
           <w:lang w:val="en-GB" w:eastAsia="en-GB" w:bidi="ar-SA"/>
         </w:rPr>
         <w:lastRenderedPageBreak/>
-        <w:pict>
-          <v:shape id="_x0000_i1048" type="#_x0000_t75" style="width:397.5pt;height:71.5pt;visibility:visible;mso-wrap-style:square">
+        <w:pict w14:anchorId="7C7A1A12">
+          <v:shape id="_x0000_i1164" type="#_x0000_t75" style="width:397.55pt;height:71.35pt;visibility:visible;mso-wrap-style:square">
             <v:imagedata r:id="rId36" o:title=""/>
           </v:shape>
         </w:pict>
@@ -6819,8 +6774,8 @@
           <w:szCs w:val="24"/>
           <w:lang w:val="en-GB" w:eastAsia="en-GB" w:bidi="ar-SA"/>
         </w:rPr>
-        <w:pict>
-          <v:shape id="_x0000_i1049" type="#_x0000_t75" style="width:380pt;height:68.5pt;visibility:visible;mso-wrap-style:square">
+        <w:pict w14:anchorId="7C7A1A13">
+          <v:shape id="_x0000_i1165" type="#_x0000_t75" style="width:380.05pt;height:68.25pt;visibility:visible;mso-wrap-style:square">
             <v:imagedata r:id="rId37" o:title=""/>
           </v:shape>
         </w:pict>
@@ -6977,8 +6932,8 @@
           <w:szCs w:val="24"/>
           <w:lang w:val="en-GB" w:eastAsia="en-GB" w:bidi="ar-SA"/>
         </w:rPr>
-        <w:pict>
-          <v:shape id="_x0000_i1050" type="#_x0000_t75" style="width:397.5pt;height:151pt;visibility:visible;mso-wrap-style:square">
+        <w:pict w14:anchorId="7C7A1A14">
+          <v:shape id="_x0000_i1166" type="#_x0000_t75" style="width:397.55pt;height:150.9pt;visibility:visible;mso-wrap-style:square">
             <v:imagedata r:id="rId38" o:title=""/>
           </v:shape>
         </w:pict>
@@ -7089,7 +7044,7 @@
           <w:rFonts w:ascii="Arial" w:hAnsi="Arial" w:cs="Arial"/>
         </w:rPr>
       </w:pPr>
-      <w:bookmarkStart w:id="18" w:name="_Toc147694390"/>
+      <w:bookmarkStart w:id="18" w:name="_Toc147767926"/>
       <w:r>
         <w:rPr>
           <w:rFonts w:ascii="Arial" w:hAnsi="Arial" w:cs="Arial"/>
@@ -7399,8 +7354,8 @@
           <w:szCs w:val="24"/>
           <w:lang w:val="en-GB" w:eastAsia="en-GB" w:bidi="ar-SA"/>
         </w:rPr>
-        <w:pict>
-          <v:shape id="_x0000_i1051" type="#_x0000_t75" style="width:397.5pt;height:95.5pt;visibility:visible;mso-wrap-style:square">
+        <w:pict w14:anchorId="7C7A1A15">
+          <v:shape id="_x0000_i1167" type="#_x0000_t75" style="width:397.55pt;height:95.8pt;visibility:visible;mso-wrap-style:square">
             <v:imagedata r:id="rId39" o:title=""/>
           </v:shape>
         </w:pict>
@@ -7499,8 +7454,8 @@
           <w:szCs w:val="24"/>
           <w:lang w:val="en-GB" w:eastAsia="en-GB" w:bidi="ar-SA"/>
         </w:rPr>
-        <w:pict>
-          <v:shape id="_x0000_i1052" type="#_x0000_t75" style="width:397.5pt;height:79.5pt;visibility:visible;mso-wrap-style:square">
+        <w:pict w14:anchorId="7C7A1A16">
+          <v:shape id="_x0000_i1168" type="#_x0000_t75" style="width:397.55pt;height:79.5pt;visibility:visible;mso-wrap-style:square">
             <v:imagedata r:id="rId40" o:title=""/>
           </v:shape>
         </w:pict>
@@ -7578,8 +7533,8 @@
           <w:szCs w:val="24"/>
           <w:lang w:val="en-GB" w:eastAsia="en-GB" w:bidi="ar-SA"/>
         </w:rPr>
-        <w:pict>
-          <v:shape id="_x0000_i1053" type="#_x0000_t75" style="width:397.5pt;height:52.5pt;visibility:visible;mso-wrap-style:square">
+        <w:pict w14:anchorId="7C7A1A17">
+          <v:shape id="_x0000_i1169" type="#_x0000_t75" style="width:397.55pt;height:52.6pt;visibility:visible;mso-wrap-style:square">
             <v:imagedata r:id="rId41" o:title=""/>
           </v:shape>
         </w:pict>
@@ -7587,7 +7542,7 @@
     </w:p>
     <w:p>
       <w:pPr>
-        <w:pStyle w:val="a2"/>
+        <w:pStyle w:val="BodyText"/>
         <w:rPr>
           <w:rFonts w:cs="Arial"/>
         </w:rPr>
@@ -7595,13 +7550,13 @@
     </w:p>
     <w:p>
       <w:pPr>
-        <w:pStyle w:val="1"/>
+        <w:pStyle w:val="Heading1"/>
         <w:ind w:left="0" w:right="431"/>
         <w:rPr>
           <w:rFonts w:ascii="Arial" w:hAnsi="Arial" w:cs="Arial"/>
         </w:rPr>
       </w:pPr>
-      <w:bookmarkStart w:id="19" w:name="_Toc147694391"/>
+      <w:bookmarkStart w:id="19" w:name="_Toc147767927"/>
       <w:r>
         <w:rPr>
           <w:rFonts w:ascii="Arial" w:hAnsi="Arial" w:cs="Arial"/>
@@ -7612,7 +7567,7 @@
     </w:p>
     <w:p>
       <w:pPr>
-        <w:pStyle w:val="a2"/>
+        <w:pStyle w:val="BodyText"/>
         <w:spacing w:line="240" w:lineRule="auto"/>
         <w:rPr>
           <w:rFonts w:cs="Arial"/>
@@ -7957,8 +7912,15 @@
     </w:p>
     <w:p>
       <w:pPr>
-        <w:pStyle w:val="af0"/>
-      </w:pPr>
+        <w:pStyle w:val="Title"/>
+      </w:pPr>
+      <w:r>
+        <w:rPr>
+          <w:sz w:val="24"/>
+          <w:szCs w:val="24"/>
+        </w:rPr>
+        <w:t xml:space="preserve"> </w:t>
+      </w:r>
       <w:r>
         <w:rPr>
           <w:sz w:val="24"/>
@@ -7979,7 +7941,7 @@
     </w:p>
     <w:p>
       <w:pPr>
-        <w:pStyle w:val="aff1"/>
+        <w:pStyle w:val="List"/>
         <w:spacing w:before="240"/>
         <w:ind w:left="357" w:hanging="357"/>
         <w:rPr>
@@ -8041,7 +8003,7 @@
       <w:hyperlink r:id="rId42" w:history="1">
         <w:r>
           <w:rPr>
-            <w:rStyle w:val="af2"/>
+            <w:rStyle w:val="Hyperlink"/>
             <w:rFonts w:cs="Arial"/>
             <w:szCs w:val="20"/>
             <w:shd w:val="clear" w:color="auto" w:fill="FFFFFF"/>
@@ -8052,7 +8014,7 @@
     </w:p>
     <w:p>
       <w:pPr>
-        <w:pStyle w:val="aff1"/>
+        <w:pStyle w:val="List"/>
         <w:spacing w:before="240"/>
         <w:ind w:left="357" w:hanging="357"/>
         <w:rPr>
@@ -8109,7 +8071,7 @@
 </file>
 
 <file path=word/endnotes.xml><?xml version="1.0" encoding="utf-8"?>
-<w:endnotes xmlns:ve="http://schemas.openxmlformats.org/markup-compatibility/2006" xmlns:o="urn:schemas-microsoft-com:office:office" xmlns:r="http://schemas.openxmlformats.org/officeDocument/2006/relationships" xmlns:m="http://schemas.openxmlformats.org/officeDocument/2006/math" xmlns:v="urn:schemas-microsoft-com:vml" xmlns:wp="http://schemas.openxmlformats.org/drawingml/2006/wordprocessingDrawing" xmlns:w10="urn:schemas-microsoft-com:office:word" xmlns:w="http://schemas.openxmlformats.org/wordprocessingml/2006/main" xmlns:wne="http://schemas.microsoft.com/office/word/2006/wordml">
+<w:endnotes xmlns:wpc="http://schemas.microsoft.com/office/word/2010/wordprocessingCanvas" xmlns:cx="http://schemas.microsoft.com/office/drawing/2014/chartex" xmlns:cx1="http://schemas.microsoft.com/office/drawing/2015/9/8/chartex" xmlns:cx2="http://schemas.microsoft.com/office/drawing/2015/10/21/chartex" xmlns:cx3="http://schemas.microsoft.com/office/drawing/2016/5/9/chartex" xmlns:cx4="http://schemas.microsoft.com/office/drawing/2016/5/10/chartex" xmlns:cx5="http://schemas.microsoft.com/office/drawing/2016/5/11/chartex" xmlns:cx6="http://schemas.microsoft.com/office/drawing/2016/5/12/chartex" xmlns:cx7="http://schemas.microsoft.com/office/drawing/2016/5/13/chartex" xmlns:cx8="http://schemas.microsoft.com/office/drawing/2016/5/14/chartex" xmlns:mc="http://schemas.openxmlformats.org/markup-compatibility/2006" xmlns:aink="http://schemas.microsoft.com/office/drawing/2016/ink" xmlns:am3d="http://schemas.microsoft.com/office/drawing/2017/model3d" xmlns:o="urn:schemas-microsoft-com:office:office" xmlns:oel="http://schemas.microsoft.com/office/2019/extlst" xmlns:r="http://schemas.openxmlformats.org/officeDocument/2006/relationships" xmlns:m="http://schemas.openxmlformats.org/officeDocument/2006/math" xmlns:v="urn:schemas-microsoft-com:vml" xmlns:wp14="http://schemas.microsoft.com/office/word/2010/wordprocessingDrawing" xmlns:wp="http://schemas.openxmlformats.org/drawingml/2006/wordprocessingDrawing" xmlns:w10="urn:schemas-microsoft-com:office:word" xmlns:w="http://schemas.openxmlformats.org/wordprocessingml/2006/main" xmlns:w14="http://schemas.microsoft.com/office/word/2010/wordml" xmlns:w15="http://schemas.microsoft.com/office/word/2012/wordml" xmlns:w16cex="http://schemas.microsoft.com/office/word/2018/wordml/cex" xmlns:w16cid="http://schemas.microsoft.com/office/word/2016/wordml/cid" xmlns:w16="http://schemas.microsoft.com/office/word/2018/wordml" xmlns:w16sdtdh="http://schemas.microsoft.com/office/word/2020/wordml/sdtdatahash" xmlns:w16se="http://schemas.microsoft.com/office/word/2015/wordml/symex" xmlns:wpg="http://schemas.microsoft.com/office/word/2010/wordprocessingGroup" xmlns:wpi="http://schemas.microsoft.com/office/word/2010/wordprocessingInk" xmlns:wne="http://schemas.microsoft.com/office/word/2006/wordml" xmlns:wps="http://schemas.microsoft.com/office/word/2010/wordprocessingShape" mc:Ignorable="w14 w15 w16se w16cid w16 w16cex w16sdtdh wp14">
   <w:endnote w:type="separator" w:id="-1">
     <w:p>
       <w:r>
@@ -8131,10 +8093,10 @@
 </file>
 
 <file path=word/footer1.xml><?xml version="1.0" encoding="utf-8"?>
-<w:ftr xmlns:ve="http://schemas.openxmlformats.org/markup-compatibility/2006" xmlns:o="urn:schemas-microsoft-com:office:office" xmlns:r="http://schemas.openxmlformats.org/officeDocument/2006/relationships" xmlns:m="http://schemas.openxmlformats.org/officeDocument/2006/math" xmlns:v="urn:schemas-microsoft-com:vml" xmlns:wp="http://schemas.openxmlformats.org/drawingml/2006/wordprocessingDrawing" xmlns:w10="urn:schemas-microsoft-com:office:word" xmlns:w="http://schemas.openxmlformats.org/wordprocessingml/2006/main" xmlns:wne="http://schemas.microsoft.com/office/word/2006/wordml">
+<w:ftr xmlns:wpc="http://schemas.microsoft.com/office/word/2010/wordprocessingCanvas" xmlns:cx="http://schemas.microsoft.com/office/drawing/2014/chartex" xmlns:cx1="http://schemas.microsoft.com/office/drawing/2015/9/8/chartex" xmlns:cx2="http://schemas.microsoft.com/office/drawing/2015/10/21/chartex" xmlns:cx3="http://schemas.microsoft.com/office/drawing/2016/5/9/chartex" xmlns:cx4="http://schemas.microsoft.com/office/drawing/2016/5/10/chartex" xmlns:cx5="http://schemas.microsoft.com/office/drawing/2016/5/11/chartex" xmlns:cx6="http://schemas.microsoft.com/office/drawing/2016/5/12/chartex" xmlns:cx7="http://schemas.microsoft.com/office/drawing/2016/5/13/chartex" xmlns:cx8="http://schemas.microsoft.com/office/drawing/2016/5/14/chartex" xmlns:mc="http://schemas.openxmlformats.org/markup-compatibility/2006" xmlns:aink="http://schemas.microsoft.com/office/drawing/2016/ink" xmlns:am3d="http://schemas.microsoft.com/office/drawing/2017/model3d" xmlns:o="urn:schemas-microsoft-com:office:office" xmlns:oel="http://schemas.microsoft.com/office/2019/extlst" xmlns:r="http://schemas.openxmlformats.org/officeDocument/2006/relationships" xmlns:m="http://schemas.openxmlformats.org/officeDocument/2006/math" xmlns:v="urn:schemas-microsoft-com:vml" xmlns:wp14="http://schemas.microsoft.com/office/word/2010/wordprocessingDrawing" xmlns:wp="http://schemas.openxmlformats.org/drawingml/2006/wordprocessingDrawing" xmlns:w10="urn:schemas-microsoft-com:office:word" xmlns:w="http://schemas.openxmlformats.org/wordprocessingml/2006/main" xmlns:w14="http://schemas.microsoft.com/office/word/2010/wordml" xmlns:w15="http://schemas.microsoft.com/office/word/2012/wordml" xmlns:w16cex="http://schemas.microsoft.com/office/word/2018/wordml/cex" xmlns:w16cid="http://schemas.microsoft.com/office/word/2016/wordml/cid" xmlns:w16="http://schemas.microsoft.com/office/word/2018/wordml" xmlns:w16sdtdh="http://schemas.microsoft.com/office/word/2020/wordml/sdtdatahash" xmlns:w16se="http://schemas.microsoft.com/office/word/2015/wordml/symex" xmlns:wpg="http://schemas.microsoft.com/office/word/2010/wordprocessingGroup" xmlns:wpi="http://schemas.microsoft.com/office/word/2010/wordprocessingInk" xmlns:wne="http://schemas.microsoft.com/office/word/2006/wordml" xmlns:wps="http://schemas.microsoft.com/office/word/2010/wordprocessingShape" mc:Ignorable="w14 w15 w16se w16cid w16 w16cex w16sdtdh wp14">
   <w:p>
     <w:pPr>
-      <w:pStyle w:val="a8"/>
+      <w:pStyle w:val="Footer"/>
       <w:tabs>
         <w:tab w:val="left" w:pos="3405"/>
         <w:tab w:val="center" w:pos="3975"/>
@@ -8156,17 +8118,17 @@
   </w:p>
   <w:p>
     <w:pPr>
-      <w:pStyle w:val="a8"/>
+      <w:pStyle w:val="Footer"/>
     </w:pPr>
   </w:p>
 </w:ftr>
 </file>
 
 <file path=word/footer2.xml><?xml version="1.0" encoding="utf-8"?>
-<w:ftr xmlns:ve="http://schemas.openxmlformats.org/markup-compatibility/2006" xmlns:o="urn:schemas-microsoft-com:office:office" xmlns:r="http://schemas.openxmlformats.org/officeDocument/2006/relationships" xmlns:m="http://schemas.openxmlformats.org/officeDocument/2006/math" xmlns:v="urn:schemas-microsoft-com:vml" xmlns:wp="http://schemas.openxmlformats.org/drawingml/2006/wordprocessingDrawing" xmlns:w10="urn:schemas-microsoft-com:office:word" xmlns:w="http://schemas.openxmlformats.org/wordprocessingml/2006/main" xmlns:wne="http://schemas.microsoft.com/office/word/2006/wordml">
+<w:ftr xmlns:wpc="http://schemas.microsoft.com/office/word/2010/wordprocessingCanvas" xmlns:cx="http://schemas.microsoft.com/office/drawing/2014/chartex" xmlns:cx1="http://schemas.microsoft.com/office/drawing/2015/9/8/chartex" xmlns:cx2="http://schemas.microsoft.com/office/drawing/2015/10/21/chartex" xmlns:cx3="http://schemas.microsoft.com/office/drawing/2016/5/9/chartex" xmlns:cx4="http://schemas.microsoft.com/office/drawing/2016/5/10/chartex" xmlns:cx5="http://schemas.microsoft.com/office/drawing/2016/5/11/chartex" xmlns:cx6="http://schemas.microsoft.com/office/drawing/2016/5/12/chartex" xmlns:cx7="http://schemas.microsoft.com/office/drawing/2016/5/13/chartex" xmlns:cx8="http://schemas.microsoft.com/office/drawing/2016/5/14/chartex" xmlns:mc="http://schemas.openxmlformats.org/markup-compatibility/2006" xmlns:aink="http://schemas.microsoft.com/office/drawing/2016/ink" xmlns:am3d="http://schemas.microsoft.com/office/drawing/2017/model3d" xmlns:o="urn:schemas-microsoft-com:office:office" xmlns:oel="http://schemas.microsoft.com/office/2019/extlst" xmlns:r="http://schemas.openxmlformats.org/officeDocument/2006/relationships" xmlns:m="http://schemas.openxmlformats.org/officeDocument/2006/math" xmlns:v="urn:schemas-microsoft-com:vml" xmlns:wp14="http://schemas.microsoft.com/office/word/2010/wordprocessingDrawing" xmlns:wp="http://schemas.openxmlformats.org/drawingml/2006/wordprocessingDrawing" xmlns:w10="urn:schemas-microsoft-com:office:word" xmlns:w="http://schemas.openxmlformats.org/wordprocessingml/2006/main" xmlns:w14="http://schemas.microsoft.com/office/word/2010/wordml" xmlns:w15="http://schemas.microsoft.com/office/word/2012/wordml" xmlns:w16cex="http://schemas.microsoft.com/office/word/2018/wordml/cex" xmlns:w16cid="http://schemas.microsoft.com/office/word/2016/wordml/cid" xmlns:w16="http://schemas.microsoft.com/office/word/2018/wordml" xmlns:w16sdtdh="http://schemas.microsoft.com/office/word/2020/wordml/sdtdatahash" xmlns:w16se="http://schemas.microsoft.com/office/word/2015/wordml/symex" xmlns:wpg="http://schemas.microsoft.com/office/word/2010/wordprocessingGroup" xmlns:wpi="http://schemas.microsoft.com/office/word/2010/wordprocessingInk" xmlns:wne="http://schemas.microsoft.com/office/word/2006/wordml" xmlns:wps="http://schemas.microsoft.com/office/word/2010/wordprocessingShape" mc:Ignorable="w14 w15 w16se w16cid w16 w16cex w16sdtdh wp14">
   <w:p>
     <w:pPr>
-      <w:pStyle w:val="a8"/>
+      <w:pStyle w:val="Footer"/>
       <w:tabs>
         <w:tab w:val="left" w:pos="3405"/>
         <w:tab w:val="center" w:pos="3975"/>
@@ -8314,14 +8276,14 @@
   </w:p>
   <w:p>
     <w:pPr>
-      <w:pStyle w:val="a8"/>
+      <w:pStyle w:val="Footer"/>
     </w:pPr>
   </w:p>
 </w:ftr>
 </file>
 
 <file path=word/footnotes.xml><?xml version="1.0" encoding="utf-8"?>
-<w:footnotes xmlns:ve="http://schemas.openxmlformats.org/markup-compatibility/2006" xmlns:o="urn:schemas-microsoft-com:office:office" xmlns:r="http://schemas.openxmlformats.org/officeDocument/2006/relationships" xmlns:m="http://schemas.openxmlformats.org/officeDocument/2006/math" xmlns:v="urn:schemas-microsoft-com:vml" xmlns:wp="http://schemas.openxmlformats.org/drawingml/2006/wordprocessingDrawing" xmlns:w10="urn:schemas-microsoft-com:office:word" xmlns:w="http://schemas.openxmlformats.org/wordprocessingml/2006/main" xmlns:wne="http://schemas.microsoft.com/office/word/2006/wordml">
+<w:footnotes xmlns:wpc="http://schemas.microsoft.com/office/word/2010/wordprocessingCanvas" xmlns:cx="http://schemas.microsoft.com/office/drawing/2014/chartex" xmlns:cx1="http://schemas.microsoft.com/office/drawing/2015/9/8/chartex" xmlns:cx2="http://schemas.microsoft.com/office/drawing/2015/10/21/chartex" xmlns:cx3="http://schemas.microsoft.com/office/drawing/2016/5/9/chartex" xmlns:cx4="http://schemas.microsoft.com/office/drawing/2016/5/10/chartex" xmlns:cx5="http://schemas.microsoft.com/office/drawing/2016/5/11/chartex" xmlns:cx6="http://schemas.microsoft.com/office/drawing/2016/5/12/chartex" xmlns:cx7="http://schemas.microsoft.com/office/drawing/2016/5/13/chartex" xmlns:cx8="http://schemas.microsoft.com/office/drawing/2016/5/14/chartex" xmlns:mc="http://schemas.openxmlformats.org/markup-compatibility/2006" xmlns:aink="http://schemas.microsoft.com/office/drawing/2016/ink" xmlns:am3d="http://schemas.microsoft.com/office/drawing/2017/model3d" xmlns:o="urn:schemas-microsoft-com:office:office" xmlns:oel="http://schemas.microsoft.com/office/2019/extlst" xmlns:r="http://schemas.openxmlformats.org/officeDocument/2006/relationships" xmlns:m="http://schemas.openxmlformats.org/officeDocument/2006/math" xmlns:v="urn:schemas-microsoft-com:vml" xmlns:wp14="http://schemas.microsoft.com/office/word/2010/wordprocessingDrawing" xmlns:wp="http://schemas.openxmlformats.org/drawingml/2006/wordprocessingDrawing" xmlns:w10="urn:schemas-microsoft-com:office:word" xmlns:w="http://schemas.openxmlformats.org/wordprocessingml/2006/main" xmlns:w14="http://schemas.microsoft.com/office/word/2010/wordml" xmlns:w15="http://schemas.microsoft.com/office/word/2012/wordml" xmlns:w16cex="http://schemas.microsoft.com/office/word/2018/wordml/cex" xmlns:w16cid="http://schemas.microsoft.com/office/word/2016/wordml/cid" xmlns:w16="http://schemas.microsoft.com/office/word/2018/wordml" xmlns:w16sdtdh="http://schemas.microsoft.com/office/word/2020/wordml/sdtdatahash" xmlns:w16se="http://schemas.microsoft.com/office/word/2015/wordml/symex" xmlns:wpg="http://schemas.microsoft.com/office/word/2010/wordprocessingGroup" xmlns:wpi="http://schemas.microsoft.com/office/word/2010/wordprocessingInk" xmlns:wne="http://schemas.microsoft.com/office/word/2006/wordml" xmlns:wps="http://schemas.microsoft.com/office/word/2010/wordprocessingShape" mc:Ignorable="w14 w15 w16se w16cid w16 w16cex w16sdtdh wp14">
   <w:footnote w:type="separator" w:id="-1">
     <w:p>
       <w:r>
@@ -8343,15 +8305,15 @@
 </file>
 
 <file path=word/numbering.xml><?xml version="1.0" encoding="utf-8"?>
-<w:numbering xmlns:ve="http://schemas.openxmlformats.org/markup-compatibility/2006" xmlns:o="urn:schemas-microsoft-com:office:office" xmlns:r="http://schemas.openxmlformats.org/officeDocument/2006/relationships" xmlns:m="http://schemas.openxmlformats.org/officeDocument/2006/math" xmlns:v="urn:schemas-microsoft-com:vml" xmlns:wp="http://schemas.openxmlformats.org/drawingml/2006/wordprocessingDrawing" xmlns:w10="urn:schemas-microsoft-com:office:word" xmlns:w="http://schemas.openxmlformats.org/wordprocessingml/2006/main" xmlns:wne="http://schemas.microsoft.com/office/word/2006/wordml">
-  <w:abstractNum w:abstractNumId="0">
+<w:numbering xmlns:wpc="http://schemas.microsoft.com/office/word/2010/wordprocessingCanvas" xmlns:cx="http://schemas.microsoft.com/office/drawing/2014/chartex" xmlns:cx1="http://schemas.microsoft.com/office/drawing/2015/9/8/chartex" xmlns:cx2="http://schemas.microsoft.com/office/drawing/2015/10/21/chartex" xmlns:cx3="http://schemas.microsoft.com/office/drawing/2016/5/9/chartex" xmlns:cx4="http://schemas.microsoft.com/office/drawing/2016/5/10/chartex" xmlns:cx5="http://schemas.microsoft.com/office/drawing/2016/5/11/chartex" xmlns:cx6="http://schemas.microsoft.com/office/drawing/2016/5/12/chartex" xmlns:cx7="http://schemas.microsoft.com/office/drawing/2016/5/13/chartex" xmlns:cx8="http://schemas.microsoft.com/office/drawing/2016/5/14/chartex" xmlns:mc="http://schemas.openxmlformats.org/markup-compatibility/2006" xmlns:aink="http://schemas.microsoft.com/office/drawing/2016/ink" xmlns:am3d="http://schemas.microsoft.com/office/drawing/2017/model3d" xmlns:o="urn:schemas-microsoft-com:office:office" xmlns:oel="http://schemas.microsoft.com/office/2019/extlst" xmlns:r="http://schemas.openxmlformats.org/officeDocument/2006/relationships" xmlns:m="http://schemas.openxmlformats.org/officeDocument/2006/math" xmlns:v="urn:schemas-microsoft-com:vml" xmlns:wp14="http://schemas.microsoft.com/office/word/2010/wordprocessingDrawing" xmlns:wp="http://schemas.openxmlformats.org/drawingml/2006/wordprocessingDrawing" xmlns:w10="urn:schemas-microsoft-com:office:word" xmlns:w="http://schemas.openxmlformats.org/wordprocessingml/2006/main" xmlns:w14="http://schemas.microsoft.com/office/word/2010/wordml" xmlns:w15="http://schemas.microsoft.com/office/word/2012/wordml" xmlns:w16cex="http://schemas.microsoft.com/office/word/2018/wordml/cex" xmlns:w16cid="http://schemas.microsoft.com/office/word/2016/wordml/cid" xmlns:w16="http://schemas.microsoft.com/office/word/2018/wordml" xmlns:w16sdtdh="http://schemas.microsoft.com/office/word/2020/wordml/sdtdatahash" xmlns:w16se="http://schemas.microsoft.com/office/word/2015/wordml/symex" xmlns:wpg="http://schemas.microsoft.com/office/word/2010/wordprocessingGroup" xmlns:wpi="http://schemas.microsoft.com/office/word/2010/wordprocessingInk" xmlns:wne="http://schemas.microsoft.com/office/word/2006/wordml" xmlns:wps="http://schemas.microsoft.com/office/word/2010/wordprocessingShape" mc:Ignorable="w14 w15 w16se w16cid w16 w16cex w16sdtdh wp14">
+  <w:abstractNum w:abstractNumId="0" w15:restartNumberingAfterBreak="0">
     <w:nsid w:val="FFFFFF7C"/>
     <w:multiLevelType w:val="singleLevel"/>
     <w:tmpl w:val="FBE08162"/>
     <w:lvl w:ilvl="0">
       <w:start w:val="1"/>
       <w:numFmt w:val="decimal"/>
-      <w:pStyle w:val="5"/>
+      <w:pStyle w:val="ListNumber5"/>
       <w:lvlText w:val="%1."/>
       <w:lvlJc w:val="left"/>
       <w:pPr>
@@ -8362,14 +8324,14 @@
       </w:pPr>
     </w:lvl>
   </w:abstractNum>
-  <w:abstractNum w:abstractNumId="1">
+  <w:abstractNum w:abstractNumId="1" w15:restartNumberingAfterBreak="0">
     <w:nsid w:val="FFFFFF7D"/>
     <w:multiLevelType w:val="singleLevel"/>
     <w:tmpl w:val="DE4A7C80"/>
     <w:lvl w:ilvl="0">
       <w:start w:val="1"/>
       <w:numFmt w:val="decimal"/>
-      <w:pStyle w:val="4"/>
+      <w:pStyle w:val="ListNumber4"/>
       <w:lvlText w:val="%1."/>
       <w:lvlJc w:val="left"/>
       <w:pPr>
@@ -8380,14 +8342,14 @@
       </w:pPr>
     </w:lvl>
   </w:abstractNum>
-  <w:abstractNum w:abstractNumId="2">
+  <w:abstractNum w:abstractNumId="2" w15:restartNumberingAfterBreak="0">
     <w:nsid w:val="FFFFFF7E"/>
     <w:multiLevelType w:val="singleLevel"/>
     <w:tmpl w:val="40626210"/>
     <w:lvl w:ilvl="0">
       <w:start w:val="1"/>
       <w:numFmt w:val="decimal"/>
-      <w:pStyle w:val="3"/>
+      <w:pStyle w:val="ListNumber3"/>
       <w:lvlText w:val="%1."/>
       <w:lvlJc w:val="left"/>
       <w:pPr>
@@ -8398,14 +8360,14 @@
       </w:pPr>
     </w:lvl>
   </w:abstractNum>
-  <w:abstractNum w:abstractNumId="3">
+  <w:abstractNum w:abstractNumId="3" w15:restartNumberingAfterBreak="0">
     <w:nsid w:val="FFFFFF7F"/>
     <w:multiLevelType w:val="singleLevel"/>
     <w:tmpl w:val="29785DBC"/>
     <w:lvl w:ilvl="0">
       <w:start w:val="1"/>
       <w:numFmt w:val="decimal"/>
-      <w:pStyle w:val="2"/>
+      <w:pStyle w:val="ListNumber2"/>
       <w:lvlText w:val="%1."/>
       <w:lvlJc w:val="left"/>
       <w:pPr>
@@ -8416,14 +8378,14 @@
       </w:pPr>
     </w:lvl>
   </w:abstractNum>
-  <w:abstractNum w:abstractNumId="4">
+  <w:abstractNum w:abstractNumId="4" w15:restartNumberingAfterBreak="0">
     <w:nsid w:val="FFFFFF80"/>
     <w:multiLevelType w:val="singleLevel"/>
     <w:tmpl w:val="A19C4D02"/>
     <w:lvl w:ilvl="0">
       <w:start w:val="1"/>
       <w:numFmt w:val="bullet"/>
-      <w:pStyle w:val="50"/>
+      <w:pStyle w:val="ListBullet5"/>
       <w:lvlText w:val=""/>
       <w:lvlJc w:val="left"/>
       <w:pPr>
@@ -8437,14 +8399,14 @@
       </w:rPr>
     </w:lvl>
   </w:abstractNum>
-  <w:abstractNum w:abstractNumId="5">
+  <w:abstractNum w:abstractNumId="5" w15:restartNumberingAfterBreak="0">
     <w:nsid w:val="FFFFFF81"/>
     <w:multiLevelType w:val="singleLevel"/>
     <w:tmpl w:val="7D465F16"/>
     <w:lvl w:ilvl="0">
       <w:start w:val="1"/>
       <w:numFmt w:val="bullet"/>
-      <w:pStyle w:val="40"/>
+      <w:pStyle w:val="ListBullet4"/>
       <w:lvlText w:val=""/>
       <w:lvlJc w:val="left"/>
       <w:pPr>
@@ -8458,14 +8420,14 @@
       </w:rPr>
     </w:lvl>
   </w:abstractNum>
-  <w:abstractNum w:abstractNumId="6">
+  <w:abstractNum w:abstractNumId="6" w15:restartNumberingAfterBreak="0">
     <w:nsid w:val="FFFFFF82"/>
     <w:multiLevelType w:val="singleLevel"/>
     <w:tmpl w:val="3E84C6E6"/>
     <w:lvl w:ilvl="0">
       <w:start w:val="1"/>
       <w:numFmt w:val="bullet"/>
-      <w:pStyle w:val="30"/>
+      <w:pStyle w:val="ListBullet3"/>
       <w:lvlText w:val=""/>
       <w:lvlJc w:val="left"/>
       <w:pPr>
@@ -8479,14 +8441,14 @@
       </w:rPr>
     </w:lvl>
   </w:abstractNum>
-  <w:abstractNum w:abstractNumId="7">
+  <w:abstractNum w:abstractNumId="7" w15:restartNumberingAfterBreak="0">
     <w:nsid w:val="FFFFFF83"/>
     <w:multiLevelType w:val="singleLevel"/>
     <w:tmpl w:val="889C2AB6"/>
     <w:lvl w:ilvl="0">
       <w:start w:val="1"/>
       <w:numFmt w:val="bullet"/>
-      <w:pStyle w:val="20"/>
+      <w:pStyle w:val="ListBullet2"/>
       <w:lvlText w:val=""/>
       <w:lvlJc w:val="left"/>
       <w:pPr>
@@ -8500,14 +8462,14 @@
       </w:rPr>
     </w:lvl>
   </w:abstractNum>
-  <w:abstractNum w:abstractNumId="8">
+  <w:abstractNum w:abstractNumId="8" w15:restartNumberingAfterBreak="0">
     <w:nsid w:val="FFFFFF88"/>
     <w:multiLevelType w:val="singleLevel"/>
     <w:tmpl w:val="BF1AE614"/>
     <w:lvl w:ilvl="0">
       <w:start w:val="1"/>
       <w:numFmt w:val="decimal"/>
-      <w:pStyle w:val="a"/>
+      <w:pStyle w:val="ListNumber"/>
       <w:lvlText w:val="%1."/>
       <w:lvlJc w:val="left"/>
       <w:pPr>
@@ -8518,14 +8480,14 @@
       </w:pPr>
     </w:lvl>
   </w:abstractNum>
-  <w:abstractNum w:abstractNumId="9">
+  <w:abstractNum w:abstractNumId="9" w15:restartNumberingAfterBreak="0">
     <w:nsid w:val="FFFFFF89"/>
     <w:multiLevelType w:val="singleLevel"/>
     <w:tmpl w:val="3F888F50"/>
     <w:lvl w:ilvl="0">
       <w:start w:val="1"/>
       <w:numFmt w:val="bullet"/>
-      <w:pStyle w:val="a0"/>
+      <w:pStyle w:val="ListBullet"/>
       <w:lvlText w:val=""/>
       <w:lvlJc w:val="left"/>
       <w:pPr>
@@ -8539,7 +8501,7 @@
       </w:rPr>
     </w:lvl>
   </w:abstractNum>
-  <w:abstractNum w:abstractNumId="10">
+  <w:abstractNum w:abstractNumId="10" w15:restartNumberingAfterBreak="0">
     <w:nsid w:val="13AB3276"/>
     <w:multiLevelType w:val="multilevel"/>
     <w:tmpl w:val="5208855A"/>
@@ -8688,7 +8650,7 @@
       </w:rPr>
     </w:lvl>
   </w:abstractNum>
-  <w:abstractNum w:abstractNumId="11">
+  <w:abstractNum w:abstractNumId="11" w15:restartNumberingAfterBreak="0">
     <w:nsid w:val="14F66773"/>
     <w:multiLevelType w:val="multilevel"/>
     <w:tmpl w:val="0DBEB064"/>
@@ -8801,7 +8763,7 @@
       </w:pPr>
     </w:lvl>
   </w:abstractNum>
-  <w:abstractNum w:abstractNumId="12">
+  <w:abstractNum w:abstractNumId="12" w15:restartNumberingAfterBreak="0">
     <w:nsid w:val="1CE47C3D"/>
     <w:multiLevelType w:val="multilevel"/>
     <w:tmpl w:val="17EAE418"/>
@@ -8950,7 +8912,7 @@
       </w:rPr>
     </w:lvl>
   </w:abstractNum>
-  <w:abstractNum w:abstractNumId="13">
+  <w:abstractNum w:abstractNumId="13" w15:restartNumberingAfterBreak="0">
     <w:nsid w:val="2339776D"/>
     <w:multiLevelType w:val="multilevel"/>
     <w:tmpl w:val="BB229D1C"/>
@@ -9099,7 +9061,7 @@
       </w:rPr>
     </w:lvl>
   </w:abstractNum>
-  <w:abstractNum w:abstractNumId="14">
+  <w:abstractNum w:abstractNumId="14" w15:restartNumberingAfterBreak="0">
     <w:nsid w:val="2441139E"/>
     <w:multiLevelType w:val="multilevel"/>
     <w:tmpl w:val="2B28F630"/>
@@ -9215,14 +9177,14 @@
       </w:pPr>
     </w:lvl>
   </w:abstractNum>
-  <w:abstractNum w:abstractNumId="15">
+  <w:abstractNum w:abstractNumId="15" w15:restartNumberingAfterBreak="0">
     <w:nsid w:val="260D0959"/>
     <w:multiLevelType w:val="multilevel"/>
     <w:tmpl w:val="ED487190"/>
     <w:lvl w:ilvl="0">
       <w:start w:val="1"/>
       <w:numFmt w:val="decimal"/>
-      <w:pStyle w:val="1"/>
+      <w:pStyle w:val="Heading1"/>
       <w:suff w:val="nothing"/>
       <w:lvlText w:val="Chapter %1.  "/>
       <w:lvlJc w:val="left"/>
@@ -9258,7 +9220,7 @@
     <w:lvl w:ilvl="1">
       <w:start w:val="1"/>
       <w:numFmt w:val="decimal"/>
-      <w:pStyle w:val="21"/>
+      <w:pStyle w:val="Heading2"/>
       <w:lvlText w:val="%1.%2"/>
       <w:lvlJc w:val="left"/>
       <w:pPr>
@@ -9271,7 +9233,7 @@
     <w:lvl w:ilvl="2">
       <w:start w:val="1"/>
       <w:numFmt w:val="decimal"/>
-      <w:pStyle w:val="31"/>
+      <w:pStyle w:val="Heading3"/>
       <w:lvlText w:val="%1.%2.%3"/>
       <w:lvlJc w:val="left"/>
       <w:pPr>
@@ -9287,7 +9249,7 @@
     <w:lvl w:ilvl="3">
       <w:start w:val="1"/>
       <w:numFmt w:val="decimal"/>
-      <w:pStyle w:val="41"/>
+      <w:pStyle w:val="Heading4"/>
       <w:lvlText w:val="%1.%2.%3.%4"/>
       <w:lvlJc w:val="left"/>
       <w:pPr>
@@ -9303,7 +9265,7 @@
     <w:lvl w:ilvl="4">
       <w:start w:val="1"/>
       <w:numFmt w:val="decimal"/>
-      <w:pStyle w:val="51"/>
+      <w:pStyle w:val="Heading5"/>
       <w:lvlText w:val="%1.%2.%3.%4.%5"/>
       <w:lvlJc w:val="left"/>
       <w:pPr>
@@ -9319,7 +9281,7 @@
     <w:lvl w:ilvl="5">
       <w:start w:val="1"/>
       <w:numFmt w:val="upperLetter"/>
-      <w:pStyle w:val="6"/>
+      <w:pStyle w:val="Heading6"/>
       <w:suff w:val="nothing"/>
       <w:lvlText w:val="Appendix %6. "/>
       <w:lvlJc w:val="left"/>
@@ -9355,7 +9317,7 @@
     <w:lvl w:ilvl="6">
       <w:start w:val="1"/>
       <w:numFmt w:val="decimal"/>
-      <w:pStyle w:val="7"/>
+      <w:pStyle w:val="Heading7"/>
       <w:suff w:val="space"/>
       <w:lvlText w:val="%6.%7"/>
       <w:lvlJc w:val="left"/>
@@ -9369,7 +9331,7 @@
     <w:lvl w:ilvl="7">
       <w:start w:val="1"/>
       <w:numFmt w:val="decimal"/>
-      <w:pStyle w:val="8"/>
+      <w:pStyle w:val="Heading8"/>
       <w:lvlText w:val="%6.%7.%8 "/>
       <w:lvlJc w:val="left"/>
       <w:pPr>
@@ -9385,7 +9347,7 @@
     <w:lvl w:ilvl="8">
       <w:start w:val="1"/>
       <w:numFmt w:val="decimal"/>
-      <w:pStyle w:val="9"/>
+      <w:pStyle w:val="Heading9"/>
       <w:lvlText w:val="%1.%2.%3.%4.%5.%6.%7.%8.%9"/>
       <w:lvlJc w:val="left"/>
       <w:pPr>
@@ -9399,7 +9361,7 @@
       </w:rPr>
     </w:lvl>
   </w:abstractNum>
-  <w:abstractNum w:abstractNumId="16">
+  <w:abstractNum w:abstractNumId="16" w15:restartNumberingAfterBreak="0">
     <w:nsid w:val="2B0F157E"/>
     <w:multiLevelType w:val="multilevel"/>
     <w:tmpl w:val="58FC28EA"/>
@@ -9548,7 +9510,7 @@
       </w:rPr>
     </w:lvl>
   </w:abstractNum>
-  <w:abstractNum w:abstractNumId="17">
+  <w:abstractNum w:abstractNumId="17" w15:restartNumberingAfterBreak="0">
     <w:nsid w:val="2CB96BF0"/>
     <w:multiLevelType w:val="hybridMultilevel"/>
     <w:tmpl w:val="FFF889B8"/>
@@ -9661,7 +9623,7 @@
       </w:rPr>
     </w:lvl>
   </w:abstractNum>
-  <w:abstractNum w:abstractNumId="18">
+  <w:abstractNum w:abstractNumId="18" w15:restartNumberingAfterBreak="0">
     <w:nsid w:val="2FEB0BED"/>
     <w:multiLevelType w:val="hybridMultilevel"/>
     <w:tmpl w:val="8B7A301A"/>
@@ -9774,7 +9736,7 @@
       </w:rPr>
     </w:lvl>
   </w:abstractNum>
-  <w:abstractNum w:abstractNumId="19">
+  <w:abstractNum w:abstractNumId="19" w15:restartNumberingAfterBreak="0">
     <w:nsid w:val="464A3E53"/>
     <w:multiLevelType w:val="hybridMultilevel"/>
     <w:tmpl w:val="9A38F884"/>
@@ -9863,7 +9825,7 @@
       </w:pPr>
     </w:lvl>
   </w:abstractNum>
-  <w:abstractNum w:abstractNumId="20">
+  <w:abstractNum w:abstractNumId="20" w15:restartNumberingAfterBreak="0">
     <w:nsid w:val="47960098"/>
     <w:multiLevelType w:val="hybridMultilevel"/>
     <w:tmpl w:val="E09EB1F0"/>
@@ -9976,7 +9938,7 @@
       </w:rPr>
     </w:lvl>
   </w:abstractNum>
-  <w:abstractNum w:abstractNumId="21">
+  <w:abstractNum w:abstractNumId="21" w15:restartNumberingAfterBreak="0">
     <w:nsid w:val="5AB51D12"/>
     <w:multiLevelType w:val="hybridMultilevel"/>
     <w:tmpl w:val="FFD4061A"/>
@@ -10089,7 +10051,7 @@
       </w:rPr>
     </w:lvl>
   </w:abstractNum>
-  <w:abstractNum w:abstractNumId="22">
+  <w:abstractNum w:abstractNumId="22" w15:restartNumberingAfterBreak="0">
     <w:nsid w:val="62C44E5D"/>
     <w:multiLevelType w:val="multilevel"/>
     <w:tmpl w:val="2E60A622"/>
@@ -10238,7 +10200,7 @@
       </w:rPr>
     </w:lvl>
   </w:abstractNum>
-  <w:abstractNum w:abstractNumId="23">
+  <w:abstractNum w:abstractNumId="23" w15:restartNumberingAfterBreak="0">
     <w:nsid w:val="74AD50B4"/>
     <w:multiLevelType w:val="multilevel"/>
     <w:tmpl w:val="ABCC1F9C"/>
@@ -10386,76 +10348,76 @@
       </w:rPr>
     </w:lvl>
   </w:abstractNum>
-  <w:num w:numId="1">
+  <w:num w:numId="1" w16cid:durableId="171770761">
     <w:abstractNumId w:val="9"/>
   </w:num>
-  <w:num w:numId="2">
+  <w:num w:numId="2" w16cid:durableId="1821655827">
     <w:abstractNumId w:val="7"/>
   </w:num>
-  <w:num w:numId="3">
+  <w:num w:numId="3" w16cid:durableId="1496384812">
     <w:abstractNumId w:val="6"/>
   </w:num>
-  <w:num w:numId="4">
+  <w:num w:numId="4" w16cid:durableId="1417046078">
     <w:abstractNumId w:val="5"/>
   </w:num>
-  <w:num w:numId="5">
+  <w:num w:numId="5" w16cid:durableId="2112898008">
     <w:abstractNumId w:val="4"/>
   </w:num>
-  <w:num w:numId="6">
+  <w:num w:numId="6" w16cid:durableId="478116931">
     <w:abstractNumId w:val="8"/>
   </w:num>
-  <w:num w:numId="7">
+  <w:num w:numId="7" w16cid:durableId="954216851">
     <w:abstractNumId w:val="3"/>
   </w:num>
-  <w:num w:numId="8">
+  <w:num w:numId="8" w16cid:durableId="1963151942">
     <w:abstractNumId w:val="2"/>
   </w:num>
-  <w:num w:numId="9">
+  <w:num w:numId="9" w16cid:durableId="571617749">
     <w:abstractNumId w:val="1"/>
   </w:num>
-  <w:num w:numId="10">
+  <w:num w:numId="10" w16cid:durableId="1892380209">
     <w:abstractNumId w:val="0"/>
   </w:num>
-  <w:num w:numId="11">
+  <w:num w:numId="11" w16cid:durableId="1354526679">
     <w:abstractNumId w:val="15"/>
   </w:num>
-  <w:num w:numId="12">
+  <w:num w:numId="12" w16cid:durableId="1711302410">
     <w:abstractNumId w:val="23"/>
   </w:num>
-  <w:num w:numId="13">
+  <w:num w:numId="13" w16cid:durableId="1539585252">
     <w:abstractNumId w:val="19"/>
   </w:num>
-  <w:num w:numId="14">
+  <w:num w:numId="14" w16cid:durableId="1529755032">
     <w:abstractNumId w:val="18"/>
   </w:num>
-  <w:num w:numId="15">
+  <w:num w:numId="15" w16cid:durableId="1491824658">
     <w:abstractNumId w:val="11"/>
   </w:num>
-  <w:num w:numId="16">
+  <w:num w:numId="16" w16cid:durableId="1604026227">
     <w:abstractNumId w:val="16"/>
   </w:num>
-  <w:num w:numId="17">
+  <w:num w:numId="17" w16cid:durableId="108009368">
     <w:abstractNumId w:val="10"/>
   </w:num>
-  <w:num w:numId="18">
+  <w:num w:numId="18" w16cid:durableId="236520612">
     <w:abstractNumId w:val="12"/>
   </w:num>
-  <w:num w:numId="19">
+  <w:num w:numId="19" w16cid:durableId="442384188">
     <w:abstractNumId w:val="22"/>
   </w:num>
-  <w:num w:numId="20">
+  <w:num w:numId="20" w16cid:durableId="1572691833">
     <w:abstractNumId w:val="13"/>
   </w:num>
-  <w:num w:numId="21">
+  <w:num w:numId="21" w16cid:durableId="1940486312">
     <w:abstractNumId w:val="21"/>
   </w:num>
-  <w:num w:numId="22">
+  <w:num w:numId="22" w16cid:durableId="1526020494">
     <w:abstractNumId w:val="17"/>
   </w:num>
-  <w:num w:numId="23">
+  <w:num w:numId="23" w16cid:durableId="182599333">
     <w:abstractNumId w:val="20"/>
   </w:num>
-  <w:num w:numId="24">
+  <w:num w:numId="24" w16cid:durableId="850528752">
     <w:abstractNumId w:val="14"/>
   </w:num>
   <w:numIdMacAtCleanup w:val="23"/>
@@ -10463,17 +10425,17 @@
 </file>
 
 <file path=word/styles.xml><?xml version="1.0" encoding="utf-8"?>
-<w:styles xmlns:r="http://schemas.openxmlformats.org/officeDocument/2006/relationships" xmlns:w="http://schemas.openxmlformats.org/wordprocessingml/2006/main">
+<w:styles xmlns:mc="http://schemas.openxmlformats.org/markup-compatibility/2006" xmlns:r="http://schemas.openxmlformats.org/officeDocument/2006/relationships" xmlns:w="http://schemas.openxmlformats.org/wordprocessingml/2006/main" xmlns:w14="http://schemas.microsoft.com/office/word/2010/wordml" xmlns:w15="http://schemas.microsoft.com/office/word/2012/wordml" xmlns:w16cex="http://schemas.microsoft.com/office/word/2018/wordml/cex" xmlns:w16cid="http://schemas.microsoft.com/office/word/2016/wordml/cid" xmlns:w16="http://schemas.microsoft.com/office/word/2018/wordml" xmlns:w16sdtdh="http://schemas.microsoft.com/office/word/2020/wordml/sdtdatahash" xmlns:w16se="http://schemas.microsoft.com/office/word/2015/wordml/symex" mc:Ignorable="w14 w15 w16se w16cid w16 w16cex w16sdtdh">
   <w:docDefaults>
     <w:rPrDefault>
       <w:rPr>
         <w:rFonts w:ascii="Times New Roman" w:eastAsia="Times New Roman" w:hAnsi="Times New Roman" w:cs="Times New Roman"/>
-        <w:lang w:val="en-US" w:eastAsia="en-US" w:bidi="ar-SA"/>
+        <w:lang w:val="en-GB" w:eastAsia="en-GB" w:bidi="ar-SA"/>
       </w:rPr>
     </w:rPrDefault>
     <w:pPrDefault/>
   </w:docDefaults>
-  <w:latentStyles w:defLockedState="0" w:defUIPriority="0" w:defSemiHidden="0" w:defUnhideWhenUsed="0" w:defQFormat="0" w:count="267">
+  <w:latentStyles w:defLockedState="0" w:defUIPriority="0" w:defSemiHidden="0" w:defUnhideWhenUsed="0" w:defQFormat="0" w:count="376">
     <w:lsdException w:name="Normal" w:qFormat="1"/>
     <w:lsdException w:name="heading 1" w:qFormat="1"/>
     <w:lsdException w:name="heading 2" w:qFormat="1"/>
@@ -10653,19 +10615,128 @@
     <w:lsdException w:name="Book Title" w:uiPriority="69" w:qFormat="1"/>
     <w:lsdException w:name="Bibliography" w:uiPriority="70"/>
     <w:lsdException w:name="TOC Heading" w:semiHidden="1" w:uiPriority="71" w:unhideWhenUsed="1" w:qFormat="1"/>
+    <w:lsdException w:name="Plain Table 1" w:uiPriority="41"/>
+    <w:lsdException w:name="Plain Table 2" w:uiPriority="42"/>
+    <w:lsdException w:name="Plain Table 3" w:uiPriority="43"/>
+    <w:lsdException w:name="Plain Table 4" w:uiPriority="44"/>
+    <w:lsdException w:name="Plain Table 5" w:uiPriority="45"/>
+    <w:lsdException w:name="Grid Table Light" w:uiPriority="40"/>
+    <w:lsdException w:name="Grid Table 1 Light" w:uiPriority="46"/>
+    <w:lsdException w:name="Grid Table 2" w:uiPriority="47"/>
+    <w:lsdException w:name="Grid Table 3" w:uiPriority="48"/>
+    <w:lsdException w:name="Grid Table 4" w:uiPriority="49"/>
+    <w:lsdException w:name="Grid Table 5 Dark" w:uiPriority="50"/>
+    <w:lsdException w:name="Grid Table 6 Colorful" w:uiPriority="51"/>
+    <w:lsdException w:name="Grid Table 7 Colorful" w:uiPriority="52"/>
+    <w:lsdException w:name="Grid Table 1 Light Accent 1" w:uiPriority="46"/>
+    <w:lsdException w:name="Grid Table 2 Accent 1" w:uiPriority="47"/>
+    <w:lsdException w:name="Grid Table 3 Accent 1" w:uiPriority="48"/>
+    <w:lsdException w:name="Grid Table 4 Accent 1" w:uiPriority="49"/>
+    <w:lsdException w:name="Grid Table 5 Dark Accent 1" w:uiPriority="50"/>
+    <w:lsdException w:name="Grid Table 6 Colorful Accent 1" w:uiPriority="51"/>
+    <w:lsdException w:name="Grid Table 7 Colorful Accent 1" w:uiPriority="52"/>
+    <w:lsdException w:name="Grid Table 1 Light Accent 2" w:uiPriority="46"/>
+    <w:lsdException w:name="Grid Table 2 Accent 2" w:uiPriority="47"/>
+    <w:lsdException w:name="Grid Table 3 Accent 2" w:uiPriority="48"/>
+    <w:lsdException w:name="Grid Table 4 Accent 2" w:uiPriority="49"/>
+    <w:lsdException w:name="Grid Table 5 Dark Accent 2" w:uiPriority="50"/>
+    <w:lsdException w:name="Grid Table 6 Colorful Accent 2" w:uiPriority="51"/>
+    <w:lsdException w:name="Grid Table 7 Colorful Accent 2" w:uiPriority="52"/>
+    <w:lsdException w:name="Grid Table 1 Light Accent 3" w:uiPriority="46"/>
+    <w:lsdException w:name="Grid Table 2 Accent 3" w:uiPriority="47"/>
+    <w:lsdException w:name="Grid Table 3 Accent 3" w:uiPriority="48"/>
+    <w:lsdException w:name="Grid Table 4 Accent 3" w:uiPriority="49"/>
+    <w:lsdException w:name="Grid Table 5 Dark Accent 3" w:uiPriority="50"/>
+    <w:lsdException w:name="Grid Table 6 Colorful Accent 3" w:uiPriority="51"/>
+    <w:lsdException w:name="Grid Table 7 Colorful Accent 3" w:uiPriority="52"/>
+    <w:lsdException w:name="Grid Table 1 Light Accent 4" w:uiPriority="46"/>
+    <w:lsdException w:name="Grid Table 2 Accent 4" w:uiPriority="47"/>
+    <w:lsdException w:name="Grid Table 3 Accent 4" w:uiPriority="48"/>
+    <w:lsdException w:name="Grid Table 4 Accent 4" w:uiPriority="49"/>
+    <w:lsdException w:name="Grid Table 5 Dark Accent 4" w:uiPriority="50"/>
+    <w:lsdException w:name="Grid Table 6 Colorful Accent 4" w:uiPriority="51"/>
+    <w:lsdException w:name="Grid Table 7 Colorful Accent 4" w:uiPriority="52"/>
+    <w:lsdException w:name="Grid Table 1 Light Accent 5" w:uiPriority="46"/>
+    <w:lsdException w:name="Grid Table 2 Accent 5" w:uiPriority="47"/>
+    <w:lsdException w:name="Grid Table 3 Accent 5" w:uiPriority="48"/>
+    <w:lsdException w:name="Grid Table 4 Accent 5" w:uiPriority="49"/>
+    <w:lsdException w:name="Grid Table 5 Dark Accent 5" w:uiPriority="50"/>
+    <w:lsdException w:name="Grid Table 6 Colorful Accent 5" w:uiPriority="51"/>
+    <w:lsdException w:name="Grid Table 7 Colorful Accent 5" w:uiPriority="52"/>
+    <w:lsdException w:name="Grid Table 1 Light Accent 6" w:uiPriority="46"/>
+    <w:lsdException w:name="Grid Table 2 Accent 6" w:uiPriority="47"/>
+    <w:lsdException w:name="Grid Table 3 Accent 6" w:uiPriority="48"/>
+    <w:lsdException w:name="Grid Table 4 Accent 6" w:uiPriority="49"/>
+    <w:lsdException w:name="Grid Table 5 Dark Accent 6" w:uiPriority="50"/>
+    <w:lsdException w:name="Grid Table 6 Colorful Accent 6" w:uiPriority="51"/>
+    <w:lsdException w:name="Grid Table 7 Colorful Accent 6" w:uiPriority="52"/>
+    <w:lsdException w:name="List Table 1 Light" w:uiPriority="46"/>
+    <w:lsdException w:name="List Table 2" w:uiPriority="47"/>
+    <w:lsdException w:name="List Table 3" w:uiPriority="48"/>
+    <w:lsdException w:name="List Table 4" w:uiPriority="49"/>
+    <w:lsdException w:name="List Table 5 Dark" w:uiPriority="50"/>
+    <w:lsdException w:name="List Table 6 Colorful" w:uiPriority="51"/>
+    <w:lsdException w:name="List Table 7 Colorful" w:uiPriority="52"/>
+    <w:lsdException w:name="List Table 1 Light Accent 1" w:uiPriority="46"/>
+    <w:lsdException w:name="List Table 2 Accent 1" w:uiPriority="47"/>
+    <w:lsdException w:name="List Table 3 Accent 1" w:uiPriority="48"/>
+    <w:lsdException w:name="List Table 4 Accent 1" w:uiPriority="49"/>
+    <w:lsdException w:name="List Table 5 Dark Accent 1" w:uiPriority="50"/>
+    <w:lsdException w:name="List Table 6 Colorful Accent 1" w:uiPriority="51"/>
+    <w:lsdException w:name="List Table 7 Colorful Accent 1" w:uiPriority="52"/>
+    <w:lsdException w:name="List Table 1 Light Accent 2" w:uiPriority="46"/>
+    <w:lsdException w:name="List Table 2 Accent 2" w:uiPriority="47"/>
+    <w:lsdException w:name="List Table 3 Accent 2" w:uiPriority="48"/>
+    <w:lsdException w:name="List Table 4 Accent 2" w:uiPriority="49"/>
+    <w:lsdException w:name="List Table 5 Dark Accent 2" w:uiPriority="50"/>
+    <w:lsdException w:name="List Table 6 Colorful Accent 2" w:uiPriority="51"/>
+    <w:lsdException w:name="List Table 7 Colorful Accent 2" w:uiPriority="52"/>
+    <w:lsdException w:name="List Table 1 Light Accent 3" w:uiPriority="46"/>
+    <w:lsdException w:name="List Table 2 Accent 3" w:uiPriority="47"/>
+    <w:lsdException w:name="List Table 3 Accent 3" w:uiPriority="48"/>
+    <w:lsdException w:name="List Table 4 Accent 3" w:uiPriority="49"/>
+    <w:lsdException w:name="List Table 5 Dark Accent 3" w:uiPriority="50"/>
+    <w:lsdException w:name="List Table 6 Colorful Accent 3" w:uiPriority="51"/>
+    <w:lsdException w:name="List Table 7 Colorful Accent 3" w:uiPriority="52"/>
+    <w:lsdException w:name="List Table 1 Light Accent 4" w:uiPriority="46"/>
+    <w:lsdException w:name="List Table 2 Accent 4" w:uiPriority="47"/>
+    <w:lsdException w:name="List Table 3 Accent 4" w:uiPriority="48"/>
+    <w:lsdException w:name="List Table 4 Accent 4" w:uiPriority="49"/>
+    <w:lsdException w:name="List Table 5 Dark Accent 4" w:uiPriority="50"/>
+    <w:lsdException w:name="List Table 6 Colorful Accent 4" w:uiPriority="51"/>
+    <w:lsdException w:name="List Table 7 Colorful Accent 4" w:uiPriority="52"/>
+    <w:lsdException w:name="List Table 1 Light Accent 5" w:uiPriority="46"/>
+    <w:lsdException w:name="List Table 2 Accent 5" w:uiPriority="47"/>
+    <w:lsdException w:name="List Table 3 Accent 5" w:uiPriority="48"/>
+    <w:lsdException w:name="List Table 4 Accent 5" w:uiPriority="49"/>
+    <w:lsdException w:name="List Table 5 Dark Accent 5" w:uiPriority="50"/>
+    <w:lsdException w:name="List Table 6 Colorful Accent 5" w:uiPriority="51"/>
+    <w:lsdException w:name="List Table 7 Colorful Accent 5" w:uiPriority="52"/>
+    <w:lsdException w:name="List Table 1 Light Accent 6" w:uiPriority="46"/>
+    <w:lsdException w:name="List Table 2 Accent 6" w:uiPriority="47"/>
+    <w:lsdException w:name="List Table 3 Accent 6" w:uiPriority="48"/>
+    <w:lsdException w:name="List Table 4 Accent 6" w:uiPriority="49"/>
+    <w:lsdException w:name="List Table 5 Dark Accent 6" w:uiPriority="50"/>
+    <w:lsdException w:name="List Table 6 Colorful Accent 6" w:uiPriority="51"/>
+    <w:lsdException w:name="List Table 7 Colorful Accent 6" w:uiPriority="52"/>
+    <w:lsdException w:name="Mention" w:semiHidden="1" w:uiPriority="99" w:unhideWhenUsed="1"/>
+    <w:lsdException w:name="Smart Hyperlink" w:semiHidden="1" w:uiPriority="99" w:unhideWhenUsed="1"/>
+    <w:lsdException w:name="Hashtag" w:semiHidden="1" w:uiPriority="99" w:unhideWhenUsed="1"/>
+    <w:lsdException w:name="Unresolved Mention" w:semiHidden="1" w:uiPriority="99" w:unhideWhenUsed="1"/>
+    <w:lsdException w:name="Smart Link" w:semiHidden="1" w:uiPriority="99" w:unhideWhenUsed="1"/>
   </w:latentStyles>
-  <w:style w:type="paragraph" w:default="1" w:styleId="a1">
+  <w:style w:type="paragraph" w:default="1" w:styleId="Normal">
     <w:name w:val="Normal"/>
     <w:qFormat/>
     <w:rsid w:val="001306BB"/>
     <w:rPr>
-      <w:lang w:eastAsia="he-IL" w:bidi="he-IL"/>
+      <w:lang w:val="en-US" w:eastAsia="he-IL" w:bidi="he-IL"/>
     </w:rPr>
   </w:style>
-  <w:style w:type="paragraph" w:styleId="1">
+  <w:style w:type="paragraph" w:styleId="Heading1">
     <w:name w:val="heading 1"/>
-    <w:basedOn w:val="a1"/>
-    <w:next w:val="a2"/>
+    <w:basedOn w:val="Normal"/>
+    <w:next w:val="BodyText"/>
     <w:qFormat/>
     <w:rsid w:val="00C946D5"/>
     <w:pPr>
@@ -10687,10 +10758,10 @@
       <w:szCs w:val="28"/>
     </w:rPr>
   </w:style>
-  <w:style w:type="paragraph" w:styleId="21">
+  <w:style w:type="paragraph" w:styleId="Heading2">
     <w:name w:val="heading 2"/>
-    <w:basedOn w:val="a1"/>
-    <w:next w:val="a2"/>
+    <w:basedOn w:val="Normal"/>
+    <w:next w:val="BodyText"/>
     <w:qFormat/>
     <w:rsid w:val="00C946D5"/>
     <w:pPr>
@@ -10710,10 +10781,10 @@
       <w:szCs w:val="24"/>
     </w:rPr>
   </w:style>
-  <w:style w:type="paragraph" w:styleId="31">
+  <w:style w:type="paragraph" w:styleId="Heading3">
     <w:name w:val="heading 3"/>
-    <w:basedOn w:val="a1"/>
-    <w:next w:val="a2"/>
+    <w:basedOn w:val="Normal"/>
+    <w:next w:val="BodyText"/>
     <w:qFormat/>
     <w:rsid w:val="00C946D5"/>
     <w:pPr>
@@ -10733,10 +10804,10 @@
       <w:szCs w:val="24"/>
     </w:rPr>
   </w:style>
-  <w:style w:type="paragraph" w:styleId="41">
+  <w:style w:type="paragraph" w:styleId="Heading4">
     <w:name w:val="heading 4"/>
-    <w:basedOn w:val="31"/>
-    <w:next w:val="a2"/>
+    <w:basedOn w:val="Heading3"/>
+    <w:next w:val="BodyText"/>
     <w:qFormat/>
     <w:rsid w:val="00C946D5"/>
     <w:pPr>
@@ -10753,10 +10824,10 @@
       <w:lang w:eastAsia="en-US"/>
     </w:rPr>
   </w:style>
-  <w:style w:type="paragraph" w:styleId="51">
+  <w:style w:type="paragraph" w:styleId="Heading5">
     <w:name w:val="heading 5"/>
-    <w:basedOn w:val="a1"/>
-    <w:next w:val="a1"/>
+    <w:basedOn w:val="Normal"/>
+    <w:next w:val="Normal"/>
     <w:qFormat/>
     <w:rsid w:val="00C946D5"/>
     <w:pPr>
@@ -10782,9 +10853,9 @@
       <w:lang w:eastAsia="en-US"/>
     </w:rPr>
   </w:style>
-  <w:style w:type="paragraph" w:styleId="6">
+  <w:style w:type="paragraph" w:styleId="Heading6">
     <w:name w:val="heading 6"/>
-    <w:next w:val="a2"/>
+    <w:next w:val="BodyText"/>
     <w:qFormat/>
     <w:rsid w:val="00C946D5"/>
     <w:pPr>
@@ -10801,13 +10872,13 @@
       <w:kern w:val="28"/>
       <w:sz w:val="28"/>
       <w:szCs w:val="32"/>
-      <w:lang w:eastAsia="he-IL" w:bidi="he-IL"/>
+      <w:lang w:val="en-US" w:eastAsia="he-IL" w:bidi="he-IL"/>
     </w:rPr>
   </w:style>
-  <w:style w:type="paragraph" w:styleId="7">
+  <w:style w:type="paragraph" w:styleId="Heading7">
     <w:name w:val="heading 7"/>
-    <w:basedOn w:val="6"/>
-    <w:next w:val="a2"/>
+    <w:basedOn w:val="Heading6"/>
+    <w:next w:val="BodyText"/>
     <w:qFormat/>
     <w:rsid w:val="00C946D5"/>
     <w:pPr>
@@ -10826,10 +10897,10 @@
       <w:szCs w:val="28"/>
     </w:rPr>
   </w:style>
-  <w:style w:type="paragraph" w:styleId="8">
+  <w:style w:type="paragraph" w:styleId="Heading8">
     <w:name w:val="heading 8"/>
-    <w:basedOn w:val="7"/>
-    <w:next w:val="a2"/>
+    <w:basedOn w:val="Heading7"/>
+    <w:next w:val="BodyText"/>
     <w:qFormat/>
     <w:rsid w:val="00C946D5"/>
     <w:pPr>
@@ -10848,10 +10919,10 @@
       <w:szCs w:val="24"/>
     </w:rPr>
   </w:style>
-  <w:style w:type="paragraph" w:styleId="9">
+  <w:style w:type="paragraph" w:styleId="Heading9">
     <w:name w:val="heading 9"/>
-    <w:basedOn w:val="a1"/>
-    <w:next w:val="a1"/>
+    <w:basedOn w:val="Normal"/>
+    <w:next w:val="Normal"/>
     <w:qFormat/>
     <w:rsid w:val="00C946D5"/>
     <w:pPr>
@@ -10869,18 +10940,17 @@
       <w:szCs w:val="22"/>
     </w:rPr>
   </w:style>
-  <w:style w:type="character" w:default="1" w:styleId="a3">
+  <w:style w:type="character" w:default="1" w:styleId="DefaultParagraphFont">
     <w:name w:val="Default Paragraph Font"/>
     <w:uiPriority w:val="1"/>
     <w:semiHidden/>
     <w:unhideWhenUsed/>
   </w:style>
-  <w:style w:type="table" w:default="1" w:styleId="a4">
+  <w:style w:type="table" w:default="1" w:styleId="TableNormal">
     <w:name w:val="Normal Table"/>
     <w:uiPriority w:val="99"/>
     <w:semiHidden/>
     <w:unhideWhenUsed/>
-    <w:qFormat/>
     <w:tblPr>
       <w:tblInd w:w="0" w:type="dxa"/>
       <w:tblCellMar>
@@ -10891,15 +10961,15 @@
       </w:tblCellMar>
     </w:tblPr>
   </w:style>
-  <w:style w:type="numbering" w:default="1" w:styleId="a5">
+  <w:style w:type="numbering" w:default="1" w:styleId="NoList">
     <w:name w:val="No List"/>
     <w:uiPriority w:val="99"/>
     <w:semiHidden/>
     <w:unhideWhenUsed/>
   </w:style>
-  <w:style w:type="paragraph" w:styleId="a6">
+  <w:style w:type="paragraph" w:styleId="NormalWeb">
     <w:name w:val="Normal (Web)"/>
-    <w:basedOn w:val="a1"/>
+    <w:basedOn w:val="Normal"/>
     <w:uiPriority w:val="99"/>
     <w:rsid w:val="00C946D5"/>
     <w:pPr>
@@ -10912,9 +10982,9 @@
       <w:szCs w:val="24"/>
     </w:rPr>
   </w:style>
-  <w:style w:type="paragraph" w:styleId="a2">
+  <w:style w:type="paragraph" w:styleId="BodyText">
     <w:name w:val="Body Text"/>
-    <w:basedOn w:val="a1"/>
+    <w:basedOn w:val="Normal"/>
     <w:rsid w:val="00C946D5"/>
     <w:pPr>
       <w:spacing w:before="240" w:line="480" w:lineRule="auto"/>
@@ -10925,9 +10995,9 @@
       <w:szCs w:val="24"/>
     </w:rPr>
   </w:style>
-  <w:style w:type="paragraph" w:styleId="22">
+  <w:style w:type="paragraph" w:styleId="BodyText2">
     <w:name w:val="Body Text 2"/>
-    <w:basedOn w:val="a1"/>
+    <w:basedOn w:val="Normal"/>
     <w:rsid w:val="00C946D5"/>
     <w:rPr>
       <w:b/>
@@ -10936,18 +11006,18 @@
       <w:szCs w:val="24"/>
     </w:rPr>
   </w:style>
-  <w:style w:type="paragraph" w:styleId="a7">
+  <w:style w:type="paragraph" w:styleId="PlainText">
     <w:name w:val="Plain Text"/>
-    <w:basedOn w:val="a1"/>
+    <w:basedOn w:val="Normal"/>
     <w:rsid w:val="00C946D5"/>
     <w:rPr>
       <w:rFonts w:ascii="Courier New" w:hAnsi="Courier New"/>
     </w:rPr>
   </w:style>
-  <w:style w:type="paragraph" w:styleId="a8">
+  <w:style w:type="paragraph" w:styleId="Footer">
     <w:name w:val="footer"/>
-    <w:basedOn w:val="a1"/>
-    <w:link w:val="a9"/>
+    <w:basedOn w:val="Normal"/>
+    <w:link w:val="FooterChar"/>
     <w:uiPriority w:val="99"/>
     <w:rsid w:val="00C946D5"/>
     <w:pPr>
@@ -10960,14 +11030,14 @@
       <w:lang w:bidi="ar-SA"/>
     </w:rPr>
   </w:style>
-  <w:style w:type="character" w:styleId="aa">
+  <w:style w:type="character" w:styleId="PageNumber">
     <w:name w:val="page number"/>
-    <w:basedOn w:val="a3"/>
+    <w:basedOn w:val="DefaultParagraphFont"/>
     <w:rsid w:val="00C946D5"/>
   </w:style>
-  <w:style w:type="paragraph" w:styleId="ab">
+  <w:style w:type="paragraph" w:styleId="Header">
     <w:name w:val="header"/>
-    <w:basedOn w:val="a1"/>
+    <w:basedOn w:val="Normal"/>
     <w:rsid w:val="00C946D5"/>
     <w:pPr>
       <w:tabs>
@@ -10979,13 +11049,13 @@
       <w:lang w:eastAsia="en-US"/>
     </w:rPr>
   </w:style>
-  <w:style w:type="paragraph" w:styleId="ac">
+  <w:style w:type="paragraph" w:styleId="FootnoteText">
     <w:name w:val="footnote text"/>
-    <w:basedOn w:val="a1"/>
+    <w:basedOn w:val="Normal"/>
     <w:semiHidden/>
     <w:rsid w:val="00C946D5"/>
   </w:style>
-  <w:style w:type="character" w:styleId="ad">
+  <w:style w:type="character" w:styleId="FootnoteReference">
     <w:name w:val="footnote reference"/>
     <w:semiHidden/>
     <w:rsid w:val="00C946D5"/>
@@ -11003,9 +11073,9 @@
       <w:szCs w:val="24"/>
     </w:rPr>
   </w:style>
-  <w:style w:type="paragraph" w:styleId="ae">
+  <w:style w:type="paragraph" w:styleId="BodyTextIndent">
     <w:name w:val="Body Text Indent"/>
-    <w:basedOn w:val="a1"/>
+    <w:basedOn w:val="Normal"/>
     <w:rsid w:val="00C946D5"/>
     <w:pPr>
       <w:autoSpaceDE w:val="0"/>
@@ -11018,10 +11088,10 @@
       <w:szCs w:val="24"/>
     </w:rPr>
   </w:style>
-  <w:style w:type="paragraph" w:styleId="af">
+  <w:style w:type="paragraph" w:styleId="Caption">
     <w:name w:val="caption"/>
-    <w:basedOn w:val="a1"/>
-    <w:next w:val="a1"/>
+    <w:basedOn w:val="Normal"/>
+    <w:next w:val="Normal"/>
     <w:qFormat/>
     <w:rsid w:val="00C946D5"/>
     <w:pPr>
@@ -11033,9 +11103,9 @@
       <w:lang w:val="nl-NL" w:eastAsia="nl-NL" w:bidi="ar-SA"/>
     </w:rPr>
   </w:style>
-  <w:style w:type="paragraph" w:styleId="af0">
+  <w:style w:type="paragraph" w:styleId="Title">
     <w:name w:val="Title"/>
-    <w:basedOn w:val="a1"/>
+    <w:basedOn w:val="Normal"/>
     <w:qFormat/>
     <w:rsid w:val="00C946D5"/>
     <w:pPr>
@@ -11053,9 +11123,9 @@
       <w:lang w:val="en-GB" w:eastAsia="nl-NL" w:bidi="ar-SA"/>
     </w:rPr>
   </w:style>
-  <w:style w:type="paragraph" w:styleId="af1">
+  <w:style w:type="paragraph" w:styleId="BalloonText">
     <w:name w:val="Balloon Text"/>
-    <w:basedOn w:val="a1"/>
+    <w:basedOn w:val="Normal"/>
     <w:semiHidden/>
     <w:rsid w:val="00C946D5"/>
     <w:rPr>
@@ -11064,10 +11134,10 @@
       <w:szCs w:val="16"/>
     </w:rPr>
   </w:style>
-  <w:style w:type="paragraph" w:styleId="10">
+  <w:style w:type="paragraph" w:styleId="TOC1">
     <w:name w:val="toc 1"/>
-    <w:basedOn w:val="a1"/>
-    <w:next w:val="a1"/>
+    <w:basedOn w:val="Normal"/>
+    <w:next w:val="Normal"/>
     <w:uiPriority w:val="39"/>
     <w:rsid w:val="00C946D5"/>
     <w:pPr>
@@ -11090,10 +11160,10 @@
       <w:lang w:eastAsia="en-US"/>
     </w:rPr>
   </w:style>
-  <w:style w:type="paragraph" w:styleId="23">
+  <w:style w:type="paragraph" w:styleId="TOC2">
     <w:name w:val="toc 2"/>
-    <w:basedOn w:val="10"/>
-    <w:next w:val="a1"/>
+    <w:basedOn w:val="TOC1"/>
+    <w:next w:val="Normal"/>
     <w:uiPriority w:val="39"/>
     <w:rsid w:val="00C946D5"/>
     <w:pPr>
@@ -11114,10 +11184,10 @@
       <w:lang w:bidi="ar-SA"/>
     </w:rPr>
   </w:style>
-  <w:style w:type="paragraph" w:styleId="32">
+  <w:style w:type="paragraph" w:styleId="TOC3">
     <w:name w:val="toc 3"/>
-    <w:basedOn w:val="23"/>
-    <w:next w:val="a1"/>
+    <w:basedOn w:val="TOC2"/>
+    <w:next w:val="Normal"/>
     <w:semiHidden/>
     <w:rsid w:val="00C946D5"/>
     <w:pPr>
@@ -11135,10 +11205,10 @@
       <w:sz w:val="20"/>
     </w:rPr>
   </w:style>
-  <w:style w:type="paragraph" w:styleId="42">
+  <w:style w:type="paragraph" w:styleId="TOC4">
     <w:name w:val="toc 4"/>
-    <w:basedOn w:val="a1"/>
-    <w:next w:val="a1"/>
+    <w:basedOn w:val="Normal"/>
+    <w:next w:val="Normal"/>
     <w:autoRedefine/>
     <w:semiHidden/>
     <w:rsid w:val="00C946D5"/>
@@ -11146,10 +11216,10 @@
       <w:ind w:left="400"/>
     </w:pPr>
   </w:style>
-  <w:style w:type="paragraph" w:styleId="52">
+  <w:style w:type="paragraph" w:styleId="TOC5">
     <w:name w:val="toc 5"/>
-    <w:basedOn w:val="a1"/>
-    <w:next w:val="a1"/>
+    <w:basedOn w:val="Normal"/>
+    <w:next w:val="Normal"/>
     <w:autoRedefine/>
     <w:semiHidden/>
     <w:rsid w:val="00C946D5"/>
@@ -11157,10 +11227,10 @@
       <w:ind w:left="600"/>
     </w:pPr>
   </w:style>
-  <w:style w:type="paragraph" w:styleId="60">
+  <w:style w:type="paragraph" w:styleId="TOC6">
     <w:name w:val="toc 6"/>
-    <w:basedOn w:val="a1"/>
-    <w:next w:val="a1"/>
+    <w:basedOn w:val="Normal"/>
+    <w:next w:val="Normal"/>
     <w:autoRedefine/>
     <w:semiHidden/>
     <w:rsid w:val="00C946D5"/>
@@ -11168,10 +11238,10 @@
       <w:ind w:left="800"/>
     </w:pPr>
   </w:style>
-  <w:style w:type="paragraph" w:styleId="70">
+  <w:style w:type="paragraph" w:styleId="TOC7">
     <w:name w:val="toc 7"/>
-    <w:basedOn w:val="a1"/>
-    <w:next w:val="a1"/>
+    <w:basedOn w:val="Normal"/>
+    <w:next w:val="Normal"/>
     <w:autoRedefine/>
     <w:semiHidden/>
     <w:rsid w:val="00C946D5"/>
@@ -11179,10 +11249,10 @@
       <w:ind w:left="1000"/>
     </w:pPr>
   </w:style>
-  <w:style w:type="paragraph" w:styleId="80">
+  <w:style w:type="paragraph" w:styleId="TOC8">
     <w:name w:val="toc 8"/>
-    <w:basedOn w:val="a1"/>
-    <w:next w:val="a1"/>
+    <w:basedOn w:val="Normal"/>
+    <w:next w:val="Normal"/>
     <w:autoRedefine/>
     <w:semiHidden/>
     <w:rsid w:val="00C946D5"/>
@@ -11190,10 +11260,10 @@
       <w:ind w:left="1200"/>
     </w:pPr>
   </w:style>
-  <w:style w:type="paragraph" w:styleId="90">
+  <w:style w:type="paragraph" w:styleId="TOC9">
     <w:name w:val="toc 9"/>
-    <w:basedOn w:val="a1"/>
-    <w:next w:val="a1"/>
+    <w:basedOn w:val="Normal"/>
+    <w:next w:val="Normal"/>
     <w:autoRedefine/>
     <w:semiHidden/>
     <w:rsid w:val="00C946D5"/>
@@ -11201,7 +11271,7 @@
       <w:ind w:left="1400"/>
     </w:pPr>
   </w:style>
-  <w:style w:type="character" w:styleId="af2">
+  <w:style w:type="character" w:styleId="Hyperlink">
     <w:name w:val="Hyperlink"/>
     <w:uiPriority w:val="99"/>
     <w:rsid w:val="00C946D5"/>
@@ -11210,7 +11280,7 @@
       <w:u w:val="none"/>
     </w:rPr>
   </w:style>
-  <w:style w:type="character" w:styleId="af3">
+  <w:style w:type="character" w:styleId="CommentReference">
     <w:name w:val="annotation reference"/>
     <w:semiHidden/>
     <w:rsid w:val="00C946D5"/>
@@ -11219,15 +11289,15 @@
       <w:szCs w:val="16"/>
     </w:rPr>
   </w:style>
-  <w:style w:type="paragraph" w:styleId="af4">
+  <w:style w:type="paragraph" w:styleId="CommentText">
     <w:name w:val="annotation text"/>
-    <w:basedOn w:val="a1"/>
+    <w:basedOn w:val="Normal"/>
     <w:semiHidden/>
     <w:rsid w:val="00C946D5"/>
   </w:style>
-  <w:style w:type="paragraph" w:styleId="33">
+  <w:style w:type="paragraph" w:styleId="BodyText3">
     <w:name w:val="Body Text 3"/>
-    <w:basedOn w:val="a1"/>
+    <w:basedOn w:val="Normal"/>
     <w:rsid w:val="00C946D5"/>
     <w:pPr>
       <w:widowControl w:val="0"/>
@@ -11238,9 +11308,9 @@
       <w:lang w:eastAsia="en-US" w:bidi="ar-SA"/>
     </w:rPr>
   </w:style>
-  <w:style w:type="paragraph" w:styleId="24">
+  <w:style w:type="paragraph" w:styleId="BodyTextIndent2">
     <w:name w:val="Body Text Indent 2"/>
-    <w:basedOn w:val="a1"/>
+    <w:basedOn w:val="Normal"/>
     <w:rsid w:val="00C946D5"/>
     <w:pPr>
       <w:pBdr>
@@ -11260,7 +11330,7 @@
       <w:lang w:val="en-GB" w:eastAsia="en-US" w:bidi="ar-SA"/>
     </w:rPr>
   </w:style>
-  <w:style w:type="character" w:styleId="af5">
+  <w:style w:type="character" w:styleId="FollowedHyperlink">
     <w:name w:val="FollowedHyperlink"/>
     <w:rsid w:val="00C946D5"/>
     <w:rPr>
@@ -11268,9 +11338,9 @@
       <w:u w:val="none"/>
     </w:rPr>
   </w:style>
-  <w:style w:type="paragraph" w:styleId="34">
+  <w:style w:type="paragraph" w:styleId="BodyTextIndent3">
     <w:name w:val="Body Text Indent 3"/>
-    <w:basedOn w:val="a1"/>
+    <w:basedOn w:val="Normal"/>
     <w:rsid w:val="00C946D5"/>
     <w:pPr>
       <w:widowControl w:val="0"/>
@@ -11282,10 +11352,10 @@
       <w:szCs w:val="24"/>
     </w:rPr>
   </w:style>
-  <w:style w:type="paragraph" w:styleId="af6">
+  <w:style w:type="paragraph" w:styleId="TableofFigures">
     <w:name w:val="table of figures"/>
-    <w:basedOn w:val="a1"/>
-    <w:next w:val="a1"/>
+    <w:basedOn w:val="Normal"/>
+    <w:next w:val="Normal"/>
     <w:autoRedefine/>
     <w:uiPriority w:val="99"/>
     <w:rsid w:val="002B6903"/>
@@ -11300,9 +11370,9 @@
       <w:sz w:val="24"/>
     </w:rPr>
   </w:style>
-  <w:style w:type="paragraph" w:styleId="af7">
+  <w:style w:type="paragraph" w:styleId="DocumentMap">
     <w:name w:val="Document Map"/>
-    <w:basedOn w:val="a1"/>
+    <w:basedOn w:val="Normal"/>
     <w:semiHidden/>
     <w:rsid w:val="00C946D5"/>
     <w:pPr>
@@ -11314,7 +11384,7 @@
   </w:style>
   <w:style w:type="paragraph" w:customStyle="1" w:styleId="AuthorNote">
     <w:name w:val="AuthorNote"/>
-    <w:basedOn w:val="a2"/>
+    <w:basedOn w:val="BodyText"/>
     <w:rsid w:val="00C946D5"/>
     <w:pPr>
       <w:spacing w:line="240" w:lineRule="auto"/>
@@ -11324,18 +11394,18 @@
       <w:sz w:val="18"/>
     </w:rPr>
   </w:style>
-  <w:style w:type="paragraph" w:styleId="af8">
+  <w:style w:type="paragraph" w:styleId="BlockText">
     <w:name w:val="Block Text"/>
-    <w:basedOn w:val="a1"/>
+    <w:basedOn w:val="Normal"/>
     <w:rsid w:val="00C946D5"/>
     <w:pPr>
       <w:spacing w:after="120"/>
       <w:ind w:left="1440" w:right="1440"/>
     </w:pPr>
   </w:style>
-  <w:style w:type="paragraph" w:styleId="af9">
+  <w:style w:type="paragraph" w:styleId="BodyTextFirstIndent">
     <w:name w:val="Body Text First Indent"/>
-    <w:basedOn w:val="a2"/>
+    <w:basedOn w:val="BodyText"/>
     <w:rsid w:val="00C946D5"/>
     <w:pPr>
       <w:spacing w:before="0" w:after="120" w:line="240" w:lineRule="auto"/>
@@ -11345,9 +11415,9 @@
       <w:szCs w:val="20"/>
     </w:rPr>
   </w:style>
-  <w:style w:type="paragraph" w:styleId="25">
+  <w:style w:type="paragraph" w:styleId="BodyTextFirstIndent2">
     <w:name w:val="Body Text First Indent 2"/>
-    <w:basedOn w:val="ae"/>
+    <w:basedOn w:val="BodyTextIndent"/>
     <w:rsid w:val="00C946D5"/>
     <w:pPr>
       <w:autoSpaceDE/>
@@ -11361,18 +11431,18 @@
       <w:szCs w:val="20"/>
     </w:rPr>
   </w:style>
-  <w:style w:type="paragraph" w:styleId="afa">
+  <w:style w:type="paragraph" w:styleId="Closing">
     <w:name w:val="Closing"/>
-    <w:basedOn w:val="a1"/>
+    <w:basedOn w:val="Normal"/>
     <w:rsid w:val="00C946D5"/>
     <w:pPr>
       <w:ind w:left="4320"/>
     </w:pPr>
   </w:style>
-  <w:style w:type="paragraph" w:styleId="afb">
+  <w:style w:type="paragraph" w:styleId="CommentSubject">
     <w:name w:val="annotation subject"/>
-    <w:basedOn w:val="af4"/>
-    <w:next w:val="af4"/>
+    <w:basedOn w:val="CommentText"/>
+    <w:next w:val="CommentText"/>
     <w:semiHidden/>
     <w:rsid w:val="00C946D5"/>
     <w:rPr>
@@ -11380,26 +11450,26 @@
       <w:bCs/>
     </w:rPr>
   </w:style>
-  <w:style w:type="paragraph" w:styleId="afc">
+  <w:style w:type="paragraph" w:styleId="Date">
     <w:name w:val="Date"/>
-    <w:basedOn w:val="a1"/>
-    <w:next w:val="a1"/>
+    <w:basedOn w:val="Normal"/>
+    <w:next w:val="Normal"/>
     <w:rsid w:val="00C946D5"/>
   </w:style>
-  <w:style w:type="paragraph" w:styleId="afd">
+  <w:style w:type="paragraph" w:styleId="EmailSignature">
     <w:name w:val="E-mail Signature"/>
-    <w:basedOn w:val="a1"/>
+    <w:basedOn w:val="Normal"/>
     <w:rsid w:val="00C946D5"/>
   </w:style>
-  <w:style w:type="paragraph" w:styleId="afe">
+  <w:style w:type="paragraph" w:styleId="EndnoteText">
     <w:name w:val="endnote text"/>
-    <w:basedOn w:val="a1"/>
+    <w:basedOn w:val="Normal"/>
     <w:semiHidden/>
     <w:rsid w:val="00C946D5"/>
   </w:style>
-  <w:style w:type="paragraph" w:styleId="aff">
+  <w:style w:type="paragraph" w:styleId="EnvelopeAddress">
     <w:name w:val="envelope address"/>
-    <w:basedOn w:val="a1"/>
+    <w:basedOn w:val="Normal"/>
     <w:rsid w:val="00C946D5"/>
     <w:pPr>
       <w:framePr w:w="7920" w:h="1980" w:hRule="exact" w:hSpace="180" w:wrap="auto" w:hAnchor="page" w:xAlign="center" w:yAlign="bottom"/>
@@ -11411,35 +11481,35 @@
       <w:szCs w:val="24"/>
     </w:rPr>
   </w:style>
-  <w:style w:type="paragraph" w:styleId="26">
+  <w:style w:type="paragraph" w:styleId="EnvelopeReturn">
     <w:name w:val="envelope return"/>
-    <w:basedOn w:val="a1"/>
+    <w:basedOn w:val="Normal"/>
     <w:rsid w:val="00C946D5"/>
     <w:rPr>
       <w:rFonts w:ascii="Arial" w:hAnsi="Arial" w:cs="Arial"/>
     </w:rPr>
   </w:style>
-  <w:style w:type="paragraph" w:styleId="HTML">
+  <w:style w:type="paragraph" w:styleId="HTMLAddress">
     <w:name w:val="HTML Address"/>
-    <w:basedOn w:val="a1"/>
+    <w:basedOn w:val="Normal"/>
     <w:rsid w:val="00C946D5"/>
     <w:rPr>
       <w:i/>
       <w:iCs/>
     </w:rPr>
   </w:style>
-  <w:style w:type="paragraph" w:styleId="HTML0">
+  <w:style w:type="paragraph" w:styleId="HTMLPreformatted">
     <w:name w:val="HTML Preformatted"/>
-    <w:basedOn w:val="a1"/>
+    <w:basedOn w:val="Normal"/>
     <w:rsid w:val="00C946D5"/>
     <w:rPr>
       <w:rFonts w:ascii="Courier New" w:hAnsi="Courier New" w:cs="Courier New"/>
     </w:rPr>
   </w:style>
-  <w:style w:type="paragraph" w:styleId="11">
+  <w:style w:type="paragraph" w:styleId="Index1">
     <w:name w:val="index 1"/>
-    <w:basedOn w:val="a1"/>
-    <w:next w:val="a1"/>
+    <w:basedOn w:val="Normal"/>
+    <w:next w:val="Normal"/>
     <w:autoRedefine/>
     <w:semiHidden/>
     <w:rsid w:val="00C946D5"/>
@@ -11447,10 +11517,10 @@
       <w:ind w:left="200" w:hanging="200"/>
     </w:pPr>
   </w:style>
-  <w:style w:type="paragraph" w:styleId="27">
+  <w:style w:type="paragraph" w:styleId="Index2">
     <w:name w:val="index 2"/>
-    <w:basedOn w:val="a1"/>
-    <w:next w:val="a1"/>
+    <w:basedOn w:val="Normal"/>
+    <w:next w:val="Normal"/>
     <w:autoRedefine/>
     <w:semiHidden/>
     <w:rsid w:val="00C946D5"/>
@@ -11458,10 +11528,10 @@
       <w:ind w:left="400" w:hanging="200"/>
     </w:pPr>
   </w:style>
-  <w:style w:type="paragraph" w:styleId="35">
+  <w:style w:type="paragraph" w:styleId="Index3">
     <w:name w:val="index 3"/>
-    <w:basedOn w:val="a1"/>
-    <w:next w:val="a1"/>
+    <w:basedOn w:val="Normal"/>
+    <w:next w:val="Normal"/>
     <w:autoRedefine/>
     <w:semiHidden/>
     <w:rsid w:val="00C946D5"/>
@@ -11469,10 +11539,10 @@
       <w:ind w:left="600" w:hanging="200"/>
     </w:pPr>
   </w:style>
-  <w:style w:type="paragraph" w:styleId="43">
+  <w:style w:type="paragraph" w:styleId="Index4">
     <w:name w:val="index 4"/>
-    <w:basedOn w:val="a1"/>
-    <w:next w:val="a1"/>
+    <w:basedOn w:val="Normal"/>
+    <w:next w:val="Normal"/>
     <w:autoRedefine/>
     <w:semiHidden/>
     <w:rsid w:val="00C946D5"/>
@@ -11480,10 +11550,10 @@
       <w:ind w:left="800" w:hanging="200"/>
     </w:pPr>
   </w:style>
-  <w:style w:type="paragraph" w:styleId="53">
+  <w:style w:type="paragraph" w:styleId="Index5">
     <w:name w:val="index 5"/>
-    <w:basedOn w:val="a1"/>
-    <w:next w:val="a1"/>
+    <w:basedOn w:val="Normal"/>
+    <w:next w:val="Normal"/>
     <w:autoRedefine/>
     <w:semiHidden/>
     <w:rsid w:val="00C946D5"/>
@@ -11491,10 +11561,10 @@
       <w:ind w:left="1000" w:hanging="200"/>
     </w:pPr>
   </w:style>
-  <w:style w:type="paragraph" w:styleId="61">
+  <w:style w:type="paragraph" w:styleId="Index6">
     <w:name w:val="index 6"/>
-    <w:basedOn w:val="a1"/>
-    <w:next w:val="a1"/>
+    <w:basedOn w:val="Normal"/>
+    <w:next w:val="Normal"/>
     <w:autoRedefine/>
     <w:semiHidden/>
     <w:rsid w:val="00C946D5"/>
@@ -11502,10 +11572,10 @@
       <w:ind w:left="1200" w:hanging="200"/>
     </w:pPr>
   </w:style>
-  <w:style w:type="paragraph" w:styleId="71">
+  <w:style w:type="paragraph" w:styleId="Index7">
     <w:name w:val="index 7"/>
-    <w:basedOn w:val="a1"/>
-    <w:next w:val="a1"/>
+    <w:basedOn w:val="Normal"/>
+    <w:next w:val="Normal"/>
     <w:autoRedefine/>
     <w:semiHidden/>
     <w:rsid w:val="00C946D5"/>
@@ -11513,10 +11583,10 @@
       <w:ind w:left="1400" w:hanging="200"/>
     </w:pPr>
   </w:style>
-  <w:style w:type="paragraph" w:styleId="81">
+  <w:style w:type="paragraph" w:styleId="Index8">
     <w:name w:val="index 8"/>
-    <w:basedOn w:val="a1"/>
-    <w:next w:val="a1"/>
+    <w:basedOn w:val="Normal"/>
+    <w:next w:val="Normal"/>
     <w:autoRedefine/>
     <w:semiHidden/>
     <w:rsid w:val="00C946D5"/>
@@ -11524,10 +11594,10 @@
       <w:ind w:left="1600" w:hanging="200"/>
     </w:pPr>
   </w:style>
-  <w:style w:type="paragraph" w:styleId="91">
+  <w:style w:type="paragraph" w:styleId="Index9">
     <w:name w:val="index 9"/>
-    <w:basedOn w:val="a1"/>
-    <w:next w:val="a1"/>
+    <w:basedOn w:val="Normal"/>
+    <w:next w:val="Normal"/>
     <w:autoRedefine/>
     <w:semiHidden/>
     <w:rsid w:val="00C946D5"/>
@@ -11535,10 +11605,10 @@
       <w:ind w:left="1800" w:hanging="200"/>
     </w:pPr>
   </w:style>
-  <w:style w:type="paragraph" w:styleId="aff0">
+  <w:style w:type="paragraph" w:styleId="IndexHeading">
     <w:name w:val="index heading"/>
-    <w:basedOn w:val="a1"/>
-    <w:next w:val="11"/>
+    <w:basedOn w:val="Normal"/>
+    <w:next w:val="Index1"/>
     <w:semiHidden/>
     <w:rsid w:val="00C946D5"/>
     <w:rPr>
@@ -11547,9 +11617,9 @@
       <w:bCs/>
     </w:rPr>
   </w:style>
-  <w:style w:type="paragraph" w:styleId="aff1">
+  <w:style w:type="paragraph" w:styleId="List">
     <w:name w:val="List"/>
-    <w:basedOn w:val="a1"/>
+    <w:basedOn w:val="Normal"/>
     <w:rsid w:val="00C946D5"/>
     <w:pPr>
       <w:keepLines/>
@@ -11561,41 +11631,41 @@
       <w:szCs w:val="24"/>
     </w:rPr>
   </w:style>
-  <w:style w:type="paragraph" w:styleId="28">
+  <w:style w:type="paragraph" w:styleId="List2">
     <w:name w:val="List 2"/>
-    <w:basedOn w:val="a1"/>
+    <w:basedOn w:val="Normal"/>
     <w:rsid w:val="00C946D5"/>
     <w:pPr>
       <w:ind w:left="720" w:hanging="360"/>
     </w:pPr>
   </w:style>
-  <w:style w:type="paragraph" w:styleId="36">
+  <w:style w:type="paragraph" w:styleId="List3">
     <w:name w:val="List 3"/>
-    <w:basedOn w:val="a1"/>
+    <w:basedOn w:val="Normal"/>
     <w:rsid w:val="00C946D5"/>
     <w:pPr>
       <w:ind w:left="1080" w:hanging="360"/>
     </w:pPr>
   </w:style>
-  <w:style w:type="paragraph" w:styleId="44">
+  <w:style w:type="paragraph" w:styleId="List4">
     <w:name w:val="List 4"/>
-    <w:basedOn w:val="a1"/>
+    <w:basedOn w:val="Normal"/>
     <w:rsid w:val="00C946D5"/>
     <w:pPr>
       <w:ind w:left="1440" w:hanging="360"/>
     </w:pPr>
   </w:style>
-  <w:style w:type="paragraph" w:styleId="54">
+  <w:style w:type="paragraph" w:styleId="List5">
     <w:name w:val="List 5"/>
-    <w:basedOn w:val="a1"/>
+    <w:basedOn w:val="Normal"/>
     <w:rsid w:val="00C946D5"/>
     <w:pPr>
       <w:ind w:left="1800" w:hanging="360"/>
     </w:pPr>
   </w:style>
-  <w:style w:type="paragraph" w:styleId="a0">
+  <w:style w:type="paragraph" w:styleId="ListBullet">
     <w:name w:val="List Bullet"/>
-    <w:basedOn w:val="a1"/>
+    <w:basedOn w:val="Normal"/>
     <w:rsid w:val="00C946D5"/>
     <w:pPr>
       <w:numPr>
@@ -11603,9 +11673,9 @@
       </w:numPr>
     </w:pPr>
   </w:style>
-  <w:style w:type="paragraph" w:styleId="20">
+  <w:style w:type="paragraph" w:styleId="ListBullet2">
     <w:name w:val="List Bullet 2"/>
-    <w:basedOn w:val="a1"/>
+    <w:basedOn w:val="Normal"/>
     <w:rsid w:val="00C946D5"/>
     <w:pPr>
       <w:numPr>
@@ -11613,9 +11683,9 @@
       </w:numPr>
     </w:pPr>
   </w:style>
-  <w:style w:type="paragraph" w:styleId="30">
+  <w:style w:type="paragraph" w:styleId="ListBullet3">
     <w:name w:val="List Bullet 3"/>
-    <w:basedOn w:val="a1"/>
+    <w:basedOn w:val="Normal"/>
     <w:rsid w:val="00C946D5"/>
     <w:pPr>
       <w:numPr>
@@ -11623,9 +11693,9 @@
       </w:numPr>
     </w:pPr>
   </w:style>
-  <w:style w:type="paragraph" w:styleId="40">
+  <w:style w:type="paragraph" w:styleId="ListBullet4">
     <w:name w:val="List Bullet 4"/>
-    <w:basedOn w:val="a1"/>
+    <w:basedOn w:val="Normal"/>
     <w:rsid w:val="00C946D5"/>
     <w:pPr>
       <w:numPr>
@@ -11633,9 +11703,9 @@
       </w:numPr>
     </w:pPr>
   </w:style>
-  <w:style w:type="paragraph" w:styleId="50">
+  <w:style w:type="paragraph" w:styleId="ListBullet5">
     <w:name w:val="List Bullet 5"/>
-    <w:basedOn w:val="a1"/>
+    <w:basedOn w:val="Normal"/>
     <w:rsid w:val="00C946D5"/>
     <w:pPr>
       <w:numPr>
@@ -11643,54 +11713,54 @@
       </w:numPr>
     </w:pPr>
   </w:style>
-  <w:style w:type="paragraph" w:styleId="aff2">
+  <w:style w:type="paragraph" w:styleId="ListContinue">
     <w:name w:val="List Continue"/>
-    <w:basedOn w:val="a1"/>
+    <w:basedOn w:val="Normal"/>
     <w:rsid w:val="00C946D5"/>
     <w:pPr>
       <w:spacing w:after="120"/>
       <w:ind w:left="360"/>
     </w:pPr>
   </w:style>
-  <w:style w:type="paragraph" w:styleId="29">
+  <w:style w:type="paragraph" w:styleId="ListContinue2">
     <w:name w:val="List Continue 2"/>
-    <w:basedOn w:val="a1"/>
+    <w:basedOn w:val="Normal"/>
     <w:rsid w:val="00C946D5"/>
     <w:pPr>
       <w:spacing w:after="120"/>
       <w:ind w:left="720"/>
     </w:pPr>
   </w:style>
-  <w:style w:type="paragraph" w:styleId="37">
+  <w:style w:type="paragraph" w:styleId="ListContinue3">
     <w:name w:val="List Continue 3"/>
-    <w:basedOn w:val="a1"/>
+    <w:basedOn w:val="Normal"/>
     <w:rsid w:val="00C946D5"/>
     <w:pPr>
       <w:spacing w:after="120"/>
       <w:ind w:left="1080"/>
     </w:pPr>
   </w:style>
-  <w:style w:type="paragraph" w:styleId="45">
+  <w:style w:type="paragraph" w:styleId="ListContinue4">
     <w:name w:val="List Continue 4"/>
-    <w:basedOn w:val="a1"/>
+    <w:basedOn w:val="Normal"/>
     <w:rsid w:val="00C946D5"/>
     <w:pPr>
       <w:spacing w:after="120"/>
       <w:ind w:left="1440"/>
     </w:pPr>
   </w:style>
-  <w:style w:type="paragraph" w:styleId="55">
+  <w:style w:type="paragraph" w:styleId="ListContinue5">
     <w:name w:val="List Continue 5"/>
-    <w:basedOn w:val="a1"/>
+    <w:basedOn w:val="Normal"/>
     <w:rsid w:val="00C946D5"/>
     <w:pPr>
       <w:spacing w:after="120"/>
       <w:ind w:left="1800"/>
     </w:pPr>
   </w:style>
-  <w:style w:type="paragraph" w:styleId="a">
+  <w:style w:type="paragraph" w:styleId="ListNumber">
     <w:name w:val="List Number"/>
-    <w:basedOn w:val="a1"/>
+    <w:basedOn w:val="Normal"/>
     <w:rsid w:val="00C946D5"/>
     <w:pPr>
       <w:numPr>
@@ -11698,9 +11768,9 @@
       </w:numPr>
     </w:pPr>
   </w:style>
-  <w:style w:type="paragraph" w:styleId="2">
+  <w:style w:type="paragraph" w:styleId="ListNumber2">
     <w:name w:val="List Number 2"/>
-    <w:basedOn w:val="a1"/>
+    <w:basedOn w:val="Normal"/>
     <w:rsid w:val="00C946D5"/>
     <w:pPr>
       <w:numPr>
@@ -11708,9 +11778,9 @@
       </w:numPr>
     </w:pPr>
   </w:style>
-  <w:style w:type="paragraph" w:styleId="3">
+  <w:style w:type="paragraph" w:styleId="ListNumber3">
     <w:name w:val="List Number 3"/>
-    <w:basedOn w:val="a1"/>
+    <w:basedOn w:val="Normal"/>
     <w:rsid w:val="00C946D5"/>
     <w:pPr>
       <w:numPr>
@@ -11718,9 +11788,9 @@
       </w:numPr>
     </w:pPr>
   </w:style>
-  <w:style w:type="paragraph" w:styleId="4">
+  <w:style w:type="paragraph" w:styleId="ListNumber4">
     <w:name w:val="List Number 4"/>
-    <w:basedOn w:val="a1"/>
+    <w:basedOn w:val="Normal"/>
     <w:rsid w:val="00C946D5"/>
     <w:pPr>
       <w:numPr>
@@ -11728,9 +11798,9 @@
       </w:numPr>
     </w:pPr>
   </w:style>
-  <w:style w:type="paragraph" w:styleId="5">
+  <w:style w:type="paragraph" w:styleId="ListNumber5">
     <w:name w:val="List Number 5"/>
-    <w:basedOn w:val="a1"/>
+    <w:basedOn w:val="Normal"/>
     <w:rsid w:val="00C946D5"/>
     <w:pPr>
       <w:numPr>
@@ -11738,7 +11808,7 @@
       </w:numPr>
     </w:pPr>
   </w:style>
-  <w:style w:type="paragraph" w:styleId="aff3">
+  <w:style w:type="paragraph" w:styleId="MacroText">
     <w:name w:val="macro"/>
     <w:semiHidden/>
     <w:rsid w:val="00C946D5"/>
@@ -11757,12 +11827,12 @@
     </w:pPr>
     <w:rPr>
       <w:rFonts w:ascii="Courier New" w:hAnsi="Courier New" w:cs="Courier New"/>
-      <w:lang w:eastAsia="he-IL" w:bidi="he-IL"/>
+      <w:lang w:val="en-US" w:eastAsia="he-IL" w:bidi="he-IL"/>
     </w:rPr>
   </w:style>
-  <w:style w:type="paragraph" w:styleId="aff4">
+  <w:style w:type="paragraph" w:styleId="MessageHeader">
     <w:name w:val="Message Header"/>
-    <w:basedOn w:val="a1"/>
+    <w:basedOn w:val="Normal"/>
     <w:rsid w:val="00C946D5"/>
     <w:pPr>
       <w:pBdr>
@@ -11780,37 +11850,37 @@
       <w:szCs w:val="24"/>
     </w:rPr>
   </w:style>
-  <w:style w:type="paragraph" w:styleId="aff5">
+  <w:style w:type="paragraph" w:styleId="NormalIndent">
     <w:name w:val="Normal Indent"/>
-    <w:basedOn w:val="a1"/>
+    <w:basedOn w:val="Normal"/>
     <w:rsid w:val="00C946D5"/>
     <w:pPr>
       <w:ind w:left="720"/>
     </w:pPr>
   </w:style>
-  <w:style w:type="paragraph" w:styleId="aff6">
+  <w:style w:type="paragraph" w:styleId="NoteHeading">
     <w:name w:val="Note Heading"/>
-    <w:basedOn w:val="a1"/>
-    <w:next w:val="a1"/>
+    <w:basedOn w:val="Normal"/>
+    <w:next w:val="Normal"/>
     <w:rsid w:val="00C946D5"/>
   </w:style>
-  <w:style w:type="paragraph" w:styleId="aff7">
+  <w:style w:type="paragraph" w:styleId="Salutation">
     <w:name w:val="Salutation"/>
-    <w:basedOn w:val="a1"/>
-    <w:next w:val="a1"/>
+    <w:basedOn w:val="Normal"/>
+    <w:next w:val="Normal"/>
     <w:rsid w:val="00C946D5"/>
   </w:style>
-  <w:style w:type="paragraph" w:styleId="aff8">
+  <w:style w:type="paragraph" w:styleId="Signature">
     <w:name w:val="Signature"/>
-    <w:basedOn w:val="a1"/>
+    <w:basedOn w:val="Normal"/>
     <w:rsid w:val="00C946D5"/>
     <w:pPr>
       <w:ind w:left="4320"/>
     </w:pPr>
   </w:style>
-  <w:style w:type="paragraph" w:styleId="aff9">
+  <w:style w:type="paragraph" w:styleId="Subtitle">
     <w:name w:val="Subtitle"/>
-    <w:basedOn w:val="a1"/>
+    <w:basedOn w:val="Normal"/>
     <w:qFormat/>
     <w:rsid w:val="00C946D5"/>
     <w:pPr>
@@ -11838,7 +11908,7 @@
   </w:style>
   <w:style w:type="paragraph" w:customStyle="1" w:styleId="LeadQuote">
     <w:name w:val="LeadQuote"/>
-    <w:basedOn w:val="a2"/>
+    <w:basedOn w:val="BodyText"/>
     <w:next w:val="LeadReference"/>
     <w:rsid w:val="00C946D5"/>
     <w:pPr>
@@ -11848,7 +11918,7 @@
   <w:style w:type="paragraph" w:customStyle="1" w:styleId="LeadReference">
     <w:name w:val="LeadReference"/>
     <w:basedOn w:val="LeadQuote"/>
-    <w:next w:val="a2"/>
+    <w:next w:val="BodyText"/>
     <w:rsid w:val="00C946D5"/>
     <w:pPr>
       <w:spacing w:before="0"/>
@@ -11858,12 +11928,11 @@
       <w:i/>
     </w:rPr>
   </w:style>
-  <w:style w:type="table" w:styleId="affa">
+  <w:style w:type="table" w:styleId="TableGrid">
     <w:name w:val="Table Grid"/>
-    <w:basedOn w:val="a4"/>
+    <w:basedOn w:val="TableNormal"/>
     <w:rsid w:val="00BE006B"/>
     <w:tblPr>
-      <w:tblInd w:w="0" w:type="dxa"/>
       <w:tblBorders>
         <w:top w:val="single" w:sz="4" w:space="0" w:color="000000"/>
         <w:left w:val="single" w:sz="4" w:space="0" w:color="000000"/>
@@ -11872,15 +11941,9 @@
         <w:insideH w:val="single" w:sz="4" w:space="0" w:color="000000"/>
         <w:insideV w:val="single" w:sz="4" w:space="0" w:color="000000"/>
       </w:tblBorders>
-      <w:tblCellMar>
-        <w:top w:w="0" w:type="dxa"/>
-        <w:left w:w="108" w:type="dxa"/>
-        <w:bottom w:w="0" w:type="dxa"/>
-        <w:right w:w="108" w:type="dxa"/>
-      </w:tblCellMar>
     </w:tblPr>
   </w:style>
-  <w:style w:type="character" w:styleId="HTML1">
+  <w:style w:type="character" w:styleId="HTMLKeyboard">
     <w:name w:val="HTML Keyboard"/>
     <w:rsid w:val="00C946D5"/>
     <w:rPr>
@@ -11889,9 +11952,9 @@
       <w:szCs w:val="20"/>
     </w:rPr>
   </w:style>
-  <w:style w:type="character" w:customStyle="1" w:styleId="a9">
-    <w:name w:val="Нижний колонтитул Знак"/>
-    <w:link w:val="a8"/>
+  <w:style w:type="character" w:customStyle="1" w:styleId="FooterChar">
+    <w:name w:val="Footer Char"/>
+    <w:link w:val="Footer"/>
     <w:uiPriority w:val="99"/>
     <w:rsid w:val="009817CF"/>
     <w:rPr>
@@ -11900,8 +11963,8 @@
   </w:style>
   <w:style w:type="paragraph" w:customStyle="1" w:styleId="Style1">
     <w:name w:val="Style1"/>
-    <w:basedOn w:val="a1"/>
-    <w:next w:val="a2"/>
+    <w:basedOn w:val="Normal"/>
+    <w:next w:val="BodyText"/>
     <w:autoRedefine/>
     <w:rsid w:val="00C946D5"/>
   </w:style>
@@ -11956,7 +12019,7 @@
   </w:style>
   <w:style w:type="paragraph" w:customStyle="1" w:styleId="1stpage12">
     <w:name w:val="1st page 12"/>
-    <w:basedOn w:val="a1"/>
+    <w:basedOn w:val="Normal"/>
     <w:rsid w:val="00C946D5"/>
     <w:pPr>
       <w:widowControl w:val="0"/>
@@ -11973,7 +12036,7 @@
   </w:style>
   <w:style w:type="paragraph" w:customStyle="1" w:styleId="AuthorDate">
     <w:name w:val="AuthorDate"/>
-    <w:basedOn w:val="a1"/>
+    <w:basedOn w:val="Normal"/>
     <w:rsid w:val="00C946D5"/>
     <w:pPr>
       <w:widowControl w:val="0"/>
@@ -11992,7 +12055,7 @@
   </w:style>
   <w:style w:type="paragraph" w:customStyle="1" w:styleId="Heading1st">
     <w:name w:val="Heading 1st"/>
-    <w:basedOn w:val="a1"/>
+    <w:basedOn w:val="Normal"/>
     <w:rsid w:val="00C946D5"/>
     <w:pPr>
       <w:widowControl w:val="0"/>
@@ -12041,7 +12104,7 @@
   </w:style>
   <w:style w:type="paragraph" w:customStyle="1" w:styleId="StyleHeading2Underline">
     <w:name w:val="Style Heading 2 + Underline"/>
-    <w:basedOn w:val="21"/>
+    <w:basedOn w:val="Heading2"/>
     <w:rsid w:val="00C946D5"/>
     <w:rPr>
       <w:u w:val="single"/>
@@ -12067,7 +12130,7 @@
       <w:rFonts w:ascii="Times New Roman" w:hAnsi="Times New Roman"/>
     </w:rPr>
   </w:style>
-  <w:style w:type="character" w:styleId="affb">
+  <w:style w:type="character" w:styleId="Strong">
     <w:name w:val="Strong"/>
     <w:uiPriority w:val="22"/>
     <w:qFormat/>
@@ -12077,7 +12140,7 @@
       <w:bCs/>
     </w:rPr>
   </w:style>
-  <w:style w:type="character" w:styleId="affc">
+  <w:style w:type="character" w:styleId="Emphasis">
     <w:name w:val="Emphasis"/>
     <w:qFormat/>
     <w:rsid w:val="00C0234F"/>
@@ -12099,21 +12162,21 @@
       <w:color w:val="000000"/>
       <w:sz w:val="24"/>
       <w:szCs w:val="24"/>
-      <w:lang w:val="en-GB"/>
+      <w:lang w:eastAsia="en-US"/>
     </w:rPr>
   </w:style>
-  <w:style w:type="paragraph" w:styleId="affd">
+  <w:style w:type="paragraph" w:styleId="Revision">
     <w:name w:val="Revision"/>
     <w:hidden/>
     <w:uiPriority w:val="71"/>
     <w:rsid w:val="00F46D0B"/>
     <w:rPr>
-      <w:lang w:eastAsia="he-IL" w:bidi="he-IL"/>
+      <w:lang w:val="en-US" w:eastAsia="he-IL" w:bidi="he-IL"/>
     </w:rPr>
   </w:style>
   <w:style w:type="paragraph" w:customStyle="1" w:styleId="ql-indent-1">
     <w:name w:val="ql-indent-1"/>
-    <w:basedOn w:val="a1"/>
+    <w:basedOn w:val="Normal"/>
     <w:rsid w:val="008064FC"/>
     <w:pPr>
       <w:spacing w:before="100" w:beforeAutospacing="1" w:after="100" w:afterAutospacing="1"/>
@@ -12124,9 +12187,9 @@
       <w:lang w:val="en-GB" w:eastAsia="en-GB" w:bidi="ar-SA"/>
     </w:rPr>
   </w:style>
-  <w:style w:type="paragraph" w:styleId="affe">
+  <w:style w:type="paragraph" w:styleId="ListParagraph">
     <w:name w:val="List Paragraph"/>
-    <w:basedOn w:val="a1"/>
+    <w:basedOn w:val="Normal"/>
     <w:uiPriority w:val="72"/>
     <w:qFormat/>
     <w:rsid w:val="002F3A3E"/>
@@ -12134,8 +12197,8 @@
       <w:ind w:left="720"/>
     </w:pPr>
   </w:style>
-  <w:style w:type="character" w:customStyle="1" w:styleId="UnresolvedMention">
-    <w:name w:val="Unresolved Mention"/>
+  <w:style w:type="character" w:customStyle="1" w:styleId="UnresolvedMention1">
+    <w:name w:val="Unresolved Mention1"/>
     <w:uiPriority w:val="99"/>
     <w:semiHidden/>
     <w:unhideWhenUsed/>
@@ -12437,13 +12500,22 @@
   <a:extraClrSchemeLst/>
   <a:extLst>
     <a:ext uri="{05A4C25C-085E-4340-85A3-A5531E510DB2}">
-      <thm15:themeFamily xmlns:thm15="http://schemas.microsoft.com/office/thememl/2012/main" xmlns="" name="Office Theme" id="{62F939B6-93AF-4DB8-9C6B-D6C7DFDC589F}" vid="{4A3C46E8-61CC-4603-A589-7422A47A8E4A}"/>
+      <thm15:themeFamily xmlns:thm15="http://schemas.microsoft.com/office/thememl/2012/main" name="Office Theme" id="{62F939B6-93AF-4DB8-9C6B-D6C7DFDC589F}" vid="{4A3C46E8-61CC-4603-A589-7422A47A8E4A}"/>
     </a:ext>
   </a:extLst>
 </a:theme>
 </file>
 
 <file path=customXml/item1.xml><?xml version="1.0" encoding="utf-8"?>
+<?mso-contentType ?>
+<FormTemplates xmlns="http://schemas.microsoft.com/sharepoint/v3/contenttype/forms">
+  <Display>DocumentLibraryForm</Display>
+  <Edit>DocumentLibraryForm</Edit>
+  <New>DocumentLibraryForm</New>
+</FormTemplates>
+</file>
+
+<file path=customXml/item2.xml><?xml version="1.0" encoding="utf-8"?>
 <ct:contentTypeSchema xmlns:ct="http://schemas.microsoft.com/office/2006/metadata/contentType" xmlns:ma="http://schemas.microsoft.com/office/2006/metadata/properties/metaAttributes" ct:_="" ma:_="" ma:contentTypeName="Document" ma:contentTypeID="0x010100ECD7C49540F6A740ABB736B423626B24" ma:contentTypeVersion="5" ma:contentTypeDescription="Create a new document." ma:contentTypeScope="" ma:versionID="7af73c9045627751a97ba2681162cc67">
   <xsd:schema xmlns:xsd="http://www.w3.org/2001/XMLSchema" xmlns:xs="http://www.w3.org/2001/XMLSchema" xmlns:p="http://schemas.microsoft.com/office/2006/metadata/properties" xmlns:ns2="575396de-075c-4988-845a-ae8bb3542c31" xmlns:ns3="9366ea12-db13-4425-a14c-3515edd2046e" targetNamespace="http://schemas.microsoft.com/office/2006/metadata/properties" ma:root="true" ma:fieldsID="ed53d63f07ee0f086783eb7909264a99" ns2:_="" ns3:_="">
     <xsd:import namespace="575396de-075c-4988-845a-ae8bb3542c31"/>
@@ -12614,16 +12686,11 @@
 </ct:contentTypeSchema>
 </file>
 
-<file path=customXml/item2.xml><?xml version="1.0" encoding="utf-8"?>
-<?mso-contentType ?>
-<FormTemplates xmlns="http://schemas.microsoft.com/sharepoint/v3/contenttype/forms">
-  <Display>DocumentLibraryForm</Display>
-  <Edit>DocumentLibraryForm</Edit>
-  <New>DocumentLibraryForm</New>
-</FormTemplates>
+<file path=customXml/item3.xml><?xml version="1.0" encoding="utf-8"?>
+<b:Sources xmlns:b="http://schemas.openxmlformats.org/officeDocument/2006/bibliography" xmlns="http://schemas.openxmlformats.org/officeDocument/2006/bibliography" SelectedStyle="\APA.XSL" StyleName="APA"/>
 </file>
 
-<file path=customXml/item3.xml><?xml version="1.0" encoding="utf-8"?>
+<file path=customXml/item4.xml><?xml version="1.0" encoding="utf-8"?>
 <p:properties xmlns:p="http://schemas.microsoft.com/office/2006/metadata/properties" xmlns:xsi="http://www.w3.org/2001/XMLSchema-instance" xmlns:pc="http://schemas.microsoft.com/office/infopath/2007/PartnerControls">
   <documentManagement>
     <SharedWithUsers xmlns="9366ea12-db13-4425-a14c-3515edd2046e">
@@ -12657,11 +12724,15 @@
 </p:properties>
 </file>
 
-<file path=customXml/item4.xml><?xml version="1.0" encoding="utf-8"?>
-<b:Sources xmlns:b="http://schemas.openxmlformats.org/officeDocument/2006/bibliography" xmlns="http://schemas.openxmlformats.org/officeDocument/2006/bibliography" SelectedStyle="\APA.XSL" StyleName="APA"/>
+<file path=customXml/itemProps1.xml><?xml version="1.0" encoding="utf-8"?>
+<ds:datastoreItem xmlns:ds="http://schemas.openxmlformats.org/officeDocument/2006/customXml" ds:itemID="{CECC5840-0C83-48A5-A7B3-9A90C9A6488D}">
+  <ds:schemaRefs>
+    <ds:schemaRef ds:uri="http://schemas.microsoft.com/sharepoint/v3/contenttype/forms"/>
+  </ds:schemaRefs>
+</ds:datastoreItem>
 </file>
 
-<file path=customXml/itemProps1.xml><?xml version="1.0" encoding="utf-8"?>
+<file path=customXml/itemProps2.xml><?xml version="1.0" encoding="utf-8"?>
 <ds:datastoreItem xmlns:ds="http://schemas.openxmlformats.org/officeDocument/2006/customXml" ds:itemID="{091A7BB7-93ED-4963-97E9-616EE784030C}">
   <ds:schemaRefs>
     <ds:schemaRef ds:uri="http://schemas.microsoft.com/office/2006/metadata/contentType"/>
@@ -12680,15 +12751,15 @@
 </ds:datastoreItem>
 </file>
 
-<file path=customXml/itemProps2.xml><?xml version="1.0" encoding="utf-8"?>
-<ds:datastoreItem xmlns:ds="http://schemas.openxmlformats.org/officeDocument/2006/customXml" ds:itemID="{CECC5840-0C83-48A5-A7B3-9A90C9A6488D}">
+<file path=customXml/itemProps3.xml><?xml version="1.0" encoding="utf-8"?>
+<ds:datastoreItem xmlns:ds="http://schemas.openxmlformats.org/officeDocument/2006/customXml" ds:itemID="{097994D5-D2A4-4608-B682-8ABEE2B2E934}">
   <ds:schemaRefs>
-    <ds:schemaRef ds:uri="http://schemas.microsoft.com/sharepoint/v3/contenttype/forms"/>
+    <ds:schemaRef ds:uri="http://schemas.openxmlformats.org/officeDocument/2006/bibliography"/>
   </ds:schemaRefs>
 </ds:datastoreItem>
 </file>
 
-<file path=customXml/itemProps3.xml><?xml version="1.0" encoding="utf-8"?>
+<file path=customXml/itemProps4.xml><?xml version="1.0" encoding="utf-8"?>
 <ds:datastoreItem xmlns:ds="http://schemas.openxmlformats.org/officeDocument/2006/customXml" ds:itemID="{8A08FFF1-E61A-42AD-83D5-C08DF758F1A9}">
   <ds:schemaRefs>
     <ds:schemaRef ds:uri="http://schemas.microsoft.com/office/2006/metadata/properties"/>
@@ -12696,12 +12767,4 @@
     <ds:schemaRef ds:uri="9366ea12-db13-4425-a14c-3515edd2046e"/>
   </ds:schemaRefs>
 </ds:datastoreItem>
-</file>
-
-<file path=customXml/itemProps4.xml><?xml version="1.0" encoding="utf-8"?>
-<ds:datastoreItem xmlns:ds="http://schemas.openxmlformats.org/officeDocument/2006/customXml" ds:itemID="{097994D5-D2A4-4608-B682-8ABEE2B2E934}">
-  <ds:schemaRefs>
-    <ds:schemaRef ds:uri="http://schemas.openxmlformats.org/officeDocument/2006/bibliography"/>
-  </ds:schemaRefs>
-</ds:datastoreItem>
 </file>
</xml_diff>